<commit_message>
bab 3: tambah peralatan dan ilustrasi alur kerja framework
</commit_message>
<xml_diff>
--- a/pra-skripsi.docx
+++ b/pra-skripsi.docx
@@ -3,24 +3,6 @@
 <w:document xmlns:o="urn:schemas-microsoft-com:office:office" xmlns:r="http://schemas.openxmlformats.org/officeDocument/2006/relationships" xmlns:v="urn:schemas-microsoft-com:vml" xmlns:w="http://schemas.openxmlformats.org/wordprocessingml/2006/main" xmlns:w10="urn:schemas-microsoft-com:office:word" xmlns:wp="http://schemas.openxmlformats.org/drawingml/2006/wordprocessingDrawing" xmlns:wps="http://schemas.microsoft.com/office/word/2010/wordprocessingShape" xmlns:wpg="http://schemas.microsoft.com/office/word/2010/wordprocessingGroup" xmlns:mc="http://schemas.openxmlformats.org/markup-compatibility/2006" xmlns:wp14="http://schemas.microsoft.com/office/word/2010/wordprocessingDrawing" xmlns:w14="http://schemas.microsoft.com/office/word/2010/wordml" mc:Ignorable="w14 wp14">
   <w:background w:color="FFFFFF"/>
   <w:body>
-    <w:p>
-      <w:pPr>
-        <w:pStyle w:val="LOnormal"/>
-        <w:spacing w:lineRule="auto" w:line="480"/>
-        <w:ind w:left="0" w:hanging="0"/>
-        <w:jc w:val="center"/>
-        <w:rPr>
-          <w:rFonts w:eastAsia="Times New Roman" w:cs="Times New Roman"/>
-          <w:b/>
-          <w:b/>
-          <w:sz w:val="24"/>
-          <w:szCs w:val="24"/>
-        </w:rPr>
-      </w:pPr>
-      <w:r>
-        <w:rPr/>
-      </w:r>
-    </w:p>
     <w:p>
       <w:pPr>
         <w:pStyle w:val="LOnormal"/>
@@ -1713,19 +1695,7 @@
           <w:b w:val="false"/>
         </w:rPr>
         <w:tab/>
-        <w:t>3.</w:t>
-      </w:r>
-      <w:r>
-        <w:rPr>
-          <w:b w:val="false"/>
-        </w:rPr>
-        <w:t>1</w:t>
-      </w:r>
-      <w:r>
-        <w:rPr>
-          <w:b w:val="false"/>
-        </w:rPr>
-        <w:t>. Peralatan</w:t>
+        <w:t>3.1. Peralatan</w:t>
       </w:r>
     </w:p>
     <w:p>
@@ -1747,19 +1717,7 @@
         </w:rPr>
         <w:tab/>
         <w:tab/>
-        <w:t>3.</w:t>
-      </w:r>
-      <w:r>
-        <w:rPr>
-          <w:b w:val="false"/>
-        </w:rPr>
-        <w:t>1</w:t>
-      </w:r>
-      <w:r>
-        <w:rPr>
-          <w:b w:val="false"/>
-        </w:rPr>
-        <w:t>.1. Software</w:t>
+        <w:t>3.1.1. Software</w:t>
       </w:r>
     </w:p>
     <w:p>
@@ -1781,19 +1739,7 @@
         </w:rPr>
         <w:tab/>
         <w:tab/>
-        <w:t>3.</w:t>
-      </w:r>
-      <w:r>
-        <w:rPr>
-          <w:b w:val="false"/>
-        </w:rPr>
-        <w:t>1</w:t>
-      </w:r>
-      <w:r>
-        <w:rPr>
-          <w:b w:val="false"/>
-        </w:rPr>
-        <w:t>.1. Hardware</w:t>
+        <w:t>3.1.1. Hardware</w:t>
       </w:r>
     </w:p>
     <w:p>
@@ -1815,19 +1761,7 @@
           <w:b w:val="false"/>
         </w:rPr>
         <w:tab/>
-        <w:t>3.</w:t>
-      </w:r>
-      <w:r>
-        <w:rPr>
-          <w:b w:val="false"/>
-        </w:rPr>
-        <w:t>2</w:t>
-      </w:r>
-      <w:r>
-        <w:rPr>
-          <w:b w:val="false"/>
-        </w:rPr>
-        <w:t xml:space="preserve">. Perancangan </w:t>
+        <w:t xml:space="preserve">3.2. Perancangan </w:t>
       </w:r>
       <w:r>
         <w:rPr>
@@ -1863,27 +1797,7 @@
         </w:rPr>
         <w:tab/>
         <w:tab/>
-        <w:t>3.</w:t>
-      </w:r>
-      <w:r>
-        <w:rPr>
-          <w:b w:val="false"/>
-        </w:rPr>
-        <w:t>2</w:t>
-      </w:r>
-      <w:r>
-        <w:rPr>
-          <w:b w:val="false"/>
-        </w:rPr>
-        <w:t xml:space="preserve">.1. </w:t>
-      </w:r>
-      <w:r>
-        <w:rPr>
-          <w:b w:val="false"/>
-          <w:i w:val="false"/>
-          <w:iCs w:val="false"/>
-        </w:rPr>
-        <w:t xml:space="preserve">Diagram </w:t>
+        <w:t xml:space="preserve">3.2.1. </w:t>
       </w:r>
       <w:r>
         <w:rPr>
@@ -1940,7 +1854,17 @@
         </w:rPr>
       </w:pPr>
       <w:r>
-        <w:rPr/>
+        <w:rPr>
+          <w:rFonts w:eastAsia="DejaVu Sans" w:cs="Noto Sans Devanagari"/>
+          <w:b w:val="false"/>
+          <w:i/>
+          <w:iCs/>
+          <w:color w:val="auto"/>
+          <w:kern w:val="0"/>
+          <w:sz w:val="24"/>
+          <w:szCs w:val="24"/>
+          <w:lang w:val="en-US" w:eastAsia="zh-CN" w:bidi="hi-IN"/>
+        </w:rPr>
       </w:r>
       <w:r>
         <w:br w:type="page"/>
@@ -2857,17 +2781,17 @@
         </w:tblCellMar>
       </w:tblPr>
       <w:tblGrid>
-        <w:gridCol w:w="1270"/>
+        <w:gridCol w:w="1269"/>
         <w:gridCol w:w="1565"/>
-        <w:gridCol w:w="1695"/>
-        <w:gridCol w:w="2030"/>
-        <w:gridCol w:w="1375"/>
+        <w:gridCol w:w="1696"/>
+        <w:gridCol w:w="2029"/>
+        <w:gridCol w:w="1376"/>
       </w:tblGrid>
       <w:tr>
         <w:trPr/>
         <w:tc>
           <w:tcPr>
-            <w:tcW w:w="1270" w:type="dxa"/>
+            <w:tcW w:w="1269" w:type="dxa"/>
             <w:tcBorders>
               <w:top w:val="single" w:sz="8" w:space="0" w:color="000000"/>
               <w:left w:val="single" w:sz="8" w:space="0" w:color="000000"/>
@@ -3007,7 +2931,7 @@
         </w:tc>
         <w:tc>
           <w:tcPr>
-            <w:tcW w:w="1695" w:type="dxa"/>
+            <w:tcW w:w="1696" w:type="dxa"/>
             <w:tcBorders>
               <w:top w:val="single" w:sz="8" w:space="0" w:color="000000"/>
               <w:left w:val="single" w:sz="8" w:space="0" w:color="000000"/>
@@ -3058,7 +2982,7 @@
         </w:tc>
         <w:tc>
           <w:tcPr>
-            <w:tcW w:w="2030" w:type="dxa"/>
+            <w:tcW w:w="2029" w:type="dxa"/>
             <w:tcBorders>
               <w:top w:val="single" w:sz="8" w:space="0" w:color="000000"/>
               <w:left w:val="single" w:sz="8" w:space="0" w:color="000000"/>
@@ -3109,7 +3033,7 @@
         </w:tc>
         <w:tc>
           <w:tcPr>
-            <w:tcW w:w="1375" w:type="dxa"/>
+            <w:tcW w:w="1376" w:type="dxa"/>
             <w:tcBorders>
               <w:top w:val="single" w:sz="8" w:space="0" w:color="000000"/>
               <w:left w:val="single" w:sz="8" w:space="0" w:color="000000"/>
@@ -3163,7 +3087,7 @@
         <w:trPr/>
         <w:tc>
           <w:tcPr>
-            <w:tcW w:w="1270" w:type="dxa"/>
+            <w:tcW w:w="1269" w:type="dxa"/>
             <w:tcBorders>
               <w:top w:val="single" w:sz="8" w:space="0" w:color="000000"/>
               <w:left w:val="single" w:sz="8" w:space="0" w:color="000000"/>
@@ -3303,7 +3227,7 @@
         </w:tc>
         <w:tc>
           <w:tcPr>
-            <w:tcW w:w="1695" w:type="dxa"/>
+            <w:tcW w:w="1696" w:type="dxa"/>
             <w:tcBorders>
               <w:top w:val="single" w:sz="8" w:space="0" w:color="000000"/>
               <w:left w:val="single" w:sz="8" w:space="0" w:color="000000"/>
@@ -3354,7 +3278,7 @@
         </w:tc>
         <w:tc>
           <w:tcPr>
-            <w:tcW w:w="2030" w:type="dxa"/>
+            <w:tcW w:w="2029" w:type="dxa"/>
             <w:tcBorders>
               <w:top w:val="single" w:sz="8" w:space="0" w:color="000000"/>
               <w:left w:val="single" w:sz="8" w:space="0" w:color="000000"/>
@@ -3405,7 +3329,7 @@
         </w:tc>
         <w:tc>
           <w:tcPr>
-            <w:tcW w:w="1375" w:type="dxa"/>
+            <w:tcW w:w="1376" w:type="dxa"/>
             <w:tcBorders>
               <w:top w:val="single" w:sz="8" w:space="0" w:color="000000"/>
               <w:left w:val="single" w:sz="8" w:space="0" w:color="000000"/>
@@ -3459,7 +3383,7 @@
         <w:trPr/>
         <w:tc>
           <w:tcPr>
-            <w:tcW w:w="1270" w:type="dxa"/>
+            <w:tcW w:w="1269" w:type="dxa"/>
             <w:tcBorders>
               <w:top w:val="single" w:sz="8" w:space="0" w:color="000000"/>
               <w:left w:val="single" w:sz="8" w:space="0" w:color="000000"/>
@@ -3599,7 +3523,7 @@
         </w:tc>
         <w:tc>
           <w:tcPr>
-            <w:tcW w:w="1695" w:type="dxa"/>
+            <w:tcW w:w="1696" w:type="dxa"/>
             <w:tcBorders>
               <w:top w:val="single" w:sz="8" w:space="0" w:color="000000"/>
               <w:left w:val="single" w:sz="8" w:space="0" w:color="000000"/>
@@ -3650,7 +3574,7 @@
         </w:tc>
         <w:tc>
           <w:tcPr>
-            <w:tcW w:w="2030" w:type="dxa"/>
+            <w:tcW w:w="2029" w:type="dxa"/>
             <w:tcBorders>
               <w:top w:val="single" w:sz="8" w:space="0" w:color="000000"/>
               <w:left w:val="single" w:sz="8" w:space="0" w:color="000000"/>
@@ -3701,7 +3625,7 @@
         </w:tc>
         <w:tc>
           <w:tcPr>
-            <w:tcW w:w="1375" w:type="dxa"/>
+            <w:tcW w:w="1376" w:type="dxa"/>
             <w:tcBorders>
               <w:top w:val="single" w:sz="8" w:space="0" w:color="000000"/>
               <w:left w:val="single" w:sz="8" w:space="0" w:color="000000"/>
@@ -3755,7 +3679,7 @@
         <w:trPr/>
         <w:tc>
           <w:tcPr>
-            <w:tcW w:w="1270" w:type="dxa"/>
+            <w:tcW w:w="1269" w:type="dxa"/>
             <w:tcBorders>
               <w:top w:val="single" w:sz="8" w:space="0" w:color="000000"/>
               <w:left w:val="single" w:sz="8" w:space="0" w:color="000000"/>
@@ -3895,7 +3819,7 @@
         </w:tc>
         <w:tc>
           <w:tcPr>
-            <w:tcW w:w="1695" w:type="dxa"/>
+            <w:tcW w:w="1696" w:type="dxa"/>
             <w:tcBorders>
               <w:top w:val="single" w:sz="8" w:space="0" w:color="000000"/>
               <w:left w:val="single" w:sz="8" w:space="0" w:color="000000"/>
@@ -3946,7 +3870,7 @@
         </w:tc>
         <w:tc>
           <w:tcPr>
-            <w:tcW w:w="2030" w:type="dxa"/>
+            <w:tcW w:w="2029" w:type="dxa"/>
             <w:tcBorders>
               <w:top w:val="single" w:sz="8" w:space="0" w:color="000000"/>
               <w:left w:val="single" w:sz="8" w:space="0" w:color="000000"/>
@@ -3997,7 +3921,7 @@
         </w:tc>
         <w:tc>
           <w:tcPr>
-            <w:tcW w:w="1375" w:type="dxa"/>
+            <w:tcW w:w="1376" w:type="dxa"/>
             <w:tcBorders>
               <w:top w:val="single" w:sz="8" w:space="0" w:color="000000"/>
               <w:left w:val="single" w:sz="8" w:space="0" w:color="000000"/>
@@ -4051,7 +3975,7 @@
         <w:trPr/>
         <w:tc>
           <w:tcPr>
-            <w:tcW w:w="1270" w:type="dxa"/>
+            <w:tcW w:w="1269" w:type="dxa"/>
             <w:tcBorders>
               <w:top w:val="single" w:sz="8" w:space="0" w:color="000000"/>
               <w:left w:val="single" w:sz="8" w:space="0" w:color="000000"/>
@@ -4191,7 +4115,7 @@
         </w:tc>
         <w:tc>
           <w:tcPr>
-            <w:tcW w:w="1695" w:type="dxa"/>
+            <w:tcW w:w="1696" w:type="dxa"/>
             <w:tcBorders>
               <w:top w:val="single" w:sz="8" w:space="0" w:color="000000"/>
               <w:left w:val="single" w:sz="8" w:space="0" w:color="000000"/>
@@ -4242,7 +4166,7 @@
         </w:tc>
         <w:tc>
           <w:tcPr>
-            <w:tcW w:w="2030" w:type="dxa"/>
+            <w:tcW w:w="2029" w:type="dxa"/>
             <w:tcBorders>
               <w:top w:val="single" w:sz="8" w:space="0" w:color="000000"/>
               <w:left w:val="single" w:sz="8" w:space="0" w:color="000000"/>
@@ -4293,7 +4217,7 @@
         </w:tc>
         <w:tc>
           <w:tcPr>
-            <w:tcW w:w="1375" w:type="dxa"/>
+            <w:tcW w:w="1376" w:type="dxa"/>
             <w:tcBorders>
               <w:top w:val="single" w:sz="8" w:space="0" w:color="000000"/>
               <w:left w:val="single" w:sz="8" w:space="0" w:color="000000"/>
@@ -4347,7 +4271,7 @@
         <w:trPr/>
         <w:tc>
           <w:tcPr>
-            <w:tcW w:w="1270" w:type="dxa"/>
+            <w:tcW w:w="1269" w:type="dxa"/>
             <w:tcBorders>
               <w:top w:val="single" w:sz="8" w:space="0" w:color="000000"/>
               <w:left w:val="single" w:sz="8" w:space="0" w:color="000000"/>
@@ -4487,7 +4411,7 @@
         </w:tc>
         <w:tc>
           <w:tcPr>
-            <w:tcW w:w="1695" w:type="dxa"/>
+            <w:tcW w:w="1696" w:type="dxa"/>
             <w:tcBorders>
               <w:top w:val="single" w:sz="8" w:space="0" w:color="000000"/>
               <w:left w:val="single" w:sz="8" w:space="0" w:color="000000"/>
@@ -4538,7 +4462,7 @@
         </w:tc>
         <w:tc>
           <w:tcPr>
-            <w:tcW w:w="2030" w:type="dxa"/>
+            <w:tcW w:w="2029" w:type="dxa"/>
             <w:tcBorders>
               <w:top w:val="single" w:sz="8" w:space="0" w:color="000000"/>
               <w:left w:val="single" w:sz="8" w:space="0" w:color="000000"/>
@@ -4589,7 +4513,7 @@
         </w:tc>
         <w:tc>
           <w:tcPr>
-            <w:tcW w:w="1375" w:type="dxa"/>
+            <w:tcW w:w="1376" w:type="dxa"/>
             <w:tcBorders>
               <w:top w:val="single" w:sz="8" w:space="0" w:color="000000"/>
               <w:left w:val="single" w:sz="8" w:space="0" w:color="000000"/>
@@ -4643,7 +4567,7 @@
         <w:trPr/>
         <w:tc>
           <w:tcPr>
-            <w:tcW w:w="1270" w:type="dxa"/>
+            <w:tcW w:w="1269" w:type="dxa"/>
             <w:tcBorders>
               <w:top w:val="single" w:sz="8" w:space="0" w:color="000000"/>
               <w:left w:val="single" w:sz="8" w:space="0" w:color="000000"/>
@@ -4783,7 +4707,7 @@
         </w:tc>
         <w:tc>
           <w:tcPr>
-            <w:tcW w:w="1695" w:type="dxa"/>
+            <w:tcW w:w="1696" w:type="dxa"/>
             <w:tcBorders>
               <w:top w:val="single" w:sz="8" w:space="0" w:color="000000"/>
               <w:left w:val="single" w:sz="8" w:space="0" w:color="000000"/>
@@ -4834,7 +4758,7 @@
         </w:tc>
         <w:tc>
           <w:tcPr>
-            <w:tcW w:w="2030" w:type="dxa"/>
+            <w:tcW w:w="2029" w:type="dxa"/>
             <w:tcBorders>
               <w:top w:val="single" w:sz="8" w:space="0" w:color="000000"/>
               <w:left w:val="single" w:sz="8" w:space="0" w:color="000000"/>
@@ -4885,7 +4809,7 @@
         </w:tc>
         <w:tc>
           <w:tcPr>
-            <w:tcW w:w="1375" w:type="dxa"/>
+            <w:tcW w:w="1376" w:type="dxa"/>
             <w:tcBorders>
               <w:top w:val="single" w:sz="8" w:space="0" w:color="000000"/>
               <w:left w:val="single" w:sz="8" w:space="0" w:color="000000"/>
@@ -5391,11 +5315,7 @@
       </w:pPr>
       <w:r>
         <w:rPr/>
-        <w:t>BAB II</w:t>
-      </w:r>
-      <w:r>
-        <w:rPr/>
-        <w:t>I</w:t>
+        <w:t>BAB III</w:t>
       </w:r>
     </w:p>
     <w:p>
@@ -5447,19 +5367,7 @@
       </w:pPr>
       <w:r>
         <w:rPr/>
-        <w:t>3</w:t>
-      </w:r>
-      <w:r>
-        <w:rPr/>
-        <w:t>.</w:t>
-      </w:r>
-      <w:r>
-        <w:rPr/>
-        <w:t>1</w:t>
-      </w:r>
-      <w:r>
-        <w:rPr/>
-        <w:t>.</w:t>
+        <w:t>3.1.</w:t>
         <w:tab/>
       </w:r>
       <w:r>
@@ -5488,31 +5396,465 @@
           <w:bCs w:val="false"/>
         </w:rPr>
         <w:tab/>
-        <w:t>Beberapa penelitian mengenai</w:t>
-      </w:r>
-    </w:p>
-    <w:p>
-      <w:pPr>
-        <w:pStyle w:val="LOnormal"/>
-        <w:ind w:left="0" w:hanging="0"/>
-        <w:jc w:val="both"/>
-        <w:rPr/>
-      </w:pPr>
-      <w:r>
-        <w:rPr/>
-        <w:t>3</w:t>
-      </w:r>
-      <w:r>
-        <w:rPr/>
+      </w:r>
+      <w:r>
+        <w:rPr>
+          <w:b w:val="false"/>
+          <w:bCs w:val="false"/>
+        </w:rPr>
+        <w:t xml:space="preserve">Dalam melaksanakan penelitian digunakan peralatan untuk menunjang berjalannya pembuatan </w:t>
+      </w:r>
+      <w:r>
+        <w:rPr>
+          <w:b w:val="false"/>
+          <w:bCs w:val="false"/>
+          <w:i/>
+          <w:iCs/>
+        </w:rPr>
+        <w:t>framework</w:t>
+      </w:r>
+      <w:r>
+        <w:rPr>
+          <w:b w:val="false"/>
+          <w:bCs w:val="false"/>
+          <w:i w:val="false"/>
+          <w:iCs w:val="false"/>
+        </w:rPr>
         <w:t>.</w:t>
       </w:r>
-      <w:r>
-        <w:rPr/>
+    </w:p>
+    <w:p>
+      <w:pPr>
+        <w:pStyle w:val="LOnormal"/>
+        <w:ind w:left="0" w:hanging="0"/>
+        <w:jc w:val="both"/>
+        <w:rPr/>
+      </w:pPr>
+      <w:r>
+        <w:rPr>
+          <w:b w:val="false"/>
+          <w:bCs w:val="false"/>
+        </w:rPr>
+        <w:t xml:space="preserve">3.1.1. </w:t>
+      </w:r>
+      <w:r>
+        <w:rPr>
+          <w:rFonts w:eastAsia="DejaVu Sans" w:cs="Noto Sans Devanagari"/>
+          <w:b w:val="false"/>
+          <w:bCs w:val="false"/>
+          <w:color w:val="auto"/>
+          <w:kern w:val="0"/>
+          <w:sz w:val="24"/>
+          <w:szCs w:val="24"/>
+          <w:lang w:val="en-US" w:eastAsia="zh-CN" w:bidi="hi-IN"/>
+        </w:rPr>
+        <w:t>Hardware</w:t>
+      </w:r>
+    </w:p>
+    <w:p>
+      <w:pPr>
+        <w:pStyle w:val="LOnormal"/>
+        <w:ind w:left="0" w:hanging="0"/>
+        <w:jc w:val="both"/>
+        <w:rPr/>
+      </w:pPr>
+      <w:r>
+        <w:rPr>
+          <w:rFonts w:eastAsia="DejaVu Sans" w:cs="Noto Sans Devanagari"/>
+          <w:b w:val="false"/>
+          <w:bCs w:val="false"/>
+          <w:color w:val="auto"/>
+          <w:kern w:val="0"/>
+          <w:sz w:val="24"/>
+          <w:szCs w:val="24"/>
+          <w:lang w:val="en-US" w:eastAsia="zh-CN" w:bidi="hi-IN"/>
+        </w:rPr>
+        <w:tab/>
+      </w:r>
+      <w:r>
+        <w:rPr>
+          <w:rFonts w:eastAsia="DejaVu Sans" w:cs="Noto Sans Devanagari"/>
+          <w:b w:val="false"/>
+          <w:bCs w:val="false"/>
+          <w:i w:val="false"/>
+          <w:iCs w:val="false"/>
+          <w:color w:val="auto"/>
+          <w:kern w:val="0"/>
+          <w:sz w:val="24"/>
+          <w:szCs w:val="24"/>
+          <w:lang w:val="en-US" w:eastAsia="zh-CN" w:bidi="hi-IN"/>
+        </w:rPr>
+        <w:t xml:space="preserve">Adapun perangkat keras </w:t>
+      </w:r>
+      <w:r>
+        <w:rPr>
+          <w:rFonts w:eastAsia="DejaVu Sans" w:cs="Noto Sans Devanagari"/>
+          <w:b w:val="false"/>
+          <w:bCs w:val="false"/>
+          <w:i w:val="false"/>
+          <w:iCs w:val="false"/>
+          <w:color w:val="auto"/>
+          <w:kern w:val="0"/>
+          <w:sz w:val="24"/>
+          <w:szCs w:val="24"/>
+          <w:lang w:val="en-US" w:eastAsia="zh-CN" w:bidi="hi-IN"/>
+        </w:rPr>
+        <w:t>(</w:t>
+      </w:r>
+      <w:r>
+        <w:rPr>
+          <w:rFonts w:eastAsia="DejaVu Sans" w:cs="Noto Sans Devanagari"/>
+          <w:b w:val="false"/>
+          <w:bCs w:val="false"/>
+          <w:i/>
+          <w:iCs/>
+          <w:color w:val="auto"/>
+          <w:kern w:val="0"/>
+          <w:sz w:val="24"/>
+          <w:szCs w:val="24"/>
+          <w:lang w:val="en-US" w:eastAsia="zh-CN" w:bidi="hi-IN"/>
+        </w:rPr>
+        <w:t>hardware</w:t>
+      </w:r>
+      <w:r>
+        <w:rPr>
+          <w:rFonts w:eastAsia="DejaVu Sans" w:cs="Noto Sans Devanagari"/>
+          <w:b w:val="false"/>
+          <w:bCs w:val="false"/>
+          <w:i w:val="false"/>
+          <w:iCs w:val="false"/>
+          <w:color w:val="auto"/>
+          <w:kern w:val="0"/>
+          <w:sz w:val="24"/>
+          <w:szCs w:val="24"/>
+          <w:lang w:val="en-US" w:eastAsia="zh-CN" w:bidi="hi-IN"/>
+        </w:rPr>
+        <w:t>)</w:t>
+      </w:r>
+      <w:r>
+        <w:rPr>
+          <w:rFonts w:eastAsia="DejaVu Sans" w:cs="Noto Sans Devanagari"/>
+          <w:b w:val="false"/>
+          <w:bCs w:val="false"/>
+          <w:i w:val="false"/>
+          <w:iCs w:val="false"/>
+          <w:color w:val="auto"/>
+          <w:kern w:val="0"/>
+          <w:sz w:val="24"/>
+          <w:szCs w:val="24"/>
+          <w:lang w:val="en-US" w:eastAsia="zh-CN" w:bidi="hi-IN"/>
+        </w:rPr>
+        <w:t xml:space="preserve"> yang digunakan dalam membangun </w:t>
+      </w:r>
+      <w:r>
+        <w:rPr>
+          <w:rFonts w:eastAsia="DejaVu Sans" w:cs="Noto Sans Devanagari"/>
+          <w:b w:val="false"/>
+          <w:bCs w:val="false"/>
+          <w:i/>
+          <w:iCs/>
+          <w:color w:val="auto"/>
+          <w:kern w:val="0"/>
+          <w:sz w:val="24"/>
+          <w:szCs w:val="24"/>
+          <w:lang w:val="en-US" w:eastAsia="zh-CN" w:bidi="hi-IN"/>
+        </w:rPr>
+        <w:t>framework</w:t>
+      </w:r>
+      <w:r>
+        <w:rPr>
+          <w:rFonts w:eastAsia="DejaVu Sans" w:cs="Noto Sans Devanagari"/>
+          <w:b w:val="false"/>
+          <w:bCs w:val="false"/>
+          <w:i w:val="false"/>
+          <w:iCs w:val="false"/>
+          <w:color w:val="auto"/>
+          <w:kern w:val="0"/>
+          <w:sz w:val="24"/>
+          <w:szCs w:val="24"/>
+          <w:lang w:val="en-US" w:eastAsia="zh-CN" w:bidi="hi-IN"/>
+        </w:rPr>
+        <w:t xml:space="preserve"> ini, yaitu komputer dengan</w:t>
+      </w:r>
+      <w:r>
+        <w:rPr>
+          <w:rFonts w:eastAsia="DejaVu Sans" w:cs="Noto Sans Devanagari"/>
+          <w:b w:val="false"/>
+          <w:bCs w:val="false"/>
+          <w:i/>
+          <w:iCs/>
+          <w:color w:val="auto"/>
+          <w:kern w:val="0"/>
+          <w:sz w:val="24"/>
+          <w:szCs w:val="24"/>
+          <w:lang w:val="en-US" w:eastAsia="zh-CN" w:bidi="hi-IN"/>
+        </w:rPr>
+        <w:t xml:space="preserve"> memory </w:t>
+      </w:r>
+      <w:r>
+        <w:rPr>
+          <w:rFonts w:eastAsia="DejaVu Sans" w:cs="Noto Sans Devanagari"/>
+          <w:b w:val="false"/>
+          <w:bCs w:val="false"/>
+          <w:i w:val="false"/>
+          <w:iCs w:val="false"/>
+          <w:color w:val="auto"/>
+          <w:kern w:val="0"/>
+          <w:sz w:val="24"/>
+          <w:szCs w:val="24"/>
+          <w:lang w:val="en-US" w:eastAsia="zh-CN" w:bidi="hi-IN"/>
+        </w:rPr>
+        <w:t xml:space="preserve">8GB, </w:t>
+      </w:r>
+      <w:r>
+        <w:rPr>
+          <w:rFonts w:eastAsia="DejaVu Sans" w:cs="Noto Sans Devanagari"/>
+          <w:b w:val="false"/>
+          <w:bCs w:val="false"/>
+          <w:i/>
+          <w:iCs/>
+          <w:color w:val="auto"/>
+          <w:kern w:val="0"/>
+          <w:sz w:val="24"/>
+          <w:szCs w:val="24"/>
+          <w:lang w:val="en-US" w:eastAsia="zh-CN" w:bidi="hi-IN"/>
+        </w:rPr>
+        <w:t>processor</w:t>
+      </w:r>
+      <w:r>
+        <w:rPr>
+          <w:rFonts w:eastAsia="DejaVu Sans" w:cs="Noto Sans Devanagari"/>
+          <w:b w:val="false"/>
+          <w:bCs w:val="false"/>
+          <w:i w:val="false"/>
+          <w:iCs w:val="false"/>
+          <w:color w:val="auto"/>
+          <w:kern w:val="0"/>
+          <w:sz w:val="24"/>
+          <w:szCs w:val="24"/>
+          <w:lang w:val="en-US" w:eastAsia="zh-CN" w:bidi="hi-IN"/>
+        </w:rPr>
+        <w:t xml:space="preserve"> Intel Core i5, Solid State Disk (SSD) 120GB.</w:t>
+      </w:r>
+    </w:p>
+    <w:p>
+      <w:pPr>
+        <w:pStyle w:val="LOnormal"/>
+        <w:ind w:left="0" w:hanging="0"/>
+        <w:jc w:val="both"/>
+        <w:rPr/>
+      </w:pPr>
+      <w:r>
+        <w:rPr>
+          <w:b w:val="false"/>
+          <w:bCs w:val="false"/>
+        </w:rPr>
+        <w:t>3.1.</w:t>
+      </w:r>
+      <w:r>
+        <w:rPr>
+          <w:b w:val="false"/>
+          <w:bCs w:val="false"/>
+        </w:rPr>
         <w:t>2</w:t>
       </w:r>
       <w:r>
-        <w:rPr/>
-        <w:t>.</w:t>
+        <w:rPr>
+          <w:b w:val="false"/>
+          <w:bCs w:val="false"/>
+        </w:rPr>
+        <w:t xml:space="preserve">. </w:t>
+      </w:r>
+      <w:r>
+        <w:rPr>
+          <w:b w:val="false"/>
+          <w:bCs w:val="false"/>
+        </w:rPr>
+        <w:t>Soft</w:t>
+      </w:r>
+      <w:r>
+        <w:rPr>
+          <w:b w:val="false"/>
+          <w:bCs w:val="false"/>
+        </w:rPr>
+        <w:t>ware</w:t>
+      </w:r>
+    </w:p>
+    <w:p>
+      <w:pPr>
+        <w:pStyle w:val="LOnormal"/>
+        <w:ind w:left="0" w:hanging="0"/>
+        <w:jc w:val="both"/>
+        <w:rPr/>
+      </w:pPr>
+      <w:r>
+        <w:rPr>
+          <w:b w:val="false"/>
+          <w:bCs w:val="false"/>
+        </w:rPr>
+        <w:tab/>
+      </w:r>
+      <w:r>
+        <w:rPr>
+          <w:rFonts w:eastAsia="DejaVu Sans" w:cs="Noto Sans Devanagari"/>
+          <w:b w:val="false"/>
+          <w:bCs w:val="false"/>
+          <w:i w:val="false"/>
+          <w:iCs w:val="false"/>
+          <w:color w:val="auto"/>
+          <w:kern w:val="0"/>
+          <w:sz w:val="24"/>
+          <w:szCs w:val="24"/>
+          <w:lang w:val="en-US" w:eastAsia="zh-CN" w:bidi="hi-IN"/>
+        </w:rPr>
+        <w:t>Adapun perangkat l</w:t>
+      </w:r>
+      <w:r>
+        <w:rPr>
+          <w:rFonts w:eastAsia="DejaVu Sans" w:cs="Noto Sans Devanagari"/>
+          <w:b w:val="false"/>
+          <w:bCs w:val="false"/>
+          <w:i w:val="false"/>
+          <w:iCs w:val="false"/>
+          <w:color w:val="auto"/>
+          <w:kern w:val="0"/>
+          <w:sz w:val="24"/>
+          <w:szCs w:val="24"/>
+          <w:lang w:val="en-US" w:eastAsia="zh-CN" w:bidi="hi-IN"/>
+        </w:rPr>
+        <w:t>unak (</w:t>
+      </w:r>
+      <w:r>
+        <w:rPr>
+          <w:rFonts w:eastAsia="DejaVu Sans" w:cs="Noto Sans Devanagari"/>
+          <w:b w:val="false"/>
+          <w:bCs w:val="false"/>
+          <w:i/>
+          <w:iCs/>
+          <w:color w:val="auto"/>
+          <w:kern w:val="0"/>
+          <w:sz w:val="24"/>
+          <w:szCs w:val="24"/>
+          <w:lang w:val="en-US" w:eastAsia="zh-CN" w:bidi="hi-IN"/>
+        </w:rPr>
+        <w:t>software</w:t>
+      </w:r>
+      <w:r>
+        <w:rPr>
+          <w:rFonts w:eastAsia="DejaVu Sans" w:cs="Noto Sans Devanagari"/>
+          <w:b w:val="false"/>
+          <w:bCs w:val="false"/>
+          <w:i w:val="false"/>
+          <w:iCs w:val="false"/>
+          <w:color w:val="auto"/>
+          <w:kern w:val="0"/>
+          <w:sz w:val="24"/>
+          <w:szCs w:val="24"/>
+          <w:lang w:val="en-US" w:eastAsia="zh-CN" w:bidi="hi-IN"/>
+        </w:rPr>
+        <w:t>)</w:t>
+      </w:r>
+      <w:r>
+        <w:rPr>
+          <w:rFonts w:eastAsia="DejaVu Sans" w:cs="Noto Sans Devanagari"/>
+          <w:b w:val="false"/>
+          <w:bCs w:val="false"/>
+          <w:i w:val="false"/>
+          <w:iCs w:val="false"/>
+          <w:color w:val="auto"/>
+          <w:kern w:val="0"/>
+          <w:sz w:val="24"/>
+          <w:szCs w:val="24"/>
+          <w:lang w:val="en-US" w:eastAsia="zh-CN" w:bidi="hi-IN"/>
+        </w:rPr>
+        <w:t xml:space="preserve"> yang digunakan dalam membangun </w:t>
+      </w:r>
+      <w:r>
+        <w:rPr>
+          <w:rFonts w:eastAsia="DejaVu Sans" w:cs="Noto Sans Devanagari"/>
+          <w:b w:val="false"/>
+          <w:bCs w:val="false"/>
+          <w:i/>
+          <w:iCs/>
+          <w:color w:val="auto"/>
+          <w:kern w:val="0"/>
+          <w:sz w:val="24"/>
+          <w:szCs w:val="24"/>
+          <w:lang w:val="en-US" w:eastAsia="zh-CN" w:bidi="hi-IN"/>
+        </w:rPr>
+        <w:t>framework</w:t>
+      </w:r>
+      <w:r>
+        <w:rPr>
+          <w:rFonts w:eastAsia="DejaVu Sans" w:cs="Noto Sans Devanagari"/>
+          <w:b w:val="false"/>
+          <w:bCs w:val="false"/>
+          <w:i w:val="false"/>
+          <w:iCs w:val="false"/>
+          <w:color w:val="auto"/>
+          <w:kern w:val="0"/>
+          <w:sz w:val="24"/>
+          <w:szCs w:val="24"/>
+          <w:lang w:val="en-US" w:eastAsia="zh-CN" w:bidi="hi-IN"/>
+        </w:rPr>
+        <w:t xml:space="preserve"> ini, yaitu V</w:t>
+      </w:r>
+      <w:r>
+        <w:rPr>
+          <w:rFonts w:eastAsia="DejaVu Sans" w:cs="Noto Sans Devanagari"/>
+          <w:b w:val="false"/>
+          <w:bCs w:val="false"/>
+          <w:i w:val="false"/>
+          <w:iCs w:val="false"/>
+          <w:color w:val="auto"/>
+          <w:kern w:val="0"/>
+          <w:sz w:val="24"/>
+          <w:szCs w:val="24"/>
+          <w:lang w:val="en-US" w:eastAsia="zh-CN" w:bidi="hi-IN"/>
+        </w:rPr>
+        <w:t xml:space="preserve">SCodium sebagai penyunting kode, NodeJS untuk menjalankan </w:t>
+      </w:r>
+      <w:r>
+        <w:rPr>
+          <w:rFonts w:eastAsia="DejaVu Sans" w:cs="Noto Sans Devanagari"/>
+          <w:b w:val="false"/>
+          <w:bCs w:val="false"/>
+          <w:i/>
+          <w:iCs/>
+          <w:color w:val="auto"/>
+          <w:kern w:val="0"/>
+          <w:sz w:val="24"/>
+          <w:szCs w:val="24"/>
+          <w:lang w:val="en-US" w:eastAsia="zh-CN" w:bidi="hi-IN"/>
+        </w:rPr>
+        <w:t>framework</w:t>
+      </w:r>
+      <w:r>
+        <w:rPr>
+          <w:rFonts w:eastAsia="DejaVu Sans" w:cs="Noto Sans Devanagari"/>
+          <w:b w:val="false"/>
+          <w:bCs w:val="false"/>
+          <w:i w:val="false"/>
+          <w:iCs w:val="false"/>
+          <w:color w:val="auto"/>
+          <w:kern w:val="0"/>
+          <w:sz w:val="24"/>
+          <w:szCs w:val="24"/>
+          <w:lang w:val="en-US" w:eastAsia="zh-CN" w:bidi="hi-IN"/>
+        </w:rPr>
+        <w:t>, dan Git untuk memanajemen versi.</w:t>
+      </w:r>
+    </w:p>
+    <w:p>
+      <w:pPr>
+        <w:pStyle w:val="LOnormal"/>
+        <w:ind w:left="0" w:hanging="0"/>
+        <w:jc w:val="both"/>
+        <w:rPr/>
+      </w:pPr>
+      <w:r>
+        <w:rPr/>
+        <w:t>3.2.</w:t>
         <w:tab/>
       </w:r>
       <w:r>
@@ -5537,11 +5879,341 @@
       </w:pPr>
       <w:r>
         <w:rPr>
-          <w:b w:val="false"/>
-          <w:bCs w:val="false"/>
-        </w:rPr>
-        <w:tab/>
-        <w:t>Beberapa penelitian mengenai</w:t>
+          <w:rFonts w:eastAsia="DejaVu Sans" w:cs="Noto Sans Devanagari"/>
+          <w:b w:val="false"/>
+          <w:bCs w:val="false"/>
+          <w:i w:val="false"/>
+          <w:iCs w:val="false"/>
+          <w:color w:val="auto"/>
+          <w:kern w:val="0"/>
+          <w:sz w:val="24"/>
+          <w:szCs w:val="24"/>
+          <w:lang w:val="en-US" w:eastAsia="zh-CN" w:bidi="hi-IN"/>
+        </w:rPr>
+        <w:t xml:space="preserve">3.2.1. Komponen Utama </w:t>
+      </w:r>
+      <w:r>
+        <w:rPr>
+          <w:rFonts w:eastAsia="DejaVu Sans" w:cs="Noto Sans Devanagari"/>
+          <w:b w:val="false"/>
+          <w:bCs w:val="false"/>
+          <w:i/>
+          <w:iCs/>
+          <w:color w:val="auto"/>
+          <w:kern w:val="0"/>
+          <w:sz w:val="24"/>
+          <w:szCs w:val="24"/>
+          <w:lang w:val="en-US" w:eastAsia="zh-CN" w:bidi="hi-IN"/>
+        </w:rPr>
+        <w:t>Framework</w:t>
+      </w:r>
+      <w:r>
+        <w:rPr>
+          <w:b w:val="false"/>
+          <w:bCs w:val="false"/>
+        </w:rPr>
+        <w:t xml:space="preserve"> </w:t>
+      </w:r>
+    </w:p>
+    <w:p>
+      <w:pPr>
+        <w:pStyle w:val="LOnormal"/>
+        <w:ind w:left="0" w:hanging="0"/>
+        <w:jc w:val="both"/>
+        <w:rPr>
+          <w:b w:val="false"/>
+          <w:b w:val="false"/>
+          <w:bCs w:val="false"/>
+          <w:i w:val="false"/>
+          <w:i w:val="false"/>
+          <w:iCs w:val="false"/>
+        </w:rPr>
+      </w:pPr>
+      <w:r>
+        <w:rPr>
+          <w:b w:val="false"/>
+          <w:bCs w:val="false"/>
+          <w:i w:val="false"/>
+          <w:iCs w:val="false"/>
+        </w:rPr>
+        <w:tab/>
+      </w:r>
+      <w:r>
+        <w:rPr>
+          <w:b w:val="false"/>
+          <w:bCs w:val="false"/>
+          <w:i/>
+          <w:iCs/>
+        </w:rPr>
+        <w:t xml:space="preserve">Framework </w:t>
+      </w:r>
+      <w:r>
+        <w:rPr>
+          <w:b w:val="false"/>
+          <w:bCs w:val="false"/>
+          <w:i w:val="false"/>
+          <w:iCs w:val="false"/>
+        </w:rPr>
+        <w:t>yang dibuat dalam penelitian ini terdiri dari beberapa bagian (komponen) yang tergambarkan pada ilustrasi berikut.</w:t>
+      </w:r>
+    </w:p>
+    <w:p>
+      <w:pPr>
+        <w:pStyle w:val="LOnormal"/>
+        <w:ind w:left="0" w:hanging="0"/>
+        <w:jc w:val="center"/>
+        <w:rPr>
+          <w:b w:val="false"/>
+          <w:b w:val="false"/>
+          <w:bCs w:val="false"/>
+          <w:i w:val="false"/>
+          <w:i w:val="false"/>
+          <w:iCs w:val="false"/>
+        </w:rPr>
+      </w:pPr>
+      <w:r>
+        <w:rPr>
+          <w:b w:val="false"/>
+          <w:bCs w:val="false"/>
+          <w:i w:val="false"/>
+          <w:iCs w:val="false"/>
+        </w:rPr>
+        <w:drawing>
+          <wp:inline distT="0" distB="0" distL="0" distR="0">
+            <wp:extent cx="4086225" cy="1666875"/>
+            <wp:effectExtent l="0" t="0" r="0" b="0"/>
+            <wp:docPr id="2" name="Image1" descr=""/>
+            <wp:cNvGraphicFramePr>
+              <a:graphicFrameLocks xmlns:a="http://schemas.openxmlformats.org/drawingml/2006/main" noChangeAspect="1"/>
+            </wp:cNvGraphicFramePr>
+            <a:graphic xmlns:a="http://schemas.openxmlformats.org/drawingml/2006/main">
+              <a:graphicData uri="http://schemas.openxmlformats.org/drawingml/2006/picture">
+                <pic:pic xmlns:pic="http://schemas.openxmlformats.org/drawingml/2006/picture">
+                  <pic:nvPicPr>
+                    <pic:cNvPr id="2" name="Image1" descr=""/>
+                    <pic:cNvPicPr>
+                      <a:picLocks noChangeAspect="1" noChangeArrowheads="1"/>
+                    </pic:cNvPicPr>
+                  </pic:nvPicPr>
+                  <pic:blipFill>
+                    <a:blip r:embed="rId3"/>
+                    <a:stretch>
+                      <a:fillRect/>
+                    </a:stretch>
+                  </pic:blipFill>
+                  <pic:spPr bwMode="auto">
+                    <a:xfrm>
+                      <a:off x="0" y="0"/>
+                      <a:ext cx="4086225" cy="1666875"/>
+                    </a:xfrm>
+                    <a:prstGeom prst="rect">
+                      <a:avLst/>
+                    </a:prstGeom>
+                  </pic:spPr>
+                </pic:pic>
+              </a:graphicData>
+            </a:graphic>
+          </wp:inline>
+        </w:drawing>
+      </w:r>
+    </w:p>
+    <w:p>
+      <w:pPr>
+        <w:pStyle w:val="LOnormal"/>
+        <w:ind w:left="0" w:hanging="0"/>
+        <w:jc w:val="both"/>
+        <w:rPr>
+          <w:b w:val="false"/>
+          <w:b w:val="false"/>
+          <w:bCs w:val="false"/>
+          <w:i w:val="false"/>
+          <w:i w:val="false"/>
+          <w:iCs w:val="false"/>
+        </w:rPr>
+      </w:pPr>
+      <w:r>
+        <w:rPr>
+          <w:b w:val="false"/>
+          <w:bCs w:val="false"/>
+          <w:i w:val="false"/>
+          <w:iCs w:val="false"/>
+        </w:rPr>
+        <w:t>Keterangan warna:</w:t>
+      </w:r>
+    </w:p>
+    <w:p>
+      <w:pPr>
+        <w:pStyle w:val="LOnormal"/>
+        <w:ind w:left="0" w:hanging="0"/>
+        <w:jc w:val="both"/>
+        <w:rPr/>
+      </w:pPr>
+      <w:bookmarkStart w:id="6" w:name="__DdeLink__511_1101179297"/>
+      <w:r>
+        <w:rPr>
+          <w:b w:val="false"/>
+          <w:bCs w:val="false"/>
+          <w:i w:val="false"/>
+          <w:iCs w:val="false"/>
+        </w:rPr>
+        <mc:AlternateContent>
+          <mc:Choice Requires="wps">
+            <w:drawing>
+              <wp:inline distT="0" distB="0" distL="0" distR="0">
+                <wp:extent cx="452120" cy="635"/>
+                <wp:effectExtent l="0" t="0" r="0" b="0"/>
+                <wp:docPr id="3" name="Shape1"/>
+                <a:graphic xmlns:a="http://schemas.openxmlformats.org/drawingml/2006/main">
+                  <a:graphicData uri="http://schemas.microsoft.com/office/word/2010/wordprocessingShape">
+                    <wps:wsp>
+                      <wps:cNvSpPr/>
+                      <wps:spPr>
+                        <a:xfrm>
+                          <a:off x="0" y="0"/>
+                          <a:ext cx="451440" cy="0"/>
+                        </a:xfrm>
+                        <a:prstGeom prst="line">
+                          <a:avLst/>
+                        </a:prstGeom>
+                        <a:ln w="19080">
+                          <a:solidFill>
+                            <a:srgbClr val="3465a4"/>
+                          </a:solidFill>
+                          <a:round/>
+                        </a:ln>
+                      </wps:spPr>
+                      <wps:style>
+                        <a:lnRef idx="0"/>
+                        <a:fillRef idx="0"/>
+                        <a:effectRef idx="0"/>
+                        <a:fontRef idx="minor"/>
+                      </wps:style>
+                      <wps:bodyPr/>
+                    </wps:wsp>
+                  </a:graphicData>
+                </a:graphic>
+              </wp:inline>
+            </w:drawing>
+          </mc:Choice>
+          <mc:Fallback>
+            <w:pict>
+              <v:line id="shape_0" from="0pt,0pt" to="35.5pt,0pt" ID="Shape1" stroked="t" style="position:absolute;mso-position-vertical:center">
+                <v:stroke color="#3465a4" weight="19080" joinstyle="round" endcap="flat"/>
+                <v:fill o:detectmouseclick="t" on="false"/>
+              </v:line>
+            </w:pict>
+          </mc:Fallback>
+        </mc:AlternateContent>
+      </w:r>
+      <w:r>
+        <w:rPr>
+          <w:b w:val="false"/>
+          <w:bCs w:val="false"/>
+          <w:i w:val="false"/>
+          <w:iCs w:val="false"/>
+        </w:rPr>
+        <w:t xml:space="preserve"> </w:t>
+      </w:r>
+      <w:r>
+        <w:rPr>
+          <w:b w:val="false"/>
+          <w:bCs w:val="false"/>
+          <w:i w:val="false"/>
+          <w:iCs w:val="false"/>
+        </w:rPr>
+        <w:t xml:space="preserve">: garis </w:t>
+      </w:r>
+      <w:bookmarkEnd w:id="6"/>
+      <w:r>
+        <w:rPr>
+          <w:b w:val="false"/>
+          <w:bCs w:val="false"/>
+          <w:i w:val="false"/>
+          <w:iCs w:val="false"/>
+        </w:rPr>
+        <w:t>request</w:t>
+      </w:r>
+    </w:p>
+    <w:p>
+      <w:pPr>
+        <w:pStyle w:val="LOnormal"/>
+        <w:ind w:left="0" w:hanging="0"/>
+        <w:jc w:val="both"/>
+        <w:rPr/>
+      </w:pPr>
+      <w:r>
+        <w:rPr>
+          <w:b w:val="false"/>
+          <w:bCs w:val="false"/>
+          <w:i w:val="false"/>
+          <w:iCs w:val="false"/>
+        </w:rPr>
+        <mc:AlternateContent>
+          <mc:Choice Requires="wps">
+            <w:drawing>
+              <wp:inline distT="0" distB="0" distL="0" distR="0">
+                <wp:extent cx="452120" cy="635"/>
+                <wp:effectExtent l="0" t="0" r="0" b="0"/>
+                <wp:docPr id="4" name="Shape1"/>
+                <a:graphic xmlns:a="http://schemas.openxmlformats.org/drawingml/2006/main">
+                  <a:graphicData uri="http://schemas.microsoft.com/office/word/2010/wordprocessingShape">
+                    <wps:wsp>
+                      <wps:cNvSpPr/>
+                      <wps:spPr>
+                        <a:xfrm>
+                          <a:off x="0" y="0"/>
+                          <a:ext cx="451440" cy="0"/>
+                        </a:xfrm>
+                        <a:prstGeom prst="line">
+                          <a:avLst/>
+                        </a:prstGeom>
+                        <a:ln w="19080">
+                          <a:solidFill>
+                            <a:srgbClr val="106802"/>
+                          </a:solidFill>
+                          <a:round/>
+                        </a:ln>
+                      </wps:spPr>
+                      <wps:style>
+                        <a:lnRef idx="0"/>
+                        <a:fillRef idx="0"/>
+                        <a:effectRef idx="0"/>
+                        <a:fontRef idx="minor"/>
+                      </wps:style>
+                      <wps:bodyPr/>
+                    </wps:wsp>
+                  </a:graphicData>
+                </a:graphic>
+              </wp:inline>
+            </w:drawing>
+          </mc:Choice>
+          <mc:Fallback>
+            <w:pict>
+              <v:line id="shape_0" from="0pt,0pt" to="35.5pt,0pt" ID="Shape1" stroked="t" style="position:absolute;mso-position-vertical:center">
+                <v:stroke color="#106802" weight="19080" joinstyle="round" endcap="flat"/>
+                <v:fill o:detectmouseclick="t" on="false"/>
+              </v:line>
+            </w:pict>
+          </mc:Fallback>
+        </mc:AlternateContent>
+      </w:r>
+      <w:r>
+        <w:rPr>
+          <w:b w:val="false"/>
+          <w:bCs w:val="false"/>
+          <w:i w:val="false"/>
+          <w:iCs w:val="false"/>
+        </w:rPr>
+        <w:t xml:space="preserve"> </w:t>
+      </w:r>
+      <w:r>
+        <w:rPr>
+          <w:b w:val="false"/>
+          <w:bCs w:val="false"/>
+          <w:i w:val="false"/>
+          <w:iCs w:val="false"/>
+        </w:rPr>
+        <w:t>: garis response</w:t>
       </w:r>
     </w:p>
     <w:p>
@@ -5573,11 +6245,7 @@
         <w:spacing w:lineRule="auto" w:line="480" w:before="0" w:after="0"/>
         <w:ind w:right="0" w:hanging="0"/>
         <w:jc w:val="both"/>
-        <w:rPr>
-          <w:b w:val="false"/>
-          <w:b w:val="false"/>
-          <w:bCs w:val="false"/>
-        </w:rPr>
+        <w:rPr/>
       </w:pPr>
       <w:r>
         <w:rPr>
@@ -5611,24 +6279,17 @@
         <w:pStyle w:val="LOnormal"/>
         <w:ind w:left="0" w:hanging="0"/>
         <w:jc w:val="both"/>
-        <w:rPr>
-          <w:b w:val="false"/>
-          <w:b w:val="false"/>
-          <w:bCs w:val="false"/>
-        </w:rPr>
-      </w:pPr>
-      <w:r>
-        <w:rPr>
-          <w:b w:val="false"/>
-          <w:bCs w:val="false"/>
-        </w:rPr>
+        <w:rPr/>
+      </w:pPr>
+      <w:r>
+        <w:rPr/>
       </w:r>
     </w:p>
     <w:sectPr>
-      <w:headerReference w:type="default" r:id="rId3"/>
-      <w:headerReference w:type="first" r:id="rId4"/>
-      <w:footerReference w:type="default" r:id="rId5"/>
-      <w:footerReference w:type="first" r:id="rId6"/>
+      <w:headerReference w:type="default" r:id="rId4"/>
+      <w:headerReference w:type="first" r:id="rId5"/>
+      <w:footerReference w:type="default" r:id="rId6"/>
+      <w:footerReference w:type="first" r:id="rId7"/>
       <w:type w:val="nextPage"/>
       <w:pgSz w:w="11906" w:h="16838"/>
       <w:pgMar w:left="2267" w:right="1700" w:header="720" w:top="2267" w:footer="720" w:bottom="1700" w:gutter="0"/>
@@ -5663,7 +6324,7 @@
     </w:r>
     <w:r>
       <w:rPr/>
-      <w:t>14</w:t>
+      <w:t>15</w:t>
     </w:r>
     <w:r>
       <w:rPr/>
@@ -6283,6 +6944,13 @@
   <w:style w:type="character" w:styleId="PageNumber">
     <w:name w:val="Page Number"/>
     <w:rPr/>
+  </w:style>
+  <w:style w:type="character" w:styleId="Bullets">
+    <w:name w:val="Bullets"/>
+    <w:qFormat/>
+    <w:rPr>
+      <w:rFonts w:ascii="OpenSymbol" w:hAnsi="OpenSymbol" w:eastAsia="OpenSymbol" w:cs="OpenSymbol"/>
+    </w:rPr>
   </w:style>
   <w:style w:type="paragraph" w:styleId="Heading">
     <w:name w:val="Heading"/>

</xml_diff>

<commit_message>
bab 2: tambah client-server dan RPC
</commit_message>
<xml_diff>
--- a/pra-skripsi.docx
+++ b/pra-skripsi.docx
@@ -1179,6 +1179,66 @@
         <w:rPr>
           <w:b w:val="false"/>
         </w:rPr>
+        <w:t>LEMBAR PERSETUJUAN</w:t>
+      </w:r>
+    </w:p>
+    <w:p>
+      <w:pPr>
+        <w:pStyle w:val="LOnormal"/>
+        <w:tabs>
+          <w:tab w:val="clear" w:pos="720"/>
+          <w:tab w:val="left" w:pos="839" w:leader="none"/>
+          <w:tab w:val="right" w:pos="7085" w:leader="dot"/>
+        </w:tabs>
+        <w:spacing w:lineRule="auto" w:line="360"/>
+        <w:ind w:left="0" w:hanging="0"/>
+        <w:jc w:val="both"/>
+        <w:rPr/>
+      </w:pPr>
+      <w:r>
+        <w:rPr>
+          <w:b w:val="false"/>
+        </w:rPr>
+        <w:t>KATA PENGANTAR</w:t>
+      </w:r>
+    </w:p>
+    <w:p>
+      <w:pPr>
+        <w:pStyle w:val="LOnormal"/>
+        <w:tabs>
+          <w:tab w:val="clear" w:pos="720"/>
+          <w:tab w:val="left" w:pos="839" w:leader="none"/>
+          <w:tab w:val="right" w:pos="7085" w:leader="dot"/>
+        </w:tabs>
+        <w:spacing w:lineRule="auto" w:line="360"/>
+        <w:ind w:left="0" w:hanging="0"/>
+        <w:jc w:val="both"/>
+        <w:rPr/>
+      </w:pPr>
+      <w:r>
+        <w:rPr>
+          <w:b w:val="false"/>
+        </w:rPr>
+        <w:t>DAFTAR ISI</w:t>
+      </w:r>
+    </w:p>
+    <w:p>
+      <w:pPr>
+        <w:pStyle w:val="LOnormal"/>
+        <w:tabs>
+          <w:tab w:val="clear" w:pos="720"/>
+          <w:tab w:val="left" w:pos="839" w:leader="none"/>
+          <w:tab w:val="right" w:pos="7085" w:leader="dot"/>
+        </w:tabs>
+        <w:spacing w:lineRule="auto" w:line="360"/>
+        <w:ind w:left="0" w:hanging="0"/>
+        <w:jc w:val="both"/>
+        <w:rPr/>
+      </w:pPr>
+      <w:r>
+        <w:rPr>
+          <w:b w:val="false"/>
+        </w:rPr>
         <w:t>I.</w:t>
         <w:tab/>
         <w:t xml:space="preserve">PENDAHULUAN </w:t>
@@ -2461,6 +2521,24 @@
           <w:b w:val="false"/>
         </w:rPr>
         <w:t xml:space="preserve"> akan diuji berdasarkan pengujian fungsionalitas.</w:t>
+      </w:r>
+    </w:p>
+    <w:p>
+      <w:pPr>
+        <w:pStyle w:val="LOnormal"/>
+        <w:numPr>
+          <w:ilvl w:val="0"/>
+          <w:numId w:val="0"/>
+        </w:numPr>
+        <w:ind w:left="1364" w:hanging="0"/>
+        <w:jc w:val="left"/>
+        <w:rPr>
+          <w:b w:val="false"/>
+          <w:b w:val="false"/>
+        </w:rPr>
+      </w:pPr>
+      <w:r>
+        <w:rPr/>
       </w:r>
     </w:p>
     <w:p>
@@ -2781,17 +2859,17 @@
         </w:tblCellMar>
       </w:tblPr>
       <w:tblGrid>
-        <w:gridCol w:w="1269"/>
-        <w:gridCol w:w="1565"/>
-        <w:gridCol w:w="1696"/>
-        <w:gridCol w:w="2029"/>
-        <w:gridCol w:w="1376"/>
+        <w:gridCol w:w="1365"/>
+        <w:gridCol w:w="1468"/>
+        <w:gridCol w:w="1650"/>
+        <w:gridCol w:w="2034"/>
+        <w:gridCol w:w="1418"/>
       </w:tblGrid>
       <w:tr>
         <w:trPr/>
         <w:tc>
           <w:tcPr>
-            <w:tcW w:w="1269" w:type="dxa"/>
+            <w:tcW w:w="1365" w:type="dxa"/>
             <w:tcBorders>
               <w:top w:val="single" w:sz="8" w:space="0" w:color="000000"/>
               <w:left w:val="single" w:sz="8" w:space="0" w:color="000000"/>
@@ -2842,7 +2920,7 @@
         </w:tc>
         <w:tc>
           <w:tcPr>
-            <w:tcW w:w="1565" w:type="dxa"/>
+            <w:tcW w:w="1468" w:type="dxa"/>
             <w:tcBorders>
               <w:top w:val="single" w:sz="8" w:space="0" w:color="000000"/>
               <w:left w:val="single" w:sz="8" w:space="0" w:color="000000"/>
@@ -2931,7 +3009,7 @@
         </w:tc>
         <w:tc>
           <w:tcPr>
-            <w:tcW w:w="1696" w:type="dxa"/>
+            <w:tcW w:w="1650" w:type="dxa"/>
             <w:tcBorders>
               <w:top w:val="single" w:sz="8" w:space="0" w:color="000000"/>
               <w:left w:val="single" w:sz="8" w:space="0" w:color="000000"/>
@@ -2982,7 +3060,7 @@
         </w:tc>
         <w:tc>
           <w:tcPr>
-            <w:tcW w:w="2029" w:type="dxa"/>
+            <w:tcW w:w="2034" w:type="dxa"/>
             <w:tcBorders>
               <w:top w:val="single" w:sz="8" w:space="0" w:color="000000"/>
               <w:left w:val="single" w:sz="8" w:space="0" w:color="000000"/>
@@ -3033,7 +3111,7 @@
         </w:tc>
         <w:tc>
           <w:tcPr>
-            <w:tcW w:w="1376" w:type="dxa"/>
+            <w:tcW w:w="1418" w:type="dxa"/>
             <w:tcBorders>
               <w:top w:val="single" w:sz="8" w:space="0" w:color="000000"/>
               <w:left w:val="single" w:sz="8" w:space="0" w:color="000000"/>
@@ -3087,7 +3165,7 @@
         <w:trPr/>
         <w:tc>
           <w:tcPr>
-            <w:tcW w:w="1269" w:type="dxa"/>
+            <w:tcW w:w="1365" w:type="dxa"/>
             <w:tcBorders>
               <w:top w:val="single" w:sz="8" w:space="0" w:color="000000"/>
               <w:left w:val="single" w:sz="8" w:space="0" w:color="000000"/>
@@ -3176,7 +3254,7 @@
         </w:tc>
         <w:tc>
           <w:tcPr>
-            <w:tcW w:w="1565" w:type="dxa"/>
+            <w:tcW w:w="1468" w:type="dxa"/>
             <w:tcBorders>
               <w:top w:val="single" w:sz="8" w:space="0" w:color="000000"/>
               <w:left w:val="single" w:sz="8" w:space="0" w:color="000000"/>
@@ -3227,7 +3305,7 @@
         </w:tc>
         <w:tc>
           <w:tcPr>
-            <w:tcW w:w="1696" w:type="dxa"/>
+            <w:tcW w:w="1650" w:type="dxa"/>
             <w:tcBorders>
               <w:top w:val="single" w:sz="8" w:space="0" w:color="000000"/>
               <w:left w:val="single" w:sz="8" w:space="0" w:color="000000"/>
@@ -3278,7 +3356,7 @@
         </w:tc>
         <w:tc>
           <w:tcPr>
-            <w:tcW w:w="2029" w:type="dxa"/>
+            <w:tcW w:w="2034" w:type="dxa"/>
             <w:tcBorders>
               <w:top w:val="single" w:sz="8" w:space="0" w:color="000000"/>
               <w:left w:val="single" w:sz="8" w:space="0" w:color="000000"/>
@@ -3329,7 +3407,7 @@
         </w:tc>
         <w:tc>
           <w:tcPr>
-            <w:tcW w:w="1376" w:type="dxa"/>
+            <w:tcW w:w="1418" w:type="dxa"/>
             <w:tcBorders>
               <w:top w:val="single" w:sz="8" w:space="0" w:color="000000"/>
               <w:left w:val="single" w:sz="8" w:space="0" w:color="000000"/>
@@ -3383,7 +3461,7 @@
         <w:trPr/>
         <w:tc>
           <w:tcPr>
-            <w:tcW w:w="1269" w:type="dxa"/>
+            <w:tcW w:w="1365" w:type="dxa"/>
             <w:tcBorders>
               <w:top w:val="single" w:sz="8" w:space="0" w:color="000000"/>
               <w:left w:val="single" w:sz="8" w:space="0" w:color="000000"/>
@@ -3472,7 +3550,7 @@
         </w:tc>
         <w:tc>
           <w:tcPr>
-            <w:tcW w:w="1565" w:type="dxa"/>
+            <w:tcW w:w="1468" w:type="dxa"/>
             <w:tcBorders>
               <w:top w:val="single" w:sz="8" w:space="0" w:color="000000"/>
               <w:left w:val="single" w:sz="8" w:space="0" w:color="000000"/>
@@ -3523,7 +3601,7 @@
         </w:tc>
         <w:tc>
           <w:tcPr>
-            <w:tcW w:w="1696" w:type="dxa"/>
+            <w:tcW w:w="1650" w:type="dxa"/>
             <w:tcBorders>
               <w:top w:val="single" w:sz="8" w:space="0" w:color="000000"/>
               <w:left w:val="single" w:sz="8" w:space="0" w:color="000000"/>
@@ -3574,7 +3652,7 @@
         </w:tc>
         <w:tc>
           <w:tcPr>
-            <w:tcW w:w="2029" w:type="dxa"/>
+            <w:tcW w:w="2034" w:type="dxa"/>
             <w:tcBorders>
               <w:top w:val="single" w:sz="8" w:space="0" w:color="000000"/>
               <w:left w:val="single" w:sz="8" w:space="0" w:color="000000"/>
@@ -3625,7 +3703,7 @@
         </w:tc>
         <w:tc>
           <w:tcPr>
-            <w:tcW w:w="1376" w:type="dxa"/>
+            <w:tcW w:w="1418" w:type="dxa"/>
             <w:tcBorders>
               <w:top w:val="single" w:sz="8" w:space="0" w:color="000000"/>
               <w:left w:val="single" w:sz="8" w:space="0" w:color="000000"/>
@@ -3679,7 +3757,7 @@
         <w:trPr/>
         <w:tc>
           <w:tcPr>
-            <w:tcW w:w="1269" w:type="dxa"/>
+            <w:tcW w:w="1365" w:type="dxa"/>
             <w:tcBorders>
               <w:top w:val="single" w:sz="8" w:space="0" w:color="000000"/>
               <w:left w:val="single" w:sz="8" w:space="0" w:color="000000"/>
@@ -3768,7 +3846,7 @@
         </w:tc>
         <w:tc>
           <w:tcPr>
-            <w:tcW w:w="1565" w:type="dxa"/>
+            <w:tcW w:w="1468" w:type="dxa"/>
             <w:tcBorders>
               <w:top w:val="single" w:sz="8" w:space="0" w:color="000000"/>
               <w:left w:val="single" w:sz="8" w:space="0" w:color="000000"/>
@@ -3819,7 +3897,7 @@
         </w:tc>
         <w:tc>
           <w:tcPr>
-            <w:tcW w:w="1696" w:type="dxa"/>
+            <w:tcW w:w="1650" w:type="dxa"/>
             <w:tcBorders>
               <w:top w:val="single" w:sz="8" w:space="0" w:color="000000"/>
               <w:left w:val="single" w:sz="8" w:space="0" w:color="000000"/>
@@ -3870,7 +3948,7 @@
         </w:tc>
         <w:tc>
           <w:tcPr>
-            <w:tcW w:w="2029" w:type="dxa"/>
+            <w:tcW w:w="2034" w:type="dxa"/>
             <w:tcBorders>
               <w:top w:val="single" w:sz="8" w:space="0" w:color="000000"/>
               <w:left w:val="single" w:sz="8" w:space="0" w:color="000000"/>
@@ -3921,7 +3999,7 @@
         </w:tc>
         <w:tc>
           <w:tcPr>
-            <w:tcW w:w="1376" w:type="dxa"/>
+            <w:tcW w:w="1418" w:type="dxa"/>
             <w:tcBorders>
               <w:top w:val="single" w:sz="8" w:space="0" w:color="000000"/>
               <w:left w:val="single" w:sz="8" w:space="0" w:color="000000"/>
@@ -3975,7 +4053,7 @@
         <w:trPr/>
         <w:tc>
           <w:tcPr>
-            <w:tcW w:w="1269" w:type="dxa"/>
+            <w:tcW w:w="1365" w:type="dxa"/>
             <w:tcBorders>
               <w:top w:val="single" w:sz="8" w:space="0" w:color="000000"/>
               <w:left w:val="single" w:sz="8" w:space="0" w:color="000000"/>
@@ -4064,7 +4142,7 @@
         </w:tc>
         <w:tc>
           <w:tcPr>
-            <w:tcW w:w="1565" w:type="dxa"/>
+            <w:tcW w:w="1468" w:type="dxa"/>
             <w:tcBorders>
               <w:top w:val="single" w:sz="8" w:space="0" w:color="000000"/>
               <w:left w:val="single" w:sz="8" w:space="0" w:color="000000"/>
@@ -4115,7 +4193,7 @@
         </w:tc>
         <w:tc>
           <w:tcPr>
-            <w:tcW w:w="1696" w:type="dxa"/>
+            <w:tcW w:w="1650" w:type="dxa"/>
             <w:tcBorders>
               <w:top w:val="single" w:sz="8" w:space="0" w:color="000000"/>
               <w:left w:val="single" w:sz="8" w:space="0" w:color="000000"/>
@@ -4166,7 +4244,7 @@
         </w:tc>
         <w:tc>
           <w:tcPr>
-            <w:tcW w:w="2029" w:type="dxa"/>
+            <w:tcW w:w="2034" w:type="dxa"/>
             <w:tcBorders>
               <w:top w:val="single" w:sz="8" w:space="0" w:color="000000"/>
               <w:left w:val="single" w:sz="8" w:space="0" w:color="000000"/>
@@ -4217,7 +4295,7 @@
         </w:tc>
         <w:tc>
           <w:tcPr>
-            <w:tcW w:w="1376" w:type="dxa"/>
+            <w:tcW w:w="1418" w:type="dxa"/>
             <w:tcBorders>
               <w:top w:val="single" w:sz="8" w:space="0" w:color="000000"/>
               <w:left w:val="single" w:sz="8" w:space="0" w:color="000000"/>
@@ -4271,7 +4349,7 @@
         <w:trPr/>
         <w:tc>
           <w:tcPr>
-            <w:tcW w:w="1269" w:type="dxa"/>
+            <w:tcW w:w="1365" w:type="dxa"/>
             <w:tcBorders>
               <w:top w:val="single" w:sz="8" w:space="0" w:color="000000"/>
               <w:left w:val="single" w:sz="8" w:space="0" w:color="000000"/>
@@ -4360,7 +4438,7 @@
         </w:tc>
         <w:tc>
           <w:tcPr>
-            <w:tcW w:w="1565" w:type="dxa"/>
+            <w:tcW w:w="1468" w:type="dxa"/>
             <w:tcBorders>
               <w:top w:val="single" w:sz="8" w:space="0" w:color="000000"/>
               <w:left w:val="single" w:sz="8" w:space="0" w:color="000000"/>
@@ -4411,7 +4489,7 @@
         </w:tc>
         <w:tc>
           <w:tcPr>
-            <w:tcW w:w="1696" w:type="dxa"/>
+            <w:tcW w:w="1650" w:type="dxa"/>
             <w:tcBorders>
               <w:top w:val="single" w:sz="8" w:space="0" w:color="000000"/>
               <w:left w:val="single" w:sz="8" w:space="0" w:color="000000"/>
@@ -4462,7 +4540,7 @@
         </w:tc>
         <w:tc>
           <w:tcPr>
-            <w:tcW w:w="2029" w:type="dxa"/>
+            <w:tcW w:w="2034" w:type="dxa"/>
             <w:tcBorders>
               <w:top w:val="single" w:sz="8" w:space="0" w:color="000000"/>
               <w:left w:val="single" w:sz="8" w:space="0" w:color="000000"/>
@@ -4513,7 +4591,7 @@
         </w:tc>
         <w:tc>
           <w:tcPr>
-            <w:tcW w:w="1376" w:type="dxa"/>
+            <w:tcW w:w="1418" w:type="dxa"/>
             <w:tcBorders>
               <w:top w:val="single" w:sz="8" w:space="0" w:color="000000"/>
               <w:left w:val="single" w:sz="8" w:space="0" w:color="000000"/>
@@ -4567,7 +4645,7 @@
         <w:trPr/>
         <w:tc>
           <w:tcPr>
-            <w:tcW w:w="1269" w:type="dxa"/>
+            <w:tcW w:w="1365" w:type="dxa"/>
             <w:tcBorders>
               <w:top w:val="single" w:sz="8" w:space="0" w:color="000000"/>
               <w:left w:val="single" w:sz="8" w:space="0" w:color="000000"/>
@@ -4656,7 +4734,7 @@
         </w:tc>
         <w:tc>
           <w:tcPr>
-            <w:tcW w:w="1565" w:type="dxa"/>
+            <w:tcW w:w="1468" w:type="dxa"/>
             <w:tcBorders>
               <w:top w:val="single" w:sz="8" w:space="0" w:color="000000"/>
               <w:left w:val="single" w:sz="8" w:space="0" w:color="000000"/>
@@ -4707,7 +4785,7 @@
         </w:tc>
         <w:tc>
           <w:tcPr>
-            <w:tcW w:w="1696" w:type="dxa"/>
+            <w:tcW w:w="1650" w:type="dxa"/>
             <w:tcBorders>
               <w:top w:val="single" w:sz="8" w:space="0" w:color="000000"/>
               <w:left w:val="single" w:sz="8" w:space="0" w:color="000000"/>
@@ -4758,7 +4836,7 @@
         </w:tc>
         <w:tc>
           <w:tcPr>
-            <w:tcW w:w="2029" w:type="dxa"/>
+            <w:tcW w:w="2034" w:type="dxa"/>
             <w:tcBorders>
               <w:top w:val="single" w:sz="8" w:space="0" w:color="000000"/>
               <w:left w:val="single" w:sz="8" w:space="0" w:color="000000"/>
@@ -4809,7 +4887,7 @@
         </w:tc>
         <w:tc>
           <w:tcPr>
-            <w:tcW w:w="1376" w:type="dxa"/>
+            <w:tcW w:w="1418" w:type="dxa"/>
             <w:tcBorders>
               <w:top w:val="single" w:sz="8" w:space="0" w:color="000000"/>
               <w:left w:val="single" w:sz="8" w:space="0" w:color="000000"/>
@@ -5018,17 +5096,16 @@
         <w:ind w:left="0" w:hanging="0"/>
         <w:jc w:val="both"/>
         <w:rPr>
-          <w:b/>
-          <w:b/>
-          <w:bCs/>
-        </w:rPr>
-      </w:pPr>
-      <w:r>
-        <w:rPr>
-          <w:b/>
-          <w:bCs/>
-        </w:rPr>
-        <w:tab/>
+          <w:b w:val="false"/>
+          <w:b w:val="false"/>
+          <w:bCs w:val="false"/>
+        </w:rPr>
+      </w:pPr>
+      <w:r>
+        <w:rPr>
+          <w:b w:val="false"/>
+          <w:bCs w:val="false"/>
+        </w:rPr>
         <w:t>2.2.1.</w:t>
         <w:tab/>
         <w:t>Protokol HTTP</w:t>
@@ -5040,7 +5117,7 @@
         <w:widowControl/>
         <w:bidi w:val="0"/>
         <w:spacing w:lineRule="auto" w:line="480" w:before="0" w:after="0"/>
-        <w:ind w:left="737" w:right="0" w:hanging="0"/>
+        <w:ind w:right="0" w:hanging="0"/>
         <w:jc w:val="both"/>
         <w:rPr/>
       </w:pPr>
@@ -5167,25 +5244,24 @@
         <w:ind w:left="0" w:hanging="0"/>
         <w:jc w:val="both"/>
         <w:rPr>
-          <w:b/>
-          <w:b/>
-          <w:bCs/>
-        </w:rPr>
-      </w:pPr>
-      <w:r>
-        <w:rPr>
-          <w:b/>
-          <w:bCs/>
-        </w:rPr>
-        <w:tab/>
+          <w:b w:val="false"/>
+          <w:b w:val="false"/>
+          <w:bCs w:val="false"/>
+        </w:rPr>
+      </w:pPr>
+      <w:r>
+        <w:rPr>
+          <w:b w:val="false"/>
+          <w:bCs w:val="false"/>
+        </w:rPr>
         <w:t>2.2.2.</w:t>
         <w:tab/>
         <w:t xml:space="preserve">Komunikasi Data </w:t>
       </w:r>
       <w:r>
         <w:rPr>
-          <w:b/>
-          <w:bCs/>
+          <w:b w:val="false"/>
+          <w:bCs w:val="false"/>
           <w:i/>
           <w:iCs/>
         </w:rPr>
@@ -5197,25 +5273,229 @@
         <w:pStyle w:val="LOnormal"/>
         <w:ind w:left="0" w:hanging="0"/>
         <w:jc w:val="both"/>
-        <w:rPr>
-          <w:b/>
-          <w:b/>
-          <w:bCs/>
-        </w:rPr>
-      </w:pPr>
-      <w:r>
-        <w:rPr>
-          <w:b/>
-          <w:bCs/>
+        <w:rPr/>
+      </w:pPr>
+      <w:r>
+        <w:rPr>
+          <w:b w:val="false"/>
+          <w:bCs w:val="false"/>
+        </w:rPr>
+        <w:tab/>
+      </w:r>
+      <w:r>
+        <w:rPr>
+          <w:rFonts w:eastAsia="DejaVu Sans" w:cs="Noto Sans Devanagari"/>
+          <w:b w:val="false"/>
+          <w:bCs w:val="false"/>
           <w:i/>
           <w:iCs/>
-        </w:rPr>
-        <w:tab/>
-      </w:r>
-      <w:r>
-        <w:rPr>
-          <w:b/>
-          <w:bCs/>
+          <w:color w:val="auto"/>
+          <w:kern w:val="0"/>
+          <w:sz w:val="24"/>
+          <w:szCs w:val="24"/>
+          <w:lang w:val="en-US" w:eastAsia="zh-CN" w:bidi="hi-IN"/>
+        </w:rPr>
+        <w:t>C</w:t>
+      </w:r>
+      <w:r>
+        <w:rPr>
+          <w:rFonts w:eastAsia="DejaVu Sans" w:cs="Noto Sans Devanagari"/>
+          <w:b w:val="false"/>
+          <w:bCs w:val="false"/>
+          <w:i/>
+          <w:iCs/>
+          <w:color w:val="auto"/>
+          <w:kern w:val="0"/>
+          <w:sz w:val="24"/>
+          <w:szCs w:val="24"/>
+          <w:lang w:val="en-US" w:eastAsia="zh-CN" w:bidi="hi-IN"/>
+        </w:rPr>
+        <w:t>lient</w:t>
+      </w:r>
+      <w:r>
+        <w:rPr>
+          <w:b w:val="false"/>
+          <w:bCs w:val="false"/>
+        </w:rPr>
+        <w:t xml:space="preserve"> digambarkan sebagai program yang meminta untuk administrasi atau data, dan </w:t>
+      </w:r>
+      <w:r>
+        <w:rPr>
+          <w:b w:val="false"/>
+          <w:bCs w:val="false"/>
+          <w:i/>
+          <w:iCs/>
+        </w:rPr>
+        <w:t>server</w:t>
+      </w:r>
+      <w:r>
+        <w:rPr>
+          <w:b w:val="false"/>
+          <w:bCs w:val="false"/>
+        </w:rPr>
+        <w:t xml:space="preserve"> digambarkan sebagai prosedur atau aplikasi yang memberikan administrasi atau data. Administrasi atau data ya</w:t>
+      </w:r>
+      <w:r>
+        <w:rPr>
+          <w:b w:val="false"/>
+          <w:bCs w:val="false"/>
+        </w:rPr>
+        <w:t xml:space="preserve">ng </w:t>
+      </w:r>
+      <w:r>
+        <w:rPr>
+          <w:b w:val="false"/>
+          <w:bCs w:val="false"/>
+        </w:rPr>
+        <w:t xml:space="preserve">diminta dan diberikan antara </w:t>
+      </w:r>
+      <w:r>
+        <w:rPr>
+          <w:b w:val="false"/>
+          <w:bCs w:val="false"/>
+          <w:i/>
+          <w:iCs/>
+        </w:rPr>
+        <w:t>server</w:t>
+      </w:r>
+      <w:r>
+        <w:rPr>
+          <w:b w:val="false"/>
+          <w:bCs w:val="false"/>
+        </w:rPr>
+        <w:t xml:space="preserve"> dan </w:t>
+      </w:r>
+      <w:r>
+        <w:rPr>
+          <w:rFonts w:eastAsia="DejaVu Sans" w:cs="Noto Sans Devanagari"/>
+          <w:b w:val="false"/>
+          <w:bCs w:val="false"/>
+          <w:i/>
+          <w:iCs/>
+          <w:color w:val="auto"/>
+          <w:kern w:val="0"/>
+          <w:sz w:val="24"/>
+          <w:szCs w:val="24"/>
+          <w:lang w:val="en-US" w:eastAsia="zh-CN" w:bidi="hi-IN"/>
+        </w:rPr>
+        <w:t>c</w:t>
+      </w:r>
+      <w:r>
+        <w:rPr>
+          <w:rFonts w:eastAsia="DejaVu Sans" w:cs="Noto Sans Devanagari"/>
+          <w:b w:val="false"/>
+          <w:bCs w:val="false"/>
+          <w:i/>
+          <w:iCs/>
+          <w:color w:val="auto"/>
+          <w:kern w:val="0"/>
+          <w:sz w:val="24"/>
+          <w:szCs w:val="24"/>
+          <w:lang w:val="en-US" w:eastAsia="zh-CN" w:bidi="hi-IN"/>
+        </w:rPr>
+        <w:t>lient</w:t>
+      </w:r>
+      <w:r>
+        <w:rPr>
+          <w:b w:val="false"/>
+          <w:bCs w:val="false"/>
+        </w:rPr>
+        <w:t xml:space="preserve"> dapat menjadi aset, misalnya informasi, dokumen, objek, perangkat tampilan, atau kontrol. </w:t>
+      </w:r>
+      <w:r>
+        <w:rPr>
+          <w:rFonts w:eastAsia="DejaVu Sans" w:cs="Noto Sans Devanagari"/>
+          <w:b w:val="false"/>
+          <w:bCs w:val="false"/>
+          <w:color w:val="auto"/>
+          <w:kern w:val="0"/>
+          <w:sz w:val="24"/>
+          <w:szCs w:val="24"/>
+          <w:lang w:val="en-US" w:eastAsia="zh-CN" w:bidi="hi-IN"/>
+        </w:rPr>
+        <w:t>C</w:t>
+      </w:r>
+      <w:r>
+        <w:rPr>
+          <w:rFonts w:eastAsia="DejaVu Sans" w:cs="Noto Sans Devanagari"/>
+          <w:b w:val="false"/>
+          <w:bCs w:val="false"/>
+          <w:color w:val="auto"/>
+          <w:kern w:val="0"/>
+          <w:sz w:val="24"/>
+          <w:szCs w:val="24"/>
+          <w:lang w:val="en-US" w:eastAsia="zh-CN" w:bidi="hi-IN"/>
+        </w:rPr>
+        <w:t>ontoh</w:t>
+      </w:r>
+      <w:r>
+        <w:rPr>
+          <w:b w:val="false"/>
+          <w:bCs w:val="false"/>
+        </w:rPr>
+        <w:t xml:space="preserve"> kerangka kerja </w:t>
+      </w:r>
+      <w:r>
+        <w:rPr>
+          <w:rFonts w:eastAsia="DejaVu Sans" w:cs="Noto Sans Devanagari"/>
+          <w:b w:val="false"/>
+          <w:bCs w:val="false"/>
+          <w:i/>
+          <w:iCs/>
+          <w:color w:val="auto"/>
+          <w:kern w:val="0"/>
+          <w:sz w:val="24"/>
+          <w:szCs w:val="24"/>
+          <w:lang w:val="en-US" w:eastAsia="zh-CN" w:bidi="hi-IN"/>
+        </w:rPr>
+        <w:t>c</w:t>
+      </w:r>
+      <w:r>
+        <w:rPr>
+          <w:rFonts w:eastAsia="DejaVu Sans" w:cs="Noto Sans Devanagari"/>
+          <w:b w:val="false"/>
+          <w:bCs w:val="false"/>
+          <w:i/>
+          <w:iCs/>
+          <w:color w:val="auto"/>
+          <w:kern w:val="0"/>
+          <w:sz w:val="24"/>
+          <w:szCs w:val="24"/>
+          <w:lang w:val="en-US" w:eastAsia="zh-CN" w:bidi="hi-IN"/>
+        </w:rPr>
+        <w:t>lient-server</w:t>
+      </w:r>
+      <w:r>
+        <w:rPr>
+          <w:b w:val="false"/>
+          <w:bCs w:val="false"/>
+        </w:rPr>
+        <w:t xml:space="preserve"> adalah program web, pengelolaan akun, dan kerangka email. </w:t>
+      </w:r>
+      <w:r>
+        <w:rPr>
+          <w:b w:val="false"/>
+          <w:bCs w:val="false"/>
+        </w:rPr>
+        <w:t>(Shobhika Sejwal, 2019)</w:t>
+      </w:r>
+    </w:p>
+    <w:p>
+      <w:pPr>
+        <w:pStyle w:val="LOnormal"/>
+        <w:ind w:left="0" w:hanging="0"/>
+        <w:jc w:val="both"/>
+        <w:rPr>
+          <w:b w:val="false"/>
+          <w:b w:val="false"/>
+          <w:bCs w:val="false"/>
+        </w:rPr>
+      </w:pPr>
+      <w:bookmarkStart w:id="6" w:name="__DdeLink__535_2614658643"/>
+      <w:r>
+        <w:rPr>
+          <w:b w:val="false"/>
+          <w:bCs w:val="false"/>
           <w:i w:val="false"/>
           <w:iCs w:val="false"/>
         </w:rPr>
@@ -5223,70 +5503,172 @@
         <w:tab/>
         <w:t>Remote Procedure Call</w:t>
       </w:r>
-    </w:p>
-    <w:p>
-      <w:pPr>
-        <w:pStyle w:val="LOnormal"/>
-        <w:ind w:left="0" w:hanging="0"/>
-        <w:jc w:val="both"/>
-        <w:rPr>
-          <w:b/>
-          <w:b/>
-          <w:bCs/>
-        </w:rPr>
-      </w:pPr>
-      <w:r>
-        <w:rPr>
-          <w:b/>
-          <w:bCs/>
+      <w:bookmarkEnd w:id="6"/>
+    </w:p>
+    <w:p>
+      <w:pPr>
+        <w:pStyle w:val="LOnormal"/>
+        <w:ind w:left="0" w:hanging="0"/>
+        <w:jc w:val="both"/>
+        <w:rPr>
+          <w:b w:val="false"/>
+          <w:b w:val="false"/>
+          <w:bCs w:val="false"/>
+        </w:rPr>
+      </w:pPr>
+      <w:r>
+        <w:rPr>
+          <w:b w:val="false"/>
+          <w:bCs w:val="false"/>
+        </w:rPr>
+        <w:tab/>
+        <w:t xml:space="preserve">RPC </w:t>
+      </w:r>
+      <w:r>
+        <w:rPr>
+          <w:b w:val="false"/>
+          <w:bCs w:val="false"/>
+        </w:rPr>
+        <w:t>(</w:t>
+      </w:r>
+      <w:r>
+        <w:rPr>
+          <w:b w:val="false"/>
+          <w:bCs w:val="false"/>
+          <w:i/>
+          <w:iCs/>
+        </w:rPr>
+        <w:t>Remote Procedure Call</w:t>
+      </w:r>
+      <w:r>
+        <w:rPr>
+          <w:b w:val="false"/>
+          <w:bCs w:val="false"/>
+        </w:rPr>
+        <w:t>)</w:t>
+      </w:r>
+      <w:r>
+        <w:rPr>
+          <w:b w:val="false"/>
+          <w:bCs w:val="false"/>
+        </w:rPr>
+        <w:t xml:space="preserve"> memungkinkan pengguna untuk melakukan panggilan ke prosedur jarak jauh yang berada di ruang proses lain. Proses ini dapat berjalan di mesin yang sama atau mesin lain di jaringan. Mekanisme RPC banyak digunakan dalam membangun sistem terdistribusi karena mereka mengurangi kompleksitas sistem dan biaya pengembangan. Tujuan utama RPC adalah membuat panggilan prosedur jarak jauh menjadi transparan bagi pengguna. Dengan kata lain, ini memungkinkan pengguna untuk melakukan panggilan prosedur jarak jauh seperti panggilan prosedur lokal. </w:t>
+      </w:r>
+      <w:r>
+        <w:rPr>
+          <w:b w:val="false"/>
+          <w:bCs w:val="false"/>
+        </w:rPr>
+        <w:t>(Hakan Bagci, 2016)</w:t>
+      </w:r>
+    </w:p>
+    <w:p>
+      <w:pPr>
+        <w:pStyle w:val="LOnormal"/>
+        <w:ind w:left="0" w:hanging="0"/>
+        <w:jc w:val="both"/>
+        <w:rPr/>
+      </w:pPr>
+      <w:r>
+        <w:rPr>
+          <w:b w:val="false"/>
+          <w:bCs w:val="false"/>
           <w:i w:val="false"/>
           <w:iCs w:val="false"/>
         </w:rPr>
-        <w:tab/>
-        <w:t>2.2.4.</w:t>
-        <w:tab/>
-        <w:t>Framework Aplikasi</w:t>
-      </w:r>
-    </w:p>
-    <w:p>
-      <w:pPr>
-        <w:pStyle w:val="LOnormal"/>
-        <w:ind w:left="0" w:hanging="0"/>
-        <w:jc w:val="both"/>
-        <w:rPr>
-          <w:b/>
-          <w:b/>
-          <w:bCs/>
-        </w:rPr>
-      </w:pPr>
-      <w:r>
-        <w:rPr>
-          <w:b/>
-          <w:bCs/>
+        <w:t>2.2.</w:t>
+      </w:r>
+      <w:r>
+        <w:rPr>
+          <w:b w:val="false"/>
+          <w:bCs w:val="false"/>
           <w:i w:val="false"/>
           <w:iCs w:val="false"/>
         </w:rPr>
-        <w:tab/>
-        <w:t>2.2.5.</w:t>
-        <w:tab/>
-        <w:t>Javascript</w:t>
-      </w:r>
-    </w:p>
-    <w:p>
-      <w:pPr>
-        <w:pStyle w:val="LOnormal"/>
-        <w:ind w:left="0" w:hanging="0"/>
-        <w:jc w:val="both"/>
-        <w:rPr/>
-      </w:pPr>
-      <w:r>
-        <w:rPr>
-          <w:b/>
-          <w:bCs/>
+        <w:t>4</w:t>
+      </w:r>
+      <w:r>
+        <w:rPr>
+          <w:b w:val="false"/>
+          <w:bCs w:val="false"/>
           <w:i w:val="false"/>
           <w:iCs w:val="false"/>
         </w:rPr>
-        <w:tab/>
+        <w:t>.</w:t>
+        <w:tab/>
+      </w:r>
+      <w:r>
+        <w:rPr>
+          <w:rFonts w:eastAsia="DejaVu Sans" w:cs="Noto Sans Devanagari"/>
+          <w:b w:val="false"/>
+          <w:bCs w:val="false"/>
+          <w:i/>
+          <w:iCs/>
+          <w:color w:val="auto"/>
+          <w:kern w:val="0"/>
+          <w:sz w:val="24"/>
+          <w:szCs w:val="24"/>
+          <w:lang w:val="en-US" w:eastAsia="zh-CN" w:bidi="hi-IN"/>
+        </w:rPr>
+        <w:t>Framework</w:t>
+      </w:r>
+      <w:r>
+        <w:rPr>
+          <w:rFonts w:eastAsia="DejaVu Sans" w:cs="Noto Sans Devanagari"/>
+          <w:b w:val="false"/>
+          <w:bCs w:val="false"/>
+          <w:i w:val="false"/>
+          <w:iCs w:val="false"/>
+          <w:color w:val="auto"/>
+          <w:kern w:val="0"/>
+          <w:sz w:val="24"/>
+          <w:szCs w:val="24"/>
+          <w:lang w:val="en-US" w:eastAsia="zh-CN" w:bidi="hi-IN"/>
+        </w:rPr>
+        <w:t xml:space="preserve"> Aplikasi</w:t>
+      </w:r>
+    </w:p>
+    <w:p>
+      <w:pPr>
+        <w:pStyle w:val="LOnormal"/>
+        <w:ind w:left="0" w:hanging="0"/>
+        <w:jc w:val="both"/>
+        <w:rPr>
+          <w:b w:val="false"/>
+          <w:b w:val="false"/>
+          <w:bCs w:val="false"/>
+        </w:rPr>
+      </w:pPr>
+      <w:r>
+        <w:rPr>
+          <w:b w:val="false"/>
+          <w:bCs w:val="false"/>
+          <w:i w:val="false"/>
+          <w:iCs w:val="false"/>
+        </w:rPr>
+        <w:t>2.2.5.</w:t>
+        <w:tab/>
+        <w:t>Javascript</w:t>
+      </w:r>
+    </w:p>
+    <w:p>
+      <w:pPr>
+        <w:pStyle w:val="LOnormal"/>
+        <w:ind w:left="0" w:hanging="0"/>
+        <w:jc w:val="both"/>
+        <w:rPr>
+          <w:b w:val="false"/>
+          <w:b w:val="false"/>
+          <w:bCs w:val="false"/>
+        </w:rPr>
+      </w:pPr>
+      <w:r>
+        <w:rPr>
+          <w:b w:val="false"/>
+          <w:bCs w:val="false"/>
+          <w:i w:val="false"/>
+          <w:iCs w:val="false"/>
+        </w:rPr>
         <w:t>2.2.6.</w:t>
         <w:tab/>
         <w:t>NodeJS</w:t>
@@ -5297,10 +5679,17 @@
         <w:pStyle w:val="LOnormal"/>
         <w:ind w:left="0" w:hanging="0"/>
         <w:jc w:val="both"/>
-        <w:rPr/>
-      </w:pPr>
-      <w:r>
-        <w:rPr/>
+        <w:rPr>
+          <w:b w:val="false"/>
+          <w:b w:val="false"/>
+          <w:bCs w:val="false"/>
+        </w:rPr>
+      </w:pPr>
+      <w:r>
+        <w:rPr>
+          <w:b w:val="false"/>
+          <w:bCs w:val="false"/>
+        </w:rPr>
       </w:r>
       <w:r>
         <w:br w:type="page"/>
@@ -5396,12 +5785,6 @@
           <w:bCs w:val="false"/>
         </w:rPr>
         <w:tab/>
-      </w:r>
-      <w:r>
-        <w:rPr>
-          <w:b w:val="false"/>
-          <w:bCs w:val="false"/>
-        </w:rPr>
         <w:t xml:space="preserve">Dalam melaksanakan penelitian digunakan peralatan untuk menunjang berjalannya pembuatan </w:t>
       </w:r>
       <w:r>
@@ -5484,7 +5867,22 @@
           <w:szCs w:val="24"/>
           <w:lang w:val="en-US" w:eastAsia="zh-CN" w:bidi="hi-IN"/>
         </w:rPr>
-        <w:t xml:space="preserve">Adapun perangkat keras </w:t>
+        <w:t>Adapun perangkat keras (</w:t>
+      </w:r>
+      <w:r>
+        <w:rPr>
+          <w:rFonts w:eastAsia="DejaVu Sans" w:cs="Noto Sans Devanagari"/>
+          <w:b w:val="false"/>
+          <w:bCs w:val="false"/>
+          <w:i/>
+          <w:iCs/>
+          <w:color w:val="auto"/>
+          <w:kern w:val="0"/>
+          <w:sz w:val="24"/>
+          <w:szCs w:val="24"/>
+          <w:lang w:val="en-US" w:eastAsia="zh-CN" w:bidi="hi-IN"/>
+        </w:rPr>
+        <w:t>hardware</w:t>
       </w:r>
       <w:r>
         <w:rPr>
@@ -5499,7 +5897,7 @@
           <w:szCs w:val="24"/>
           <w:lang w:val="en-US" w:eastAsia="zh-CN" w:bidi="hi-IN"/>
         </w:rPr>
-        <w:t>(</w:t>
+        <w:t xml:space="preserve">) yang digunakan dalam membangun </w:t>
       </w:r>
       <w:r>
         <w:rPr>
@@ -5514,7 +5912,7 @@
           <w:szCs w:val="24"/>
           <w:lang w:val="en-US" w:eastAsia="zh-CN" w:bidi="hi-IN"/>
         </w:rPr>
-        <w:t>hardware</w:t>
+        <w:t>framework</w:t>
       </w:r>
       <w:r>
         <w:rPr>
@@ -5529,7 +5927,22 @@
           <w:szCs w:val="24"/>
           <w:lang w:val="en-US" w:eastAsia="zh-CN" w:bidi="hi-IN"/>
         </w:rPr>
-        <w:t>)</w:t>
+        <w:t xml:space="preserve"> ini, yaitu komputer dengan</w:t>
+      </w:r>
+      <w:r>
+        <w:rPr>
+          <w:rFonts w:eastAsia="DejaVu Sans" w:cs="Noto Sans Devanagari"/>
+          <w:b w:val="false"/>
+          <w:bCs w:val="false"/>
+          <w:i/>
+          <w:iCs/>
+          <w:color w:val="auto"/>
+          <w:kern w:val="0"/>
+          <w:sz w:val="24"/>
+          <w:szCs w:val="24"/>
+          <w:lang w:val="en-US" w:eastAsia="zh-CN" w:bidi="hi-IN"/>
+        </w:rPr>
+        <w:t xml:space="preserve"> memory </w:t>
       </w:r>
       <w:r>
         <w:rPr>
@@ -5544,7 +5957,7 @@
           <w:szCs w:val="24"/>
           <w:lang w:val="en-US" w:eastAsia="zh-CN" w:bidi="hi-IN"/>
         </w:rPr>
-        <w:t xml:space="preserve"> yang digunakan dalam membangun </w:t>
+        <w:t xml:space="preserve">8GB, </w:t>
       </w:r>
       <w:r>
         <w:rPr>
@@ -5559,7 +5972,7 @@
           <w:szCs w:val="24"/>
           <w:lang w:val="en-US" w:eastAsia="zh-CN" w:bidi="hi-IN"/>
         </w:rPr>
-        <w:t>framework</w:t>
+        <w:t>processor</w:t>
       </w:r>
       <w:r>
         <w:rPr>
@@ -5574,7 +5987,52 @@
           <w:szCs w:val="24"/>
           <w:lang w:val="en-US" w:eastAsia="zh-CN" w:bidi="hi-IN"/>
         </w:rPr>
-        <w:t xml:space="preserve"> ini, yaitu komputer dengan</w:t>
+        <w:t xml:space="preserve"> Intel Core i5, Solid State Disk (SSD) 120GB.</w:t>
+      </w:r>
+    </w:p>
+    <w:p>
+      <w:pPr>
+        <w:pStyle w:val="LOnormal"/>
+        <w:ind w:left="0" w:hanging="0"/>
+        <w:jc w:val="both"/>
+        <w:rPr/>
+      </w:pPr>
+      <w:r>
+        <w:rPr>
+          <w:b w:val="false"/>
+          <w:bCs w:val="false"/>
+        </w:rPr>
+        <w:t>3.1.2. Software</w:t>
+      </w:r>
+    </w:p>
+    <w:p>
+      <w:pPr>
+        <w:pStyle w:val="LOnormal"/>
+        <w:ind w:left="0" w:hanging="0"/>
+        <w:jc w:val="both"/>
+        <w:rPr/>
+      </w:pPr>
+      <w:r>
+        <w:rPr>
+          <w:b w:val="false"/>
+          <w:bCs w:val="false"/>
+        </w:rPr>
+        <w:tab/>
+      </w:r>
+      <w:r>
+        <w:rPr>
+          <w:rFonts w:eastAsia="DejaVu Sans" w:cs="Noto Sans Devanagari"/>
+          <w:b w:val="false"/>
+          <w:bCs w:val="false"/>
+          <w:i w:val="false"/>
+          <w:iCs w:val="false"/>
+          <w:color w:val="auto"/>
+          <w:kern w:val="0"/>
+          <w:sz w:val="24"/>
+          <w:szCs w:val="24"/>
+          <w:lang w:val="en-US" w:eastAsia="zh-CN" w:bidi="hi-IN"/>
+        </w:rPr>
+        <w:t>Adapun perangkat lunak (</w:t>
       </w:r>
       <w:r>
         <w:rPr>
@@ -5589,7 +6047,7 @@
           <w:szCs w:val="24"/>
           <w:lang w:val="en-US" w:eastAsia="zh-CN" w:bidi="hi-IN"/>
         </w:rPr>
-        <w:t xml:space="preserve"> memory </w:t>
+        <w:t>software</w:t>
       </w:r>
       <w:r>
         <w:rPr>
@@ -5604,7 +6062,7 @@
           <w:szCs w:val="24"/>
           <w:lang w:val="en-US" w:eastAsia="zh-CN" w:bidi="hi-IN"/>
         </w:rPr>
-        <w:t xml:space="preserve">8GB, </w:t>
+        <w:t xml:space="preserve">) yang digunakan dalam membangun </w:t>
       </w:r>
       <w:r>
         <w:rPr>
@@ -5619,7 +6077,7 @@
           <w:szCs w:val="24"/>
           <w:lang w:val="en-US" w:eastAsia="zh-CN" w:bidi="hi-IN"/>
         </w:rPr>
-        <w:t>processor</w:t>
+        <w:t>framework</w:t>
       </w:r>
       <w:r>
         <w:rPr>
@@ -5634,65 +6092,7 @@
           <w:szCs w:val="24"/>
           <w:lang w:val="en-US" w:eastAsia="zh-CN" w:bidi="hi-IN"/>
         </w:rPr>
-        <w:t xml:space="preserve"> Intel Core i5, Solid State Disk (SSD) 120GB.</w:t>
-      </w:r>
-    </w:p>
-    <w:p>
-      <w:pPr>
-        <w:pStyle w:val="LOnormal"/>
-        <w:ind w:left="0" w:hanging="0"/>
-        <w:jc w:val="both"/>
-        <w:rPr/>
-      </w:pPr>
-      <w:r>
-        <w:rPr>
-          <w:b w:val="false"/>
-          <w:bCs w:val="false"/>
-        </w:rPr>
-        <w:t>3.1.</w:t>
-      </w:r>
-      <w:r>
-        <w:rPr>
-          <w:b w:val="false"/>
-          <w:bCs w:val="false"/>
-        </w:rPr>
-        <w:t>2</w:t>
-      </w:r>
-      <w:r>
-        <w:rPr>
-          <w:b w:val="false"/>
-          <w:bCs w:val="false"/>
-        </w:rPr>
-        <w:t xml:space="preserve">. </w:t>
-      </w:r>
-      <w:r>
-        <w:rPr>
-          <w:b w:val="false"/>
-          <w:bCs w:val="false"/>
-        </w:rPr>
-        <w:t>Soft</w:t>
-      </w:r>
-      <w:r>
-        <w:rPr>
-          <w:b w:val="false"/>
-          <w:bCs w:val="false"/>
-        </w:rPr>
-        <w:t>ware</w:t>
-      </w:r>
-    </w:p>
-    <w:p>
-      <w:pPr>
-        <w:pStyle w:val="LOnormal"/>
-        <w:ind w:left="0" w:hanging="0"/>
-        <w:jc w:val="both"/>
-        <w:rPr/>
-      </w:pPr>
-      <w:r>
-        <w:rPr>
-          <w:b w:val="false"/>
-          <w:bCs w:val="false"/>
-        </w:rPr>
-        <w:tab/>
+        <w:t xml:space="preserve"> ini, yaitu </w:t>
       </w:r>
       <w:r>
         <w:rPr>
@@ -5707,7 +6107,22 @@
           <w:szCs w:val="24"/>
           <w:lang w:val="en-US" w:eastAsia="zh-CN" w:bidi="hi-IN"/>
         </w:rPr>
-        <w:t>Adapun perangkat l</w:t>
+        <w:t xml:space="preserve">Arch Linux sebagai sistem operasi, Chromium sebagai </w:t>
+      </w:r>
+      <w:r>
+        <w:rPr>
+          <w:rFonts w:eastAsia="DejaVu Sans" w:cs="Noto Sans Devanagari"/>
+          <w:b w:val="false"/>
+          <w:bCs w:val="false"/>
+          <w:i/>
+          <w:iCs/>
+          <w:color w:val="auto"/>
+          <w:kern w:val="0"/>
+          <w:sz w:val="24"/>
+          <w:szCs w:val="24"/>
+          <w:lang w:val="en-US" w:eastAsia="zh-CN" w:bidi="hi-IN"/>
+        </w:rPr>
+        <w:t>web browser</w:t>
       </w:r>
       <w:r>
         <w:rPr>
@@ -5722,7 +6137,22 @@
           <w:szCs w:val="24"/>
           <w:lang w:val="en-US" w:eastAsia="zh-CN" w:bidi="hi-IN"/>
         </w:rPr>
-        <w:t>unak (</w:t>
+        <w:t>,</w:t>
+      </w:r>
+      <w:r>
+        <w:rPr>
+          <w:rFonts w:eastAsia="DejaVu Sans" w:cs="Noto Sans Devanagari"/>
+          <w:b w:val="false"/>
+          <w:bCs w:val="false"/>
+          <w:i w:val="false"/>
+          <w:iCs w:val="false"/>
+          <w:color w:val="auto"/>
+          <w:kern w:val="0"/>
+          <w:sz w:val="24"/>
+          <w:szCs w:val="24"/>
+          <w:lang w:val="en-US" w:eastAsia="zh-CN" w:bidi="hi-IN"/>
+        </w:rPr>
+        <w:t xml:space="preserve"> VSCodium sebagai penyunting kode, NodeJS untuk menjalankan </w:t>
       </w:r>
       <w:r>
         <w:rPr>
@@ -5737,7 +6167,7 @@
           <w:szCs w:val="24"/>
           <w:lang w:val="en-US" w:eastAsia="zh-CN" w:bidi="hi-IN"/>
         </w:rPr>
-        <w:t>software</w:t>
+        <w:t>framework</w:t>
       </w:r>
       <w:r>
         <w:rPr>
@@ -5752,13 +6182,20 @@
           <w:szCs w:val="24"/>
           <w:lang w:val="en-US" w:eastAsia="zh-CN" w:bidi="hi-IN"/>
         </w:rPr>
-        <w:t>)</w:t>
-      </w:r>
-      <w:r>
+        <w:t>, dan Git untuk memanajemen versi.</w:t>
+      </w:r>
+    </w:p>
+    <w:p>
+      <w:pPr>
+        <w:pStyle w:val="LOnormal"/>
+        <w:ind w:left="0" w:hanging="0"/>
+        <w:jc w:val="both"/>
         <w:rPr>
           <w:rFonts w:eastAsia="DejaVu Sans" w:cs="Noto Sans Devanagari"/>
           <w:b w:val="false"/>
-          <w:bCs w:val="false"/>
+          <w:b w:val="false"/>
+          <w:bCs w:val="false"/>
+          <w:i w:val="false"/>
           <w:i w:val="false"/>
           <w:iCs w:val="false"/>
           <w:color w:val="auto"/>
@@ -5767,7 +6204,57 @@
           <w:szCs w:val="24"/>
           <w:lang w:val="en-US" w:eastAsia="zh-CN" w:bidi="hi-IN"/>
         </w:rPr>
-        <w:t xml:space="preserve"> yang digunakan dalam membangun </w:t>
+      </w:pPr>
+      <w:r>
+        <w:rPr/>
+      </w:r>
+    </w:p>
+    <w:p>
+      <w:pPr>
+        <w:pStyle w:val="LOnormal"/>
+        <w:ind w:left="0" w:hanging="0"/>
+        <w:jc w:val="both"/>
+        <w:rPr/>
+      </w:pPr>
+      <w:r>
+        <w:rPr/>
+        <w:t>3.2.</w:t>
+        <w:tab/>
+      </w:r>
+      <w:r>
+        <w:rPr>
+          <w:rFonts w:eastAsia="DejaVu Sans" w:cs="Noto Sans Devanagari"/>
+          <w:b/>
+          <w:color w:val="auto"/>
+          <w:kern w:val="0"/>
+          <w:sz w:val="24"/>
+          <w:szCs w:val="24"/>
+          <w:lang w:val="en-US" w:eastAsia="zh-CN" w:bidi="hi-IN"/>
+        </w:rPr>
+        <w:t>Perancangan Framework</w:t>
+      </w:r>
+    </w:p>
+    <w:p>
+      <w:pPr>
+        <w:pStyle w:val="LOnormal"/>
+        <w:ind w:left="0" w:hanging="0"/>
+        <w:jc w:val="both"/>
+        <w:rPr/>
+      </w:pPr>
+      <w:r>
+        <w:rPr>
+          <w:rFonts w:eastAsia="DejaVu Sans" w:cs="Noto Sans Devanagari"/>
+          <w:b w:val="false"/>
+          <w:bCs w:val="false"/>
+          <w:i w:val="false"/>
+          <w:iCs w:val="false"/>
+          <w:color w:val="auto"/>
+          <w:kern w:val="0"/>
+          <w:sz w:val="24"/>
+          <w:szCs w:val="24"/>
+          <w:lang w:val="en-US" w:eastAsia="zh-CN" w:bidi="hi-IN"/>
+        </w:rPr>
+        <w:t xml:space="preserve">3.2.1. Komponen Utama </w:t>
       </w:r>
       <w:r>
         <w:rPr>
@@ -5782,129 +6269,6 @@
           <w:szCs w:val="24"/>
           <w:lang w:val="en-US" w:eastAsia="zh-CN" w:bidi="hi-IN"/>
         </w:rPr>
-        <w:t>framework</w:t>
-      </w:r>
-      <w:r>
-        <w:rPr>
-          <w:rFonts w:eastAsia="DejaVu Sans" w:cs="Noto Sans Devanagari"/>
-          <w:b w:val="false"/>
-          <w:bCs w:val="false"/>
-          <w:i w:val="false"/>
-          <w:iCs w:val="false"/>
-          <w:color w:val="auto"/>
-          <w:kern w:val="0"/>
-          <w:sz w:val="24"/>
-          <w:szCs w:val="24"/>
-          <w:lang w:val="en-US" w:eastAsia="zh-CN" w:bidi="hi-IN"/>
-        </w:rPr>
-        <w:t xml:space="preserve"> ini, yaitu V</w:t>
-      </w:r>
-      <w:r>
-        <w:rPr>
-          <w:rFonts w:eastAsia="DejaVu Sans" w:cs="Noto Sans Devanagari"/>
-          <w:b w:val="false"/>
-          <w:bCs w:val="false"/>
-          <w:i w:val="false"/>
-          <w:iCs w:val="false"/>
-          <w:color w:val="auto"/>
-          <w:kern w:val="0"/>
-          <w:sz w:val="24"/>
-          <w:szCs w:val="24"/>
-          <w:lang w:val="en-US" w:eastAsia="zh-CN" w:bidi="hi-IN"/>
-        </w:rPr>
-        <w:t xml:space="preserve">SCodium sebagai penyunting kode, NodeJS untuk menjalankan </w:t>
-      </w:r>
-      <w:r>
-        <w:rPr>
-          <w:rFonts w:eastAsia="DejaVu Sans" w:cs="Noto Sans Devanagari"/>
-          <w:b w:val="false"/>
-          <w:bCs w:val="false"/>
-          <w:i/>
-          <w:iCs/>
-          <w:color w:val="auto"/>
-          <w:kern w:val="0"/>
-          <w:sz w:val="24"/>
-          <w:szCs w:val="24"/>
-          <w:lang w:val="en-US" w:eastAsia="zh-CN" w:bidi="hi-IN"/>
-        </w:rPr>
-        <w:t>framework</w:t>
-      </w:r>
-      <w:r>
-        <w:rPr>
-          <w:rFonts w:eastAsia="DejaVu Sans" w:cs="Noto Sans Devanagari"/>
-          <w:b w:val="false"/>
-          <w:bCs w:val="false"/>
-          <w:i w:val="false"/>
-          <w:iCs w:val="false"/>
-          <w:color w:val="auto"/>
-          <w:kern w:val="0"/>
-          <w:sz w:val="24"/>
-          <w:szCs w:val="24"/>
-          <w:lang w:val="en-US" w:eastAsia="zh-CN" w:bidi="hi-IN"/>
-        </w:rPr>
-        <w:t>, dan Git untuk memanajemen versi.</w:t>
-      </w:r>
-    </w:p>
-    <w:p>
-      <w:pPr>
-        <w:pStyle w:val="LOnormal"/>
-        <w:ind w:left="0" w:hanging="0"/>
-        <w:jc w:val="both"/>
-        <w:rPr/>
-      </w:pPr>
-      <w:r>
-        <w:rPr/>
-        <w:t>3.2.</w:t>
-        <w:tab/>
-      </w:r>
-      <w:r>
-        <w:rPr>
-          <w:rFonts w:eastAsia="DejaVu Sans" w:cs="Noto Sans Devanagari"/>
-          <w:b/>
-          <w:color w:val="auto"/>
-          <w:kern w:val="0"/>
-          <w:sz w:val="24"/>
-          <w:szCs w:val="24"/>
-          <w:lang w:val="en-US" w:eastAsia="zh-CN" w:bidi="hi-IN"/>
-        </w:rPr>
-        <w:t>Perancangan Framework</w:t>
-      </w:r>
-    </w:p>
-    <w:p>
-      <w:pPr>
-        <w:pStyle w:val="LOnormal"/>
-        <w:ind w:left="0" w:hanging="0"/>
-        <w:jc w:val="both"/>
-        <w:rPr/>
-      </w:pPr>
-      <w:r>
-        <w:rPr>
-          <w:rFonts w:eastAsia="DejaVu Sans" w:cs="Noto Sans Devanagari"/>
-          <w:b w:val="false"/>
-          <w:bCs w:val="false"/>
-          <w:i w:val="false"/>
-          <w:iCs w:val="false"/>
-          <w:color w:val="auto"/>
-          <w:kern w:val="0"/>
-          <w:sz w:val="24"/>
-          <w:szCs w:val="24"/>
-          <w:lang w:val="en-US" w:eastAsia="zh-CN" w:bidi="hi-IN"/>
-        </w:rPr>
-        <w:t xml:space="preserve">3.2.1. Komponen Utama </w:t>
-      </w:r>
-      <w:r>
-        <w:rPr>
-          <w:rFonts w:eastAsia="DejaVu Sans" w:cs="Noto Sans Devanagari"/>
-          <w:b w:val="false"/>
-          <w:bCs w:val="false"/>
-          <w:i/>
-          <w:iCs/>
-          <w:color w:val="auto"/>
-          <w:kern w:val="0"/>
-          <w:sz w:val="24"/>
-          <w:szCs w:val="24"/>
-          <w:lang w:val="en-US" w:eastAsia="zh-CN" w:bidi="hi-IN"/>
-        </w:rPr>
         <w:t>Framework</w:t>
       </w:r>
       <w:r>
@@ -5972,12 +6336,7 @@
         </w:rPr>
       </w:pPr>
       <w:r>
-        <w:rPr>
-          <w:b w:val="false"/>
-          <w:bCs w:val="false"/>
-          <w:i w:val="false"/>
-          <w:iCs w:val="false"/>
-        </w:rPr>
+        <w:rPr/>
         <w:drawing>
           <wp:inline distT="0" distB="0" distL="0" distR="0">
             <wp:extent cx="4086225" cy="1666875"/>
@@ -6048,21 +6407,16 @@
         <w:jc w:val="both"/>
         <w:rPr/>
       </w:pPr>
-      <w:bookmarkStart w:id="6" w:name="__DdeLink__511_1101179297"/>
-      <w:r>
-        <w:rPr>
-          <w:b w:val="false"/>
-          <w:bCs w:val="false"/>
-          <w:i w:val="false"/>
-          <w:iCs w:val="false"/>
-        </w:rPr>
+      <w:bookmarkStart w:id="7" w:name="__DdeLink__511_1101179297"/>
+      <w:r>
+        <w:rPr/>
         <mc:AlternateContent>
           <mc:Choice Requires="wps">
             <w:drawing>
               <wp:inline distT="0" distB="0" distL="0" distR="0">
-                <wp:extent cx="452120" cy="635"/>
+                <wp:extent cx="452755" cy="1270"/>
                 <wp:effectExtent l="0" t="0" r="0" b="0"/>
-                <wp:docPr id="3" name="Shape1"/>
+                <wp:docPr id="3" name=""/>
                 <a:graphic xmlns:a="http://schemas.openxmlformats.org/drawingml/2006/main">
                   <a:graphicData uri="http://schemas.microsoft.com/office/word/2010/wordprocessingShape">
                     <wps:wsp>
@@ -6070,7 +6424,7 @@
                       <wps:spPr>
                         <a:xfrm>
                           <a:off x="0" y="0"/>
-                          <a:ext cx="451440" cy="0"/>
+                          <a:ext cx="452160" cy="0"/>
                         </a:xfrm>
                         <a:prstGeom prst="line">
                           <a:avLst/>
@@ -6097,7 +6451,7 @@
           </mc:Choice>
           <mc:Fallback>
             <w:pict>
-              <v:line id="shape_0" from="0pt,0pt" to="35.5pt,0pt" ID="Shape1" stroked="t" style="position:absolute;mso-position-vertical:center">
+              <v:line id="shape_0" from="0pt,-0.05pt" to="35.55pt,-0.05pt" stroked="t" style="position:absolute;mso-position-vertical:top">
                 <v:stroke color="#3465a4" weight="19080" joinstyle="round" endcap="flat"/>
                 <v:fill o:detectmouseclick="t" on="false"/>
               </v:line>
@@ -6123,7 +6477,7 @@
         </w:rPr>
         <w:t xml:space="preserve">: garis </w:t>
       </w:r>
-      <w:bookmarkEnd w:id="6"/>
+      <w:bookmarkEnd w:id="7"/>
       <w:r>
         <w:rPr>
           <w:b w:val="false"/>
@@ -6142,19 +6496,14 @@
         <w:rPr/>
       </w:pPr>
       <w:r>
-        <w:rPr>
-          <w:b w:val="false"/>
-          <w:bCs w:val="false"/>
-          <w:i w:val="false"/>
-          <w:iCs w:val="false"/>
-        </w:rPr>
+        <w:rPr/>
         <mc:AlternateContent>
           <mc:Choice Requires="wps">
             <w:drawing>
               <wp:inline distT="0" distB="0" distL="0" distR="0">
-                <wp:extent cx="452120" cy="635"/>
+                <wp:extent cx="452755" cy="1270"/>
                 <wp:effectExtent l="0" t="0" r="0" b="0"/>
-                <wp:docPr id="4" name="Shape1"/>
+                <wp:docPr id="4" name=""/>
                 <a:graphic xmlns:a="http://schemas.openxmlformats.org/drawingml/2006/main">
                   <a:graphicData uri="http://schemas.microsoft.com/office/word/2010/wordprocessingShape">
                     <wps:wsp>
@@ -6162,7 +6511,7 @@
                       <wps:spPr>
                         <a:xfrm>
                           <a:off x="0" y="0"/>
-                          <a:ext cx="451440" cy="0"/>
+                          <a:ext cx="452160" cy="0"/>
                         </a:xfrm>
                         <a:prstGeom prst="line">
                           <a:avLst/>
@@ -6189,7 +6538,7 @@
           </mc:Choice>
           <mc:Fallback>
             <w:pict>
-              <v:line id="shape_0" from="0pt,0pt" to="35.5pt,0pt" ID="Shape1" stroked="t" style="position:absolute;mso-position-vertical:center">
+              <v:line id="shape_0" from="0pt,-0.05pt" to="35.55pt,-0.05pt" stroked="t" style="position:absolute;mso-position-vertical:top">
                 <v:stroke color="#106802" weight="19080" joinstyle="round" endcap="flat"/>
                 <v:fill o:detectmouseclick="t" on="false"/>
               </v:line>
@@ -6231,10 +6580,49 @@
         </w:rPr>
       </w:pPr>
       <w:r>
-        <w:rPr/>
+        <w:rPr>
+          <w:b w:val="false"/>
+          <w:bCs w:val="false"/>
+          <w:i w:val="false"/>
+          <w:iCs w:val="false"/>
+        </w:rPr>
       </w:r>
       <w:r>
         <w:br w:type="page"/>
+      </w:r>
+    </w:p>
+    <w:p>
+      <w:pPr>
+        <w:pStyle w:val="LOnormal"/>
+        <w:widowControl/>
+        <w:bidi w:val="0"/>
+        <w:spacing w:lineRule="auto" w:line="480" w:before="0" w:after="0"/>
+        <w:ind w:left="0" w:hanging="0"/>
+        <w:jc w:val="center"/>
+        <w:rPr>
+          <w:rFonts w:ascii="Times New Roman" w:hAnsi="Times New Roman" w:eastAsia="DejaVu Sans" w:cs="Noto Sans Devanagari"/>
+          <w:b/>
+          <w:b/>
+          <w:bCs w:val="false"/>
+          <w:color w:val="auto"/>
+          <w:kern w:val="0"/>
+          <w:sz w:val="24"/>
+          <w:szCs w:val="24"/>
+          <w:lang w:val="en-US" w:eastAsia="zh-CN" w:bidi="hi-IN"/>
+        </w:rPr>
+      </w:pPr>
+      <w:r>
+        <w:rPr>
+          <w:rFonts w:eastAsia="DejaVu Sans" w:cs="Noto Sans Devanagari"/>
+          <w:b/>
+          <w:bCs w:val="false"/>
+          <w:color w:val="auto"/>
+          <w:kern w:val="0"/>
+          <w:sz w:val="24"/>
+          <w:szCs w:val="24"/>
+          <w:lang w:val="en-US" w:eastAsia="zh-CN" w:bidi="hi-IN"/>
+        </w:rPr>
+        <w:t>DAFTAR ISI</w:t>
       </w:r>
     </w:p>
     <w:p>
@@ -6244,6 +6632,517 @@
         <w:bidi w:val="0"/>
         <w:spacing w:lineRule="auto" w:line="480" w:before="0" w:after="0"/>
         <w:ind w:right="0" w:hanging="0"/>
+        <w:jc w:val="center"/>
+        <w:rPr>
+          <w:b w:val="false"/>
+          <w:b w:val="false"/>
+          <w:bCs w:val="false"/>
+        </w:rPr>
+      </w:pPr>
+      <w:r>
+        <w:rPr/>
+      </w:r>
+    </w:p>
+    <w:p>
+      <w:pPr>
+        <w:pStyle w:val="LOnormal"/>
+        <w:widowControl/>
+        <w:bidi w:val="0"/>
+        <w:spacing w:lineRule="auto" w:line="480" w:before="0" w:after="0"/>
+        <w:ind w:right="0" w:hanging="0"/>
+        <w:jc w:val="both"/>
+        <w:rPr/>
+      </w:pPr>
+      <w:r>
+        <w:rPr>
+          <w:b w:val="false"/>
+          <w:bCs w:val="false"/>
+        </w:rPr>
+        <w:t xml:space="preserve">Fredrich, Todd. 2019. </w:t>
+      </w:r>
+      <w:r>
+        <w:rPr>
+          <w:b w:val="false"/>
+          <w:bCs w:val="false"/>
+          <w:i/>
+          <w:iCs/>
+        </w:rPr>
+        <w:t>Learn REST: A RESTful Tutorial</w:t>
+      </w:r>
+      <w:r>
+        <w:rPr>
+          <w:b w:val="false"/>
+          <w:bCs w:val="false"/>
+        </w:rPr>
+        <w:t>.</w:t>
+      </w:r>
+    </w:p>
+    <w:p>
+      <w:pPr>
+        <w:pStyle w:val="LOnormal"/>
+        <w:widowControl/>
+        <w:bidi w:val="0"/>
+        <w:spacing w:lineRule="auto" w:line="480" w:before="0" w:after="0"/>
+        <w:ind w:right="0" w:hanging="0"/>
+        <w:jc w:val="both"/>
+        <w:rPr/>
+      </w:pPr>
+      <w:r>
+        <w:rPr>
+          <w:b w:val="false"/>
+          <w:bCs w:val="false"/>
+        </w:rPr>
+        <w:tab/>
+        <w:t>https://restapitutorial.com. Diakses 10 Maret 2020.</w:t>
+      </w:r>
+    </w:p>
+    <w:p>
+      <w:pPr>
+        <w:pStyle w:val="LOnormal"/>
+        <w:widowControl/>
+        <w:bidi w:val="0"/>
+        <w:spacing w:lineRule="auto" w:line="480" w:before="0" w:after="0"/>
+        <w:ind w:right="0" w:hanging="0"/>
+        <w:jc w:val="both"/>
+        <w:rPr/>
+      </w:pPr>
+      <w:r>
+        <w:rPr>
+          <w:b w:val="false"/>
+          <w:bCs w:val="false"/>
+        </w:rPr>
+        <w:t xml:space="preserve">Negara, Yosafat Aria. 2018. </w:t>
+      </w:r>
+      <w:r>
+        <w:rPr>
+          <w:b w:val="false"/>
+          <w:bCs w:val="false"/>
+          <w:i/>
+          <w:iCs/>
+        </w:rPr>
+        <w:t>Aplikasi Komunikasi Socket Client-Server Layanan</w:t>
+      </w:r>
+    </w:p>
+    <w:p>
+      <w:pPr>
+        <w:pStyle w:val="LOnormal"/>
+        <w:widowControl/>
+        <w:bidi w:val="0"/>
+        <w:spacing w:lineRule="auto" w:line="480" w:before="0" w:after="0"/>
+        <w:ind w:right="0" w:hanging="0"/>
+        <w:jc w:val="both"/>
+        <w:rPr>
+          <w:i/>
+          <w:i/>
+          <w:iCs/>
+        </w:rPr>
+      </w:pPr>
+      <w:r>
+        <w:rPr>
+          <w:b w:val="false"/>
+          <w:bCs w:val="false"/>
+          <w:i/>
+          <w:iCs/>
+        </w:rPr>
+        <w:tab/>
+        <w:t>Kamar Hotel Berbasis Android Pada Jaringan Lokal Menggunakan TCP</w:t>
+      </w:r>
+    </w:p>
+    <w:p>
+      <w:pPr>
+        <w:pStyle w:val="LOnormal"/>
+        <w:widowControl/>
+        <w:bidi w:val="0"/>
+        <w:spacing w:lineRule="auto" w:line="480" w:before="0" w:after="0"/>
+        <w:ind w:right="0" w:hanging="0"/>
+        <w:jc w:val="both"/>
+        <w:rPr/>
+      </w:pPr>
+      <w:r>
+        <w:rPr>
+          <w:b w:val="false"/>
+          <w:bCs w:val="false"/>
+          <w:i/>
+          <w:iCs/>
+        </w:rPr>
+        <w:tab/>
+        <w:t>IP</w:t>
+      </w:r>
+      <w:r>
+        <w:rPr>
+          <w:b w:val="false"/>
+          <w:bCs w:val="false"/>
+        </w:rPr>
+        <w:t>. Diploma thesis, STMIK Akakom Yogyakarta.</w:t>
+      </w:r>
+    </w:p>
+    <w:p>
+      <w:pPr>
+        <w:pStyle w:val="LOnormal"/>
+        <w:widowControl/>
+        <w:bidi w:val="0"/>
+        <w:spacing w:lineRule="auto" w:line="480" w:before="0" w:after="0"/>
+        <w:ind w:right="0" w:hanging="0"/>
+        <w:jc w:val="both"/>
+        <w:rPr/>
+      </w:pPr>
+      <w:r>
+        <w:rPr>
+          <w:b w:val="false"/>
+          <w:bCs w:val="false"/>
+        </w:rPr>
+        <w:t xml:space="preserve">Putranto, Bambang Purnomosidi Dwi. 2013. </w:t>
+      </w:r>
+      <w:r>
+        <w:rPr>
+          <w:b w:val="false"/>
+          <w:bCs w:val="false"/>
+          <w:i/>
+          <w:iCs/>
+        </w:rPr>
+        <w:t>Pengembangan Aplikasi Cloud</w:t>
+      </w:r>
+    </w:p>
+    <w:p>
+      <w:pPr>
+        <w:pStyle w:val="LOnormal"/>
+        <w:widowControl/>
+        <w:bidi w:val="0"/>
+        <w:spacing w:lineRule="auto" w:line="480" w:before="0" w:after="0"/>
+        <w:ind w:right="0" w:hanging="0"/>
+        <w:jc w:val="both"/>
+        <w:rPr/>
+      </w:pPr>
+      <w:r>
+        <w:rPr>
+          <w:b w:val="false"/>
+          <w:bCs w:val="false"/>
+          <w:i/>
+          <w:iCs/>
+        </w:rPr>
+        <w:tab/>
+        <w:t>Menggunakan Node.js</w:t>
+      </w:r>
+      <w:r>
+        <w:rPr>
+          <w:b w:val="false"/>
+          <w:bCs w:val="false"/>
+        </w:rPr>
+        <w:t>. https://github.com/bpdp/buku-cloud-nodejs.</w:t>
+      </w:r>
+    </w:p>
+    <w:p>
+      <w:pPr>
+        <w:pStyle w:val="LOnormal"/>
+        <w:widowControl/>
+        <w:bidi w:val="0"/>
+        <w:spacing w:lineRule="auto" w:line="480" w:before="0" w:after="0"/>
+        <w:ind w:right="0" w:hanging="0"/>
+        <w:jc w:val="both"/>
+        <w:rPr/>
+      </w:pPr>
+      <w:r>
+        <w:rPr>
+          <w:b w:val="false"/>
+          <w:bCs w:val="false"/>
+        </w:rPr>
+        <w:tab/>
+        <w:t>Diakses 10 Maret 2020.</w:t>
+      </w:r>
+    </w:p>
+    <w:p>
+      <w:pPr>
+        <w:pStyle w:val="LOnormal"/>
+        <w:widowControl/>
+        <w:bidi w:val="0"/>
+        <w:spacing w:lineRule="auto" w:line="480" w:before="0" w:after="0"/>
+        <w:ind w:right="0" w:hanging="0"/>
+        <w:jc w:val="both"/>
+        <w:rPr/>
+      </w:pPr>
+      <w:r>
+        <w:rPr>
+          <w:b w:val="false"/>
+          <w:bCs w:val="false"/>
+        </w:rPr>
+        <w:t xml:space="preserve">Riko. 2019. </w:t>
+      </w:r>
+      <w:r>
+        <w:rPr>
+          <w:b w:val="false"/>
+          <w:bCs w:val="false"/>
+          <w:i/>
+          <w:iCs/>
+        </w:rPr>
+        <w:t>Implementasi REST API untuk Sistem Penjadwalan Pendadaran dan</w:t>
+      </w:r>
+    </w:p>
+    <w:p>
+      <w:pPr>
+        <w:pStyle w:val="LOnormal"/>
+        <w:widowControl/>
+        <w:bidi w:val="0"/>
+        <w:spacing w:lineRule="auto" w:line="480" w:before="0" w:after="0"/>
+        <w:ind w:right="0" w:hanging="0"/>
+        <w:jc w:val="both"/>
+        <w:rPr>
+          <w:i/>
+          <w:i/>
+          <w:iCs/>
+        </w:rPr>
+      </w:pPr>
+      <w:r>
+        <w:rPr>
+          <w:b w:val="false"/>
+          <w:bCs w:val="false"/>
+          <w:i/>
+          <w:iCs/>
+        </w:rPr>
+        <w:tab/>
+        <w:t>Seminar Proposal Skripsi Mahasiswa (Studi Kasus Program Studi Sistem</w:t>
+      </w:r>
+    </w:p>
+    <w:p>
+      <w:pPr>
+        <w:pStyle w:val="LOnormal"/>
+        <w:widowControl/>
+        <w:bidi w:val="0"/>
+        <w:spacing w:lineRule="auto" w:line="480" w:before="0" w:after="0"/>
+        <w:ind w:right="0" w:hanging="0"/>
+        <w:jc w:val="both"/>
+        <w:rPr/>
+      </w:pPr>
+      <w:r>
+        <w:rPr>
+          <w:b w:val="false"/>
+          <w:bCs w:val="false"/>
+          <w:i/>
+          <w:iCs/>
+        </w:rPr>
+        <w:tab/>
+        <w:t>Informasi STMIK Akakom Yogyakarta)</w:t>
+      </w:r>
+      <w:r>
+        <w:rPr>
+          <w:b w:val="false"/>
+          <w:bCs w:val="false"/>
+        </w:rPr>
+        <w:t>. Sistem Informasi STMIK</w:t>
+      </w:r>
+    </w:p>
+    <w:p>
+      <w:pPr>
+        <w:pStyle w:val="LOnormal"/>
+        <w:widowControl/>
+        <w:bidi w:val="0"/>
+        <w:spacing w:lineRule="auto" w:line="480" w:before="0" w:after="0"/>
+        <w:ind w:right="0" w:hanging="0"/>
+        <w:jc w:val="both"/>
+        <w:rPr/>
+      </w:pPr>
+      <w:r>
+        <w:rPr>
+          <w:b w:val="false"/>
+          <w:bCs w:val="false"/>
+        </w:rPr>
+        <w:tab/>
+        <w:t>Akakom Yogyakarta</w:t>
+      </w:r>
+    </w:p>
+    <w:p>
+      <w:pPr>
+        <w:pStyle w:val="LOnormal"/>
+        <w:widowControl/>
+        <w:bidi w:val="0"/>
+        <w:spacing w:lineRule="auto" w:line="480" w:before="0" w:after="0"/>
+        <w:ind w:right="0" w:hanging="0"/>
+        <w:jc w:val="both"/>
+        <w:rPr/>
+      </w:pPr>
+      <w:r>
+        <w:rPr>
+          <w:b w:val="false"/>
+          <w:bCs w:val="false"/>
+        </w:rPr>
+        <w:t xml:space="preserve">Satraji, Lalu Himawan. 2017. </w:t>
+      </w:r>
+      <w:r>
+        <w:rPr>
+          <w:b w:val="false"/>
+          <w:bCs w:val="false"/>
+          <w:i/>
+          <w:iCs/>
+        </w:rPr>
+        <w:t xml:space="preserve">Implementasi Web Service untuk Delivery </w:t>
+        <w:tab/>
+        <w:t>Makanan Khas Yogyakarta Berbasis Mobile</w:t>
+      </w:r>
+      <w:r>
+        <w:rPr>
+          <w:b w:val="false"/>
+          <w:bCs w:val="false"/>
+        </w:rPr>
+        <w:t xml:space="preserve">. Teknik Informatika STMIK </w:t>
+        <w:tab/>
+        <w:t>Akakom Yogyakarta.</w:t>
+      </w:r>
+    </w:p>
+    <w:p>
+      <w:pPr>
+        <w:pStyle w:val="LOnormal"/>
+        <w:widowControl/>
+        <w:bidi w:val="0"/>
+        <w:spacing w:lineRule="auto" w:line="480" w:before="0" w:after="0"/>
+        <w:ind w:right="0" w:hanging="0"/>
+        <w:jc w:val="both"/>
+        <w:rPr/>
+      </w:pPr>
+      <w:r>
+        <w:rPr>
+          <w:b w:val="false"/>
+          <w:bCs w:val="false"/>
+        </w:rPr>
+        <w:t xml:space="preserve">Srinivasan, R. 1995. </w:t>
+      </w:r>
+      <w:r>
+        <w:rPr>
+          <w:b w:val="false"/>
+          <w:bCs w:val="false"/>
+          <w:i/>
+          <w:iCs/>
+        </w:rPr>
+        <w:t>RPC: Remote Procedure Call Protocol Specification Version</w:t>
+      </w:r>
+    </w:p>
+    <w:p>
+      <w:pPr>
+        <w:pStyle w:val="LOnormal"/>
+        <w:widowControl/>
+        <w:bidi w:val="0"/>
+        <w:spacing w:lineRule="auto" w:line="480" w:before="0" w:after="0"/>
+        <w:ind w:right="0" w:hanging="0"/>
+        <w:jc w:val="both"/>
+        <w:rPr/>
+      </w:pPr>
+      <w:r>
+        <w:rPr>
+          <w:b w:val="false"/>
+          <w:bCs w:val="false"/>
+          <w:i/>
+          <w:iCs/>
+        </w:rPr>
+        <w:tab/>
+        <w:t>2.</w:t>
+      </w:r>
+      <w:r>
+        <w:rPr>
+          <w:b w:val="false"/>
+          <w:bCs w:val="false"/>
+        </w:rPr>
+        <w:t xml:space="preserve"> Sun Microsystems.</w:t>
+      </w:r>
+    </w:p>
+    <w:p>
+      <w:pPr>
+        <w:pStyle w:val="LOnormal"/>
+        <w:widowControl/>
+        <w:bidi w:val="0"/>
+        <w:spacing w:lineRule="auto" w:line="480" w:before="0" w:after="0"/>
+        <w:ind w:right="0" w:hanging="0"/>
+        <w:jc w:val="both"/>
+        <w:rPr/>
+      </w:pPr>
+      <w:r>
+        <w:rPr>
+          <w:b w:val="false"/>
+          <w:bCs w:val="false"/>
+        </w:rPr>
+        <w:t xml:space="preserve">Sulistyo, Iqbal. 2017. </w:t>
+      </w:r>
+      <w:r>
+        <w:rPr>
+          <w:b w:val="false"/>
+          <w:bCs w:val="false"/>
+          <w:i/>
+          <w:iCs/>
+        </w:rPr>
+        <w:t xml:space="preserve">Implementasi Teknologi Responsive Web pada Sistem </w:t>
+        <w:tab/>
+        <w:t>Informasi Tilang Berbasis Codeigniter</w:t>
+      </w:r>
+      <w:r>
+        <w:rPr>
+          <w:b w:val="false"/>
+          <w:bCs w:val="false"/>
+        </w:rPr>
+        <w:t xml:space="preserve">. Teknik Informatika STMIK </w:t>
+        <w:tab/>
+        <w:t>Akakom Yogyakarta.</w:t>
+      </w:r>
+    </w:p>
+    <w:p>
+      <w:pPr>
+        <w:pStyle w:val="LOnormal"/>
+        <w:widowControl/>
+        <w:bidi w:val="0"/>
+        <w:spacing w:lineRule="auto" w:line="480" w:before="0" w:after="0"/>
+        <w:ind w:right="0" w:hanging="0"/>
+        <w:jc w:val="both"/>
+        <w:rPr/>
+      </w:pPr>
+      <w:r>
+        <w:rPr>
+          <w:b w:val="false"/>
+          <w:bCs w:val="false"/>
+        </w:rPr>
+        <w:t xml:space="preserve">Wawan, Setiawan. 2017. </w:t>
+      </w:r>
+      <w:r>
+        <w:rPr>
+          <w:b w:val="false"/>
+          <w:bCs w:val="false"/>
+          <w:i/>
+          <w:iCs/>
+        </w:rPr>
+        <w:t xml:space="preserve">Absensi Siswa dengan Teknologi NodeJS Studi Kasus </w:t>
+        <w:tab/>
+        <w:t>SMKN 1 Sawit</w:t>
+      </w:r>
+      <w:r>
+        <w:rPr>
+          <w:b w:val="false"/>
+          <w:bCs w:val="false"/>
+        </w:rPr>
+        <w:t xml:space="preserve">. Teknik Informatika Sekolah Tinggi Manajemen </w:t>
+        <w:tab/>
+        <w:t>Informatika dan Komputer Akakom.</w:t>
+      </w:r>
+    </w:p>
+    <w:p>
+      <w:pPr>
+        <w:pStyle w:val="LOnormal"/>
+        <w:widowControl/>
+        <w:bidi w:val="0"/>
+        <w:spacing w:lineRule="auto" w:line="480" w:before="0" w:after="0"/>
+        <w:ind w:right="0" w:hanging="0"/>
+        <w:jc w:val="both"/>
+        <w:rPr>
+          <w:b w:val="false"/>
+          <w:b w:val="false"/>
+          <w:bCs w:val="false"/>
+        </w:rPr>
+      </w:pPr>
+      <w:r>
+        <w:rPr/>
+      </w:r>
+    </w:p>
+    <w:p>
+      <w:pPr>
+        <w:pStyle w:val="LOnormal"/>
+        <w:widowControl/>
+        <w:bidi w:val="0"/>
+        <w:spacing w:lineRule="auto" w:line="480" w:before="0" w:after="0"/>
+        <w:ind w:right="0" w:hanging="0"/>
         <w:jc w:val="both"/>
         <w:rPr/>
       </w:pPr>
@@ -6283,6 +7182,111 @@
       </w:pPr>
       <w:r>
         <w:rPr/>
+      </w:r>
+    </w:p>
+    <w:p>
+      <w:pPr>
+        <w:pStyle w:val="LOnormal"/>
+        <w:ind w:left="0" w:hanging="0"/>
+        <w:jc w:val="both"/>
+        <w:rPr>
+          <w:b w:val="false"/>
+          <w:b w:val="false"/>
+          <w:bCs w:val="false"/>
+        </w:rPr>
+      </w:pPr>
+      <w:r>
+        <w:rPr>
+          <w:b w:val="false"/>
+          <w:bCs w:val="false"/>
+        </w:rPr>
+        <w:t>https://www.ijeast.com/papers/301-305,Tesma404,IJEAST.pdf</w:t>
+      </w:r>
+    </w:p>
+    <w:p>
+      <w:pPr>
+        <w:pStyle w:val="LOnormal"/>
+        <w:ind w:left="0" w:hanging="0"/>
+        <w:jc w:val="both"/>
+        <w:rPr/>
+      </w:pPr>
+      <w:r>
+        <w:rPr>
+          <w:b w:val="false"/>
+          <w:bCs w:val="false"/>
+        </w:rPr>
+        <w:t>Sejwal, Shobhika. 2019.</w:t>
+      </w:r>
+    </w:p>
+    <w:p>
+      <w:pPr>
+        <w:pStyle w:val="LOnormal"/>
+        <w:ind w:left="0" w:hanging="0"/>
+        <w:jc w:val="both"/>
+        <w:rPr>
+          <w:b w:val="false"/>
+          <w:b w:val="false"/>
+          <w:bCs w:val="false"/>
+        </w:rPr>
+      </w:pPr>
+      <w:r>
+        <w:rPr/>
+      </w:r>
+    </w:p>
+    <w:p>
+      <w:pPr>
+        <w:pStyle w:val="LOnormal"/>
+        <w:ind w:left="0" w:hanging="0"/>
+        <w:jc w:val="both"/>
+        <w:rPr>
+          <w:b w:val="false"/>
+          <w:b w:val="false"/>
+          <w:bCs w:val="false"/>
+        </w:rPr>
+      </w:pPr>
+      <w:r>
+        <w:rPr>
+          <w:b w:val="false"/>
+          <w:bCs w:val="false"/>
+        </w:rPr>
+        <w:t>https://www.scitepress.org/papers/2016/59312/59312.pdf</w:t>
+      </w:r>
+    </w:p>
+    <w:p>
+      <w:pPr>
+        <w:pStyle w:val="LOnormal"/>
+        <w:ind w:left="0" w:hanging="0"/>
+        <w:jc w:val="both"/>
+        <w:rPr>
+          <w:b w:val="false"/>
+          <w:b w:val="false"/>
+          <w:bCs w:val="false"/>
+        </w:rPr>
+      </w:pPr>
+      <w:r>
+        <w:rPr>
+          <w:b w:val="false"/>
+          <w:bCs w:val="false"/>
+        </w:rPr>
+        <w:t>Hakan Bagci, 2016</w:t>
+      </w:r>
+    </w:p>
+    <w:p>
+      <w:pPr>
+        <w:pStyle w:val="LOnormal"/>
+        <w:ind w:left="0" w:hanging="0"/>
+        <w:jc w:val="both"/>
+        <w:rPr>
+          <w:b w:val="false"/>
+          <w:b w:val="false"/>
+          <w:bCs w:val="false"/>
+        </w:rPr>
+      </w:pPr>
+      <w:r>
+        <w:rPr>
+          <w:b w:val="false"/>
+          <w:bCs w:val="false"/>
+        </w:rPr>
       </w:r>
     </w:p>
     <w:sectPr>
@@ -6324,7 +7328,7 @@
     </w:r>
     <w:r>
       <w:rPr/>
-      <w:t>15</w:t>
+      <w:t>16</w:t>
     </w:r>
     <w:r>
       <w:rPr/>
@@ -6950,6 +7954,14 @@
     <w:qFormat/>
     <w:rPr>
       <w:rFonts w:ascii="OpenSymbol" w:hAnsi="OpenSymbol" w:eastAsia="OpenSymbol" w:cs="OpenSymbol"/>
+    </w:rPr>
+  </w:style>
+  <w:style w:type="character" w:styleId="InternetLink">
+    <w:name w:val="Internet Link"/>
+    <w:rPr>
+      <w:color w:val="000080"/>
+      <w:u w:val="single"/>
+      <w:lang w:val="zxx" w:eastAsia="zxx" w:bidi="zxx"/>
     </w:rPr>
   </w:style>
   <w:style w:type="paragraph" w:styleId="Heading">

</xml_diff>

<commit_message>
daftar pustaka: memasukkan semua yang ada di list referensi
</commit_message>
<xml_diff>
--- a/pra-skripsi.docx
+++ b/pra-skripsi.docx
@@ -2538,7 +2538,9 @@
         </w:rPr>
       </w:pPr>
       <w:r>
-        <w:rPr/>
+        <w:rPr>
+          <w:b w:val="false"/>
+        </w:rPr>
       </w:r>
     </w:p>
     <w:p>
@@ -2859,17 +2861,17 @@
         </w:tblCellMar>
       </w:tblPr>
       <w:tblGrid>
-        <w:gridCol w:w="1365"/>
+        <w:gridCol w:w="1364"/>
         <w:gridCol w:w="1468"/>
-        <w:gridCol w:w="1650"/>
-        <w:gridCol w:w="2034"/>
+        <w:gridCol w:w="1648"/>
+        <w:gridCol w:w="2037"/>
         <w:gridCol w:w="1418"/>
       </w:tblGrid>
       <w:tr>
         <w:trPr/>
         <w:tc>
           <w:tcPr>
-            <w:tcW w:w="1365" w:type="dxa"/>
+            <w:tcW w:w="1364" w:type="dxa"/>
             <w:tcBorders>
               <w:top w:val="single" w:sz="8" w:space="0" w:color="000000"/>
               <w:left w:val="single" w:sz="8" w:space="0" w:color="000000"/>
@@ -3009,7 +3011,7 @@
         </w:tc>
         <w:tc>
           <w:tcPr>
-            <w:tcW w:w="1650" w:type="dxa"/>
+            <w:tcW w:w="1648" w:type="dxa"/>
             <w:tcBorders>
               <w:top w:val="single" w:sz="8" w:space="0" w:color="000000"/>
               <w:left w:val="single" w:sz="8" w:space="0" w:color="000000"/>
@@ -3060,7 +3062,7 @@
         </w:tc>
         <w:tc>
           <w:tcPr>
-            <w:tcW w:w="2034" w:type="dxa"/>
+            <w:tcW w:w="2037" w:type="dxa"/>
             <w:tcBorders>
               <w:top w:val="single" w:sz="8" w:space="0" w:color="000000"/>
               <w:left w:val="single" w:sz="8" w:space="0" w:color="000000"/>
@@ -3165,7 +3167,7 @@
         <w:trPr/>
         <w:tc>
           <w:tcPr>
-            <w:tcW w:w="1365" w:type="dxa"/>
+            <w:tcW w:w="1364" w:type="dxa"/>
             <w:tcBorders>
               <w:top w:val="single" w:sz="8" w:space="0" w:color="000000"/>
               <w:left w:val="single" w:sz="8" w:space="0" w:color="000000"/>
@@ -3305,7 +3307,7 @@
         </w:tc>
         <w:tc>
           <w:tcPr>
-            <w:tcW w:w="1650" w:type="dxa"/>
+            <w:tcW w:w="1648" w:type="dxa"/>
             <w:tcBorders>
               <w:top w:val="single" w:sz="8" w:space="0" w:color="000000"/>
               <w:left w:val="single" w:sz="8" w:space="0" w:color="000000"/>
@@ -3356,7 +3358,7 @@
         </w:tc>
         <w:tc>
           <w:tcPr>
-            <w:tcW w:w="2034" w:type="dxa"/>
+            <w:tcW w:w="2037" w:type="dxa"/>
             <w:tcBorders>
               <w:top w:val="single" w:sz="8" w:space="0" w:color="000000"/>
               <w:left w:val="single" w:sz="8" w:space="0" w:color="000000"/>
@@ -3461,7 +3463,7 @@
         <w:trPr/>
         <w:tc>
           <w:tcPr>
-            <w:tcW w:w="1365" w:type="dxa"/>
+            <w:tcW w:w="1364" w:type="dxa"/>
             <w:tcBorders>
               <w:top w:val="single" w:sz="8" w:space="0" w:color="000000"/>
               <w:left w:val="single" w:sz="8" w:space="0" w:color="000000"/>
@@ -3601,7 +3603,7 @@
         </w:tc>
         <w:tc>
           <w:tcPr>
-            <w:tcW w:w="1650" w:type="dxa"/>
+            <w:tcW w:w="1648" w:type="dxa"/>
             <w:tcBorders>
               <w:top w:val="single" w:sz="8" w:space="0" w:color="000000"/>
               <w:left w:val="single" w:sz="8" w:space="0" w:color="000000"/>
@@ -3652,7 +3654,7 @@
         </w:tc>
         <w:tc>
           <w:tcPr>
-            <w:tcW w:w="2034" w:type="dxa"/>
+            <w:tcW w:w="2037" w:type="dxa"/>
             <w:tcBorders>
               <w:top w:val="single" w:sz="8" w:space="0" w:color="000000"/>
               <w:left w:val="single" w:sz="8" w:space="0" w:color="000000"/>
@@ -3757,7 +3759,7 @@
         <w:trPr/>
         <w:tc>
           <w:tcPr>
-            <w:tcW w:w="1365" w:type="dxa"/>
+            <w:tcW w:w="1364" w:type="dxa"/>
             <w:tcBorders>
               <w:top w:val="single" w:sz="8" w:space="0" w:color="000000"/>
               <w:left w:val="single" w:sz="8" w:space="0" w:color="000000"/>
@@ -3897,7 +3899,7 @@
         </w:tc>
         <w:tc>
           <w:tcPr>
-            <w:tcW w:w="1650" w:type="dxa"/>
+            <w:tcW w:w="1648" w:type="dxa"/>
             <w:tcBorders>
               <w:top w:val="single" w:sz="8" w:space="0" w:color="000000"/>
               <w:left w:val="single" w:sz="8" w:space="0" w:color="000000"/>
@@ -3948,7 +3950,7 @@
         </w:tc>
         <w:tc>
           <w:tcPr>
-            <w:tcW w:w="2034" w:type="dxa"/>
+            <w:tcW w:w="2037" w:type="dxa"/>
             <w:tcBorders>
               <w:top w:val="single" w:sz="8" w:space="0" w:color="000000"/>
               <w:left w:val="single" w:sz="8" w:space="0" w:color="000000"/>
@@ -4053,7 +4055,7 @@
         <w:trPr/>
         <w:tc>
           <w:tcPr>
-            <w:tcW w:w="1365" w:type="dxa"/>
+            <w:tcW w:w="1364" w:type="dxa"/>
             <w:tcBorders>
               <w:top w:val="single" w:sz="8" w:space="0" w:color="000000"/>
               <w:left w:val="single" w:sz="8" w:space="0" w:color="000000"/>
@@ -4193,7 +4195,7 @@
         </w:tc>
         <w:tc>
           <w:tcPr>
-            <w:tcW w:w="1650" w:type="dxa"/>
+            <w:tcW w:w="1648" w:type="dxa"/>
             <w:tcBorders>
               <w:top w:val="single" w:sz="8" w:space="0" w:color="000000"/>
               <w:left w:val="single" w:sz="8" w:space="0" w:color="000000"/>
@@ -4244,7 +4246,7 @@
         </w:tc>
         <w:tc>
           <w:tcPr>
-            <w:tcW w:w="2034" w:type="dxa"/>
+            <w:tcW w:w="2037" w:type="dxa"/>
             <w:tcBorders>
               <w:top w:val="single" w:sz="8" w:space="0" w:color="000000"/>
               <w:left w:val="single" w:sz="8" w:space="0" w:color="000000"/>
@@ -4349,7 +4351,7 @@
         <w:trPr/>
         <w:tc>
           <w:tcPr>
-            <w:tcW w:w="1365" w:type="dxa"/>
+            <w:tcW w:w="1364" w:type="dxa"/>
             <w:tcBorders>
               <w:top w:val="single" w:sz="8" w:space="0" w:color="000000"/>
               <w:left w:val="single" w:sz="8" w:space="0" w:color="000000"/>
@@ -4489,7 +4491,7 @@
         </w:tc>
         <w:tc>
           <w:tcPr>
-            <w:tcW w:w="1650" w:type="dxa"/>
+            <w:tcW w:w="1648" w:type="dxa"/>
             <w:tcBorders>
               <w:top w:val="single" w:sz="8" w:space="0" w:color="000000"/>
               <w:left w:val="single" w:sz="8" w:space="0" w:color="000000"/>
@@ -4540,7 +4542,7 @@
         </w:tc>
         <w:tc>
           <w:tcPr>
-            <w:tcW w:w="2034" w:type="dxa"/>
+            <w:tcW w:w="2037" w:type="dxa"/>
             <w:tcBorders>
               <w:top w:val="single" w:sz="8" w:space="0" w:color="000000"/>
               <w:left w:val="single" w:sz="8" w:space="0" w:color="000000"/>
@@ -4645,7 +4647,7 @@
         <w:trPr/>
         <w:tc>
           <w:tcPr>
-            <w:tcW w:w="1365" w:type="dxa"/>
+            <w:tcW w:w="1364" w:type="dxa"/>
             <w:tcBorders>
               <w:top w:val="single" w:sz="8" w:space="0" w:color="000000"/>
               <w:left w:val="single" w:sz="8" w:space="0" w:color="000000"/>
@@ -4785,7 +4787,7 @@
         </w:tc>
         <w:tc>
           <w:tcPr>
-            <w:tcW w:w="1650" w:type="dxa"/>
+            <w:tcW w:w="1648" w:type="dxa"/>
             <w:tcBorders>
               <w:top w:val="single" w:sz="8" w:space="0" w:color="000000"/>
               <w:left w:val="single" w:sz="8" w:space="0" w:color="000000"/>
@@ -4836,7 +4838,7 @@
         </w:tc>
         <w:tc>
           <w:tcPr>
-            <w:tcW w:w="2034" w:type="dxa"/>
+            <w:tcW w:w="2037" w:type="dxa"/>
             <w:tcBorders>
               <w:top w:val="single" w:sz="8" w:space="0" w:color="000000"/>
               <w:left w:val="single" w:sz="8" w:space="0" w:color="000000"/>
@@ -5295,7 +5297,46 @@
           <w:szCs w:val="24"/>
           <w:lang w:val="en-US" w:eastAsia="zh-CN" w:bidi="hi-IN"/>
         </w:rPr>
-        <w:t>C</w:t>
+        <w:t>Client</w:t>
+      </w:r>
+      <w:r>
+        <w:rPr>
+          <w:b w:val="false"/>
+          <w:bCs w:val="false"/>
+        </w:rPr>
+        <w:t xml:space="preserve"> digambarkan sebagai program yang meminta untuk administrasi atau data, dan </w:t>
+      </w:r>
+      <w:r>
+        <w:rPr>
+          <w:b w:val="false"/>
+          <w:bCs w:val="false"/>
+          <w:i/>
+          <w:iCs/>
+        </w:rPr>
+        <w:t>server</w:t>
+      </w:r>
+      <w:r>
+        <w:rPr>
+          <w:b w:val="false"/>
+          <w:bCs w:val="false"/>
+        </w:rPr>
+        <w:t xml:space="preserve"> digambarkan sebagai prosedur atau aplikasi yang memberikan administrasi atau data. Administrasi atau data yang diminta dan diberikan antara </w:t>
+      </w:r>
+      <w:r>
+        <w:rPr>
+          <w:b w:val="false"/>
+          <w:bCs w:val="false"/>
+          <w:i/>
+          <w:iCs/>
+        </w:rPr>
+        <w:t>server</w:t>
+      </w:r>
+      <w:r>
+        <w:rPr>
+          <w:b w:val="false"/>
+          <w:bCs w:val="false"/>
+        </w:rPr>
+        <w:t xml:space="preserve"> dan </w:t>
       </w:r>
       <w:r>
         <w:rPr>
@@ -5310,60 +5351,34 @@
           <w:szCs w:val="24"/>
           <w:lang w:val="en-US" w:eastAsia="zh-CN" w:bidi="hi-IN"/>
         </w:rPr>
-        <w:t>lient</w:t>
-      </w:r>
-      <w:r>
-        <w:rPr>
-          <w:b w:val="false"/>
-          <w:bCs w:val="false"/>
-        </w:rPr>
-        <w:t xml:space="preserve"> digambarkan sebagai program yang meminta untuk administrasi atau data, dan </w:t>
-      </w:r>
-      <w:r>
-        <w:rPr>
-          <w:b w:val="false"/>
-          <w:bCs w:val="false"/>
-          <w:i/>
-          <w:iCs/>
-        </w:rPr>
-        <w:t>server</w:t>
-      </w:r>
-      <w:r>
-        <w:rPr>
-          <w:b w:val="false"/>
-          <w:bCs w:val="false"/>
-        </w:rPr>
-        <w:t xml:space="preserve"> digambarkan sebagai prosedur atau aplikasi yang memberikan administrasi atau data. Administrasi atau data ya</w:t>
-      </w:r>
-      <w:r>
-        <w:rPr>
-          <w:b w:val="false"/>
-          <w:bCs w:val="false"/>
-        </w:rPr>
-        <w:t xml:space="preserve">ng </w:t>
-      </w:r>
-      <w:r>
-        <w:rPr>
-          <w:b w:val="false"/>
-          <w:bCs w:val="false"/>
-        </w:rPr>
-        <w:t xml:space="preserve">diminta dan diberikan antara </w:t>
-      </w:r>
-      <w:r>
-        <w:rPr>
-          <w:b w:val="false"/>
-          <w:bCs w:val="false"/>
-          <w:i/>
-          <w:iCs/>
-        </w:rPr>
-        <w:t>server</w:t>
-      </w:r>
-      <w:r>
-        <w:rPr>
-          <w:b w:val="false"/>
-          <w:bCs w:val="false"/>
-        </w:rPr>
-        <w:t xml:space="preserve"> dan </w:t>
+        <w:t>client</w:t>
+      </w:r>
+      <w:r>
+        <w:rPr>
+          <w:b w:val="false"/>
+          <w:bCs w:val="false"/>
+        </w:rPr>
+        <w:t xml:space="preserve"> dapat menjadi aset, misalnya informasi, dokumen, objek, perangkat tampilan, atau kontrol. </w:t>
+      </w:r>
+      <w:r>
+        <w:rPr>
+          <w:rFonts w:eastAsia="DejaVu Sans" w:cs="Noto Sans Devanagari"/>
+          <w:b w:val="false"/>
+          <w:bCs w:val="false"/>
+          <w:color w:val="auto"/>
+          <w:kern w:val="0"/>
+          <w:sz w:val="24"/>
+          <w:szCs w:val="24"/>
+          <w:lang w:val="en-US" w:eastAsia="zh-CN" w:bidi="hi-IN"/>
+        </w:rPr>
+        <w:t>Contoh</w:t>
+      </w:r>
+      <w:r>
+        <w:rPr>
+          <w:b w:val="false"/>
+          <w:bCs w:val="false"/>
+        </w:rPr>
+        <w:t xml:space="preserve"> kerangka kerja </w:t>
       </w:r>
       <w:r>
         <w:rPr>
@@ -5378,106 +5393,14 @@
           <w:szCs w:val="24"/>
           <w:lang w:val="en-US" w:eastAsia="zh-CN" w:bidi="hi-IN"/>
         </w:rPr>
-        <w:t>c</w:t>
-      </w:r>
-      <w:r>
-        <w:rPr>
-          <w:rFonts w:eastAsia="DejaVu Sans" w:cs="Noto Sans Devanagari"/>
-          <w:b w:val="false"/>
-          <w:bCs w:val="false"/>
-          <w:i/>
-          <w:iCs/>
-          <w:color w:val="auto"/>
-          <w:kern w:val="0"/>
-          <w:sz w:val="24"/>
-          <w:szCs w:val="24"/>
-          <w:lang w:val="en-US" w:eastAsia="zh-CN" w:bidi="hi-IN"/>
-        </w:rPr>
-        <w:t>lient</w:t>
-      </w:r>
-      <w:r>
-        <w:rPr>
-          <w:b w:val="false"/>
-          <w:bCs w:val="false"/>
-        </w:rPr>
-        <w:t xml:space="preserve"> dapat menjadi aset, misalnya informasi, dokumen, objek, perangkat tampilan, atau kontrol. </w:t>
-      </w:r>
-      <w:r>
-        <w:rPr>
-          <w:rFonts w:eastAsia="DejaVu Sans" w:cs="Noto Sans Devanagari"/>
-          <w:b w:val="false"/>
-          <w:bCs w:val="false"/>
-          <w:color w:val="auto"/>
-          <w:kern w:val="0"/>
-          <w:sz w:val="24"/>
-          <w:szCs w:val="24"/>
-          <w:lang w:val="en-US" w:eastAsia="zh-CN" w:bidi="hi-IN"/>
-        </w:rPr>
-        <w:t>C</w:t>
-      </w:r>
-      <w:r>
-        <w:rPr>
-          <w:rFonts w:eastAsia="DejaVu Sans" w:cs="Noto Sans Devanagari"/>
-          <w:b w:val="false"/>
-          <w:bCs w:val="false"/>
-          <w:color w:val="auto"/>
-          <w:kern w:val="0"/>
-          <w:sz w:val="24"/>
-          <w:szCs w:val="24"/>
-          <w:lang w:val="en-US" w:eastAsia="zh-CN" w:bidi="hi-IN"/>
-        </w:rPr>
-        <w:t>ontoh</w:t>
-      </w:r>
-      <w:r>
-        <w:rPr>
-          <w:b w:val="false"/>
-          <w:bCs w:val="false"/>
-        </w:rPr>
-        <w:t xml:space="preserve"> kerangka kerja </w:t>
-      </w:r>
-      <w:r>
-        <w:rPr>
-          <w:rFonts w:eastAsia="DejaVu Sans" w:cs="Noto Sans Devanagari"/>
-          <w:b w:val="false"/>
-          <w:bCs w:val="false"/>
-          <w:i/>
-          <w:iCs/>
-          <w:color w:val="auto"/>
-          <w:kern w:val="0"/>
-          <w:sz w:val="24"/>
-          <w:szCs w:val="24"/>
-          <w:lang w:val="en-US" w:eastAsia="zh-CN" w:bidi="hi-IN"/>
-        </w:rPr>
-        <w:t>c</w:t>
-      </w:r>
-      <w:r>
-        <w:rPr>
-          <w:rFonts w:eastAsia="DejaVu Sans" w:cs="Noto Sans Devanagari"/>
-          <w:b w:val="false"/>
-          <w:bCs w:val="false"/>
-          <w:i/>
-          <w:iCs/>
-          <w:color w:val="auto"/>
-          <w:kern w:val="0"/>
-          <w:sz w:val="24"/>
-          <w:szCs w:val="24"/>
-          <w:lang w:val="en-US" w:eastAsia="zh-CN" w:bidi="hi-IN"/>
-        </w:rPr>
-        <w:t>lient-server</w:t>
-      </w:r>
-      <w:r>
-        <w:rPr>
-          <w:b w:val="false"/>
-          <w:bCs w:val="false"/>
-        </w:rPr>
-        <w:t xml:space="preserve"> adalah program web, pengelolaan akun, dan kerangka email. </w:t>
-      </w:r>
-      <w:r>
-        <w:rPr>
-          <w:b w:val="false"/>
-          <w:bCs w:val="false"/>
-        </w:rPr>
-        <w:t>(Shobhika Sejwal, 2019)</w:t>
+        <w:t>client-server</w:t>
+      </w:r>
+      <w:r>
+        <w:rPr>
+          <w:b w:val="false"/>
+          <w:bCs w:val="false"/>
+        </w:rPr>
+        <w:t xml:space="preserve"> adalah program web, pengelolaan akun, dan kerangka email. (Shobhika Sejwal, 2019)</w:t>
       </w:r>
     </w:p>
     <w:p>
@@ -5510,26 +5433,15 @@
         <w:pStyle w:val="LOnormal"/>
         <w:ind w:left="0" w:hanging="0"/>
         <w:jc w:val="both"/>
-        <w:rPr>
-          <w:b w:val="false"/>
-          <w:b w:val="false"/>
-          <w:bCs w:val="false"/>
-        </w:rPr>
-      </w:pPr>
-      <w:r>
-        <w:rPr>
-          <w:b w:val="false"/>
-          <w:bCs w:val="false"/>
-        </w:rPr>
-        <w:tab/>
-        <w:t xml:space="preserve">RPC </w:t>
-      </w:r>
-      <w:r>
-        <w:rPr>
-          <w:b w:val="false"/>
-          <w:bCs w:val="false"/>
-        </w:rPr>
-        <w:t>(</w:t>
+        <w:rPr/>
+      </w:pPr>
+      <w:r>
+        <w:rPr>
+          <w:b w:val="false"/>
+          <w:bCs w:val="false"/>
+        </w:rPr>
+        <w:tab/>
+        <w:t>RPC (</w:t>
       </w:r>
       <w:r>
         <w:rPr>
@@ -5545,21 +5457,7 @@
           <w:b w:val="false"/>
           <w:bCs w:val="false"/>
         </w:rPr>
-        <w:t>)</w:t>
-      </w:r>
-      <w:r>
-        <w:rPr>
-          <w:b w:val="false"/>
-          <w:bCs w:val="false"/>
-        </w:rPr>
-        <w:t xml:space="preserve"> memungkinkan pengguna untuk melakukan panggilan ke prosedur jarak jauh yang berada di ruang proses lain. Proses ini dapat berjalan di mesin yang sama atau mesin lain di jaringan. Mekanisme RPC banyak digunakan dalam membangun sistem terdistribusi karena mereka mengurangi kompleksitas sistem dan biaya pengembangan. Tujuan utama RPC adalah membuat panggilan prosedur jarak jauh menjadi transparan bagi pengguna. Dengan kata lain, ini memungkinkan pengguna untuk melakukan panggilan prosedur jarak jauh seperti panggilan prosedur lokal. </w:t>
-      </w:r>
-      <w:r>
-        <w:rPr>
-          <w:b w:val="false"/>
-          <w:bCs w:val="false"/>
-        </w:rPr>
-        <w:t>(Hakan Bagci, 2016)</w:t>
+        <w:t>) memungkinkan pengguna untuk melakukan panggilan ke prosedur jarak jauh yang berada di ruang proses lain. Proses ini dapat berjalan di mesin yang sama atau mesin lain di jaringan. Mekanisme RPC banyak digunakan dalam membangun sistem terdistribusi karena mereka mengurangi kompleksitas sistem dan biaya pengembangan. Tujuan utama RPC adalah membuat panggilan prosedur jarak jauh menjadi transparan bagi pengguna. Dengan kata lain, ini memungkinkan pengguna untuk melakukan panggilan prosedur jarak jauh seperti panggilan prosedur lokal. (Hakan Bagci, 2016)</w:t>
       </w:r>
     </w:p>
     <w:p>
@@ -5576,25 +5474,7 @@
           <w:i w:val="false"/>
           <w:iCs w:val="false"/>
         </w:rPr>
-        <w:t>2.2.</w:t>
-      </w:r>
-      <w:r>
-        <w:rPr>
-          <w:b w:val="false"/>
-          <w:bCs w:val="false"/>
-          <w:i w:val="false"/>
-          <w:iCs w:val="false"/>
-        </w:rPr>
-        <w:t>4</w:t>
-      </w:r>
-      <w:r>
-        <w:rPr>
-          <w:b w:val="false"/>
-          <w:bCs w:val="false"/>
-          <w:i w:val="false"/>
-          <w:iCs w:val="false"/>
-        </w:rPr>
-        <w:t>.</w:t>
+        <w:t>2.2.4.</w:t>
         <w:tab/>
       </w:r>
       <w:r>
@@ -5633,41 +5513,193 @@
         <w:pStyle w:val="LOnormal"/>
         <w:ind w:left="0" w:hanging="0"/>
         <w:jc w:val="both"/>
-        <w:rPr>
-          <w:b w:val="false"/>
-          <w:b w:val="false"/>
-          <w:bCs w:val="false"/>
-        </w:rPr>
-      </w:pPr>
-      <w:r>
-        <w:rPr>
+        <w:rPr/>
+      </w:pPr>
+      <w:r>
+        <w:rPr>
+          <w:rFonts w:eastAsia="DejaVu Sans" w:cs="Noto Sans Devanagari"/>
+          <w:b w:val="false"/>
+          <w:bCs w:val="false"/>
+          <w:i/>
+          <w:iCs/>
+          <w:color w:val="auto"/>
+          <w:kern w:val="0"/>
+          <w:sz w:val="24"/>
+          <w:szCs w:val="24"/>
+          <w:lang w:val="en-US" w:eastAsia="zh-CN" w:bidi="hi-IN"/>
+        </w:rPr>
+        <w:tab/>
+        <w:t>Framework</w:t>
+      </w:r>
+      <w:r>
+        <w:rPr>
+          <w:rFonts w:eastAsia="DejaVu Sans" w:cs="Noto Sans Devanagari"/>
           <w:b w:val="false"/>
           <w:bCs w:val="false"/>
           <w:i w:val="false"/>
           <w:iCs w:val="false"/>
-        </w:rPr>
-        <w:t>2.2.5.</w:t>
-        <w:tab/>
-        <w:t>Javascript</w:t>
-      </w:r>
-    </w:p>
-    <w:p>
-      <w:pPr>
-        <w:pStyle w:val="LOnormal"/>
-        <w:ind w:left="0" w:hanging="0"/>
-        <w:jc w:val="both"/>
-        <w:rPr>
-          <w:b w:val="false"/>
-          <w:b w:val="false"/>
-          <w:bCs w:val="false"/>
-        </w:rPr>
-      </w:pPr>
-      <w:r>
-        <w:rPr>
+          <w:color w:val="auto"/>
+          <w:kern w:val="0"/>
+          <w:sz w:val="24"/>
+          <w:szCs w:val="24"/>
+          <w:lang w:val="en-US" w:eastAsia="zh-CN" w:bidi="hi-IN"/>
+        </w:rPr>
+        <w:t xml:space="preserve"> pada dasarnya adalah alat bantu untuk membangun aplikasi sehingga terhindar dari </w:t>
+      </w:r>
+      <w:r>
+        <w:rPr>
+          <w:rFonts w:eastAsia="DejaVu Sans" w:cs="Noto Sans Devanagari"/>
+          <w:b w:val="false"/>
+          <w:bCs w:val="false"/>
+          <w:i/>
+          <w:iCs/>
+          <w:color w:val="auto"/>
+          <w:kern w:val="0"/>
+          <w:sz w:val="24"/>
+          <w:szCs w:val="24"/>
+          <w:lang w:val="en-US" w:eastAsia="zh-CN" w:bidi="hi-IN"/>
+        </w:rPr>
+        <w:t>bug</w:t>
+      </w:r>
+      <w:r>
+        <w:rPr>
+          <w:rFonts w:eastAsia="DejaVu Sans" w:cs="Noto Sans Devanagari"/>
           <w:b w:val="false"/>
           <w:bCs w:val="false"/>
           <w:i w:val="false"/>
           <w:iCs w:val="false"/>
+          <w:color w:val="auto"/>
+          <w:kern w:val="0"/>
+          <w:sz w:val="24"/>
+          <w:szCs w:val="24"/>
+          <w:lang w:val="en-US" w:eastAsia="zh-CN" w:bidi="hi-IN"/>
+        </w:rPr>
+        <w:t xml:space="preserve"> dan menghemat waktu. </w:t>
+      </w:r>
+      <w:r>
+        <w:rPr>
+          <w:rFonts w:eastAsia="DejaVu Sans" w:cs="Noto Sans Devanagari"/>
+          <w:b w:val="false"/>
+          <w:bCs w:val="false"/>
+          <w:i/>
+          <w:iCs/>
+          <w:color w:val="auto"/>
+          <w:kern w:val="0"/>
+          <w:sz w:val="24"/>
+          <w:szCs w:val="24"/>
+          <w:lang w:val="en-US" w:eastAsia="zh-CN" w:bidi="hi-IN"/>
+        </w:rPr>
+        <w:t>Framework</w:t>
+      </w:r>
+      <w:r>
+        <w:rPr>
+          <w:rFonts w:eastAsia="DejaVu Sans" w:cs="Noto Sans Devanagari"/>
+          <w:b w:val="false"/>
+          <w:bCs w:val="false"/>
+          <w:i w:val="false"/>
+          <w:iCs w:val="false"/>
+          <w:color w:val="auto"/>
+          <w:kern w:val="0"/>
+          <w:sz w:val="24"/>
+          <w:szCs w:val="24"/>
+          <w:lang w:val="en-US" w:eastAsia="zh-CN" w:bidi="hi-IN"/>
+        </w:rPr>
+        <w:t xml:space="preserve"> memiliki aturan dan arsitektur sehingga memungkinkan untuk membuat berbagai jenis </w:t>
+      </w:r>
+      <w:r>
+        <w:rPr>
+          <w:rFonts w:eastAsia="DejaVu Sans" w:cs="Noto Sans Devanagari"/>
+          <w:b w:val="false"/>
+          <w:bCs w:val="false"/>
+          <w:i w:val="false"/>
+          <w:iCs w:val="false"/>
+          <w:color w:val="auto"/>
+          <w:kern w:val="0"/>
+          <w:sz w:val="24"/>
+          <w:szCs w:val="24"/>
+          <w:lang w:val="en-US" w:eastAsia="zh-CN" w:bidi="hi-IN"/>
+        </w:rPr>
+        <w:t>aplikasi</w:t>
+      </w:r>
+      <w:r>
+        <w:rPr>
+          <w:rFonts w:eastAsia="DejaVu Sans" w:cs="Noto Sans Devanagari"/>
+          <w:b w:val="false"/>
+          <w:bCs w:val="false"/>
+          <w:i w:val="false"/>
+          <w:iCs w:val="false"/>
+          <w:color w:val="auto"/>
+          <w:kern w:val="0"/>
+          <w:sz w:val="24"/>
+          <w:szCs w:val="24"/>
+          <w:lang w:val="en-US" w:eastAsia="zh-CN" w:bidi="hi-IN"/>
+        </w:rPr>
+        <w:t>. (Dasari Hermitha Curie, 2019)</w:t>
+      </w:r>
+    </w:p>
+    <w:p>
+      <w:pPr>
+        <w:pStyle w:val="LOnormal"/>
+        <w:ind w:left="0" w:hanging="0"/>
+        <w:jc w:val="both"/>
+        <w:rPr/>
+      </w:pPr>
+      <w:r>
+        <w:rPr>
+          <w:b w:val="false"/>
+          <w:bCs w:val="false"/>
+          <w:i w:val="false"/>
+          <w:iCs w:val="false"/>
+        </w:rPr>
+        <w:t>2.2.5.</w:t>
+        <w:tab/>
+        <w:t>Javascript</w:t>
+      </w:r>
+    </w:p>
+    <w:p>
+      <w:pPr>
+        <w:pStyle w:val="LOnormal"/>
+        <w:ind w:left="0" w:hanging="0"/>
+        <w:jc w:val="both"/>
+        <w:rPr/>
+      </w:pPr>
+      <w:r>
+        <w:rPr>
+          <w:b w:val="false"/>
+          <w:bCs w:val="false"/>
+          <w:i w:val="false"/>
+          <w:iCs w:val="false"/>
+        </w:rPr>
+        <w:tab/>
+        <w:t xml:space="preserve">JavaScript adalah bahasa pemrograman dinamis yang dapat menambahkan interaktivitas ke situs web. </w:t>
+      </w:r>
+      <w:r>
+        <w:rPr>
+          <w:b w:val="false"/>
+          <w:bCs w:val="false"/>
+          <w:i w:val="false"/>
+          <w:iCs w:val="false"/>
+        </w:rPr>
+        <w:t>(Mozilla, 2020)</w:t>
+      </w:r>
+    </w:p>
+    <w:p>
+      <w:pPr>
+        <w:pStyle w:val="LOnormal"/>
+        <w:ind w:left="0" w:hanging="0"/>
+        <w:jc w:val="both"/>
+        <w:rPr>
+          <w:b w:val="false"/>
+          <w:b w:val="false"/>
+          <w:bCs w:val="false"/>
+        </w:rPr>
+      </w:pPr>
+      <w:r>
+        <w:rPr>
+          <w:b w:val="false"/>
+          <w:bCs w:val="false"/>
+          <w:i w:val="false"/>
+          <w:iCs w:val="false"/>
         </w:rPr>
         <w:t>2.2.6.</w:t>
         <w:tab/>
@@ -5679,17 +5711,56 @@
         <w:pStyle w:val="LOnormal"/>
         <w:ind w:left="0" w:hanging="0"/>
         <w:jc w:val="both"/>
-        <w:rPr>
-          <w:b w:val="false"/>
-          <w:b w:val="false"/>
-          <w:bCs w:val="false"/>
-        </w:rPr>
-      </w:pPr>
-      <w:r>
-        <w:rPr>
-          <w:b w:val="false"/>
-          <w:bCs w:val="false"/>
-        </w:rPr>
+        <w:rPr/>
+      </w:pPr>
+      <w:r>
+        <w:rPr>
+          <w:b w:val="false"/>
+          <w:bCs w:val="false"/>
+        </w:rPr>
+        <w:tab/>
+        <w:t>Node</w:t>
+      </w:r>
+      <w:r>
+        <w:rPr>
+          <w:b w:val="false"/>
+          <w:bCs w:val="false"/>
+        </w:rPr>
+        <w:t>JS merupakan perangkat lunak yang duginakan untuk menjalankan program berbasis Javascript. Dengan menggunakan metode asingkron dalam manajemen prosesnya, NodeJS</w:t>
+      </w:r>
+      <w:r>
+        <w:rPr>
+          <w:b w:val="false"/>
+          <w:bCs w:val="false"/>
+        </w:rPr>
+        <w:t xml:space="preserve"> </w:t>
+      </w:r>
+      <w:r>
+        <w:rPr>
+          <w:rFonts w:eastAsia="DejaVu Sans" w:cs="Noto Sans Devanagari"/>
+          <w:b w:val="false"/>
+          <w:bCs w:val="false"/>
+          <w:color w:val="auto"/>
+          <w:kern w:val="0"/>
+          <w:sz w:val="24"/>
+          <w:szCs w:val="24"/>
+          <w:lang w:val="en-US" w:eastAsia="zh-CN" w:bidi="hi-IN"/>
+        </w:rPr>
+        <w:t>memungkinkan</w:t>
+      </w:r>
+      <w:r>
+        <w:rPr>
+          <w:b w:val="false"/>
+          <w:bCs w:val="false"/>
+        </w:rPr>
+        <w:t xml:space="preserve"> untuk membangun aplikasi jaringan yang dapat diskalakan. </w:t>
+      </w:r>
+      <w:r>
+        <w:rPr>
+          <w:b w:val="false"/>
+          <w:bCs w:val="false"/>
+        </w:rPr>
+        <w:t>(NodeJS, 2020)</w:t>
       </w:r>
       <w:r>
         <w:br w:type="page"/>
@@ -6092,7 +6163,22 @@
           <w:szCs w:val="24"/>
           <w:lang w:val="en-US" w:eastAsia="zh-CN" w:bidi="hi-IN"/>
         </w:rPr>
-        <w:t xml:space="preserve"> ini, yaitu </w:t>
+        <w:t xml:space="preserve"> ini, yaitu Arch Linux sebagai sistem operasi, Chromium sebagai </w:t>
+      </w:r>
+      <w:r>
+        <w:rPr>
+          <w:rFonts w:eastAsia="DejaVu Sans" w:cs="Noto Sans Devanagari"/>
+          <w:b w:val="false"/>
+          <w:bCs w:val="false"/>
+          <w:i/>
+          <w:iCs/>
+          <w:color w:val="auto"/>
+          <w:kern w:val="0"/>
+          <w:sz w:val="24"/>
+          <w:szCs w:val="24"/>
+          <w:lang w:val="en-US" w:eastAsia="zh-CN" w:bidi="hi-IN"/>
+        </w:rPr>
+        <w:t>web browser</w:t>
       </w:r>
       <w:r>
         <w:rPr>
@@ -6107,52 +6193,7 @@
           <w:szCs w:val="24"/>
           <w:lang w:val="en-US" w:eastAsia="zh-CN" w:bidi="hi-IN"/>
         </w:rPr>
-        <w:t xml:space="preserve">Arch Linux sebagai sistem operasi, Chromium sebagai </w:t>
-      </w:r>
-      <w:r>
-        <w:rPr>
-          <w:rFonts w:eastAsia="DejaVu Sans" w:cs="Noto Sans Devanagari"/>
-          <w:b w:val="false"/>
-          <w:bCs w:val="false"/>
-          <w:i/>
-          <w:iCs/>
-          <w:color w:val="auto"/>
-          <w:kern w:val="0"/>
-          <w:sz w:val="24"/>
-          <w:szCs w:val="24"/>
-          <w:lang w:val="en-US" w:eastAsia="zh-CN" w:bidi="hi-IN"/>
-        </w:rPr>
-        <w:t>web browser</w:t>
-      </w:r>
-      <w:r>
-        <w:rPr>
-          <w:rFonts w:eastAsia="DejaVu Sans" w:cs="Noto Sans Devanagari"/>
-          <w:b w:val="false"/>
-          <w:bCs w:val="false"/>
-          <w:i w:val="false"/>
-          <w:iCs w:val="false"/>
-          <w:color w:val="auto"/>
-          <w:kern w:val="0"/>
-          <w:sz w:val="24"/>
-          <w:szCs w:val="24"/>
-          <w:lang w:val="en-US" w:eastAsia="zh-CN" w:bidi="hi-IN"/>
-        </w:rPr>
-        <w:t>,</w:t>
-      </w:r>
-      <w:r>
-        <w:rPr>
-          <w:rFonts w:eastAsia="DejaVu Sans" w:cs="Noto Sans Devanagari"/>
-          <w:b w:val="false"/>
-          <w:bCs w:val="false"/>
-          <w:i w:val="false"/>
-          <w:iCs w:val="false"/>
-          <w:color w:val="auto"/>
-          <w:kern w:val="0"/>
-          <w:sz w:val="24"/>
-          <w:szCs w:val="24"/>
-          <w:lang w:val="en-US" w:eastAsia="zh-CN" w:bidi="hi-IN"/>
-        </w:rPr>
-        <w:t xml:space="preserve"> VSCodium sebagai penyunting kode, NodeJS untuk menjalankan </w:t>
+        <w:t xml:space="preserve">, VSCodium sebagai penyunting kode, NodeJS untuk menjalankan </w:t>
       </w:r>
       <w:r>
         <w:rPr>
@@ -6206,7 +6247,18 @@
         </w:rPr>
       </w:pPr>
       <w:r>
-        <w:rPr/>
+        <w:rPr>
+          <w:rFonts w:eastAsia="DejaVu Sans" w:cs="Noto Sans Devanagari"/>
+          <w:b w:val="false"/>
+          <w:bCs w:val="false"/>
+          <w:i w:val="false"/>
+          <w:iCs w:val="false"/>
+          <w:color w:val="auto"/>
+          <w:kern w:val="0"/>
+          <w:sz w:val="24"/>
+          <w:szCs w:val="24"/>
+          <w:lang w:val="en-US" w:eastAsia="zh-CN" w:bidi="hi-IN"/>
+        </w:rPr>
       </w:r>
     </w:p>
     <w:p>
@@ -6414,7 +6466,7 @@
           <mc:Choice Requires="wps">
             <w:drawing>
               <wp:inline distT="0" distB="0" distL="0" distR="0">
-                <wp:extent cx="452755" cy="1270"/>
+                <wp:extent cx="454660" cy="1270"/>
                 <wp:effectExtent l="0" t="0" r="0" b="0"/>
                 <wp:docPr id="3" name=""/>
                 <a:graphic xmlns:a="http://schemas.openxmlformats.org/drawingml/2006/main">
@@ -6424,7 +6476,7 @@
                       <wps:spPr>
                         <a:xfrm>
                           <a:off x="0" y="0"/>
-                          <a:ext cx="452160" cy="0"/>
+                          <a:ext cx="453960" cy="0"/>
                         </a:xfrm>
                         <a:prstGeom prst="line">
                           <a:avLst/>
@@ -6451,7 +6503,7 @@
           </mc:Choice>
           <mc:Fallback>
             <w:pict>
-              <v:line id="shape_0" from="0pt,-0.05pt" to="35.55pt,-0.05pt" stroked="t" style="position:absolute;mso-position-vertical:top">
+              <v:line id="shape_0" from="0pt,-0.05pt" to="35.7pt,-0.05pt" stroked="t" style="position:absolute;mso-position-vertical:top">
                 <v:stroke color="#3465a4" weight="19080" joinstyle="round" endcap="flat"/>
                 <v:fill o:detectmouseclick="t" on="false"/>
               </v:line>
@@ -6501,7 +6553,7 @@
           <mc:Choice Requires="wps">
             <w:drawing>
               <wp:inline distT="0" distB="0" distL="0" distR="0">
-                <wp:extent cx="452755" cy="1270"/>
+                <wp:extent cx="454660" cy="1270"/>
                 <wp:effectExtent l="0" t="0" r="0" b="0"/>
                 <wp:docPr id="4" name=""/>
                 <a:graphic xmlns:a="http://schemas.openxmlformats.org/drawingml/2006/main">
@@ -6511,7 +6563,7 @@
                       <wps:spPr>
                         <a:xfrm>
                           <a:off x="0" y="0"/>
-                          <a:ext cx="452160" cy="0"/>
+                          <a:ext cx="453960" cy="0"/>
                         </a:xfrm>
                         <a:prstGeom prst="line">
                           <a:avLst/>
@@ -6538,7 +6590,7 @@
           </mc:Choice>
           <mc:Fallback>
             <w:pict>
-              <v:line id="shape_0" from="0pt,-0.05pt" to="35.55pt,-0.05pt" stroked="t" style="position:absolute;mso-position-vertical:top">
+              <v:line id="shape_0" from="0pt,-0.05pt" to="35.7pt,-0.05pt" stroked="t" style="position:absolute;mso-position-vertical:top">
                 <v:stroke color="#106802" weight="19080" joinstyle="round" endcap="flat"/>
                 <v:fill o:detectmouseclick="t" on="false"/>
               </v:line>
@@ -6640,7 +6692,10 @@
         </w:rPr>
       </w:pPr>
       <w:r>
-        <w:rPr/>
+        <w:rPr>
+          <w:b w:val="false"/>
+          <w:bCs w:val="false"/>
+        </w:rPr>
       </w:r>
     </w:p>
     <w:p>
@@ -6658,7 +6713,7 @@
           <w:b w:val="false"/>
           <w:bCs w:val="false"/>
         </w:rPr>
-        <w:t xml:space="preserve">Fredrich, Todd. 2019. </w:t>
+        <w:t xml:space="preserve">Bagci, Hakan. 2016. </w:t>
       </w:r>
       <w:r>
         <w:rPr>
@@ -6667,14 +6722,29 @@
           <w:i/>
           <w:iCs/>
         </w:rPr>
-        <w:t>Learn REST: A RESTful Tutorial</w:t>
-      </w:r>
-      <w:r>
-        <w:rPr>
-          <w:b w:val="false"/>
-          <w:bCs w:val="false"/>
-        </w:rPr>
-        <w:t>.</w:t>
+        <w:t xml:space="preserve">A Lightweight and High Performance Remote Procedure </w:t>
+        <w:tab/>
+        <w:t>Call Framework for Cross Platform Communication</w:t>
+      </w:r>
+      <w:r>
+        <w:rPr>
+          <w:b w:val="false"/>
+          <w:bCs w:val="false"/>
+          <w:i w:val="false"/>
+          <w:iCs w:val="false"/>
+        </w:rPr>
+        <w:t xml:space="preserve">. </w:t>
+      </w:r>
+      <w:r>
+        <w:rPr>
+          <w:b w:val="false"/>
+          <w:bCs w:val="false"/>
+          <w:i w:val="false"/>
+          <w:iCs w:val="false"/>
+        </w:rPr>
+        <w:t xml:space="preserve">Turkey: </w:t>
+        <w:tab/>
+        <w:t>SCITEPRESS.</w:t>
       </w:r>
     </w:p>
     <w:p>
@@ -6691,9 +6761,30 @@
         <w:rPr>
           <w:b w:val="false"/>
           <w:bCs w:val="false"/>
-        </w:rPr>
-        <w:tab/>
-        <w:t>https://restapitutorial.com. Diakses 10 Maret 2020.</w:t>
+          <w:i w:val="false"/>
+          <w:iCs w:val="false"/>
+        </w:rPr>
+        <w:t xml:space="preserve">Curie, Dasari Hermitha. 2019. </w:t>
+      </w:r>
+      <w:r>
+        <w:rPr>
+          <w:b w:val="false"/>
+          <w:bCs w:val="false"/>
+          <w:i/>
+          <w:iCs/>
+        </w:rPr>
+        <w:t>Analysis on Web Frameworks</w:t>
+      </w:r>
+      <w:r>
+        <w:rPr>
+          <w:b w:val="false"/>
+          <w:bCs w:val="false"/>
+          <w:i w:val="false"/>
+          <w:iCs w:val="false"/>
+        </w:rPr>
+        <w:t xml:space="preserve">. India: Karunya </w:t>
+        <w:tab/>
+        <w:t>Institute of Technology and Sciences.</w:t>
       </w:r>
     </w:p>
     <w:p>
@@ -6711,7 +6802,7 @@
           <w:b w:val="false"/>
           <w:bCs w:val="false"/>
         </w:rPr>
-        <w:t xml:space="preserve">Negara, Yosafat Aria. 2018. </w:t>
+        <w:t xml:space="preserve">Fredrich, Todd. 2019. </w:t>
       </w:r>
       <w:r>
         <w:rPr>
@@ -6720,7 +6811,14 @@
           <w:i/>
           <w:iCs/>
         </w:rPr>
-        <w:t>Aplikasi Komunikasi Socket Client-Server Layanan</w:t>
+        <w:t>Learn REST: A RESTful Tutorial</w:t>
+      </w:r>
+      <w:r>
+        <w:rPr>
+          <w:b w:val="false"/>
+          <w:bCs w:val="false"/>
+        </w:rPr>
+        <w:t>.</w:t>
       </w:r>
     </w:p>
     <w:p>
@@ -6731,21 +6829,15 @@
         <w:spacing w:lineRule="auto" w:line="480" w:before="0" w:after="0"/>
         <w:ind w:right="0" w:hanging="0"/>
         <w:jc w:val="both"/>
-        <w:rPr>
-          <w:i/>
-          <w:i/>
-          <w:iCs/>
-        </w:rPr>
-      </w:pPr>
-      <w:r>
-        <w:rPr>
-          <w:b w:val="false"/>
-          <w:bCs w:val="false"/>
-          <w:i/>
-          <w:iCs/>
-        </w:rPr>
-        <w:tab/>
-        <w:t>Kamar Hotel Berbasis Android Pada Jaringan Lokal Menggunakan TCP</w:t>
+        <w:rPr/>
+      </w:pPr>
+      <w:r>
+        <w:rPr>
+          <w:b w:val="false"/>
+          <w:bCs w:val="false"/>
+        </w:rPr>
+        <w:tab/>
+        <w:t>https://restapitutorial.com. Diakses 10 Maret 2020.</w:t>
       </w:r>
     </w:p>
     <w:p>
@@ -6762,18 +6854,40 @@
         <w:rPr>
           <w:b w:val="false"/>
           <w:bCs w:val="false"/>
+        </w:rPr>
+        <w:t>Goralski, W</w:t>
+      </w:r>
+      <w:r>
+        <w:rPr>
+          <w:b w:val="false"/>
+          <w:bCs w:val="false"/>
+        </w:rPr>
+        <w:t>alter</w:t>
+      </w:r>
+      <w:r>
+        <w:rPr>
+          <w:b w:val="false"/>
+          <w:bCs w:val="false"/>
+        </w:rPr>
+        <w:t xml:space="preserve">. 2017. </w:t>
+      </w:r>
+      <w:r>
+        <w:rPr>
+          <w:b w:val="false"/>
+          <w:bCs w:val="false"/>
           <w:i/>
           <w:iCs/>
         </w:rPr>
-        <w:tab/>
-        <w:t>IP</w:t>
-      </w:r>
-      <w:r>
-        <w:rPr>
-          <w:b w:val="false"/>
-          <w:bCs w:val="false"/>
-        </w:rPr>
-        <w:t>. Diploma thesis, STMIK Akakom Yogyakarta.</w:t>
+        <w:t>The Illustrated Network</w:t>
+      </w:r>
+      <w:r>
+        <w:rPr>
+          <w:b w:val="false"/>
+          <w:bCs w:val="false"/>
+          <w:i w:val="false"/>
+          <w:iCs w:val="false"/>
+        </w:rPr>
+        <w:t>. United States: Elsevier Inc.</w:t>
       </w:r>
     </w:p>
     <w:p>
@@ -6790,8 +6904,10 @@
         <w:rPr>
           <w:b w:val="false"/>
           <w:bCs w:val="false"/>
-        </w:rPr>
-        <w:t xml:space="preserve">Putranto, Bambang Purnomosidi Dwi. 2013. </w:t>
+          <w:i w:val="false"/>
+          <w:iCs w:val="false"/>
+        </w:rPr>
+        <w:t xml:space="preserve">Mozilla. 2020. </w:t>
       </w:r>
       <w:r>
         <w:rPr>
@@ -6800,7 +6916,18 @@
           <w:i/>
           <w:iCs/>
         </w:rPr>
-        <w:t>Pengembangan Aplikasi Cloud</w:t>
+        <w:t>Resources for developers, by developers</w:t>
+      </w:r>
+      <w:r>
+        <w:rPr>
+          <w:b w:val="false"/>
+          <w:bCs w:val="false"/>
+          <w:i w:val="false"/>
+          <w:iCs w:val="false"/>
+        </w:rPr>
+        <w:t xml:space="preserve">. </w:t>
+        <w:tab/>
+        <w:t>https://developer.mozilla.org. Diakses 20 Agustus 2020.</w:t>
       </w:r>
     </w:p>
     <w:p>
@@ -6817,18 +6944,17 @@
         <w:rPr>
           <w:b w:val="false"/>
           <w:bCs w:val="false"/>
+        </w:rPr>
+        <w:t xml:space="preserve">Negara, Yosafat Aria. 2018. </w:t>
+      </w:r>
+      <w:r>
+        <w:rPr>
+          <w:b w:val="false"/>
+          <w:bCs w:val="false"/>
           <w:i/>
           <w:iCs/>
         </w:rPr>
-        <w:tab/>
-        <w:t>Menggunakan Node.js</w:t>
-      </w:r>
-      <w:r>
-        <w:rPr>
-          <w:b w:val="false"/>
-          <w:bCs w:val="false"/>
-        </w:rPr>
-        <w:t>. https://github.com/bpdp/buku-cloud-nodejs.</w:t>
+        <w:t>Aplikasi Komunikasi Socket Client-Server Layanan</w:t>
       </w:r>
     </w:p>
     <w:p>
@@ -6839,15 +6965,21 @@
         <w:spacing w:lineRule="auto" w:line="480" w:before="0" w:after="0"/>
         <w:ind w:right="0" w:hanging="0"/>
         <w:jc w:val="both"/>
-        <w:rPr/>
-      </w:pPr>
-      <w:r>
-        <w:rPr>
-          <w:b w:val="false"/>
-          <w:bCs w:val="false"/>
-        </w:rPr>
-        <w:tab/>
-        <w:t>Diakses 10 Maret 2020.</w:t>
+        <w:rPr>
+          <w:i/>
+          <w:i/>
+          <w:iCs/>
+        </w:rPr>
+      </w:pPr>
+      <w:r>
+        <w:rPr>
+          <w:b w:val="false"/>
+          <w:bCs w:val="false"/>
+          <w:i/>
+          <w:iCs/>
+        </w:rPr>
+        <w:tab/>
+        <w:t>Kamar Hotel Berbasis Android Pada Jaringan Lokal Menggunakan TCP</w:t>
       </w:r>
     </w:p>
     <w:p>
@@ -6864,17 +6996,18 @@
         <w:rPr>
           <w:b w:val="false"/>
           <w:bCs w:val="false"/>
-        </w:rPr>
-        <w:t xml:space="preserve">Riko. 2019. </w:t>
-      </w:r>
-      <w:r>
-        <w:rPr>
-          <w:b w:val="false"/>
-          <w:bCs w:val="false"/>
           <w:i/>
           <w:iCs/>
         </w:rPr>
-        <w:t>Implementasi REST API untuk Sistem Penjadwalan Pendadaran dan</w:t>
+        <w:tab/>
+        <w:t>IP</w:t>
+      </w:r>
+      <w:r>
+        <w:rPr>
+          <w:b w:val="false"/>
+          <w:bCs w:val="false"/>
+        </w:rPr>
+        <w:t>. Diploma thesis, STMIK Akakom Yogyakarta.</w:t>
       </w:r>
     </w:p>
     <w:p>
@@ -6885,21 +7018,30 @@
         <w:spacing w:lineRule="auto" w:line="480" w:before="0" w:after="0"/>
         <w:ind w:right="0" w:hanging="0"/>
         <w:jc w:val="both"/>
-        <w:rPr>
-          <w:i/>
+        <w:rPr/>
+      </w:pPr>
+      <w:r>
+        <w:rPr>
+          <w:b w:val="false"/>
+          <w:bCs w:val="false"/>
+        </w:rPr>
+        <w:t xml:space="preserve">NodeJS. 2020. </w:t>
+      </w:r>
+      <w:r>
+        <w:rPr>
+          <w:b w:val="false"/>
+          <w:bCs w:val="false"/>
           <w:i/>
           <w:iCs/>
         </w:rPr>
-      </w:pPr>
-      <w:r>
-        <w:rPr>
-          <w:b w:val="false"/>
-          <w:bCs w:val="false"/>
-          <w:i/>
-          <w:iCs/>
-        </w:rPr>
-        <w:tab/>
-        <w:t>Seminar Proposal Skripsi Mahasiswa (Studi Kasus Program Studi Sistem</w:t>
+        <w:t>NodeJS</w:t>
+      </w:r>
+      <w:r>
+        <w:rPr>
+          <w:b w:val="false"/>
+          <w:bCs w:val="false"/>
+        </w:rPr>
+        <w:t>. https://nodejs.org. Diakses 20 Agustus 2020.</w:t>
       </w:r>
     </w:p>
     <w:p>
@@ -6916,18 +7058,17 @@
         <w:rPr>
           <w:b w:val="false"/>
           <w:bCs w:val="false"/>
+        </w:rPr>
+        <w:t xml:space="preserve">Putranto, Bambang Purnomosidi Dwi. 2013. </w:t>
+      </w:r>
+      <w:r>
+        <w:rPr>
+          <w:b w:val="false"/>
+          <w:bCs w:val="false"/>
           <w:i/>
           <w:iCs/>
         </w:rPr>
-        <w:tab/>
-        <w:t>Informasi STMIK Akakom Yogyakarta)</w:t>
-      </w:r>
-      <w:r>
-        <w:rPr>
-          <w:b w:val="false"/>
-          <w:bCs w:val="false"/>
-        </w:rPr>
-        <w:t>. Sistem Informasi STMIK</w:t>
+        <w:t>Pengembangan Aplikasi Cloud</w:t>
       </w:r>
     </w:p>
     <w:p>
@@ -6944,9 +7085,18 @@
         <w:rPr>
           <w:b w:val="false"/>
           <w:bCs w:val="false"/>
-        </w:rPr>
-        <w:tab/>
-        <w:t>Akakom Yogyakarta</w:t>
+          <w:i/>
+          <w:iCs/>
+        </w:rPr>
+        <w:tab/>
+        <w:t>Menggunakan Node.js</w:t>
+      </w:r>
+      <w:r>
+        <w:rPr>
+          <w:b w:val="false"/>
+          <w:bCs w:val="false"/>
+        </w:rPr>
+        <w:t>. https://github.com/bpdp/buku-cloud-nodejs.</w:t>
       </w:r>
     </w:p>
     <w:p>
@@ -6964,27 +7114,8 @@
           <w:b w:val="false"/>
           <w:bCs w:val="false"/>
         </w:rPr>
-        <w:t xml:space="preserve">Satraji, Lalu Himawan. 2017. </w:t>
-      </w:r>
-      <w:r>
-        <w:rPr>
-          <w:b w:val="false"/>
-          <w:bCs w:val="false"/>
-          <w:i/>
-          <w:iCs/>
-        </w:rPr>
-        <w:t xml:space="preserve">Implementasi Web Service untuk Delivery </w:t>
-        <w:tab/>
-        <w:t>Makanan Khas Yogyakarta Berbasis Mobile</w:t>
-      </w:r>
-      <w:r>
-        <w:rPr>
-          <w:b w:val="false"/>
-          <w:bCs w:val="false"/>
-        </w:rPr>
-        <w:t xml:space="preserve">. Teknik Informatika STMIK </w:t>
-        <w:tab/>
-        <w:t>Akakom Yogyakarta.</w:t>
+        <w:tab/>
+        <w:t>Diakses 10 Maret 2020.</w:t>
       </w:r>
     </w:p>
     <w:p>
@@ -7002,7 +7133,7 @@
           <w:b w:val="false"/>
           <w:bCs w:val="false"/>
         </w:rPr>
-        <w:t xml:space="preserve">Srinivasan, R. 1995. </w:t>
+        <w:t xml:space="preserve">Riko. 2019. </w:t>
       </w:r>
       <w:r>
         <w:rPr>
@@ -7011,7 +7142,7 @@
           <w:i/>
           <w:iCs/>
         </w:rPr>
-        <w:t>RPC: Remote Procedure Call Protocol Specification Version</w:t>
+        <w:t>Implementasi REST API untuk Sistem Penjadwalan Pendadaran dan</w:t>
       </w:r>
     </w:p>
     <w:p>
@@ -7022,24 +7153,21 @@
         <w:spacing w:lineRule="auto" w:line="480" w:before="0" w:after="0"/>
         <w:ind w:right="0" w:hanging="0"/>
         <w:jc w:val="both"/>
-        <w:rPr/>
-      </w:pPr>
-      <w:r>
-        <w:rPr>
-          <w:b w:val="false"/>
-          <w:bCs w:val="false"/>
+        <w:rPr>
+          <w:i/>
           <w:i/>
           <w:iCs/>
         </w:rPr>
-        <w:tab/>
-        <w:t>2.</w:t>
-      </w:r>
-      <w:r>
-        <w:rPr>
-          <w:b w:val="false"/>
-          <w:bCs w:val="false"/>
-        </w:rPr>
-        <w:t xml:space="preserve"> Sun Microsystems.</w:t>
+      </w:pPr>
+      <w:r>
+        <w:rPr>
+          <w:b w:val="false"/>
+          <w:bCs w:val="false"/>
+          <w:i/>
+          <w:iCs/>
+        </w:rPr>
+        <w:tab/>
+        <w:t>Seminar Proposal Skripsi Mahasiswa (Studi Kasus Program Studi Sistem</w:t>
       </w:r>
     </w:p>
     <w:p>
@@ -7056,28 +7184,18 @@
         <w:rPr>
           <w:b w:val="false"/>
           <w:bCs w:val="false"/>
-        </w:rPr>
-        <w:t xml:space="preserve">Sulistyo, Iqbal. 2017. </w:t>
-      </w:r>
-      <w:r>
-        <w:rPr>
-          <w:b w:val="false"/>
-          <w:bCs w:val="false"/>
           <w:i/>
           <w:iCs/>
         </w:rPr>
-        <w:t xml:space="preserve">Implementasi Teknologi Responsive Web pada Sistem </w:t>
-        <w:tab/>
-        <w:t>Informasi Tilang Berbasis Codeigniter</w:t>
-      </w:r>
-      <w:r>
-        <w:rPr>
-          <w:b w:val="false"/>
-          <w:bCs w:val="false"/>
-        </w:rPr>
-        <w:t xml:space="preserve">. Teknik Informatika STMIK </w:t>
-        <w:tab/>
-        <w:t>Akakom Yogyakarta.</w:t>
+        <w:tab/>
+        <w:t>Informasi STMIK Akakom Yogyakarta)</w:t>
+      </w:r>
+      <w:r>
+        <w:rPr>
+          <w:b w:val="false"/>
+          <w:bCs w:val="false"/>
+        </w:rPr>
+        <w:t>. Sistem Informasi STMIK</w:t>
       </w:r>
     </w:p>
     <w:p>
@@ -7095,27 +7213,8 @@
           <w:b w:val="false"/>
           <w:bCs w:val="false"/>
         </w:rPr>
-        <w:t xml:space="preserve">Wawan, Setiawan. 2017. </w:t>
-      </w:r>
-      <w:r>
-        <w:rPr>
-          <w:b w:val="false"/>
-          <w:bCs w:val="false"/>
-          <w:i/>
-          <w:iCs/>
-        </w:rPr>
-        <w:t xml:space="preserve">Absensi Siswa dengan Teknologi NodeJS Studi Kasus </w:t>
-        <w:tab/>
-        <w:t>SMKN 1 Sawit</w:t>
-      </w:r>
-      <w:r>
-        <w:rPr>
-          <w:b w:val="false"/>
-          <w:bCs w:val="false"/>
-        </w:rPr>
-        <w:t xml:space="preserve">. Teknik Informatika Sekolah Tinggi Manajemen </w:t>
-        <w:tab/>
-        <w:t>Informatika dan Komputer Akakom.</w:t>
+        <w:tab/>
+        <w:t>Akakom Yogyakarta</w:t>
       </w:r>
     </w:p>
     <w:p>
@@ -7126,14 +7225,34 @@
         <w:spacing w:lineRule="auto" w:line="480" w:before="0" w:after="0"/>
         <w:ind w:right="0" w:hanging="0"/>
         <w:jc w:val="both"/>
-        <w:rPr>
-          <w:b w:val="false"/>
-          <w:b w:val="false"/>
-          <w:bCs w:val="false"/>
-        </w:rPr>
-      </w:pPr>
-      <w:r>
-        <w:rPr/>
+        <w:rPr/>
+      </w:pPr>
+      <w:r>
+        <w:rPr>
+          <w:b w:val="false"/>
+          <w:bCs w:val="false"/>
+        </w:rPr>
+        <w:t xml:space="preserve">Satraji, Lalu Himawan. 2017. </w:t>
+      </w:r>
+      <w:r>
+        <w:rPr>
+          <w:b w:val="false"/>
+          <w:bCs w:val="false"/>
+          <w:i/>
+          <w:iCs/>
+        </w:rPr>
+        <w:t xml:space="preserve">Implementasi Web Service untuk Delivery </w:t>
+        <w:tab/>
+        <w:t>Makanan Khas Yogyakarta Berbasis Mobile</w:t>
+      </w:r>
+      <w:r>
+        <w:rPr>
+          <w:b w:val="false"/>
+          <w:bCs w:val="false"/>
+        </w:rPr>
+        <w:t xml:space="preserve">. Teknik Informatika STMIK </w:t>
+        <w:tab/>
+        <w:t>Akakom Yogyakarta.</w:t>
       </w:r>
     </w:p>
     <w:p>
@@ -7151,142 +7270,405 @@
           <w:b w:val="false"/>
           <w:bCs w:val="false"/>
         </w:rPr>
-        <w:t>https://sci-hub.st/10.1016/b978-0-12-811027-0.00026-6</w:t>
-      </w:r>
-    </w:p>
-    <w:p>
-      <w:pPr>
-        <w:pStyle w:val="LOnormal"/>
-        <w:ind w:left="0" w:hanging="0"/>
-        <w:jc w:val="both"/>
-        <w:rPr>
-          <w:b w:val="false"/>
-          <w:b w:val="false"/>
-          <w:bCs w:val="false"/>
-        </w:rPr>
-      </w:pPr>
-      <w:r>
-        <w:rPr>
-          <w:b w:val="false"/>
-          <w:bCs w:val="false"/>
-        </w:rPr>
-        <w:t>Goralski, W. (2017). Hypertext Transfer Protocol. The Illustrated Network, 661–684.</w:t>
-      </w:r>
-    </w:p>
-    <w:p>
-      <w:pPr>
-        <w:pStyle w:val="LOnormal"/>
-        <w:ind w:left="0" w:hanging="0"/>
-        <w:jc w:val="both"/>
-        <w:rPr/>
-      </w:pPr>
-      <w:r>
-        <w:rPr/>
-      </w:r>
-    </w:p>
-    <w:p>
-      <w:pPr>
-        <w:pStyle w:val="LOnormal"/>
-        <w:ind w:left="0" w:hanging="0"/>
-        <w:jc w:val="both"/>
-        <w:rPr>
-          <w:b w:val="false"/>
-          <w:b w:val="false"/>
-          <w:bCs w:val="false"/>
-        </w:rPr>
-      </w:pPr>
-      <w:r>
-        <w:rPr>
-          <w:b w:val="false"/>
-          <w:bCs w:val="false"/>
-        </w:rPr>
-        <w:t>https://www.ijeast.com/papers/301-305,Tesma404,IJEAST.pdf</w:t>
-      </w:r>
-    </w:p>
-    <w:p>
-      <w:pPr>
-        <w:pStyle w:val="LOnormal"/>
-        <w:ind w:left="0" w:hanging="0"/>
-        <w:jc w:val="both"/>
-        <w:rPr/>
-      </w:pPr>
-      <w:r>
-        <w:rPr>
-          <w:b w:val="false"/>
-          <w:bCs w:val="false"/>
-        </w:rPr>
-        <w:t>Sejwal, Shobhika. 2019.</w:t>
-      </w:r>
-    </w:p>
-    <w:p>
-      <w:pPr>
-        <w:pStyle w:val="LOnormal"/>
-        <w:ind w:left="0" w:hanging="0"/>
-        <w:jc w:val="both"/>
-        <w:rPr>
-          <w:b w:val="false"/>
-          <w:b w:val="false"/>
-          <w:bCs w:val="false"/>
-        </w:rPr>
-      </w:pPr>
-      <w:r>
-        <w:rPr/>
-      </w:r>
-    </w:p>
-    <w:p>
-      <w:pPr>
-        <w:pStyle w:val="LOnormal"/>
-        <w:ind w:left="0" w:hanging="0"/>
-        <w:jc w:val="both"/>
-        <w:rPr>
-          <w:b w:val="false"/>
-          <w:b w:val="false"/>
-          <w:bCs w:val="false"/>
-        </w:rPr>
-      </w:pPr>
-      <w:r>
-        <w:rPr>
-          <w:b w:val="false"/>
-          <w:bCs w:val="false"/>
-        </w:rPr>
-        <w:t>https://www.scitepress.org/papers/2016/59312/59312.pdf</w:t>
-      </w:r>
-    </w:p>
-    <w:p>
-      <w:pPr>
-        <w:pStyle w:val="LOnormal"/>
-        <w:ind w:left="0" w:hanging="0"/>
-        <w:jc w:val="both"/>
-        <w:rPr>
-          <w:b w:val="false"/>
-          <w:b w:val="false"/>
-          <w:bCs w:val="false"/>
-        </w:rPr>
-      </w:pPr>
-      <w:r>
-        <w:rPr>
-          <w:b w:val="false"/>
-          <w:bCs w:val="false"/>
-        </w:rPr>
-        <w:t>Hakan Bagci, 2016</w:t>
-      </w:r>
-    </w:p>
-    <w:p>
-      <w:pPr>
-        <w:pStyle w:val="LOnormal"/>
-        <w:ind w:left="0" w:hanging="0"/>
-        <w:jc w:val="both"/>
-        <w:rPr>
-          <w:b w:val="false"/>
-          <w:b w:val="false"/>
-          <w:bCs w:val="false"/>
-        </w:rPr>
-      </w:pPr>
-      <w:r>
-        <w:rPr>
-          <w:b w:val="false"/>
-          <w:bCs w:val="false"/>
-        </w:rPr>
+        <w:t xml:space="preserve">Sejwal, Shobhika. 2019. </w:t>
+      </w:r>
+      <w:r>
+        <w:rPr>
+          <w:b w:val="false"/>
+          <w:bCs w:val="false"/>
+          <w:i/>
+          <w:iCs/>
+        </w:rPr>
+        <w:t>A</w:t>
+      </w:r>
+      <w:r>
+        <w:rPr>
+          <w:rFonts w:eastAsia="DejaVu Sans" w:cs="Noto Sans Devanagari"/>
+          <w:b w:val="false"/>
+          <w:bCs w:val="false"/>
+          <w:i/>
+          <w:iCs/>
+          <w:color w:val="auto"/>
+          <w:kern w:val="0"/>
+          <w:sz w:val="24"/>
+          <w:szCs w:val="24"/>
+          <w:lang w:val="en-US" w:eastAsia="zh-CN" w:bidi="hi-IN"/>
+        </w:rPr>
+        <w:t>n</w:t>
+      </w:r>
+      <w:r>
+        <w:rPr>
+          <w:b w:val="false"/>
+          <w:bCs w:val="false"/>
+          <w:i/>
+          <w:iCs/>
+        </w:rPr>
+        <w:t xml:space="preserve"> A</w:t>
+      </w:r>
+      <w:r>
+        <w:rPr>
+          <w:rFonts w:eastAsia="DejaVu Sans" w:cs="Noto Sans Devanagari"/>
+          <w:b w:val="false"/>
+          <w:bCs w:val="false"/>
+          <w:i/>
+          <w:iCs/>
+          <w:color w:val="auto"/>
+          <w:kern w:val="0"/>
+          <w:sz w:val="24"/>
+          <w:szCs w:val="24"/>
+          <w:lang w:val="en-US" w:eastAsia="zh-CN" w:bidi="hi-IN"/>
+        </w:rPr>
+        <w:t>pproach</w:t>
+      </w:r>
+      <w:r>
+        <w:rPr>
+          <w:b w:val="false"/>
+          <w:bCs w:val="false"/>
+          <w:i/>
+          <w:iCs/>
+        </w:rPr>
+        <w:t xml:space="preserve"> </w:t>
+      </w:r>
+      <w:r>
+        <w:rPr>
+          <w:b w:val="false"/>
+          <w:bCs w:val="false"/>
+          <w:i/>
+          <w:iCs/>
+        </w:rPr>
+        <w:t>to</w:t>
+      </w:r>
+      <w:r>
+        <w:rPr>
+          <w:b w:val="false"/>
+          <w:bCs w:val="false"/>
+          <w:i/>
+          <w:iCs/>
+        </w:rPr>
+        <w:t xml:space="preserve"> R</w:t>
+      </w:r>
+      <w:r>
+        <w:rPr>
+          <w:rFonts w:eastAsia="DejaVu Sans" w:cs="Noto Sans Devanagari"/>
+          <w:b w:val="false"/>
+          <w:bCs w:val="false"/>
+          <w:i/>
+          <w:iCs/>
+          <w:color w:val="auto"/>
+          <w:kern w:val="0"/>
+          <w:sz w:val="24"/>
+          <w:szCs w:val="24"/>
+          <w:lang w:val="en-US" w:eastAsia="zh-CN" w:bidi="hi-IN"/>
+        </w:rPr>
+        <w:t xml:space="preserve">esolve Heterogeneity </w:t>
+      </w:r>
+      <w:r>
+        <w:rPr>
+          <w:b w:val="false"/>
+          <w:bCs w:val="false"/>
+          <w:i/>
+          <w:iCs/>
+        </w:rPr>
+        <w:t>U</w:t>
+      </w:r>
+      <w:r>
+        <w:rPr>
+          <w:rFonts w:eastAsia="DejaVu Sans" w:cs="Noto Sans Devanagari"/>
+          <w:b w:val="false"/>
+          <w:bCs w:val="false"/>
+          <w:i/>
+          <w:iCs/>
+          <w:color w:val="auto"/>
+          <w:kern w:val="0"/>
+          <w:sz w:val="24"/>
+          <w:szCs w:val="24"/>
+          <w:lang w:val="en-US" w:eastAsia="zh-CN" w:bidi="hi-IN"/>
+        </w:rPr>
+        <w:t xml:space="preserve">sing </w:t>
+      </w:r>
+      <w:r>
+        <w:rPr>
+          <w:b w:val="false"/>
+          <w:bCs w:val="false"/>
+          <w:i/>
+          <w:iCs/>
+        </w:rPr>
+        <w:t xml:space="preserve">RPC </w:t>
+      </w:r>
+      <w:r>
+        <w:rPr>
+          <w:b w:val="false"/>
+          <w:bCs w:val="false"/>
+          <w:i/>
+          <w:iCs/>
+        </w:rPr>
+        <w:t>in</w:t>
+      </w:r>
+      <w:r>
+        <w:rPr>
+          <w:b w:val="false"/>
+          <w:bCs w:val="false"/>
+          <w:i/>
+          <w:iCs/>
+        </w:rPr>
+        <w:t xml:space="preserve"> </w:t>
+        <w:tab/>
+        <w:t>C</w:t>
+      </w:r>
+      <w:r>
+        <w:rPr>
+          <w:rFonts w:eastAsia="DejaVu Sans" w:cs="Noto Sans Devanagari"/>
+          <w:b w:val="false"/>
+          <w:bCs w:val="false"/>
+          <w:i/>
+          <w:iCs/>
+          <w:color w:val="auto"/>
+          <w:kern w:val="0"/>
+          <w:sz w:val="24"/>
+          <w:szCs w:val="24"/>
+          <w:lang w:val="en-US" w:eastAsia="zh-CN" w:bidi="hi-IN"/>
+        </w:rPr>
+        <w:t xml:space="preserve">lient </w:t>
+      </w:r>
+      <w:r>
+        <w:rPr>
+          <w:b w:val="false"/>
+          <w:bCs w:val="false"/>
+          <w:i/>
+          <w:iCs/>
+        </w:rPr>
+        <w:t>S</w:t>
+      </w:r>
+      <w:r>
+        <w:rPr>
+          <w:rFonts w:eastAsia="DejaVu Sans" w:cs="Noto Sans Devanagari"/>
+          <w:b w:val="false"/>
+          <w:bCs w:val="false"/>
+          <w:i/>
+          <w:iCs/>
+          <w:color w:val="auto"/>
+          <w:kern w:val="0"/>
+          <w:sz w:val="24"/>
+          <w:szCs w:val="24"/>
+          <w:lang w:val="en-US" w:eastAsia="zh-CN" w:bidi="hi-IN"/>
+        </w:rPr>
+        <w:t xml:space="preserve">erver </w:t>
+      </w:r>
+      <w:r>
+        <w:rPr>
+          <w:b w:val="false"/>
+          <w:bCs w:val="false"/>
+          <w:i/>
+          <w:iCs/>
+        </w:rPr>
+        <w:t>S</w:t>
+      </w:r>
+      <w:r>
+        <w:rPr>
+          <w:rFonts w:eastAsia="DejaVu Sans" w:cs="Noto Sans Devanagari"/>
+          <w:b w:val="false"/>
+          <w:bCs w:val="false"/>
+          <w:i/>
+          <w:iCs/>
+          <w:color w:val="auto"/>
+          <w:kern w:val="0"/>
+          <w:sz w:val="24"/>
+          <w:szCs w:val="24"/>
+          <w:lang w:val="en-US" w:eastAsia="zh-CN" w:bidi="hi-IN"/>
+        </w:rPr>
+        <w:t>ystems</w:t>
+      </w:r>
+      <w:r>
+        <w:rPr>
+          <w:rFonts w:eastAsia="DejaVu Sans" w:cs="Noto Sans Devanagari"/>
+          <w:b w:val="false"/>
+          <w:bCs w:val="false"/>
+          <w:color w:val="auto"/>
+          <w:kern w:val="0"/>
+          <w:sz w:val="24"/>
+          <w:szCs w:val="24"/>
+          <w:lang w:val="en-US" w:eastAsia="zh-CN" w:bidi="hi-IN"/>
+        </w:rPr>
+        <w:t>. India: Amity University.</w:t>
+      </w:r>
+    </w:p>
+    <w:p>
+      <w:pPr>
+        <w:pStyle w:val="LOnormal"/>
+        <w:widowControl/>
+        <w:bidi w:val="0"/>
+        <w:spacing w:lineRule="auto" w:line="480" w:before="0" w:after="0"/>
+        <w:ind w:right="0" w:hanging="0"/>
+        <w:jc w:val="both"/>
+        <w:rPr/>
+      </w:pPr>
+      <w:r>
+        <w:rPr>
+          <w:b w:val="false"/>
+          <w:bCs w:val="false"/>
+        </w:rPr>
+        <w:t xml:space="preserve">Srinivasan, R. 1995. </w:t>
+      </w:r>
+      <w:r>
+        <w:rPr>
+          <w:b w:val="false"/>
+          <w:bCs w:val="false"/>
+          <w:i/>
+          <w:iCs/>
+        </w:rPr>
+        <w:t>RPC: Remote Procedure Call Protocol Specification Version</w:t>
+      </w:r>
+    </w:p>
+    <w:p>
+      <w:pPr>
+        <w:pStyle w:val="LOnormal"/>
+        <w:widowControl/>
+        <w:bidi w:val="0"/>
+        <w:spacing w:lineRule="auto" w:line="480" w:before="0" w:after="0"/>
+        <w:ind w:right="0" w:hanging="0"/>
+        <w:jc w:val="both"/>
+        <w:rPr/>
+      </w:pPr>
+      <w:r>
+        <w:rPr>
+          <w:b w:val="false"/>
+          <w:bCs w:val="false"/>
+          <w:i/>
+          <w:iCs/>
+        </w:rPr>
+        <w:tab/>
+        <w:t>2.</w:t>
+      </w:r>
+      <w:r>
+        <w:rPr>
+          <w:b w:val="false"/>
+          <w:bCs w:val="false"/>
+        </w:rPr>
+        <w:t xml:space="preserve"> Sun Microsystems.</w:t>
+      </w:r>
+    </w:p>
+    <w:p>
+      <w:pPr>
+        <w:pStyle w:val="LOnormal"/>
+        <w:widowControl/>
+        <w:bidi w:val="0"/>
+        <w:spacing w:lineRule="auto" w:line="480" w:before="0" w:after="0"/>
+        <w:ind w:right="0" w:hanging="0"/>
+        <w:jc w:val="both"/>
+        <w:rPr/>
+      </w:pPr>
+      <w:r>
+        <w:rPr>
+          <w:b w:val="false"/>
+          <w:bCs w:val="false"/>
+        </w:rPr>
+        <w:t xml:space="preserve">Sulistyo, Iqbal. 2017. </w:t>
+      </w:r>
+      <w:r>
+        <w:rPr>
+          <w:b w:val="false"/>
+          <w:bCs w:val="false"/>
+          <w:i/>
+          <w:iCs/>
+        </w:rPr>
+        <w:t xml:space="preserve">Implementasi Teknologi Responsive Web pada Sistem </w:t>
+        <w:tab/>
+        <w:t>Informasi Tilang Berbasis Codeigniter</w:t>
+      </w:r>
+      <w:r>
+        <w:rPr>
+          <w:b w:val="false"/>
+          <w:bCs w:val="false"/>
+        </w:rPr>
+        <w:t xml:space="preserve">. Teknik Informatika STMIK </w:t>
+        <w:tab/>
+        <w:t>Akakom Yogyakarta.</w:t>
+      </w:r>
+    </w:p>
+    <w:p>
+      <w:pPr>
+        <w:pStyle w:val="LOnormal"/>
+        <w:widowControl/>
+        <w:bidi w:val="0"/>
+        <w:spacing w:lineRule="auto" w:line="480" w:before="0" w:after="0"/>
+        <w:ind w:right="0" w:hanging="0"/>
+        <w:jc w:val="both"/>
+        <w:rPr/>
+      </w:pPr>
+      <w:r>
+        <w:rPr>
+          <w:b w:val="false"/>
+          <w:bCs w:val="false"/>
+        </w:rPr>
+        <w:t xml:space="preserve">Wawan, Setiawan. 2017. </w:t>
+      </w:r>
+      <w:r>
+        <w:rPr>
+          <w:b w:val="false"/>
+          <w:bCs w:val="false"/>
+          <w:i/>
+          <w:iCs/>
+        </w:rPr>
+        <w:t xml:space="preserve">Absensi Siswa dengan Teknologi NodeJS Studi Kasus </w:t>
+        <w:tab/>
+        <w:t>SMKN 1 Sawit</w:t>
+      </w:r>
+      <w:r>
+        <w:rPr>
+          <w:b w:val="false"/>
+          <w:bCs w:val="false"/>
+        </w:rPr>
+        <w:t xml:space="preserve">. Teknik Informatika Sekolah Tinggi Manajemen </w:t>
+        <w:tab/>
+        <w:t>Informatika dan Komputer Akakom.</w:t>
+      </w:r>
+    </w:p>
+    <w:p>
+      <w:pPr>
+        <w:pStyle w:val="LOnormal"/>
+        <w:widowControl/>
+        <w:bidi w:val="0"/>
+        <w:spacing w:lineRule="auto" w:line="480" w:before="0" w:after="0"/>
+        <w:ind w:right="0" w:hanging="0"/>
+        <w:jc w:val="both"/>
+        <w:rPr>
+          <w:b w:val="false"/>
+          <w:b w:val="false"/>
+          <w:bCs w:val="false"/>
+        </w:rPr>
+      </w:pPr>
+      <w:r>
+        <w:rPr>
+          <w:b w:val="false"/>
+          <w:bCs w:val="false"/>
+        </w:rPr>
+      </w:r>
+    </w:p>
+    <w:p>
+      <w:pPr>
+        <w:pStyle w:val="LOnormal"/>
+        <w:widowControl/>
+        <w:bidi w:val="0"/>
+        <w:spacing w:lineRule="auto" w:line="480" w:before="0" w:after="0"/>
+        <w:ind w:right="0" w:hanging="0"/>
+        <w:jc w:val="both"/>
+        <w:rPr>
+          <w:rFonts w:eastAsia="DejaVu Sans" w:cs="Noto Sans Devanagari"/>
+          <w:b w:val="false"/>
+          <w:b w:val="false"/>
+          <w:bCs w:val="false"/>
+          <w:i w:val="false"/>
+          <w:i w:val="false"/>
+          <w:iCs w:val="false"/>
+          <w:color w:val="auto"/>
+          <w:kern w:val="0"/>
+          <w:sz w:val="24"/>
+          <w:szCs w:val="24"/>
+          <w:lang w:val="en-US" w:eastAsia="zh-CN" w:bidi="hi-IN"/>
+        </w:rPr>
+      </w:pPr>
+      <w:r>
+        <w:rPr/>
       </w:r>
     </w:p>
     <w:sectPr>
@@ -7328,7 +7710,7 @@
     </w:r>
     <w:r>
       <w:rPr/>
-      <w:t>16</w:t>
+      <w:t>17</w:t>
     </w:r>
     <w:r>
       <w:rPr/>

</xml_diff>

<commit_message>
cetak miring bahasa asing
</commit_message>
<xml_diff>
--- a/pra-skripsi.docx
+++ b/pra-skripsi.docx
@@ -36,7 +36,61 @@
           <w:sz w:val="24"/>
           <w:szCs w:val="24"/>
         </w:rPr>
-        <w:t>PEMBUATAN FRAMEWORK REMOTE PROCEDURE CALL BERBASIS NODEJS UNTUK KOMUNIKASI DATA CLIENT-SERVER PADA APLIKASI MANAJEMEN KARYAWAN</w:t>
+        <w:t xml:space="preserve">PEMBUATAN </w:t>
+      </w:r>
+      <w:r>
+        <w:rPr>
+          <w:b w:val="false"/>
+          <w:i/>
+          <w:iCs/>
+          <w:sz w:val="24"/>
+          <w:szCs w:val="24"/>
+        </w:rPr>
+        <w:t>FRAMEWORK</w:t>
+      </w:r>
+      <w:r>
+        <w:rPr>
+          <w:b w:val="false"/>
+          <w:sz w:val="24"/>
+          <w:szCs w:val="24"/>
+        </w:rPr>
+        <w:t xml:space="preserve"> </w:t>
+      </w:r>
+      <w:r>
+        <w:rPr>
+          <w:b w:val="false"/>
+          <w:i/>
+          <w:iCs/>
+          <w:sz w:val="24"/>
+          <w:szCs w:val="24"/>
+        </w:rPr>
+        <w:t>REMOTE PROCEDURE CALL</w:t>
+      </w:r>
+      <w:r>
+        <w:rPr>
+          <w:b w:val="false"/>
+          <w:sz w:val="24"/>
+          <w:szCs w:val="24"/>
+        </w:rPr>
+        <w:t xml:space="preserve"> BERBASIS NODEJS UNTUK KOMUNIKASI DATA </w:t>
+      </w:r>
+      <w:r>
+        <w:rPr>
+          <w:b w:val="false"/>
+          <w:i/>
+          <w:iCs/>
+          <w:sz w:val="24"/>
+          <w:szCs w:val="24"/>
+        </w:rPr>
+        <w:t>CLIENT-SERVER</w:t>
+      </w:r>
+      <w:r>
+        <w:rPr>
+          <w:b w:val="false"/>
+          <w:sz w:val="24"/>
+          <w:szCs w:val="24"/>
+        </w:rPr>
+        <w:t xml:space="preserve"> PADA APLIKASI MANAJEMEN KARYAWAN</w:t>
       </w:r>
     </w:p>
     <w:p>
@@ -484,7 +538,61 @@
                 <w:sz w:val="24"/>
                 <w:szCs w:val="24"/>
               </w:rPr>
-              <w:t>PEMBUATAN FRAMEWORK REMOTE PROCEDURE CALL BERBASIS NODEJS UNTUK KOMUNIKASI DATA CLIENT-SERVER PADA APLIKASI MANAJEMEN KARYAWAN</w:t>
+              <w:t xml:space="preserve">PEMBUATAN </w:t>
+            </w:r>
+            <w:r>
+              <w:rPr>
+                <w:b w:val="false"/>
+                <w:i/>
+                <w:iCs/>
+                <w:sz w:val="24"/>
+                <w:szCs w:val="24"/>
+              </w:rPr>
+              <w:t>FRAMEWORK</w:t>
+            </w:r>
+            <w:r>
+              <w:rPr>
+                <w:b w:val="false"/>
+                <w:sz w:val="24"/>
+                <w:szCs w:val="24"/>
+              </w:rPr>
+              <w:t xml:space="preserve"> </w:t>
+            </w:r>
+            <w:r>
+              <w:rPr>
+                <w:b w:val="false"/>
+                <w:i/>
+                <w:iCs/>
+                <w:sz w:val="24"/>
+                <w:szCs w:val="24"/>
+              </w:rPr>
+              <w:t>REMOTE PROCEDURE CALL</w:t>
+            </w:r>
+            <w:r>
+              <w:rPr>
+                <w:b w:val="false"/>
+                <w:sz w:val="24"/>
+                <w:szCs w:val="24"/>
+              </w:rPr>
+              <w:t xml:space="preserve"> BERBASIS NODEJS UNTUK KOMUNIKASI DATA </w:t>
+            </w:r>
+            <w:r>
+              <w:rPr>
+                <w:b w:val="false"/>
+                <w:i/>
+                <w:iCs/>
+                <w:sz w:val="24"/>
+                <w:szCs w:val="24"/>
+              </w:rPr>
+              <w:t>CLIENT-SERVER</w:t>
+            </w:r>
+            <w:r>
+              <w:rPr>
+                <w:b w:val="false"/>
+                <w:sz w:val="24"/>
+                <w:szCs w:val="24"/>
+              </w:rPr>
+              <w:t xml:space="preserve"> PADA APLIKASI MANAJEMEN KARYAWAN</w:t>
             </w:r>
           </w:p>
         </w:tc>
@@ -2243,7 +2351,40 @@
       </w:r>
       <w:r>
         <w:rPr/>
-        <w:t>“PEMBUATAN FRAMEWORK REMOTE PROCEDURE CALL BERBASIS NODEJS UNTUK KOMUNIKASI DATA CLIENT-SERVER PADA APLIKASI MANAJEMEN KARYAWAN”</w:t>
+        <w:t xml:space="preserve">“PEMBUATAN </w:t>
+      </w:r>
+      <w:r>
+        <w:rPr>
+          <w:i/>
+          <w:iCs/>
+        </w:rPr>
+        <w:t>FRAMEWORK</w:t>
+      </w:r>
+      <w:r>
+        <w:rPr/>
+        <w:t xml:space="preserve"> </w:t>
+      </w:r>
+      <w:r>
+        <w:rPr>
+          <w:i/>
+          <w:iCs/>
+        </w:rPr>
+        <w:t>REMOTE PROCEDURE CALL</w:t>
+      </w:r>
+      <w:r>
+        <w:rPr/>
+        <w:t xml:space="preserve"> BERBASIS NODEJS UNTUK KOMUNIKASI DATA </w:t>
+      </w:r>
+      <w:r>
+        <w:rPr>
+          <w:i/>
+          <w:iCs/>
+        </w:rPr>
+        <w:t>CLIENT-SERVER</w:t>
+      </w:r>
+      <w:r>
+        <w:rPr/>
+        <w:t xml:space="preserve"> PADA APLIKASI MANAJEMEN KARYAWAN”</w:t>
       </w:r>
       <w:r>
         <w:rPr>
@@ -2813,22 +2954,54 @@
           <w:b w:val="false"/>
           <w:bCs w:val="false"/>
         </w:rPr>
-        <w:t>Beberapa penelitian mengenai NodeJS dan arsitektur client-server yang</w:t>
-      </w:r>
-    </w:p>
-    <w:p>
-      <w:pPr>
-        <w:pStyle w:val="LOnormal"/>
-        <w:ind w:left="0" w:hanging="0"/>
-        <w:jc w:val="both"/>
-        <w:rPr/>
-      </w:pPr>
-      <w:r>
-        <w:rPr>
-          <w:b w:val="false"/>
-          <w:bCs w:val="false"/>
-        </w:rPr>
-        <w:t>pernah dilakukan, sekaligus menjadi acuan dalam pengembangan framework ini</w:t>
+        <w:t xml:space="preserve">Beberapa penelitian mengenai NodeJS dan arsitektur </w:t>
+      </w:r>
+      <w:r>
+        <w:rPr>
+          <w:b w:val="false"/>
+          <w:bCs w:val="false"/>
+          <w:i/>
+          <w:iCs/>
+        </w:rPr>
+        <w:t>client-server</w:t>
+      </w:r>
+      <w:r>
+        <w:rPr>
+          <w:b w:val="false"/>
+          <w:bCs w:val="false"/>
+        </w:rPr>
+        <w:t xml:space="preserve"> yang</w:t>
+      </w:r>
+    </w:p>
+    <w:p>
+      <w:pPr>
+        <w:pStyle w:val="LOnormal"/>
+        <w:ind w:left="0" w:hanging="0"/>
+        <w:jc w:val="both"/>
+        <w:rPr/>
+      </w:pPr>
+      <w:r>
+        <w:rPr>
+          <w:b w:val="false"/>
+          <w:bCs w:val="false"/>
+        </w:rPr>
+        <w:t xml:space="preserve">pernah dilakukan, sekaligus menjadi acuan dalam pengembangan </w:t>
+      </w:r>
+      <w:r>
+        <w:rPr>
+          <w:b w:val="false"/>
+          <w:bCs w:val="false"/>
+          <w:i/>
+          <w:iCs/>
+        </w:rPr>
+        <w:t>framework</w:t>
+      </w:r>
+      <w:r>
+        <w:rPr>
+          <w:b w:val="false"/>
+          <w:bCs w:val="false"/>
+        </w:rPr>
+        <w:t xml:space="preserve"> ini</w:t>
       </w:r>
     </w:p>
     <w:p>
@@ -3587,7 +3760,8 @@
             <w:r>
               <w:rPr>
                 <w:b w:val="false"/>
-                <w:i w:val="false"/>
+                <w:i/>
+                <w:iCs/>
                 <w:caps w:val="false"/>
                 <w:smallCaps w:val="false"/>
                 <w:strike w:val="false"/>
@@ -3883,7 +4057,8 @@
             <w:r>
               <w:rPr>
                 <w:b w:val="false"/>
-                <w:i w:val="false"/>
+                <w:i/>
+                <w:iCs/>
                 <w:caps w:val="false"/>
                 <w:smallCaps w:val="false"/>
                 <w:strike w:val="false"/>
@@ -4179,7 +4354,8 @@
             <w:r>
               <w:rPr>
                 <w:b w:val="false"/>
-                <w:i w:val="false"/>
+                <w:i/>
+                <w:iCs/>
                 <w:caps w:val="false"/>
                 <w:smallCaps w:val="false"/>
                 <w:strike w:val="false"/>
@@ -4883,7 +5059,23 @@
                 <w:u w:val="none"/>
                 <w:effect w:val="none"/>
               </w:rPr>
-              <w:t>Pengembangan aplikasi RPC yang belum banyak didukung framework</w:t>
+              <w:t xml:space="preserve">Pengembangan aplikasi RPC yang belum banyak didukung </w:t>
+            </w:r>
+            <w:r>
+              <w:rPr>
+                <w:b w:val="false"/>
+                <w:i/>
+                <w:iCs/>
+                <w:caps w:val="false"/>
+                <w:smallCaps w:val="false"/>
+                <w:strike w:val="false"/>
+                <w:dstrike w:val="false"/>
+                <w:color w:val="000000"/>
+                <w:sz w:val="24"/>
+                <w:u w:val="none"/>
+                <w:effect w:val="none"/>
+              </w:rPr>
+              <w:t>framework</w:t>
             </w:r>
           </w:p>
         </w:tc>
@@ -4924,7 +5116,8 @@
             <w:r>
               <w:rPr>
                 <w:b w:val="false"/>
-                <w:i w:val="false"/>
+                <w:i/>
+                <w:iCs/>
                 <w:caps w:val="false"/>
                 <w:smallCaps w:val="false"/>
                 <w:strike w:val="false"/>
@@ -4934,7 +5127,22 @@
                 <w:u w:val="none"/>
                 <w:effect w:val="none"/>
               </w:rPr>
-              <w:t>Framework RPC NodeJS</w:t>
+              <w:t>Framework</w:t>
+            </w:r>
+            <w:r>
+              <w:rPr>
+                <w:b w:val="false"/>
+                <w:i w:val="false"/>
+                <w:caps w:val="false"/>
+                <w:smallCaps w:val="false"/>
+                <w:strike w:val="false"/>
+                <w:dstrike w:val="false"/>
+                <w:color w:val="000000"/>
+                <w:sz w:val="24"/>
+                <w:u w:val="none"/>
+                <w:effect w:val="none"/>
+              </w:rPr>
+              <w:t xml:space="preserve"> RPC NodeJS</w:t>
             </w:r>
           </w:p>
         </w:tc>
@@ -4995,62 +5203,254 @@
           <w:bCs w:val="false"/>
         </w:rPr>
         <w:tab/>
-        <w:t>Kemudian, berbagai usaha dilakukan agar dapat memenuhi kebutuhan lainnya, termasuk peningkatan arsitektur aplikasi dari segi struktur kode. Menurut Iqbal Sulistyo pada penelitiannya di tahun 2017, bahwa struktur kode Model-View-Controller (MVC) dapat membantu pengembang dalam membuat aplikasi dengan cepat dan mudah. Begitu pula pada penelitian Yosafat Aria Negara tahun 2018, arsitektur aplikasi dibuat dengan menerapkan konsep client-server untuk memisahkan kode pada sisi client dengan sisi server yang praktiknya digunakan untuk membangun aplikasi layanan kamar hotel.</w:t>
-      </w:r>
-    </w:p>
-    <w:p>
-      <w:pPr>
-        <w:pStyle w:val="LOnormal"/>
-        <w:ind w:left="0" w:hanging="0"/>
-        <w:jc w:val="both"/>
-        <w:rPr>
-          <w:b w:val="false"/>
-          <w:b w:val="false"/>
-          <w:bCs w:val="false"/>
-        </w:rPr>
-      </w:pPr>
-      <w:r>
-        <w:rPr>
-          <w:b w:val="false"/>
-          <w:bCs w:val="false"/>
-        </w:rPr>
-        <w:tab/>
-        <w:t>Implementasi konsep client-server ini dapat dilakukan dengan beberapa cara, salah satunya adalah dengan menggunakan web service. Dengan demikian, layanan-layanan menjadi terbuka dan mudah diakses untuk kepentingan integrasi data dan kolaborasi informasi yang bisa diakses melalui internet, hal ini termuat dalam penelitian yang dilakukan oleh Lalu Himawan Satraji pada tahun 2017.</w:t>
-      </w:r>
-    </w:p>
-    <w:p>
-      <w:pPr>
-        <w:pStyle w:val="LOnormal"/>
-        <w:ind w:left="0" w:hanging="0"/>
-        <w:jc w:val="both"/>
-        <w:rPr>
-          <w:b w:val="false"/>
-          <w:b w:val="false"/>
-          <w:bCs w:val="false"/>
-        </w:rPr>
-      </w:pPr>
-      <w:r>
-        <w:rPr>
-          <w:b w:val="false"/>
-          <w:bCs w:val="false"/>
-        </w:rPr>
-        <w:tab/>
-        <w:t>Kemudian, web service juga dapat dibuat dalam berbagai bentuk dan jenisnya, salah satunya adalah REST API. Seperti hasil penelitian Riko tahun 2019 yang mengimplementasi REST API untuk membuat aplikasi penjadwalan ujian pendadaran dan seminar proposal, dikatakan bahwa REST API digunakan untuk memfasilitasi pertukaran informasi atau data antara dua atau lebih aplikasi.</w:t>
-      </w:r>
-    </w:p>
-    <w:p>
-      <w:pPr>
-        <w:pStyle w:val="LOnormal"/>
-        <w:ind w:left="0" w:hanging="0"/>
-        <w:jc w:val="both"/>
-        <w:rPr/>
-      </w:pPr>
-      <w:r>
-        <w:rPr>
-          <w:b w:val="false"/>
-          <w:bCs w:val="false"/>
-        </w:rPr>
-        <w:t>Pada penelitian ini, membuat framework client-server yang menerapkan metode Remote Procedure Call (RPC) dengan menggunakan bahasa pemrograman Javascript dan dijalankan dengan NodeJS sebagai servernya. Implementasi client-server di sini menerapkan protokol yang sama dengan web service dan salah satu metode pengiriman data yang terdapat pada REST API. Pembuatan framework ini bertujuan untuk mempermudah dalam melakukan pengembangan aplikasi berbasis client-server, terutama metode RPC.</w:t>
+        <w:t xml:space="preserve">Kemudian, berbagai usaha dilakukan agar dapat memenuhi kebutuhan lainnya, termasuk peningkatan arsitektur aplikasi dari segi struktur kode. Menurut Iqbal Sulistyo pada penelitiannya di tahun 2017, bahwa struktur kode </w:t>
+      </w:r>
+      <w:r>
+        <w:rPr>
+          <w:b w:val="false"/>
+          <w:bCs w:val="false"/>
+          <w:i/>
+          <w:iCs/>
+        </w:rPr>
+        <w:t>Model-View-Controller</w:t>
+      </w:r>
+      <w:r>
+        <w:rPr>
+          <w:b w:val="false"/>
+          <w:bCs w:val="false"/>
+        </w:rPr>
+        <w:t xml:space="preserve"> (MVC) dapat membantu pengembang dalam membuat aplikasi dengan cepat dan mudah. Begitu pula pada penelitian Yosafat Aria Negara tahun 2018, arsitektur aplikasi dibuat dengan menerapkan konsep </w:t>
+      </w:r>
+      <w:r>
+        <w:rPr>
+          <w:b w:val="false"/>
+          <w:bCs w:val="false"/>
+          <w:i/>
+          <w:iCs/>
+        </w:rPr>
+        <w:t>client-server</w:t>
+      </w:r>
+      <w:r>
+        <w:rPr>
+          <w:b w:val="false"/>
+          <w:bCs w:val="false"/>
+        </w:rPr>
+        <w:t xml:space="preserve"> untuk memisahkan kode pada sisi client dengan sisi server yang praktiknya digunakan untuk membangun aplikasi layanan kamar hotel.</w:t>
+      </w:r>
+    </w:p>
+    <w:p>
+      <w:pPr>
+        <w:pStyle w:val="LOnormal"/>
+        <w:ind w:left="0" w:hanging="0"/>
+        <w:jc w:val="both"/>
+        <w:rPr>
+          <w:b w:val="false"/>
+          <w:b w:val="false"/>
+          <w:bCs w:val="false"/>
+        </w:rPr>
+      </w:pPr>
+      <w:r>
+        <w:rPr>
+          <w:b w:val="false"/>
+          <w:bCs w:val="false"/>
+        </w:rPr>
+        <w:tab/>
+        <w:t xml:space="preserve">Implementasi konsep </w:t>
+      </w:r>
+      <w:r>
+        <w:rPr>
+          <w:b w:val="false"/>
+          <w:bCs w:val="false"/>
+          <w:i/>
+          <w:iCs/>
+        </w:rPr>
+        <w:t>client-server</w:t>
+      </w:r>
+      <w:r>
+        <w:rPr>
+          <w:b w:val="false"/>
+          <w:bCs w:val="false"/>
+        </w:rPr>
+        <w:t xml:space="preserve"> ini dapat dilakukan dengan beberapa cara, salah satunya adalah dengan menggunakan </w:t>
+      </w:r>
+      <w:r>
+        <w:rPr>
+          <w:b w:val="false"/>
+          <w:bCs w:val="false"/>
+          <w:i/>
+          <w:iCs/>
+        </w:rPr>
+        <w:t>web service</w:t>
+      </w:r>
+      <w:r>
+        <w:rPr>
+          <w:b w:val="false"/>
+          <w:bCs w:val="false"/>
+        </w:rPr>
+        <w:t>. Dengan demikian, layanan-layanan menjadi terbuka dan mudah diakses untuk kepentingan integrasi data dan kolaborasi informasi yang bisa diakses melalui internet, hal ini termuat dalam penelitian yang dilakukan oleh Lalu Himawan Satraji pada tahun 2017.</w:t>
+      </w:r>
+    </w:p>
+    <w:p>
+      <w:pPr>
+        <w:pStyle w:val="LOnormal"/>
+        <w:ind w:left="0" w:hanging="0"/>
+        <w:jc w:val="both"/>
+        <w:rPr>
+          <w:b w:val="false"/>
+          <w:b w:val="false"/>
+          <w:bCs w:val="false"/>
+        </w:rPr>
+      </w:pPr>
+      <w:r>
+        <w:rPr>
+          <w:b w:val="false"/>
+          <w:bCs w:val="false"/>
+        </w:rPr>
+        <w:tab/>
+        <w:t xml:space="preserve">Kemudian, </w:t>
+      </w:r>
+      <w:r>
+        <w:rPr>
+          <w:b w:val="false"/>
+          <w:bCs w:val="false"/>
+          <w:i/>
+          <w:iCs/>
+        </w:rPr>
+        <w:t>web service</w:t>
+      </w:r>
+      <w:r>
+        <w:rPr>
+          <w:b w:val="false"/>
+          <w:bCs w:val="false"/>
+        </w:rPr>
+        <w:t xml:space="preserve"> juga dapat dibuat dalam berbagai bentuk dan jenisnya, salah satunya adalah REST API. Seperti hasil penelitian Riko tahun 2019 yang mengimplementasi REST API untuk membuat aplikasi penjadwalan ujian pendadaran dan seminar proposal, dikatakan bahwa REST API digunakan untuk memfasilitasi pertukaran informasi atau data antara dua atau lebih aplikasi.</w:t>
+      </w:r>
+    </w:p>
+    <w:p>
+      <w:pPr>
+        <w:pStyle w:val="LOnormal"/>
+        <w:ind w:left="0" w:hanging="0"/>
+        <w:jc w:val="both"/>
+        <w:rPr/>
+      </w:pPr>
+      <w:r>
+        <w:rPr>
+          <w:b w:val="false"/>
+          <w:bCs w:val="false"/>
+        </w:rPr>
+        <w:t xml:space="preserve">Pada penelitian ini, membuat </w:t>
+      </w:r>
+      <w:r>
+        <w:rPr>
+          <w:b w:val="false"/>
+          <w:bCs w:val="false"/>
+          <w:i/>
+          <w:iCs/>
+        </w:rPr>
+        <w:t>framework</w:t>
+      </w:r>
+      <w:r>
+        <w:rPr>
+          <w:b w:val="false"/>
+          <w:bCs w:val="false"/>
+        </w:rPr>
+        <w:t xml:space="preserve"> </w:t>
+      </w:r>
+      <w:r>
+        <w:rPr>
+          <w:b w:val="false"/>
+          <w:bCs w:val="false"/>
+          <w:i/>
+          <w:iCs/>
+        </w:rPr>
+        <w:t>client-server</w:t>
+      </w:r>
+      <w:r>
+        <w:rPr>
+          <w:b w:val="false"/>
+          <w:bCs w:val="false"/>
+        </w:rPr>
+        <w:t xml:space="preserve"> yang menerapkan metode </w:t>
+      </w:r>
+      <w:r>
+        <w:rPr>
+          <w:b w:val="false"/>
+          <w:bCs w:val="false"/>
+          <w:i/>
+          <w:iCs/>
+        </w:rPr>
+        <w:t>Remote Procedure Call</w:t>
+      </w:r>
+      <w:r>
+        <w:rPr>
+          <w:b w:val="false"/>
+          <w:bCs w:val="false"/>
+        </w:rPr>
+        <w:t xml:space="preserve"> (RPC) dengan menggunakan bahasa pemrograman Javascript dan dijalankan dengan NodeJS sebagai servernya. Implementasi </w:t>
+      </w:r>
+      <w:r>
+        <w:rPr>
+          <w:b w:val="false"/>
+          <w:bCs w:val="false"/>
+          <w:i/>
+          <w:iCs/>
+        </w:rPr>
+        <w:t>client-server</w:t>
+      </w:r>
+      <w:r>
+        <w:rPr>
+          <w:b w:val="false"/>
+          <w:bCs w:val="false"/>
+        </w:rPr>
+        <w:t xml:space="preserve"> di sini menerapkan protokol yang sama dengan </w:t>
+      </w:r>
+      <w:r>
+        <w:rPr>
+          <w:b w:val="false"/>
+          <w:bCs w:val="false"/>
+          <w:i/>
+          <w:iCs/>
+        </w:rPr>
+        <w:t>web service</w:t>
+      </w:r>
+      <w:r>
+        <w:rPr>
+          <w:b w:val="false"/>
+          <w:bCs w:val="false"/>
+        </w:rPr>
+        <w:t xml:space="preserve"> dan salah satu metode pengiriman data yang terdapat pada REST API. Pembuatan </w:t>
+      </w:r>
+      <w:r>
+        <w:rPr>
+          <w:b w:val="false"/>
+          <w:bCs w:val="false"/>
+          <w:i/>
+          <w:iCs/>
+        </w:rPr>
+        <w:t>framework</w:t>
+      </w:r>
+      <w:r>
+        <w:rPr>
+          <w:b w:val="false"/>
+          <w:bCs w:val="false"/>
+        </w:rPr>
+        <w:t xml:space="preserve"> ini bertujuan untuk mempermudah dalam melakukan pengembangan aplikasi berbasis </w:t>
+      </w:r>
+      <w:r>
+        <w:rPr>
+          <w:b w:val="false"/>
+          <w:bCs w:val="false"/>
+          <w:i/>
+          <w:iCs/>
+        </w:rPr>
+        <w:t>client-server</w:t>
+      </w:r>
+      <w:r>
+        <w:rPr>
+          <w:b w:val="false"/>
+          <w:bCs w:val="false"/>
+        </w:rPr>
+        <w:t>, terutama metode RPC.</w:t>
       </w:r>
     </w:p>
     <w:p>
@@ -5424,6 +5824,14 @@
         </w:rPr>
         <w:t>2.2.3.</w:t>
         <w:tab/>
+      </w:r>
+      <w:r>
+        <w:rPr>
+          <w:b w:val="false"/>
+          <w:bCs w:val="false"/>
+          <w:i/>
+          <w:iCs/>
+        </w:rPr>
         <w:t>Remote Procedure Call</w:t>
       </w:r>
       <w:bookmarkEnd w:id="6"/>
@@ -5604,148 +6012,95 @@
           <w:szCs w:val="24"/>
           <w:lang w:val="en-US" w:eastAsia="zh-CN" w:bidi="hi-IN"/>
         </w:rPr>
-        <w:t xml:space="preserve"> memiliki aturan dan arsitektur sehingga memungkinkan untuk membuat berbagai jenis </w:t>
-      </w:r>
-      <w:r>
-        <w:rPr>
-          <w:rFonts w:eastAsia="DejaVu Sans" w:cs="Noto Sans Devanagari"/>
+        <w:t xml:space="preserve"> memiliki aturan dan arsitektur sehingga memungkinkan untuk membuat berbagai jenis aplikasi. (Dasari Hermitha Curie, 2019)</w:t>
+      </w:r>
+    </w:p>
+    <w:p>
+      <w:pPr>
+        <w:pStyle w:val="LOnormal"/>
+        <w:ind w:left="0" w:hanging="0"/>
+        <w:jc w:val="both"/>
+        <w:rPr/>
+      </w:pPr>
+      <w:r>
+        <w:rPr>
           <w:b w:val="false"/>
           <w:bCs w:val="false"/>
           <w:i w:val="false"/>
           <w:iCs w:val="false"/>
+        </w:rPr>
+        <w:t>2.2.5.</w:t>
+        <w:tab/>
+        <w:t>Javascript</w:t>
+      </w:r>
+    </w:p>
+    <w:p>
+      <w:pPr>
+        <w:pStyle w:val="LOnormal"/>
+        <w:ind w:left="0" w:hanging="0"/>
+        <w:jc w:val="both"/>
+        <w:rPr/>
+      </w:pPr>
+      <w:r>
+        <w:rPr>
+          <w:b w:val="false"/>
+          <w:bCs w:val="false"/>
+          <w:i w:val="false"/>
+          <w:iCs w:val="false"/>
+        </w:rPr>
+        <w:tab/>
+        <w:t>JavaScript adalah bahasa pemrograman dinamis yang dapat menambahkan interaktivitas ke situs web. (Mozilla, 2020)</w:t>
+      </w:r>
+    </w:p>
+    <w:p>
+      <w:pPr>
+        <w:pStyle w:val="LOnormal"/>
+        <w:ind w:left="0" w:hanging="0"/>
+        <w:jc w:val="both"/>
+        <w:rPr>
+          <w:b w:val="false"/>
+          <w:b w:val="false"/>
+          <w:bCs w:val="false"/>
+        </w:rPr>
+      </w:pPr>
+      <w:r>
+        <w:rPr>
+          <w:b w:val="false"/>
+          <w:bCs w:val="false"/>
+          <w:i w:val="false"/>
+          <w:iCs w:val="false"/>
+        </w:rPr>
+        <w:t>2.2.6.</w:t>
+        <w:tab/>
+        <w:t>NodeJS</w:t>
+      </w:r>
+    </w:p>
+    <w:p>
+      <w:pPr>
+        <w:pStyle w:val="LOnormal"/>
+        <w:ind w:left="0" w:hanging="0"/>
+        <w:jc w:val="both"/>
+        <w:rPr/>
+      </w:pPr>
+      <w:r>
+        <w:rPr>
+          <w:b w:val="false"/>
+          <w:bCs w:val="false"/>
+        </w:rPr>
+        <w:tab/>
+        <w:t xml:space="preserve">NodeJS merupakan perangkat lunak yang duginakan untuk menjalankan program berbasis Javascript. Dengan menggunakan metode asingkron dalam manajemen prosesnya, NodeJS </w:t>
+      </w:r>
+      <w:r>
+        <w:rPr>
+          <w:rFonts w:eastAsia="DejaVu Sans" w:cs="Noto Sans Devanagari"/>
+          <w:b w:val="false"/>
+          <w:bCs w:val="false"/>
           <w:color w:val="auto"/>
           <w:kern w:val="0"/>
           <w:sz w:val="24"/>
           <w:szCs w:val="24"/>
           <w:lang w:val="en-US" w:eastAsia="zh-CN" w:bidi="hi-IN"/>
         </w:rPr>
-        <w:t>aplikasi</w:t>
-      </w:r>
-      <w:r>
-        <w:rPr>
-          <w:rFonts w:eastAsia="DejaVu Sans" w:cs="Noto Sans Devanagari"/>
-          <w:b w:val="false"/>
-          <w:bCs w:val="false"/>
-          <w:i w:val="false"/>
-          <w:iCs w:val="false"/>
-          <w:color w:val="auto"/>
-          <w:kern w:val="0"/>
-          <w:sz w:val="24"/>
-          <w:szCs w:val="24"/>
-          <w:lang w:val="en-US" w:eastAsia="zh-CN" w:bidi="hi-IN"/>
-        </w:rPr>
-        <w:t>. (Dasari Hermitha Curie, 2019)</w:t>
-      </w:r>
-    </w:p>
-    <w:p>
-      <w:pPr>
-        <w:pStyle w:val="LOnormal"/>
-        <w:ind w:left="0" w:hanging="0"/>
-        <w:jc w:val="both"/>
-        <w:rPr/>
-      </w:pPr>
-      <w:r>
-        <w:rPr>
-          <w:b w:val="false"/>
-          <w:bCs w:val="false"/>
-          <w:i w:val="false"/>
-          <w:iCs w:val="false"/>
-        </w:rPr>
-        <w:t>2.2.5.</w:t>
-        <w:tab/>
-        <w:t>Javascript</w:t>
-      </w:r>
-    </w:p>
-    <w:p>
-      <w:pPr>
-        <w:pStyle w:val="LOnormal"/>
-        <w:ind w:left="0" w:hanging="0"/>
-        <w:jc w:val="both"/>
-        <w:rPr/>
-      </w:pPr>
-      <w:r>
-        <w:rPr>
-          <w:b w:val="false"/>
-          <w:bCs w:val="false"/>
-          <w:i w:val="false"/>
-          <w:iCs w:val="false"/>
-        </w:rPr>
-        <w:tab/>
-        <w:t xml:space="preserve">JavaScript adalah bahasa pemrograman dinamis yang dapat menambahkan interaktivitas ke situs web. </w:t>
-      </w:r>
-      <w:r>
-        <w:rPr>
-          <w:b w:val="false"/>
-          <w:bCs w:val="false"/>
-          <w:i w:val="false"/>
-          <w:iCs w:val="false"/>
-        </w:rPr>
-        <w:t>(Mozilla, 2020)</w:t>
-      </w:r>
-    </w:p>
-    <w:p>
-      <w:pPr>
-        <w:pStyle w:val="LOnormal"/>
-        <w:ind w:left="0" w:hanging="0"/>
-        <w:jc w:val="both"/>
-        <w:rPr>
-          <w:b w:val="false"/>
-          <w:b w:val="false"/>
-          <w:bCs w:val="false"/>
-        </w:rPr>
-      </w:pPr>
-      <w:r>
-        <w:rPr>
-          <w:b w:val="false"/>
-          <w:bCs w:val="false"/>
-          <w:i w:val="false"/>
-          <w:iCs w:val="false"/>
-        </w:rPr>
-        <w:t>2.2.6.</w:t>
-        <w:tab/>
-        <w:t>NodeJS</w:t>
-      </w:r>
-    </w:p>
-    <w:p>
-      <w:pPr>
-        <w:pStyle w:val="LOnormal"/>
-        <w:ind w:left="0" w:hanging="0"/>
-        <w:jc w:val="both"/>
-        <w:rPr/>
-      </w:pPr>
-      <w:r>
-        <w:rPr>
-          <w:b w:val="false"/>
-          <w:bCs w:val="false"/>
-        </w:rPr>
-        <w:tab/>
-        <w:t>Node</w:t>
-      </w:r>
-      <w:r>
-        <w:rPr>
-          <w:b w:val="false"/>
-          <w:bCs w:val="false"/>
-        </w:rPr>
-        <w:t>JS merupakan perangkat lunak yang duginakan untuk menjalankan program berbasis Javascript. Dengan menggunakan metode asingkron dalam manajemen prosesnya, NodeJS</w:t>
-      </w:r>
-      <w:r>
-        <w:rPr>
-          <w:b w:val="false"/>
-          <w:bCs w:val="false"/>
-        </w:rPr>
-        <w:t xml:space="preserve"> </w:t>
-      </w:r>
-      <w:r>
-        <w:rPr>
-          <w:rFonts w:eastAsia="DejaVu Sans" w:cs="Noto Sans Devanagari"/>
-          <w:b w:val="false"/>
-          <w:bCs w:val="false"/>
-          <w:color w:val="auto"/>
-          <w:kern w:val="0"/>
-          <w:sz w:val="24"/>
-          <w:szCs w:val="24"/>
-          <w:lang w:val="en-US" w:eastAsia="zh-CN" w:bidi="hi-IN"/>
-        </w:rPr>
         <w:t>memungkinkan</w:t>
       </w:r>
       <w:r>
@@ -5753,14 +6108,7 @@
           <w:b w:val="false"/>
           <w:bCs w:val="false"/>
         </w:rPr>
-        <w:t xml:space="preserve"> untuk membangun aplikasi jaringan yang dapat diskalakan. </w:t>
-      </w:r>
-      <w:r>
-        <w:rPr>
-          <w:b w:val="false"/>
-          <w:bCs w:val="false"/>
-        </w:rPr>
-        <w:t>(NodeJS, 2020)</w:t>
+        <w:t xml:space="preserve"> untuk membangun aplikasi jaringan yang dapat diskalakan. (NodeJS, 2020)</w:t>
       </w:r>
       <w:r>
         <w:br w:type="page"/>
@@ -6466,7 +6814,7 @@
           <mc:Choice Requires="wps">
             <w:drawing>
               <wp:inline distT="0" distB="0" distL="0" distR="0">
-                <wp:extent cx="454660" cy="1270"/>
+                <wp:extent cx="455295" cy="1270"/>
                 <wp:effectExtent l="0" t="0" r="0" b="0"/>
                 <wp:docPr id="3" name=""/>
                 <a:graphic xmlns:a="http://schemas.openxmlformats.org/drawingml/2006/main">
@@ -6476,7 +6824,7 @@
                       <wps:spPr>
                         <a:xfrm>
                           <a:off x="0" y="0"/>
-                          <a:ext cx="453960" cy="0"/>
+                          <a:ext cx="454680" cy="0"/>
                         </a:xfrm>
                         <a:prstGeom prst="line">
                           <a:avLst/>
@@ -6503,7 +6851,7 @@
           </mc:Choice>
           <mc:Fallback>
             <w:pict>
-              <v:line id="shape_0" from="0pt,-0.05pt" to="35.7pt,-0.05pt" stroked="t" style="position:absolute;mso-position-vertical:top">
+              <v:line id="shape_0" from="0pt,-0.05pt" to="35.75pt,-0.05pt" stroked="t" style="position:absolute;mso-position-vertical:top">
                 <v:stroke color="#3465a4" weight="19080" joinstyle="round" endcap="flat"/>
                 <v:fill o:detectmouseclick="t" on="false"/>
               </v:line>
@@ -6553,7 +6901,7 @@
           <mc:Choice Requires="wps">
             <w:drawing>
               <wp:inline distT="0" distB="0" distL="0" distR="0">
-                <wp:extent cx="454660" cy="1270"/>
+                <wp:extent cx="455295" cy="1270"/>
                 <wp:effectExtent l="0" t="0" r="0" b="0"/>
                 <wp:docPr id="4" name=""/>
                 <a:graphic xmlns:a="http://schemas.openxmlformats.org/drawingml/2006/main">
@@ -6563,7 +6911,7 @@
                       <wps:spPr>
                         <a:xfrm>
                           <a:off x="0" y="0"/>
-                          <a:ext cx="453960" cy="0"/>
+                          <a:ext cx="454680" cy="0"/>
                         </a:xfrm>
                         <a:prstGeom prst="line">
                           <a:avLst/>
@@ -6590,7 +6938,7 @@
           </mc:Choice>
           <mc:Fallback>
             <w:pict>
-              <v:line id="shape_0" from="0pt,-0.05pt" to="35.7pt,-0.05pt" stroked="t" style="position:absolute;mso-position-vertical:top">
+              <v:line id="shape_0" from="0pt,-0.05pt" to="35.75pt,-0.05pt" stroked="t" style="position:absolute;mso-position-vertical:top">
                 <v:stroke color="#106802" weight="19080" joinstyle="round" endcap="flat"/>
                 <v:fill o:detectmouseclick="t" on="false"/>
               </v:line>
@@ -6733,16 +7081,7 @@
           <w:i w:val="false"/>
           <w:iCs w:val="false"/>
         </w:rPr>
-        <w:t xml:space="preserve">. </w:t>
-      </w:r>
-      <w:r>
-        <w:rPr>
-          <w:b w:val="false"/>
-          <w:bCs w:val="false"/>
-          <w:i w:val="false"/>
-          <w:iCs w:val="false"/>
-        </w:rPr>
-        <w:t xml:space="preserve">Turkey: </w:t>
+        <w:t xml:space="preserve">. Turkey: </w:t>
         <w:tab/>
         <w:t>SCITEPRESS.</w:t>
       </w:r>
@@ -6755,36 +7094,17 @@
         <w:spacing w:lineRule="auto" w:line="480" w:before="0" w:after="0"/>
         <w:ind w:right="0" w:hanging="0"/>
         <w:jc w:val="both"/>
-        <w:rPr/>
-      </w:pPr>
-      <w:r>
-        <w:rPr>
-          <w:b w:val="false"/>
-          <w:bCs w:val="false"/>
+        <w:rPr>
+          <w:b w:val="false"/>
+          <w:b w:val="false"/>
+          <w:bCs w:val="false"/>
+          <w:i w:val="false"/>
           <w:i w:val="false"/>
           <w:iCs w:val="false"/>
         </w:rPr>
-        <w:t xml:space="preserve">Curie, Dasari Hermitha. 2019. </w:t>
-      </w:r>
-      <w:r>
-        <w:rPr>
-          <w:b w:val="false"/>
-          <w:bCs w:val="false"/>
-          <w:i/>
-          <w:iCs/>
-        </w:rPr>
-        <w:t>Analysis on Web Frameworks</w:t>
-      </w:r>
-      <w:r>
-        <w:rPr>
-          <w:b w:val="false"/>
-          <w:bCs w:val="false"/>
-          <w:i w:val="false"/>
-          <w:iCs w:val="false"/>
-        </w:rPr>
-        <w:t xml:space="preserve">. India: Karunya </w:t>
-        <w:tab/>
-        <w:t>Institute of Technology and Sciences.</w:t>
+      </w:pPr>
+      <w:r>
+        <w:rPr/>
       </w:r>
     </w:p>
     <w:p>
@@ -6801,8 +7121,10 @@
         <w:rPr>
           <w:b w:val="false"/>
           <w:bCs w:val="false"/>
-        </w:rPr>
-        <w:t xml:space="preserve">Fredrich, Todd. 2019. </w:t>
+          <w:i w:val="false"/>
+          <w:iCs w:val="false"/>
+        </w:rPr>
+        <w:t xml:space="preserve">Curie, Dasari Hermitha. 2019. </w:t>
       </w:r>
       <w:r>
         <w:rPr>
@@ -6811,14 +7133,18 @@
           <w:i/>
           <w:iCs/>
         </w:rPr>
-        <w:t>Learn REST: A RESTful Tutorial</w:t>
-      </w:r>
-      <w:r>
-        <w:rPr>
-          <w:b w:val="false"/>
-          <w:bCs w:val="false"/>
-        </w:rPr>
-        <w:t>.</w:t>
+        <w:t>Analysis on Web Frameworks</w:t>
+      </w:r>
+      <w:r>
+        <w:rPr>
+          <w:b w:val="false"/>
+          <w:bCs w:val="false"/>
+          <w:i w:val="false"/>
+          <w:iCs w:val="false"/>
+        </w:rPr>
+        <w:t xml:space="preserve">. India: Karunya </w:t>
+        <w:tab/>
+        <w:t>Institute of Technology and Sciences.</w:t>
       </w:r>
     </w:p>
     <w:p>
@@ -6829,15 +7155,17 @@
         <w:spacing w:lineRule="auto" w:line="480" w:before="0" w:after="0"/>
         <w:ind w:right="0" w:hanging="0"/>
         <w:jc w:val="both"/>
-        <w:rPr/>
-      </w:pPr>
-      <w:r>
-        <w:rPr>
-          <w:b w:val="false"/>
-          <w:bCs w:val="false"/>
-        </w:rPr>
-        <w:tab/>
-        <w:t>https://restapitutorial.com. Diakses 10 Maret 2020.</w:t>
+        <w:rPr>
+          <w:b w:val="false"/>
+          <w:b w:val="false"/>
+          <w:bCs w:val="false"/>
+          <w:i w:val="false"/>
+          <w:i w:val="false"/>
+          <w:iCs w:val="false"/>
+        </w:rPr>
+      </w:pPr>
+      <w:r>
+        <w:rPr/>
       </w:r>
     </w:p>
     <w:p>
@@ -6855,21 +7183,7 @@
           <w:b w:val="false"/>
           <w:bCs w:val="false"/>
         </w:rPr>
-        <w:t>Goralski, W</w:t>
-      </w:r>
-      <w:r>
-        <w:rPr>
-          <w:b w:val="false"/>
-          <w:bCs w:val="false"/>
-        </w:rPr>
-        <w:t>alter</w:t>
-      </w:r>
-      <w:r>
-        <w:rPr>
-          <w:b w:val="false"/>
-          <w:bCs w:val="false"/>
-        </w:rPr>
-        <w:t xml:space="preserve">. 2017. </w:t>
+        <w:t xml:space="preserve">Fredrich, Todd. 2019. </w:t>
       </w:r>
       <w:r>
         <w:rPr>
@@ -6878,16 +7192,14 @@
           <w:i/>
           <w:iCs/>
         </w:rPr>
-        <w:t>The Illustrated Network</w:t>
-      </w:r>
-      <w:r>
-        <w:rPr>
-          <w:b w:val="false"/>
-          <w:bCs w:val="false"/>
-          <w:i w:val="false"/>
-          <w:iCs w:val="false"/>
-        </w:rPr>
-        <w:t>. United States: Elsevier Inc.</w:t>
+        <w:t>Learn REST: A RESTful Tutorial</w:t>
+      </w:r>
+      <w:r>
+        <w:rPr>
+          <w:b w:val="false"/>
+          <w:bCs w:val="false"/>
+        </w:rPr>
+        <w:t>.</w:t>
       </w:r>
     </w:p>
     <w:p>
@@ -6904,30 +7216,9 @@
         <w:rPr>
           <w:b w:val="false"/>
           <w:bCs w:val="false"/>
-          <w:i w:val="false"/>
-          <w:iCs w:val="false"/>
-        </w:rPr>
-        <w:t xml:space="preserve">Mozilla. 2020. </w:t>
-      </w:r>
-      <w:r>
-        <w:rPr>
-          <w:b w:val="false"/>
-          <w:bCs w:val="false"/>
-          <w:i/>
-          <w:iCs/>
-        </w:rPr>
-        <w:t>Resources for developers, by developers</w:t>
-      </w:r>
-      <w:r>
-        <w:rPr>
-          <w:b w:val="false"/>
-          <w:bCs w:val="false"/>
-          <w:i w:val="false"/>
-          <w:iCs w:val="false"/>
-        </w:rPr>
-        <w:t xml:space="preserve">. </w:t>
-        <w:tab/>
-        <w:t>https://developer.mozilla.org. Diakses 20 Agustus 2020.</w:t>
+        </w:rPr>
+        <w:tab/>
+        <w:t>https://restapitutorial.com. Diakses 10 Maret 2020.</w:t>
       </w:r>
     </w:p>
     <w:p>
@@ -6938,23 +7229,14 @@
         <w:spacing w:lineRule="auto" w:line="480" w:before="0" w:after="0"/>
         <w:ind w:right="0" w:hanging="0"/>
         <w:jc w:val="both"/>
-        <w:rPr/>
-      </w:pPr>
-      <w:r>
-        <w:rPr>
-          <w:b w:val="false"/>
-          <w:bCs w:val="false"/>
-        </w:rPr>
-        <w:t xml:space="preserve">Negara, Yosafat Aria. 2018. </w:t>
-      </w:r>
-      <w:r>
-        <w:rPr>
-          <w:b w:val="false"/>
-          <w:bCs w:val="false"/>
-          <w:i/>
-          <w:iCs/>
-        </w:rPr>
-        <w:t>Aplikasi Komunikasi Socket Client-Server Layanan</w:t>
+        <w:rPr>
+          <w:b w:val="false"/>
+          <w:b w:val="false"/>
+          <w:bCs w:val="false"/>
+        </w:rPr>
+      </w:pPr>
+      <w:r>
+        <w:rPr/>
       </w:r>
     </w:p>
     <w:p>
@@ -6965,21 +7247,32 @@
         <w:spacing w:lineRule="auto" w:line="480" w:before="0" w:after="0"/>
         <w:ind w:right="0" w:hanging="0"/>
         <w:jc w:val="both"/>
-        <w:rPr>
-          <w:i/>
+        <w:rPr/>
+      </w:pPr>
+      <w:r>
+        <w:rPr>
+          <w:b w:val="false"/>
+          <w:bCs w:val="false"/>
+        </w:rPr>
+        <w:t xml:space="preserve">Goralski, Walter. 2017. </w:t>
+      </w:r>
+      <w:r>
+        <w:rPr>
+          <w:b w:val="false"/>
+          <w:bCs w:val="false"/>
           <w:i/>
           <w:iCs/>
         </w:rPr>
-      </w:pPr>
-      <w:r>
-        <w:rPr>
-          <w:b w:val="false"/>
-          <w:bCs w:val="false"/>
-          <w:i/>
-          <w:iCs/>
-        </w:rPr>
-        <w:tab/>
-        <w:t>Kamar Hotel Berbasis Android Pada Jaringan Lokal Menggunakan TCP</w:t>
+        <w:t>The Illustrated Network</w:t>
+      </w:r>
+      <w:r>
+        <w:rPr>
+          <w:b w:val="false"/>
+          <w:bCs w:val="false"/>
+          <w:i w:val="false"/>
+          <w:iCs w:val="false"/>
+        </w:rPr>
+        <w:t>. United States: Elsevier Inc.</w:t>
       </w:r>
     </w:p>
     <w:p>
@@ -6996,18 +7289,31 @@
         <w:rPr>
           <w:b w:val="false"/>
           <w:bCs w:val="false"/>
+          <w:i w:val="false"/>
+          <w:iCs w:val="false"/>
+        </w:rPr>
+        <w:tab/>
+        <w:t xml:space="preserve">Mozilla. 2020. </w:t>
+      </w:r>
+      <w:r>
+        <w:rPr>
+          <w:b w:val="false"/>
+          <w:bCs w:val="false"/>
           <w:i/>
           <w:iCs/>
         </w:rPr>
-        <w:tab/>
-        <w:t>IP</w:t>
-      </w:r>
-      <w:r>
-        <w:rPr>
-          <w:b w:val="false"/>
-          <w:bCs w:val="false"/>
-        </w:rPr>
-        <w:t>. Diploma thesis, STMIK Akakom Yogyakarta.</w:t>
+        <w:t>Resources for developers, by developers</w:t>
+      </w:r>
+      <w:r>
+        <w:rPr>
+          <w:b w:val="false"/>
+          <w:bCs w:val="false"/>
+          <w:i w:val="false"/>
+          <w:iCs w:val="false"/>
+        </w:rPr>
+        <w:t xml:space="preserve">. </w:t>
+        <w:tab/>
+        <w:t>https://developer.mozilla.org. Diakses 20 Agustus 2020.</w:t>
       </w:r>
     </w:p>
     <w:p>
@@ -7018,30 +7324,17 @@
         <w:spacing w:lineRule="auto" w:line="480" w:before="0" w:after="0"/>
         <w:ind w:right="0" w:hanging="0"/>
         <w:jc w:val="both"/>
-        <w:rPr/>
-      </w:pPr>
-      <w:r>
-        <w:rPr>
-          <w:b w:val="false"/>
-          <w:bCs w:val="false"/>
-        </w:rPr>
-        <w:t xml:space="preserve">NodeJS. 2020. </w:t>
-      </w:r>
-      <w:r>
-        <w:rPr>
-          <w:b w:val="false"/>
-          <w:bCs w:val="false"/>
-          <w:i/>
-          <w:iCs/>
-        </w:rPr>
-        <w:t>NodeJS</w:t>
-      </w:r>
-      <w:r>
-        <w:rPr>
-          <w:b w:val="false"/>
-          <w:bCs w:val="false"/>
-        </w:rPr>
-        <w:t>. https://nodejs.org. Diakses 20 Agustus 2020.</w:t>
+        <w:rPr>
+          <w:b w:val="false"/>
+          <w:b w:val="false"/>
+          <w:bCs w:val="false"/>
+          <w:i w:val="false"/>
+          <w:i w:val="false"/>
+          <w:iCs w:val="false"/>
+        </w:rPr>
+      </w:pPr>
+      <w:r>
+        <w:rPr/>
       </w:r>
     </w:p>
     <w:p>
@@ -7059,7 +7352,7 @@
           <w:b w:val="false"/>
           <w:bCs w:val="false"/>
         </w:rPr>
-        <w:t xml:space="preserve">Putranto, Bambang Purnomosidi Dwi. 2013. </w:t>
+        <w:t xml:space="preserve">Negara, Yosafat Aria. 2018. </w:t>
       </w:r>
       <w:r>
         <w:rPr>
@@ -7068,7 +7361,7 @@
           <w:i/>
           <w:iCs/>
         </w:rPr>
-        <w:t>Pengembangan Aplikasi Cloud</w:t>
+        <w:t>Aplikasi Komunikasi Socket Client-Server Layanan</w:t>
       </w:r>
     </w:p>
     <w:p>
@@ -7079,24 +7372,21 @@
         <w:spacing w:lineRule="auto" w:line="480" w:before="0" w:after="0"/>
         <w:ind w:right="0" w:hanging="0"/>
         <w:jc w:val="both"/>
-        <w:rPr/>
-      </w:pPr>
-      <w:r>
-        <w:rPr>
-          <w:b w:val="false"/>
-          <w:bCs w:val="false"/>
+        <w:rPr>
+          <w:i/>
           <w:i/>
           <w:iCs/>
         </w:rPr>
-        <w:tab/>
-        <w:t>Menggunakan Node.js</w:t>
-      </w:r>
-      <w:r>
-        <w:rPr>
-          <w:b w:val="false"/>
-          <w:bCs w:val="false"/>
-        </w:rPr>
-        <w:t>. https://github.com/bpdp/buku-cloud-nodejs.</w:t>
+      </w:pPr>
+      <w:r>
+        <w:rPr>
+          <w:b w:val="false"/>
+          <w:bCs w:val="false"/>
+          <w:i/>
+          <w:iCs/>
+        </w:rPr>
+        <w:tab/>
+        <w:t>Kamar Hotel Berbasis Android Pada Jaringan Lokal Menggunakan TCP</w:t>
       </w:r>
     </w:p>
     <w:p>
@@ -7113,9 +7403,18 @@
         <w:rPr>
           <w:b w:val="false"/>
           <w:bCs w:val="false"/>
-        </w:rPr>
-        <w:tab/>
-        <w:t>Diakses 10 Maret 2020.</w:t>
+          <w:i/>
+          <w:iCs/>
+        </w:rPr>
+        <w:tab/>
+        <w:t>IP</w:t>
+      </w:r>
+      <w:r>
+        <w:rPr>
+          <w:b w:val="false"/>
+          <w:bCs w:val="false"/>
+        </w:rPr>
+        <w:t>. Diploma thesis, STMIK Akakom Yogyakarta.</w:t>
       </w:r>
     </w:p>
     <w:p>
@@ -7126,23 +7425,14 @@
         <w:spacing w:lineRule="auto" w:line="480" w:before="0" w:after="0"/>
         <w:ind w:right="0" w:hanging="0"/>
         <w:jc w:val="both"/>
-        <w:rPr/>
-      </w:pPr>
-      <w:r>
-        <w:rPr>
-          <w:b w:val="false"/>
-          <w:bCs w:val="false"/>
-        </w:rPr>
-        <w:t xml:space="preserve">Riko. 2019. </w:t>
-      </w:r>
-      <w:r>
-        <w:rPr>
-          <w:b w:val="false"/>
-          <w:bCs w:val="false"/>
-          <w:i/>
-          <w:iCs/>
-        </w:rPr>
-        <w:t>Implementasi REST API untuk Sistem Penjadwalan Pendadaran dan</w:t>
+        <w:rPr>
+          <w:b w:val="false"/>
+          <w:b w:val="false"/>
+          <w:bCs w:val="false"/>
+        </w:rPr>
+      </w:pPr>
+      <w:r>
+        <w:rPr/>
       </w:r>
     </w:p>
     <w:p>
@@ -7153,21 +7443,30 @@
         <w:spacing w:lineRule="auto" w:line="480" w:before="0" w:after="0"/>
         <w:ind w:right="0" w:hanging="0"/>
         <w:jc w:val="both"/>
-        <w:rPr>
-          <w:i/>
+        <w:rPr/>
+      </w:pPr>
+      <w:r>
+        <w:rPr>
+          <w:b w:val="false"/>
+          <w:bCs w:val="false"/>
+        </w:rPr>
+        <w:t xml:space="preserve">NodeJS. 2020. </w:t>
+      </w:r>
+      <w:r>
+        <w:rPr>
+          <w:b w:val="false"/>
+          <w:bCs w:val="false"/>
           <w:i/>
           <w:iCs/>
         </w:rPr>
-      </w:pPr>
-      <w:r>
-        <w:rPr>
-          <w:b w:val="false"/>
-          <w:bCs w:val="false"/>
-          <w:i/>
-          <w:iCs/>
-        </w:rPr>
-        <w:tab/>
-        <w:t>Seminar Proposal Skripsi Mahasiswa (Studi Kasus Program Studi Sistem</w:t>
+        <w:t>NodeJS</w:t>
+      </w:r>
+      <w:r>
+        <w:rPr>
+          <w:b w:val="false"/>
+          <w:bCs w:val="false"/>
+        </w:rPr>
+        <w:t>. https://nodejs.org. Diakses 20 Agustus 2020.</w:t>
       </w:r>
     </w:p>
     <w:p>
@@ -7178,24 +7477,14 @@
         <w:spacing w:lineRule="auto" w:line="480" w:before="0" w:after="0"/>
         <w:ind w:right="0" w:hanging="0"/>
         <w:jc w:val="both"/>
-        <w:rPr/>
-      </w:pPr>
-      <w:r>
-        <w:rPr>
-          <w:b w:val="false"/>
-          <w:bCs w:val="false"/>
-          <w:i/>
-          <w:iCs/>
-        </w:rPr>
-        <w:tab/>
-        <w:t>Informasi STMIK Akakom Yogyakarta)</w:t>
-      </w:r>
-      <w:r>
-        <w:rPr>
-          <w:b w:val="false"/>
-          <w:bCs w:val="false"/>
-        </w:rPr>
-        <w:t>. Sistem Informasi STMIK</w:t>
+        <w:rPr>
+          <w:b w:val="false"/>
+          <w:b w:val="false"/>
+          <w:bCs w:val="false"/>
+        </w:rPr>
+      </w:pPr>
+      <w:r>
+        <w:rPr/>
       </w:r>
     </w:p>
     <w:p>
@@ -7206,15 +7495,14 @@
         <w:spacing w:lineRule="auto" w:line="480" w:before="0" w:after="0"/>
         <w:ind w:right="0" w:hanging="0"/>
         <w:jc w:val="both"/>
-        <w:rPr/>
-      </w:pPr>
-      <w:r>
-        <w:rPr>
-          <w:b w:val="false"/>
-          <w:bCs w:val="false"/>
-        </w:rPr>
-        <w:tab/>
-        <w:t>Akakom Yogyakarta</w:t>
+        <w:rPr>
+          <w:b w:val="false"/>
+          <w:b w:val="false"/>
+          <w:bCs w:val="false"/>
+        </w:rPr>
+      </w:pPr>
+      <w:r>
+        <w:rPr/>
       </w:r>
     </w:p>
     <w:p>
@@ -7232,7 +7520,7 @@
           <w:b w:val="false"/>
           <w:bCs w:val="false"/>
         </w:rPr>
-        <w:t xml:space="preserve">Satraji, Lalu Himawan. 2017. </w:t>
+        <w:t xml:space="preserve">Putranto, Bambang Purnomosidi Dwi. 2013. </w:t>
       </w:r>
       <w:r>
         <w:rPr>
@@ -7241,18 +7529,7 @@
           <w:i/>
           <w:iCs/>
         </w:rPr>
-        <w:t xml:space="preserve">Implementasi Web Service untuk Delivery </w:t>
-        <w:tab/>
-        <w:t>Makanan Khas Yogyakarta Berbasis Mobile</w:t>
-      </w:r>
-      <w:r>
-        <w:rPr>
-          <w:b w:val="false"/>
-          <w:bCs w:val="false"/>
-        </w:rPr>
-        <w:t xml:space="preserve">. Teknik Informatika STMIK </w:t>
-        <w:tab/>
-        <w:t>Akakom Yogyakarta.</w:t>
+        <w:t>Pengembangan Aplikasi Cloud</w:t>
       </w:r>
     </w:p>
     <w:p>
@@ -7269,227 +7546,18 @@
         <w:rPr>
           <w:b w:val="false"/>
           <w:bCs w:val="false"/>
-        </w:rPr>
-        <w:t xml:space="preserve">Sejwal, Shobhika. 2019. </w:t>
-      </w:r>
-      <w:r>
-        <w:rPr>
-          <w:b w:val="false"/>
-          <w:bCs w:val="false"/>
           <w:i/>
           <w:iCs/>
         </w:rPr>
-        <w:t>A</w:t>
-      </w:r>
-      <w:r>
-        <w:rPr>
-          <w:rFonts w:eastAsia="DejaVu Sans" w:cs="Noto Sans Devanagari"/>
-          <w:b w:val="false"/>
-          <w:bCs w:val="false"/>
-          <w:i/>
-          <w:iCs/>
-          <w:color w:val="auto"/>
-          <w:kern w:val="0"/>
-          <w:sz w:val="24"/>
-          <w:szCs w:val="24"/>
-          <w:lang w:val="en-US" w:eastAsia="zh-CN" w:bidi="hi-IN"/>
-        </w:rPr>
-        <w:t>n</w:t>
-      </w:r>
-      <w:r>
-        <w:rPr>
-          <w:b w:val="false"/>
-          <w:bCs w:val="false"/>
-          <w:i/>
-          <w:iCs/>
-        </w:rPr>
-        <w:t xml:space="preserve"> A</w:t>
-      </w:r>
-      <w:r>
-        <w:rPr>
-          <w:rFonts w:eastAsia="DejaVu Sans" w:cs="Noto Sans Devanagari"/>
-          <w:b w:val="false"/>
-          <w:bCs w:val="false"/>
-          <w:i/>
-          <w:iCs/>
-          <w:color w:val="auto"/>
-          <w:kern w:val="0"/>
-          <w:sz w:val="24"/>
-          <w:szCs w:val="24"/>
-          <w:lang w:val="en-US" w:eastAsia="zh-CN" w:bidi="hi-IN"/>
-        </w:rPr>
-        <w:t>pproach</w:t>
-      </w:r>
-      <w:r>
-        <w:rPr>
-          <w:b w:val="false"/>
-          <w:bCs w:val="false"/>
-          <w:i/>
-          <w:iCs/>
-        </w:rPr>
-        <w:t xml:space="preserve"> </w:t>
-      </w:r>
-      <w:r>
-        <w:rPr>
-          <w:b w:val="false"/>
-          <w:bCs w:val="false"/>
-          <w:i/>
-          <w:iCs/>
-        </w:rPr>
-        <w:t>to</w:t>
-      </w:r>
-      <w:r>
-        <w:rPr>
-          <w:b w:val="false"/>
-          <w:bCs w:val="false"/>
-          <w:i/>
-          <w:iCs/>
-        </w:rPr>
-        <w:t xml:space="preserve"> R</w:t>
-      </w:r>
-      <w:r>
-        <w:rPr>
-          <w:rFonts w:eastAsia="DejaVu Sans" w:cs="Noto Sans Devanagari"/>
-          <w:b w:val="false"/>
-          <w:bCs w:val="false"/>
-          <w:i/>
-          <w:iCs/>
-          <w:color w:val="auto"/>
-          <w:kern w:val="0"/>
-          <w:sz w:val="24"/>
-          <w:szCs w:val="24"/>
-          <w:lang w:val="en-US" w:eastAsia="zh-CN" w:bidi="hi-IN"/>
-        </w:rPr>
-        <w:t xml:space="preserve">esolve Heterogeneity </w:t>
-      </w:r>
-      <w:r>
-        <w:rPr>
-          <w:b w:val="false"/>
-          <w:bCs w:val="false"/>
-          <w:i/>
-          <w:iCs/>
-        </w:rPr>
-        <w:t>U</w:t>
-      </w:r>
-      <w:r>
-        <w:rPr>
-          <w:rFonts w:eastAsia="DejaVu Sans" w:cs="Noto Sans Devanagari"/>
-          <w:b w:val="false"/>
-          <w:bCs w:val="false"/>
-          <w:i/>
-          <w:iCs/>
-          <w:color w:val="auto"/>
-          <w:kern w:val="0"/>
-          <w:sz w:val="24"/>
-          <w:szCs w:val="24"/>
-          <w:lang w:val="en-US" w:eastAsia="zh-CN" w:bidi="hi-IN"/>
-        </w:rPr>
-        <w:t xml:space="preserve">sing </w:t>
-      </w:r>
-      <w:r>
-        <w:rPr>
-          <w:b w:val="false"/>
-          <w:bCs w:val="false"/>
-          <w:i/>
-          <w:iCs/>
-        </w:rPr>
-        <w:t xml:space="preserve">RPC </w:t>
-      </w:r>
-      <w:r>
-        <w:rPr>
-          <w:b w:val="false"/>
-          <w:bCs w:val="false"/>
-          <w:i/>
-          <w:iCs/>
-        </w:rPr>
-        <w:t>in</w:t>
-      </w:r>
-      <w:r>
-        <w:rPr>
-          <w:b w:val="false"/>
-          <w:bCs w:val="false"/>
-          <w:i/>
-          <w:iCs/>
-        </w:rPr>
-        <w:t xml:space="preserve"> </w:t>
-        <w:tab/>
-        <w:t>C</w:t>
-      </w:r>
-      <w:r>
-        <w:rPr>
-          <w:rFonts w:eastAsia="DejaVu Sans" w:cs="Noto Sans Devanagari"/>
-          <w:b w:val="false"/>
-          <w:bCs w:val="false"/>
-          <w:i/>
-          <w:iCs/>
-          <w:color w:val="auto"/>
-          <w:kern w:val="0"/>
-          <w:sz w:val="24"/>
-          <w:szCs w:val="24"/>
-          <w:lang w:val="en-US" w:eastAsia="zh-CN" w:bidi="hi-IN"/>
-        </w:rPr>
-        <w:t xml:space="preserve">lient </w:t>
-      </w:r>
-      <w:r>
-        <w:rPr>
-          <w:b w:val="false"/>
-          <w:bCs w:val="false"/>
-          <w:i/>
-          <w:iCs/>
-        </w:rPr>
-        <w:t>S</w:t>
-      </w:r>
-      <w:r>
-        <w:rPr>
-          <w:rFonts w:eastAsia="DejaVu Sans" w:cs="Noto Sans Devanagari"/>
-          <w:b w:val="false"/>
-          <w:bCs w:val="false"/>
-          <w:i/>
-          <w:iCs/>
-          <w:color w:val="auto"/>
-          <w:kern w:val="0"/>
-          <w:sz w:val="24"/>
-          <w:szCs w:val="24"/>
-          <w:lang w:val="en-US" w:eastAsia="zh-CN" w:bidi="hi-IN"/>
-        </w:rPr>
-        <w:t xml:space="preserve">erver </w:t>
-      </w:r>
-      <w:r>
-        <w:rPr>
-          <w:b w:val="false"/>
-          <w:bCs w:val="false"/>
-          <w:i/>
-          <w:iCs/>
-        </w:rPr>
-        <w:t>S</w:t>
-      </w:r>
-      <w:r>
-        <w:rPr>
-          <w:rFonts w:eastAsia="DejaVu Sans" w:cs="Noto Sans Devanagari"/>
-          <w:b w:val="false"/>
-          <w:bCs w:val="false"/>
-          <w:i/>
-          <w:iCs/>
-          <w:color w:val="auto"/>
-          <w:kern w:val="0"/>
-          <w:sz w:val="24"/>
-          <w:szCs w:val="24"/>
-          <w:lang w:val="en-US" w:eastAsia="zh-CN" w:bidi="hi-IN"/>
-        </w:rPr>
-        <w:t>ystems</w:t>
-      </w:r>
-      <w:r>
-        <w:rPr>
-          <w:rFonts w:eastAsia="DejaVu Sans" w:cs="Noto Sans Devanagari"/>
-          <w:b w:val="false"/>
-          <w:bCs w:val="false"/>
-          <w:color w:val="auto"/>
-          <w:kern w:val="0"/>
-          <w:sz w:val="24"/>
-          <w:szCs w:val="24"/>
-          <w:lang w:val="en-US" w:eastAsia="zh-CN" w:bidi="hi-IN"/>
-        </w:rPr>
-        <w:t>. India: Amity University.</w:t>
+        <w:tab/>
+        <w:t>Menggunakan Node.js</w:t>
+      </w:r>
+      <w:r>
+        <w:rPr>
+          <w:b w:val="false"/>
+          <w:bCs w:val="false"/>
+        </w:rPr>
+        <w:t>. https://github.com/bpdp/buku-cloud-nodejs.</w:t>
       </w:r>
     </w:p>
     <w:p>
@@ -7507,16 +7575,8 @@
           <w:b w:val="false"/>
           <w:bCs w:val="false"/>
         </w:rPr>
-        <w:t xml:space="preserve">Srinivasan, R. 1995. </w:t>
-      </w:r>
-      <w:r>
-        <w:rPr>
-          <w:b w:val="false"/>
-          <w:bCs w:val="false"/>
-          <w:i/>
-          <w:iCs/>
-        </w:rPr>
-        <w:t>RPC: Remote Procedure Call Protocol Specification Version</w:t>
+        <w:tab/>
+        <w:t>Diakses 10 Maret 2020.</w:t>
       </w:r>
     </w:p>
     <w:p>
@@ -7527,24 +7587,14 @@
         <w:spacing w:lineRule="auto" w:line="480" w:before="0" w:after="0"/>
         <w:ind w:right="0" w:hanging="0"/>
         <w:jc w:val="both"/>
-        <w:rPr/>
-      </w:pPr>
-      <w:r>
-        <w:rPr>
-          <w:b w:val="false"/>
-          <w:bCs w:val="false"/>
-          <w:i/>
-          <w:iCs/>
-        </w:rPr>
-        <w:tab/>
-        <w:t>2.</w:t>
-      </w:r>
-      <w:r>
-        <w:rPr>
-          <w:b w:val="false"/>
-          <w:bCs w:val="false"/>
-        </w:rPr>
-        <w:t xml:space="preserve"> Sun Microsystems.</w:t>
+        <w:rPr>
+          <w:b w:val="false"/>
+          <w:b w:val="false"/>
+          <w:bCs w:val="false"/>
+        </w:rPr>
+      </w:pPr>
+      <w:r>
+        <w:rPr/>
       </w:r>
     </w:p>
     <w:p>
@@ -7562,7 +7612,7 @@
           <w:b w:val="false"/>
           <w:bCs w:val="false"/>
         </w:rPr>
-        <w:t xml:space="preserve">Sulistyo, Iqbal. 2017. </w:t>
+        <w:t xml:space="preserve">Riko. 2019. </w:t>
       </w:r>
       <w:r>
         <w:rPr>
@@ -7571,18 +7621,7 @@
           <w:i/>
           <w:iCs/>
         </w:rPr>
-        <w:t xml:space="preserve">Implementasi Teknologi Responsive Web pada Sistem </w:t>
-        <w:tab/>
-        <w:t>Informasi Tilang Berbasis Codeigniter</w:t>
-      </w:r>
-      <w:r>
-        <w:rPr>
-          <w:b w:val="false"/>
-          <w:bCs w:val="false"/>
-        </w:rPr>
-        <w:t xml:space="preserve">. Teknik Informatika STMIK </w:t>
-        <w:tab/>
-        <w:t>Akakom Yogyakarta.</w:t>
+        <w:t>Implementasi REST API untuk Sistem Penjadwalan Pendadaran dan</w:t>
       </w:r>
     </w:p>
     <w:p>
@@ -7593,34 +7632,21 @@
         <w:spacing w:lineRule="auto" w:line="480" w:before="0" w:after="0"/>
         <w:ind w:right="0" w:hanging="0"/>
         <w:jc w:val="both"/>
-        <w:rPr/>
-      </w:pPr>
-      <w:r>
-        <w:rPr>
-          <w:b w:val="false"/>
-          <w:bCs w:val="false"/>
-        </w:rPr>
-        <w:t xml:space="preserve">Wawan, Setiawan. 2017. </w:t>
-      </w:r>
-      <w:r>
-        <w:rPr>
-          <w:b w:val="false"/>
-          <w:bCs w:val="false"/>
+        <w:rPr>
+          <w:i/>
           <w:i/>
           <w:iCs/>
         </w:rPr>
-        <w:t xml:space="preserve">Absensi Siswa dengan Teknologi NodeJS Studi Kasus </w:t>
-        <w:tab/>
-        <w:t>SMKN 1 Sawit</w:t>
-      </w:r>
-      <w:r>
-        <w:rPr>
-          <w:b w:val="false"/>
-          <w:bCs w:val="false"/>
-        </w:rPr>
-        <w:t xml:space="preserve">. Teknik Informatika Sekolah Tinggi Manajemen </w:t>
-        <w:tab/>
-        <w:t>Informatika dan Komputer Akakom.</w:t>
+      </w:pPr>
+      <w:r>
+        <w:rPr>
+          <w:b w:val="false"/>
+          <w:bCs w:val="false"/>
+          <w:i/>
+          <w:iCs/>
+        </w:rPr>
+        <w:tab/>
+        <w:t>Seminar Proposal Skripsi Mahasiswa (Studi Kasus Program Studi Sistem</w:t>
       </w:r>
     </w:p>
     <w:p>
@@ -7631,17 +7657,24 @@
         <w:spacing w:lineRule="auto" w:line="480" w:before="0" w:after="0"/>
         <w:ind w:right="0" w:hanging="0"/>
         <w:jc w:val="both"/>
-        <w:rPr>
-          <w:b w:val="false"/>
-          <w:b w:val="false"/>
-          <w:bCs w:val="false"/>
-        </w:rPr>
-      </w:pPr>
-      <w:r>
-        <w:rPr>
-          <w:b w:val="false"/>
-          <w:bCs w:val="false"/>
-        </w:rPr>
+        <w:rPr/>
+      </w:pPr>
+      <w:r>
+        <w:rPr>
+          <w:b w:val="false"/>
+          <w:bCs w:val="false"/>
+          <w:i/>
+          <w:iCs/>
+        </w:rPr>
+        <w:tab/>
+        <w:t>Informasi STMIK Akakom Yogyakarta)</w:t>
+      </w:r>
+      <w:r>
+        <w:rPr>
+          <w:b w:val="false"/>
+          <w:bCs w:val="false"/>
+        </w:rPr>
+        <w:t>. Sistem Informasi STMIK</w:t>
       </w:r>
     </w:p>
     <w:p>
@@ -7652,20 +7685,507 @@
         <w:spacing w:lineRule="auto" w:line="480" w:before="0" w:after="0"/>
         <w:ind w:right="0" w:hanging="0"/>
         <w:jc w:val="both"/>
+        <w:rPr/>
+      </w:pPr>
+      <w:r>
+        <w:rPr>
+          <w:b w:val="false"/>
+          <w:bCs w:val="false"/>
+        </w:rPr>
+        <w:tab/>
+        <w:t>Akakom Yogyakarta</w:t>
+      </w:r>
+    </w:p>
+    <w:p>
+      <w:pPr>
+        <w:pStyle w:val="LOnormal"/>
+        <w:widowControl/>
+        <w:bidi w:val="0"/>
+        <w:spacing w:lineRule="auto" w:line="480" w:before="0" w:after="0"/>
+        <w:ind w:right="0" w:hanging="0"/>
+        <w:jc w:val="both"/>
+        <w:rPr>
+          <w:b w:val="false"/>
+          <w:b w:val="false"/>
+          <w:bCs w:val="false"/>
+        </w:rPr>
+      </w:pPr>
+      <w:r>
+        <w:rPr/>
+      </w:r>
+    </w:p>
+    <w:p>
+      <w:pPr>
+        <w:pStyle w:val="LOnormal"/>
+        <w:widowControl/>
+        <w:bidi w:val="0"/>
+        <w:spacing w:lineRule="auto" w:line="480" w:before="0" w:after="0"/>
+        <w:ind w:right="0" w:hanging="0"/>
+        <w:jc w:val="both"/>
+        <w:rPr/>
+      </w:pPr>
+      <w:r>
+        <w:rPr>
+          <w:b w:val="false"/>
+          <w:bCs w:val="false"/>
+        </w:rPr>
+        <w:t xml:space="preserve">Satraji, Lalu Himawan. 2017. </w:t>
+      </w:r>
+      <w:r>
+        <w:rPr>
+          <w:b w:val="false"/>
+          <w:bCs w:val="false"/>
+          <w:i/>
+          <w:iCs/>
+        </w:rPr>
+        <w:t xml:space="preserve">Implementasi Web Service untuk Delivery </w:t>
+        <w:tab/>
+        <w:t>Makanan Khas Yogyakarta Berbasis Mobile</w:t>
+      </w:r>
+      <w:r>
+        <w:rPr>
+          <w:b w:val="false"/>
+          <w:bCs w:val="false"/>
+        </w:rPr>
+        <w:t xml:space="preserve">. Teknik Informatika STMIK </w:t>
+        <w:tab/>
+        <w:t>Akakom Yogyakarta.</w:t>
+      </w:r>
+    </w:p>
+    <w:p>
+      <w:pPr>
+        <w:pStyle w:val="LOnormal"/>
+        <w:widowControl/>
+        <w:bidi w:val="0"/>
+        <w:spacing w:lineRule="auto" w:line="480" w:before="0" w:after="0"/>
+        <w:ind w:right="0" w:hanging="0"/>
+        <w:jc w:val="both"/>
+        <w:rPr>
+          <w:b w:val="false"/>
+          <w:b w:val="false"/>
+          <w:bCs w:val="false"/>
+        </w:rPr>
+      </w:pPr>
+      <w:r>
+        <w:rPr/>
+      </w:r>
+    </w:p>
+    <w:p>
+      <w:pPr>
+        <w:pStyle w:val="LOnormal"/>
+        <w:widowControl/>
+        <w:bidi w:val="0"/>
+        <w:spacing w:lineRule="auto" w:line="480" w:before="0" w:after="0"/>
+        <w:ind w:right="0" w:hanging="0"/>
+        <w:jc w:val="both"/>
+        <w:rPr/>
+      </w:pPr>
+      <w:r>
+        <w:rPr>
+          <w:b w:val="false"/>
+          <w:bCs w:val="false"/>
+        </w:rPr>
+        <w:t xml:space="preserve">Sejwal, Shobhika. 2019. </w:t>
+      </w:r>
+      <w:r>
+        <w:rPr>
+          <w:b w:val="false"/>
+          <w:bCs w:val="false"/>
+          <w:i/>
+          <w:iCs/>
+        </w:rPr>
+        <w:t>A</w:t>
+      </w:r>
+      <w:r>
         <w:rPr>
           <w:rFonts w:eastAsia="DejaVu Sans" w:cs="Noto Sans Devanagari"/>
           <w:b w:val="false"/>
-          <w:b w:val="false"/>
-          <w:bCs w:val="false"/>
-          <w:i w:val="false"/>
-          <w:i w:val="false"/>
-          <w:iCs w:val="false"/>
+          <w:bCs w:val="false"/>
+          <w:i/>
+          <w:iCs/>
           <w:color w:val="auto"/>
           <w:kern w:val="0"/>
           <w:sz w:val="24"/>
           <w:szCs w:val="24"/>
           <w:lang w:val="en-US" w:eastAsia="zh-CN" w:bidi="hi-IN"/>
         </w:rPr>
+        <w:t>n</w:t>
+      </w:r>
+      <w:r>
+        <w:rPr>
+          <w:b w:val="false"/>
+          <w:bCs w:val="false"/>
+          <w:i/>
+          <w:iCs/>
+        </w:rPr>
+        <w:t xml:space="preserve"> A</w:t>
+      </w:r>
+      <w:r>
+        <w:rPr>
+          <w:rFonts w:eastAsia="DejaVu Sans" w:cs="Noto Sans Devanagari"/>
+          <w:b w:val="false"/>
+          <w:bCs w:val="false"/>
+          <w:i/>
+          <w:iCs/>
+          <w:color w:val="auto"/>
+          <w:kern w:val="0"/>
+          <w:sz w:val="24"/>
+          <w:szCs w:val="24"/>
+          <w:lang w:val="en-US" w:eastAsia="zh-CN" w:bidi="hi-IN"/>
+        </w:rPr>
+        <w:t>pproach</w:t>
+      </w:r>
+      <w:r>
+        <w:rPr>
+          <w:b w:val="false"/>
+          <w:bCs w:val="false"/>
+          <w:i/>
+          <w:iCs/>
+        </w:rPr>
+        <w:t xml:space="preserve"> to R</w:t>
+      </w:r>
+      <w:r>
+        <w:rPr>
+          <w:rFonts w:eastAsia="DejaVu Sans" w:cs="Noto Sans Devanagari"/>
+          <w:b w:val="false"/>
+          <w:bCs w:val="false"/>
+          <w:i/>
+          <w:iCs/>
+          <w:color w:val="auto"/>
+          <w:kern w:val="0"/>
+          <w:sz w:val="24"/>
+          <w:szCs w:val="24"/>
+          <w:lang w:val="en-US" w:eastAsia="zh-CN" w:bidi="hi-IN"/>
+        </w:rPr>
+        <w:t xml:space="preserve">esolve Heterogeneity </w:t>
+      </w:r>
+      <w:r>
+        <w:rPr>
+          <w:b w:val="false"/>
+          <w:bCs w:val="false"/>
+          <w:i/>
+          <w:iCs/>
+        </w:rPr>
+        <w:t>U</w:t>
+      </w:r>
+      <w:r>
+        <w:rPr>
+          <w:rFonts w:eastAsia="DejaVu Sans" w:cs="Noto Sans Devanagari"/>
+          <w:b w:val="false"/>
+          <w:bCs w:val="false"/>
+          <w:i/>
+          <w:iCs/>
+          <w:color w:val="auto"/>
+          <w:kern w:val="0"/>
+          <w:sz w:val="24"/>
+          <w:szCs w:val="24"/>
+          <w:lang w:val="en-US" w:eastAsia="zh-CN" w:bidi="hi-IN"/>
+        </w:rPr>
+        <w:t xml:space="preserve">sing </w:t>
+      </w:r>
+      <w:r>
+        <w:rPr>
+          <w:b w:val="false"/>
+          <w:bCs w:val="false"/>
+          <w:i/>
+          <w:iCs/>
+        </w:rPr>
+        <w:t xml:space="preserve">RPC in </w:t>
+        <w:tab/>
+        <w:t>C</w:t>
+      </w:r>
+      <w:r>
+        <w:rPr>
+          <w:rFonts w:eastAsia="DejaVu Sans" w:cs="Noto Sans Devanagari"/>
+          <w:b w:val="false"/>
+          <w:bCs w:val="false"/>
+          <w:i/>
+          <w:iCs/>
+          <w:color w:val="auto"/>
+          <w:kern w:val="0"/>
+          <w:sz w:val="24"/>
+          <w:szCs w:val="24"/>
+          <w:lang w:val="en-US" w:eastAsia="zh-CN" w:bidi="hi-IN"/>
+        </w:rPr>
+        <w:t xml:space="preserve">lient </w:t>
+      </w:r>
+      <w:r>
+        <w:rPr>
+          <w:b w:val="false"/>
+          <w:bCs w:val="false"/>
+          <w:i/>
+          <w:iCs/>
+        </w:rPr>
+        <w:t>S</w:t>
+      </w:r>
+      <w:r>
+        <w:rPr>
+          <w:rFonts w:eastAsia="DejaVu Sans" w:cs="Noto Sans Devanagari"/>
+          <w:b w:val="false"/>
+          <w:bCs w:val="false"/>
+          <w:i/>
+          <w:iCs/>
+          <w:color w:val="auto"/>
+          <w:kern w:val="0"/>
+          <w:sz w:val="24"/>
+          <w:szCs w:val="24"/>
+          <w:lang w:val="en-US" w:eastAsia="zh-CN" w:bidi="hi-IN"/>
+        </w:rPr>
+        <w:t xml:space="preserve">erver </w:t>
+      </w:r>
+      <w:r>
+        <w:rPr>
+          <w:b w:val="false"/>
+          <w:bCs w:val="false"/>
+          <w:i/>
+          <w:iCs/>
+        </w:rPr>
+        <w:t>S</w:t>
+      </w:r>
+      <w:r>
+        <w:rPr>
+          <w:rFonts w:eastAsia="DejaVu Sans" w:cs="Noto Sans Devanagari"/>
+          <w:b w:val="false"/>
+          <w:bCs w:val="false"/>
+          <w:i/>
+          <w:iCs/>
+          <w:color w:val="auto"/>
+          <w:kern w:val="0"/>
+          <w:sz w:val="24"/>
+          <w:szCs w:val="24"/>
+          <w:lang w:val="en-US" w:eastAsia="zh-CN" w:bidi="hi-IN"/>
+        </w:rPr>
+        <w:t>ystems</w:t>
+      </w:r>
+      <w:r>
+        <w:rPr>
+          <w:rFonts w:eastAsia="DejaVu Sans" w:cs="Noto Sans Devanagari"/>
+          <w:b w:val="false"/>
+          <w:bCs w:val="false"/>
+          <w:color w:val="auto"/>
+          <w:kern w:val="0"/>
+          <w:sz w:val="24"/>
+          <w:szCs w:val="24"/>
+          <w:lang w:val="en-US" w:eastAsia="zh-CN" w:bidi="hi-IN"/>
+        </w:rPr>
+        <w:t>. India: Amity University.</w:t>
+      </w:r>
+    </w:p>
+    <w:p>
+      <w:pPr>
+        <w:pStyle w:val="LOnormal"/>
+        <w:widowControl/>
+        <w:bidi w:val="0"/>
+        <w:spacing w:lineRule="auto" w:line="480" w:before="0" w:after="0"/>
+        <w:ind w:right="0" w:hanging="0"/>
+        <w:jc w:val="both"/>
+        <w:rPr>
+          <w:b w:val="false"/>
+          <w:b w:val="false"/>
+          <w:bCs w:val="false"/>
+        </w:rPr>
+      </w:pPr>
+      <w:r>
+        <w:rPr/>
+      </w:r>
+    </w:p>
+    <w:p>
+      <w:pPr>
+        <w:pStyle w:val="LOnormal"/>
+        <w:widowControl/>
+        <w:bidi w:val="0"/>
+        <w:spacing w:lineRule="auto" w:line="480" w:before="0" w:after="0"/>
+        <w:ind w:right="0" w:hanging="0"/>
+        <w:jc w:val="both"/>
+        <w:rPr/>
+      </w:pPr>
+      <w:r>
+        <w:rPr>
+          <w:b w:val="false"/>
+          <w:bCs w:val="false"/>
+        </w:rPr>
+        <w:t xml:space="preserve">Srinivasan, R. 1995. </w:t>
+      </w:r>
+      <w:r>
+        <w:rPr>
+          <w:b w:val="false"/>
+          <w:bCs w:val="false"/>
+          <w:i/>
+          <w:iCs/>
+        </w:rPr>
+        <w:t>RPC: Remote Procedure Call Protocol Specification Version</w:t>
+      </w:r>
+    </w:p>
+    <w:p>
+      <w:pPr>
+        <w:pStyle w:val="LOnormal"/>
+        <w:widowControl/>
+        <w:bidi w:val="0"/>
+        <w:spacing w:lineRule="auto" w:line="480" w:before="0" w:after="0"/>
+        <w:ind w:right="0" w:hanging="0"/>
+        <w:jc w:val="both"/>
+        <w:rPr/>
+      </w:pPr>
+      <w:r>
+        <w:rPr>
+          <w:b w:val="false"/>
+          <w:bCs w:val="false"/>
+          <w:i/>
+          <w:iCs/>
+        </w:rPr>
+        <w:tab/>
+        <w:t>2.</w:t>
+      </w:r>
+      <w:r>
+        <w:rPr>
+          <w:b w:val="false"/>
+          <w:bCs w:val="false"/>
+        </w:rPr>
+        <w:t xml:space="preserve"> Sun Microsystems.</w:t>
+      </w:r>
+    </w:p>
+    <w:p>
+      <w:pPr>
+        <w:pStyle w:val="LOnormal"/>
+        <w:widowControl/>
+        <w:bidi w:val="0"/>
+        <w:spacing w:lineRule="auto" w:line="480" w:before="0" w:after="0"/>
+        <w:ind w:right="0" w:hanging="0"/>
+        <w:jc w:val="both"/>
+        <w:rPr>
+          <w:b w:val="false"/>
+          <w:b w:val="false"/>
+          <w:bCs w:val="false"/>
+        </w:rPr>
+      </w:pPr>
+      <w:r>
+        <w:rPr/>
+      </w:r>
+    </w:p>
+    <w:p>
+      <w:pPr>
+        <w:pStyle w:val="LOnormal"/>
+        <w:widowControl/>
+        <w:bidi w:val="0"/>
+        <w:spacing w:lineRule="auto" w:line="480" w:before="0" w:after="0"/>
+        <w:ind w:right="0" w:hanging="0"/>
+        <w:jc w:val="both"/>
+        <w:rPr/>
+      </w:pPr>
+      <w:r>
+        <w:rPr>
+          <w:b w:val="false"/>
+          <w:bCs w:val="false"/>
+        </w:rPr>
+        <w:t xml:space="preserve">Sulistyo, Iqbal. 2017. </w:t>
+      </w:r>
+      <w:r>
+        <w:rPr>
+          <w:b w:val="false"/>
+          <w:bCs w:val="false"/>
+          <w:i/>
+          <w:iCs/>
+        </w:rPr>
+        <w:t xml:space="preserve">Implementasi Teknologi Responsive Web pada Sistem </w:t>
+        <w:tab/>
+        <w:t>Informasi Tilang Berbasis Codeigniter</w:t>
+      </w:r>
+      <w:r>
+        <w:rPr>
+          <w:b w:val="false"/>
+          <w:bCs w:val="false"/>
+        </w:rPr>
+        <w:t xml:space="preserve">. Teknik Informatika STMIK </w:t>
+        <w:tab/>
+        <w:t>Akakom Yogyakarta.</w:t>
+      </w:r>
+    </w:p>
+    <w:p>
+      <w:pPr>
+        <w:pStyle w:val="LOnormal"/>
+        <w:widowControl/>
+        <w:bidi w:val="0"/>
+        <w:spacing w:lineRule="auto" w:line="480" w:before="0" w:after="0"/>
+        <w:ind w:right="0" w:hanging="0"/>
+        <w:jc w:val="both"/>
+        <w:rPr>
+          <w:b w:val="false"/>
+          <w:b w:val="false"/>
+          <w:bCs w:val="false"/>
+        </w:rPr>
+      </w:pPr>
+      <w:r>
+        <w:rPr/>
+      </w:r>
+    </w:p>
+    <w:p>
+      <w:pPr>
+        <w:pStyle w:val="LOnormal"/>
+        <w:widowControl/>
+        <w:bidi w:val="0"/>
+        <w:spacing w:lineRule="auto" w:line="480" w:before="0" w:after="0"/>
+        <w:ind w:right="0" w:hanging="0"/>
+        <w:jc w:val="both"/>
+        <w:rPr/>
+      </w:pPr>
+      <w:r>
+        <w:rPr>
+          <w:b w:val="false"/>
+          <w:bCs w:val="false"/>
+        </w:rPr>
+        <w:t xml:space="preserve">Wawan, Setiawan. 2017. </w:t>
+      </w:r>
+      <w:r>
+        <w:rPr>
+          <w:b w:val="false"/>
+          <w:bCs w:val="false"/>
+          <w:i/>
+          <w:iCs/>
+        </w:rPr>
+        <w:t xml:space="preserve">Absensi Siswa dengan Teknologi NodeJS Studi Kasus </w:t>
+        <w:tab/>
+        <w:t>SMKN 1 Sawit</w:t>
+      </w:r>
+      <w:r>
+        <w:rPr>
+          <w:b w:val="false"/>
+          <w:bCs w:val="false"/>
+        </w:rPr>
+        <w:t xml:space="preserve">. Teknik Informatika Sekolah Tinggi Manajemen </w:t>
+        <w:tab/>
+        <w:t>Informatika dan Komputer Akakom.</w:t>
+      </w:r>
+    </w:p>
+    <w:p>
+      <w:pPr>
+        <w:pStyle w:val="LOnormal"/>
+        <w:widowControl/>
+        <w:bidi w:val="0"/>
+        <w:spacing w:lineRule="auto" w:line="480" w:before="0" w:after="0"/>
+        <w:ind w:right="0" w:hanging="0"/>
+        <w:jc w:val="both"/>
+        <w:rPr>
+          <w:b w:val="false"/>
+          <w:b w:val="false"/>
+          <w:bCs w:val="false"/>
+        </w:rPr>
+      </w:pPr>
+      <w:r>
+        <w:rPr>
+          <w:b w:val="false"/>
+          <w:bCs w:val="false"/>
+        </w:rPr>
+      </w:r>
+    </w:p>
+    <w:p>
+      <w:pPr>
+        <w:pStyle w:val="LOnormal"/>
+        <w:widowControl/>
+        <w:bidi w:val="0"/>
+        <w:spacing w:lineRule="auto" w:line="480" w:before="0" w:after="0"/>
+        <w:ind w:right="0" w:hanging="0"/>
+        <w:jc w:val="both"/>
+        <w:rPr/>
       </w:pPr>
       <w:r>
         <w:rPr/>
@@ -7710,7 +8230,7 @@
     </w:r>
     <w:r>
       <w:rPr/>
-      <w:t>17</w:t>
+      <w:t>18</w:t>
     </w:r>
     <w:r>
       <w:rPr/>

</xml_diff>

<commit_message>
tambah nomor dan nama tabel
</commit_message>
<xml_diff>
--- a/pra-skripsi.docx
+++ b/pra-skripsi.docx
@@ -3018,8 +3018,23 @@
         </w:rPr>
         <w:t>ditampilkan pada tabel.</w:t>
       </w:r>
+    </w:p>
+    <w:p>
+      <w:pPr>
+        <w:pStyle w:val="LOnormal"/>
+        <w:ind w:left="0" w:hanging="0"/>
+        <w:jc w:val="center"/>
+        <w:rPr/>
+      </w:pPr>
       <w:bookmarkStart w:id="5" w:name="docs-internal-guid-1c813ca9-7fff-a4c3-77"/>
       <w:bookmarkEnd w:id="5"/>
+      <w:r>
+        <w:rPr>
+          <w:b w:val="false"/>
+          <w:bCs w:val="false"/>
+        </w:rPr>
+        <w:t>Tabel 2.1. Tinjauan Pustaka</w:t>
+      </w:r>
     </w:p>
     <w:tbl>
       <w:tblPr>
@@ -6814,7 +6829,7 @@
           <mc:Choice Requires="wps">
             <w:drawing>
               <wp:inline distT="0" distB="0" distL="0" distR="0">
-                <wp:extent cx="455295" cy="1270"/>
+                <wp:extent cx="455930" cy="1270"/>
                 <wp:effectExtent l="0" t="0" r="0" b="0"/>
                 <wp:docPr id="3" name=""/>
                 <a:graphic xmlns:a="http://schemas.openxmlformats.org/drawingml/2006/main">
@@ -6824,7 +6839,7 @@
                       <wps:spPr>
                         <a:xfrm>
                           <a:off x="0" y="0"/>
-                          <a:ext cx="454680" cy="0"/>
+                          <a:ext cx="455400" cy="0"/>
                         </a:xfrm>
                         <a:prstGeom prst="line">
                           <a:avLst/>
@@ -6851,7 +6866,7 @@
           </mc:Choice>
           <mc:Fallback>
             <w:pict>
-              <v:line id="shape_0" from="0pt,-0.05pt" to="35.75pt,-0.05pt" stroked="t" style="position:absolute;mso-position-vertical:top">
+              <v:line id="shape_0" from="0pt,-0.05pt" to="35.8pt,-0.05pt" stroked="t" style="position:absolute;mso-position-vertical:top">
                 <v:stroke color="#3465a4" weight="19080" joinstyle="round" endcap="flat"/>
                 <v:fill o:detectmouseclick="t" on="false"/>
               </v:line>
@@ -6901,7 +6916,7 @@
           <mc:Choice Requires="wps">
             <w:drawing>
               <wp:inline distT="0" distB="0" distL="0" distR="0">
-                <wp:extent cx="455295" cy="1270"/>
+                <wp:extent cx="455930" cy="1270"/>
                 <wp:effectExtent l="0" t="0" r="0" b="0"/>
                 <wp:docPr id="4" name=""/>
                 <a:graphic xmlns:a="http://schemas.openxmlformats.org/drawingml/2006/main">
@@ -6911,7 +6926,7 @@
                       <wps:spPr>
                         <a:xfrm>
                           <a:off x="0" y="0"/>
-                          <a:ext cx="454680" cy="0"/>
+                          <a:ext cx="455400" cy="0"/>
                         </a:xfrm>
                         <a:prstGeom prst="line">
                           <a:avLst/>
@@ -6938,7 +6953,7 @@
           </mc:Choice>
           <mc:Fallback>
             <w:pict>
-              <v:line id="shape_0" from="0pt,-0.05pt" to="35.75pt,-0.05pt" stroked="t" style="position:absolute;mso-position-vertical:top">
+              <v:line id="shape_0" from="0pt,-0.05pt" to="35.8pt,-0.05pt" stroked="t" style="position:absolute;mso-position-vertical:top">
                 <v:stroke color="#106802" weight="19080" joinstyle="round" endcap="flat"/>
                 <v:fill o:detectmouseclick="t" on="false"/>
               </v:line>
@@ -7104,7 +7119,12 @@
         </w:rPr>
       </w:pPr>
       <w:r>
-        <w:rPr/>
+        <w:rPr>
+          <w:b w:val="false"/>
+          <w:bCs w:val="false"/>
+          <w:i w:val="false"/>
+          <w:iCs w:val="false"/>
+        </w:rPr>
       </w:r>
     </w:p>
     <w:p>
@@ -7165,7 +7185,12 @@
         </w:rPr>
       </w:pPr>
       <w:r>
-        <w:rPr/>
+        <w:rPr>
+          <w:b w:val="false"/>
+          <w:bCs w:val="false"/>
+          <w:i w:val="false"/>
+          <w:iCs w:val="false"/>
+        </w:rPr>
       </w:r>
     </w:p>
     <w:p>
@@ -7236,7 +7261,10 @@
         </w:rPr>
       </w:pPr>
       <w:r>
-        <w:rPr/>
+        <w:rPr>
+          <w:b w:val="false"/>
+          <w:bCs w:val="false"/>
+        </w:rPr>
       </w:r>
     </w:p>
     <w:p>
@@ -7334,7 +7362,12 @@
         </w:rPr>
       </w:pPr>
       <w:r>
-        <w:rPr/>
+        <w:rPr>
+          <w:b w:val="false"/>
+          <w:bCs w:val="false"/>
+          <w:i w:val="false"/>
+          <w:iCs w:val="false"/>
+        </w:rPr>
       </w:r>
     </w:p>
     <w:p>
@@ -7432,7 +7465,10 @@
         </w:rPr>
       </w:pPr>
       <w:r>
-        <w:rPr/>
+        <w:rPr>
+          <w:b w:val="false"/>
+          <w:bCs w:val="false"/>
+        </w:rPr>
       </w:r>
     </w:p>
     <w:p>
@@ -7484,7 +7520,10 @@
         </w:rPr>
       </w:pPr>
       <w:r>
-        <w:rPr/>
+        <w:rPr>
+          <w:b w:val="false"/>
+          <w:bCs w:val="false"/>
+        </w:rPr>
       </w:r>
     </w:p>
     <w:p>
@@ -7502,7 +7541,10 @@
         </w:rPr>
       </w:pPr>
       <w:r>
-        <w:rPr/>
+        <w:rPr>
+          <w:b w:val="false"/>
+          <w:bCs w:val="false"/>
+        </w:rPr>
       </w:r>
     </w:p>
     <w:p>
@@ -7594,7 +7636,10 @@
         </w:rPr>
       </w:pPr>
       <w:r>
-        <w:rPr/>
+        <w:rPr>
+          <w:b w:val="false"/>
+          <w:bCs w:val="false"/>
+        </w:rPr>
       </w:r>
     </w:p>
     <w:p>
@@ -7711,7 +7756,10 @@
         </w:rPr>
       </w:pPr>
       <w:r>
-        <w:rPr/>
+        <w:rPr>
+          <w:b w:val="false"/>
+          <w:bCs w:val="false"/>
+        </w:rPr>
       </w:r>
     </w:p>
     <w:p>
@@ -7767,7 +7815,10 @@
         </w:rPr>
       </w:pPr>
       <w:r>
-        <w:rPr/>
+        <w:rPr>
+          <w:b w:val="false"/>
+          <w:bCs w:val="false"/>
+        </w:rPr>
       </w:r>
     </w:p>
     <w:p>
@@ -7986,7 +8037,10 @@
         </w:rPr>
       </w:pPr>
       <w:r>
-        <w:rPr/>
+        <w:rPr>
+          <w:b w:val="false"/>
+          <w:bCs w:val="false"/>
+        </w:rPr>
       </w:r>
     </w:p>
     <w:p>
@@ -8059,7 +8113,10 @@
         </w:rPr>
       </w:pPr>
       <w:r>
-        <w:rPr/>
+        <w:rPr>
+          <w:b w:val="false"/>
+          <w:bCs w:val="false"/>
+        </w:rPr>
       </w:r>
     </w:p>
     <w:p>
@@ -8115,7 +8172,10 @@
         </w:rPr>
       </w:pPr>
       <w:r>
-        <w:rPr/>
+        <w:rPr>
+          <w:b w:val="false"/>
+          <w:bCs w:val="false"/>
+        </w:rPr>
       </w:r>
     </w:p>
     <w:p>

</xml_diff>

<commit_message>
menambah sub-bab perancangan aplikasi
</commit_message>
<xml_diff>
--- a/pra-skripsi.docx
+++ b/pra-skripsi.docx
@@ -398,7 +398,7 @@
           <w:sz w:val="24"/>
           <w:szCs w:val="24"/>
         </w:rPr>
-        <w:t>2020</w:t>
+        <w:t>2021</w:t>
       </w:r>
       <w:r>
         <w:br w:type="page"/>
@@ -2636,7 +2636,7 @@
         <w:rPr>
           <w:b w:val="false"/>
         </w:rPr>
-        <w:t xml:space="preserve">Manajemen yang dilakukan meliputi operasi pengambilan, penambahan, pengubahan, dan penghapusan data. </w:t>
+        <w:t xml:space="preserve">Manajemen yang dilakukan meliputi operasi pengambilan, penambahan, pengubahan, dan penghapusan data karyawan. </w:t>
       </w:r>
     </w:p>
     <w:p>
@@ -4921,7 +4921,37 @@
                 <w:u w:val="none"/>
                 <w:effect w:val="none"/>
               </w:rPr>
-              <w:t>(2020)</w:t>
+              <w:t>(202</w:t>
+            </w:r>
+            <w:r>
+              <w:rPr>
+                <w:b w:val="false"/>
+                <w:i w:val="false"/>
+                <w:caps w:val="false"/>
+                <w:smallCaps w:val="false"/>
+                <w:strike w:val="false"/>
+                <w:dstrike w:val="false"/>
+                <w:color w:val="000000"/>
+                <w:sz w:val="24"/>
+                <w:u w:val="none"/>
+                <w:effect w:val="none"/>
+              </w:rPr>
+              <w:t>1</w:t>
+            </w:r>
+            <w:r>
+              <w:rPr>
+                <w:b w:val="false"/>
+                <w:i w:val="false"/>
+                <w:caps w:val="false"/>
+                <w:smallCaps w:val="false"/>
+                <w:strike w:val="false"/>
+                <w:dstrike w:val="false"/>
+                <w:color w:val="000000"/>
+                <w:sz w:val="24"/>
+                <w:u w:val="none"/>
+                <w:effect w:val="none"/>
+              </w:rPr>
+              <w:t>)</w:t>
             </w:r>
           </w:p>
         </w:tc>
@@ -5887,876 +5917,35 @@
       <w:pPr>
         <w:pStyle w:val="LOnormal"/>
         <w:ind w:left="0" w:hanging="0"/>
-        <w:jc w:val="both"/>
-        <w:rPr/>
-      </w:pPr>
-      <w:r>
-        <w:rPr>
-          <w:b w:val="false"/>
-          <w:bCs w:val="false"/>
-          <w:i w:val="false"/>
-          <w:iCs w:val="false"/>
-        </w:rPr>
-        <w:t>2.2.4.</w:t>
-        <w:tab/>
-      </w:r>
-      <w:r>
-        <w:rPr>
-          <w:rFonts w:eastAsia="DejaVu Sans" w:cs="Noto Sans Devanagari"/>
-          <w:b w:val="false"/>
-          <w:bCs w:val="false"/>
-          <w:i/>
-          <w:iCs/>
-          <w:color w:val="auto"/>
-          <w:kern w:val="0"/>
-          <w:sz w:val="24"/>
-          <w:szCs w:val="24"/>
-          <w:lang w:val="en-US" w:eastAsia="zh-CN" w:bidi="hi-IN"/>
-        </w:rPr>
-        <w:t>Framework</w:t>
-      </w:r>
-      <w:r>
-        <w:rPr>
-          <w:rFonts w:eastAsia="DejaVu Sans" w:cs="Noto Sans Devanagari"/>
-          <w:b w:val="false"/>
-          <w:bCs w:val="false"/>
-          <w:i w:val="false"/>
-          <w:iCs w:val="false"/>
-          <w:color w:val="auto"/>
-          <w:kern w:val="0"/>
-          <w:sz w:val="24"/>
-          <w:szCs w:val="24"/>
-          <w:lang w:val="en-US" w:eastAsia="zh-CN" w:bidi="hi-IN"/>
-        </w:rPr>
-        <w:t xml:space="preserve"> Aplikasi</w:t>
-      </w:r>
-    </w:p>
-    <w:p>
-      <w:pPr>
-        <w:pStyle w:val="LOnormal"/>
-        <w:ind w:left="0" w:hanging="0"/>
-        <w:jc w:val="both"/>
-        <w:rPr/>
-      </w:pPr>
-      <w:r>
-        <w:rPr>
-          <w:rFonts w:eastAsia="DejaVu Sans" w:cs="Noto Sans Devanagari"/>
-          <w:b w:val="false"/>
-          <w:bCs w:val="false"/>
-          <w:i/>
-          <w:iCs/>
-          <w:color w:val="auto"/>
-          <w:kern w:val="0"/>
-          <w:sz w:val="24"/>
-          <w:szCs w:val="24"/>
-          <w:lang w:val="en-US" w:eastAsia="zh-CN" w:bidi="hi-IN"/>
-        </w:rPr>
-        <w:tab/>
-        <w:t>Framework</w:t>
-      </w:r>
-      <w:r>
-        <w:rPr>
-          <w:rFonts w:eastAsia="DejaVu Sans" w:cs="Noto Sans Devanagari"/>
-          <w:b w:val="false"/>
-          <w:bCs w:val="false"/>
-          <w:i w:val="false"/>
-          <w:iCs w:val="false"/>
-          <w:color w:val="auto"/>
-          <w:kern w:val="0"/>
-          <w:sz w:val="24"/>
-          <w:szCs w:val="24"/>
-          <w:lang w:val="en-US" w:eastAsia="zh-CN" w:bidi="hi-IN"/>
-        </w:rPr>
-        <w:t xml:space="preserve"> pada dasarnya adalah alat bantu untuk membangun aplikasi sehingga terhindar dari </w:t>
-      </w:r>
-      <w:r>
-        <w:rPr>
-          <w:rFonts w:eastAsia="DejaVu Sans" w:cs="Noto Sans Devanagari"/>
-          <w:b w:val="false"/>
-          <w:bCs w:val="false"/>
-          <w:i/>
-          <w:iCs/>
-          <w:color w:val="auto"/>
-          <w:kern w:val="0"/>
-          <w:sz w:val="24"/>
-          <w:szCs w:val="24"/>
-          <w:lang w:val="en-US" w:eastAsia="zh-CN" w:bidi="hi-IN"/>
-        </w:rPr>
-        <w:t>bug</w:t>
-      </w:r>
-      <w:r>
-        <w:rPr>
-          <w:rFonts w:eastAsia="DejaVu Sans" w:cs="Noto Sans Devanagari"/>
-          <w:b w:val="false"/>
-          <w:bCs w:val="false"/>
-          <w:i w:val="false"/>
-          <w:iCs w:val="false"/>
-          <w:color w:val="auto"/>
-          <w:kern w:val="0"/>
-          <w:sz w:val="24"/>
-          <w:szCs w:val="24"/>
-          <w:lang w:val="en-US" w:eastAsia="zh-CN" w:bidi="hi-IN"/>
-        </w:rPr>
-        <w:t xml:space="preserve"> dan menghemat waktu. </w:t>
-      </w:r>
-      <w:r>
-        <w:rPr>
-          <w:rFonts w:eastAsia="DejaVu Sans" w:cs="Noto Sans Devanagari"/>
-          <w:b w:val="false"/>
-          <w:bCs w:val="false"/>
-          <w:i/>
-          <w:iCs/>
-          <w:color w:val="auto"/>
-          <w:kern w:val="0"/>
-          <w:sz w:val="24"/>
-          <w:szCs w:val="24"/>
-          <w:lang w:val="en-US" w:eastAsia="zh-CN" w:bidi="hi-IN"/>
-        </w:rPr>
-        <w:t>Framework</w:t>
-      </w:r>
-      <w:r>
-        <w:rPr>
-          <w:rFonts w:eastAsia="DejaVu Sans" w:cs="Noto Sans Devanagari"/>
-          <w:b w:val="false"/>
-          <w:bCs w:val="false"/>
-          <w:i w:val="false"/>
-          <w:iCs w:val="false"/>
-          <w:color w:val="auto"/>
-          <w:kern w:val="0"/>
-          <w:sz w:val="24"/>
-          <w:szCs w:val="24"/>
-          <w:lang w:val="en-US" w:eastAsia="zh-CN" w:bidi="hi-IN"/>
-        </w:rPr>
-        <w:t xml:space="preserve"> memiliki aturan dan arsitektur sehingga memungkinkan untuk membuat berbagai jenis aplikasi. (Dasari Hermitha Curie, 2019)</w:t>
-      </w:r>
-    </w:p>
-    <w:p>
-      <w:pPr>
-        <w:pStyle w:val="LOnormal"/>
-        <w:ind w:left="0" w:hanging="0"/>
-        <w:jc w:val="both"/>
-        <w:rPr/>
-      </w:pPr>
-      <w:r>
-        <w:rPr>
-          <w:b w:val="false"/>
-          <w:bCs w:val="false"/>
-          <w:i w:val="false"/>
-          <w:iCs w:val="false"/>
-        </w:rPr>
-        <w:t>2.2.5.</w:t>
-        <w:tab/>
-        <w:t>Javascript</w:t>
-      </w:r>
-    </w:p>
-    <w:p>
-      <w:pPr>
-        <w:pStyle w:val="LOnormal"/>
-        <w:ind w:left="0" w:hanging="0"/>
-        <w:jc w:val="both"/>
-        <w:rPr/>
-      </w:pPr>
-      <w:r>
-        <w:rPr>
-          <w:b w:val="false"/>
-          <w:bCs w:val="false"/>
-          <w:i w:val="false"/>
-          <w:iCs w:val="false"/>
-        </w:rPr>
-        <w:tab/>
-        <w:t>JavaScript adalah bahasa pemrograman dinamis yang dapat menambahkan interaktivitas ke situs web. (Mozilla, 2020)</w:t>
-      </w:r>
-    </w:p>
-    <w:p>
-      <w:pPr>
-        <w:pStyle w:val="LOnormal"/>
-        <w:ind w:left="0" w:hanging="0"/>
-        <w:jc w:val="both"/>
-        <w:rPr>
-          <w:b w:val="false"/>
-          <w:b w:val="false"/>
-          <w:bCs w:val="false"/>
-        </w:rPr>
-      </w:pPr>
-      <w:r>
-        <w:rPr>
-          <w:b w:val="false"/>
-          <w:bCs w:val="false"/>
-          <w:i w:val="false"/>
-          <w:iCs w:val="false"/>
-        </w:rPr>
-        <w:t>2.2.6.</w:t>
-        <w:tab/>
-        <w:t>NodeJS</w:t>
-      </w:r>
-    </w:p>
-    <w:p>
-      <w:pPr>
-        <w:pStyle w:val="LOnormal"/>
-        <w:ind w:left="0" w:hanging="0"/>
-        <w:jc w:val="both"/>
-        <w:rPr/>
-      </w:pPr>
-      <w:r>
-        <w:rPr>
-          <w:b w:val="false"/>
-          <w:bCs w:val="false"/>
-        </w:rPr>
-        <w:tab/>
-        <w:t xml:space="preserve">NodeJS merupakan perangkat lunak yang duginakan untuk menjalankan program berbasis Javascript. Dengan menggunakan metode asingkron dalam manajemen prosesnya, NodeJS </w:t>
-      </w:r>
-      <w:r>
-        <w:rPr>
-          <w:rFonts w:eastAsia="DejaVu Sans" w:cs="Noto Sans Devanagari"/>
-          <w:b w:val="false"/>
-          <w:bCs w:val="false"/>
-          <w:color w:val="auto"/>
-          <w:kern w:val="0"/>
-          <w:sz w:val="24"/>
-          <w:szCs w:val="24"/>
-          <w:lang w:val="en-US" w:eastAsia="zh-CN" w:bidi="hi-IN"/>
-        </w:rPr>
-        <w:t>memungkinkan</w:t>
-      </w:r>
-      <w:r>
-        <w:rPr>
-          <w:b w:val="false"/>
-          <w:bCs w:val="false"/>
-        </w:rPr>
-        <w:t xml:space="preserve"> untuk membangun aplikasi jaringan yang dapat diskalakan. (NodeJS, 2020)</w:t>
-      </w:r>
-      <w:r>
-        <w:br w:type="page"/>
-      </w:r>
-    </w:p>
-    <w:p>
-      <w:pPr>
-        <w:pStyle w:val="LOnormal"/>
-        <w:ind w:left="0" w:hanging="0"/>
         <w:jc w:val="center"/>
         <w:rPr/>
       </w:pPr>
       <w:r>
-        <w:rPr/>
-        <w:t>BAB III</w:t>
-      </w:r>
-    </w:p>
-    <w:p>
-      <w:pPr>
-        <w:pStyle w:val="LOnormal"/>
-        <w:ind w:left="0" w:hanging="0"/>
-        <w:jc w:val="center"/>
-        <w:rPr>
-          <w:rFonts w:ascii="Times New Roman" w:hAnsi="Times New Roman" w:eastAsia="DejaVu Sans" w:cs="Noto Sans Devanagari"/>
-          <w:b/>
-          <w:b/>
-          <w:color w:val="auto"/>
-          <w:kern w:val="0"/>
-          <w:sz w:val="24"/>
-          <w:szCs w:val="24"/>
-          <w:lang w:val="en-US" w:eastAsia="zh-CN" w:bidi="hi-IN"/>
-        </w:rPr>
-      </w:pPr>
-      <w:r>
-        <w:rPr>
-          <w:rFonts w:eastAsia="DejaVu Sans" w:cs="Noto Sans Devanagari"/>
-          <w:b/>
-          <w:color w:val="auto"/>
-          <w:kern w:val="0"/>
-          <w:sz w:val="24"/>
-          <w:szCs w:val="24"/>
-          <w:lang w:val="en-US" w:eastAsia="zh-CN" w:bidi="hi-IN"/>
-        </w:rPr>
-        <w:t>METODE PENELITIAN</w:t>
-      </w:r>
-    </w:p>
-    <w:p>
-      <w:pPr>
-        <w:pStyle w:val="LOnormal"/>
-        <w:ind w:left="0" w:hanging="0"/>
-        <w:jc w:val="center"/>
-        <w:rPr/>
-      </w:pPr>
-      <w:r>
-        <w:rPr/>
-      </w:r>
-    </w:p>
-    <w:p>
-      <w:pPr>
-        <w:pStyle w:val="LOnormal"/>
-        <w:ind w:left="0" w:hanging="0"/>
-        <w:jc w:val="both"/>
-        <w:rPr/>
-      </w:pPr>
-      <w:r>
-        <w:rPr/>
-        <w:t>3.1.</w:t>
-        <w:tab/>
-      </w:r>
-      <w:r>
-        <w:rPr>
-          <w:rFonts w:eastAsia="DejaVu Sans" w:cs="Noto Sans Devanagari"/>
-          <w:b/>
-          <w:color w:val="auto"/>
-          <w:kern w:val="0"/>
-          <w:sz w:val="24"/>
-          <w:szCs w:val="24"/>
-          <w:lang w:val="en-US" w:eastAsia="zh-CN" w:bidi="hi-IN"/>
-        </w:rPr>
-        <w:t>Peralatan</w:t>
-      </w:r>
-    </w:p>
-    <w:p>
-      <w:pPr>
-        <w:pStyle w:val="LOnormal"/>
-        <w:ind w:left="0" w:hanging="0"/>
-        <w:jc w:val="both"/>
-        <w:rPr/>
-      </w:pPr>
-      <w:r>
-        <w:rPr>
-          <w:b w:val="false"/>
-          <w:bCs w:val="false"/>
-        </w:rPr>
-        <w:tab/>
-        <w:t xml:space="preserve">Dalam melaksanakan penelitian digunakan peralatan untuk menunjang berjalannya pembuatan </w:t>
-      </w:r>
-      <w:r>
-        <w:rPr>
-          <w:b w:val="false"/>
-          <w:bCs w:val="false"/>
-          <w:i/>
-          <w:iCs/>
-        </w:rPr>
-        <w:t>framework</w:t>
-      </w:r>
-      <w:r>
-        <w:rPr>
-          <w:b w:val="false"/>
-          <w:bCs w:val="false"/>
-          <w:i w:val="false"/>
-          <w:iCs w:val="false"/>
-        </w:rPr>
-        <w:t>.</w:t>
-      </w:r>
-    </w:p>
-    <w:p>
-      <w:pPr>
-        <w:pStyle w:val="LOnormal"/>
-        <w:ind w:left="0" w:hanging="0"/>
-        <w:jc w:val="both"/>
-        <w:rPr/>
-      </w:pPr>
-      <w:r>
-        <w:rPr>
-          <w:b w:val="false"/>
-          <w:bCs w:val="false"/>
-        </w:rPr>
-        <w:t xml:space="preserve">3.1.1. </w:t>
-      </w:r>
-      <w:r>
-        <w:rPr>
-          <w:rFonts w:eastAsia="DejaVu Sans" w:cs="Noto Sans Devanagari"/>
-          <w:b w:val="false"/>
-          <w:bCs w:val="false"/>
-          <w:color w:val="auto"/>
-          <w:kern w:val="0"/>
-          <w:sz w:val="24"/>
-          <w:szCs w:val="24"/>
-          <w:lang w:val="en-US" w:eastAsia="zh-CN" w:bidi="hi-IN"/>
-        </w:rPr>
-        <w:t>Hardware</w:t>
-      </w:r>
-    </w:p>
-    <w:p>
-      <w:pPr>
-        <w:pStyle w:val="LOnormal"/>
-        <w:ind w:left="0" w:hanging="0"/>
-        <w:jc w:val="both"/>
-        <w:rPr/>
-      </w:pPr>
-      <w:r>
-        <w:rPr>
-          <w:rFonts w:eastAsia="DejaVu Sans" w:cs="Noto Sans Devanagari"/>
-          <w:b w:val="false"/>
-          <w:bCs w:val="false"/>
-          <w:color w:val="auto"/>
-          <w:kern w:val="0"/>
-          <w:sz w:val="24"/>
-          <w:szCs w:val="24"/>
-          <w:lang w:val="en-US" w:eastAsia="zh-CN" w:bidi="hi-IN"/>
-        </w:rPr>
-        <w:tab/>
-      </w:r>
-      <w:r>
-        <w:rPr>
-          <w:rFonts w:eastAsia="DejaVu Sans" w:cs="Noto Sans Devanagari"/>
-          <w:b w:val="false"/>
-          <w:bCs w:val="false"/>
-          <w:i w:val="false"/>
-          <w:iCs w:val="false"/>
-          <w:color w:val="auto"/>
-          <w:kern w:val="0"/>
-          <w:sz w:val="24"/>
-          <w:szCs w:val="24"/>
-          <w:lang w:val="en-US" w:eastAsia="zh-CN" w:bidi="hi-IN"/>
-        </w:rPr>
-        <w:t>Adapun perangkat keras (</w:t>
-      </w:r>
-      <w:r>
-        <w:rPr>
-          <w:rFonts w:eastAsia="DejaVu Sans" w:cs="Noto Sans Devanagari"/>
-          <w:b w:val="false"/>
-          <w:bCs w:val="false"/>
-          <w:i/>
-          <w:iCs/>
-          <w:color w:val="auto"/>
-          <w:kern w:val="0"/>
-          <w:sz w:val="24"/>
-          <w:szCs w:val="24"/>
-          <w:lang w:val="en-US" w:eastAsia="zh-CN" w:bidi="hi-IN"/>
-        </w:rPr>
-        <w:t>hardware</w:t>
-      </w:r>
-      <w:r>
-        <w:rPr>
-          <w:rFonts w:eastAsia="DejaVu Sans" w:cs="Noto Sans Devanagari"/>
-          <w:b w:val="false"/>
-          <w:bCs w:val="false"/>
-          <w:i w:val="false"/>
-          <w:iCs w:val="false"/>
-          <w:color w:val="auto"/>
-          <w:kern w:val="0"/>
-          <w:sz w:val="24"/>
-          <w:szCs w:val="24"/>
-          <w:lang w:val="en-US" w:eastAsia="zh-CN" w:bidi="hi-IN"/>
-        </w:rPr>
-        <w:t xml:space="preserve">) yang digunakan dalam membangun </w:t>
-      </w:r>
-      <w:r>
-        <w:rPr>
-          <w:rFonts w:eastAsia="DejaVu Sans" w:cs="Noto Sans Devanagari"/>
-          <w:b w:val="false"/>
-          <w:bCs w:val="false"/>
-          <w:i/>
-          <w:iCs/>
-          <w:color w:val="auto"/>
-          <w:kern w:val="0"/>
-          <w:sz w:val="24"/>
-          <w:szCs w:val="24"/>
-          <w:lang w:val="en-US" w:eastAsia="zh-CN" w:bidi="hi-IN"/>
-        </w:rPr>
-        <w:t>framework</w:t>
-      </w:r>
-      <w:r>
-        <w:rPr>
-          <w:rFonts w:eastAsia="DejaVu Sans" w:cs="Noto Sans Devanagari"/>
-          <w:b w:val="false"/>
-          <w:bCs w:val="false"/>
-          <w:i w:val="false"/>
-          <w:iCs w:val="false"/>
-          <w:color w:val="auto"/>
-          <w:kern w:val="0"/>
-          <w:sz w:val="24"/>
-          <w:szCs w:val="24"/>
-          <w:lang w:val="en-US" w:eastAsia="zh-CN" w:bidi="hi-IN"/>
-        </w:rPr>
-        <w:t xml:space="preserve"> ini, yaitu komputer dengan</w:t>
-      </w:r>
-      <w:r>
-        <w:rPr>
-          <w:rFonts w:eastAsia="DejaVu Sans" w:cs="Noto Sans Devanagari"/>
-          <w:b w:val="false"/>
-          <w:bCs w:val="false"/>
-          <w:i/>
-          <w:iCs/>
-          <w:color w:val="auto"/>
-          <w:kern w:val="0"/>
-          <w:sz w:val="24"/>
-          <w:szCs w:val="24"/>
-          <w:lang w:val="en-US" w:eastAsia="zh-CN" w:bidi="hi-IN"/>
-        </w:rPr>
-        <w:t xml:space="preserve"> memory </w:t>
-      </w:r>
-      <w:r>
-        <w:rPr>
-          <w:rFonts w:eastAsia="DejaVu Sans" w:cs="Noto Sans Devanagari"/>
-          <w:b w:val="false"/>
-          <w:bCs w:val="false"/>
-          <w:i w:val="false"/>
-          <w:iCs w:val="false"/>
-          <w:color w:val="auto"/>
-          <w:kern w:val="0"/>
-          <w:sz w:val="24"/>
-          <w:szCs w:val="24"/>
-          <w:lang w:val="en-US" w:eastAsia="zh-CN" w:bidi="hi-IN"/>
-        </w:rPr>
-        <w:t xml:space="preserve">8GB, </w:t>
-      </w:r>
-      <w:r>
-        <w:rPr>
-          <w:rFonts w:eastAsia="DejaVu Sans" w:cs="Noto Sans Devanagari"/>
-          <w:b w:val="false"/>
-          <w:bCs w:val="false"/>
-          <w:i/>
-          <w:iCs/>
-          <w:color w:val="auto"/>
-          <w:kern w:val="0"/>
-          <w:sz w:val="24"/>
-          <w:szCs w:val="24"/>
-          <w:lang w:val="en-US" w:eastAsia="zh-CN" w:bidi="hi-IN"/>
-        </w:rPr>
-        <w:t>processor</w:t>
-      </w:r>
-      <w:r>
-        <w:rPr>
-          <w:rFonts w:eastAsia="DejaVu Sans" w:cs="Noto Sans Devanagari"/>
-          <w:b w:val="false"/>
-          <w:bCs w:val="false"/>
-          <w:i w:val="false"/>
-          <w:iCs w:val="false"/>
-          <w:color w:val="auto"/>
-          <w:kern w:val="0"/>
-          <w:sz w:val="24"/>
-          <w:szCs w:val="24"/>
-          <w:lang w:val="en-US" w:eastAsia="zh-CN" w:bidi="hi-IN"/>
-        </w:rPr>
-        <w:t xml:space="preserve"> Intel Core i5, Solid State Disk (SSD) 120GB.</w:t>
-      </w:r>
-    </w:p>
-    <w:p>
-      <w:pPr>
-        <w:pStyle w:val="LOnormal"/>
-        <w:ind w:left="0" w:hanging="0"/>
-        <w:jc w:val="both"/>
-        <w:rPr/>
-      </w:pPr>
-      <w:r>
-        <w:rPr>
-          <w:b w:val="false"/>
-          <w:bCs w:val="false"/>
-        </w:rPr>
-        <w:t>3.1.2. Software</w:t>
-      </w:r>
-    </w:p>
-    <w:p>
-      <w:pPr>
-        <w:pStyle w:val="LOnormal"/>
-        <w:ind w:left="0" w:hanging="0"/>
-        <w:jc w:val="both"/>
-        <w:rPr/>
-      </w:pPr>
-      <w:r>
-        <w:rPr>
-          <w:b w:val="false"/>
-          <w:bCs w:val="false"/>
-        </w:rPr>
-        <w:tab/>
-      </w:r>
-      <w:r>
-        <w:rPr>
-          <w:rFonts w:eastAsia="DejaVu Sans" w:cs="Noto Sans Devanagari"/>
-          <w:b w:val="false"/>
-          <w:bCs w:val="false"/>
-          <w:i w:val="false"/>
-          <w:iCs w:val="false"/>
-          <w:color w:val="auto"/>
-          <w:kern w:val="0"/>
-          <w:sz w:val="24"/>
-          <w:szCs w:val="24"/>
-          <w:lang w:val="en-US" w:eastAsia="zh-CN" w:bidi="hi-IN"/>
-        </w:rPr>
-        <w:t>Adapun perangkat lunak (</w:t>
-      </w:r>
-      <w:r>
-        <w:rPr>
-          <w:rFonts w:eastAsia="DejaVu Sans" w:cs="Noto Sans Devanagari"/>
-          <w:b w:val="false"/>
-          <w:bCs w:val="false"/>
-          <w:i/>
-          <w:iCs/>
-          <w:color w:val="auto"/>
-          <w:kern w:val="0"/>
-          <w:sz w:val="24"/>
-          <w:szCs w:val="24"/>
-          <w:lang w:val="en-US" w:eastAsia="zh-CN" w:bidi="hi-IN"/>
-        </w:rPr>
-        <w:t>software</w:t>
-      </w:r>
-      <w:r>
-        <w:rPr>
-          <w:rFonts w:eastAsia="DejaVu Sans" w:cs="Noto Sans Devanagari"/>
-          <w:b w:val="false"/>
-          <w:bCs w:val="false"/>
-          <w:i w:val="false"/>
-          <w:iCs w:val="false"/>
-          <w:color w:val="auto"/>
-          <w:kern w:val="0"/>
-          <w:sz w:val="24"/>
-          <w:szCs w:val="24"/>
-          <w:lang w:val="en-US" w:eastAsia="zh-CN" w:bidi="hi-IN"/>
-        </w:rPr>
-        <w:t xml:space="preserve">) yang digunakan dalam membangun </w:t>
-      </w:r>
-      <w:r>
-        <w:rPr>
-          <w:rFonts w:eastAsia="DejaVu Sans" w:cs="Noto Sans Devanagari"/>
-          <w:b w:val="false"/>
-          <w:bCs w:val="false"/>
-          <w:i/>
-          <w:iCs/>
-          <w:color w:val="auto"/>
-          <w:kern w:val="0"/>
-          <w:sz w:val="24"/>
-          <w:szCs w:val="24"/>
-          <w:lang w:val="en-US" w:eastAsia="zh-CN" w:bidi="hi-IN"/>
-        </w:rPr>
-        <w:t>framework</w:t>
-      </w:r>
-      <w:r>
-        <w:rPr>
-          <w:rFonts w:eastAsia="DejaVu Sans" w:cs="Noto Sans Devanagari"/>
-          <w:b w:val="false"/>
-          <w:bCs w:val="false"/>
-          <w:i w:val="false"/>
-          <w:iCs w:val="false"/>
-          <w:color w:val="auto"/>
-          <w:kern w:val="0"/>
-          <w:sz w:val="24"/>
-          <w:szCs w:val="24"/>
-          <w:lang w:val="en-US" w:eastAsia="zh-CN" w:bidi="hi-IN"/>
-        </w:rPr>
-        <w:t xml:space="preserve"> ini, yaitu Arch Linux sebagai sistem operasi, Chromium sebagai </w:t>
-      </w:r>
-      <w:r>
-        <w:rPr>
-          <w:rFonts w:eastAsia="DejaVu Sans" w:cs="Noto Sans Devanagari"/>
-          <w:b w:val="false"/>
-          <w:bCs w:val="false"/>
-          <w:i/>
-          <w:iCs/>
-          <w:color w:val="auto"/>
-          <w:kern w:val="0"/>
-          <w:sz w:val="24"/>
-          <w:szCs w:val="24"/>
-          <w:lang w:val="en-US" w:eastAsia="zh-CN" w:bidi="hi-IN"/>
-        </w:rPr>
-        <w:t>web browser</w:t>
-      </w:r>
-      <w:r>
-        <w:rPr>
-          <w:rFonts w:eastAsia="DejaVu Sans" w:cs="Noto Sans Devanagari"/>
-          <w:b w:val="false"/>
-          <w:bCs w:val="false"/>
-          <w:i w:val="false"/>
-          <w:iCs w:val="false"/>
-          <w:color w:val="auto"/>
-          <w:kern w:val="0"/>
-          <w:sz w:val="24"/>
-          <w:szCs w:val="24"/>
-          <w:lang w:val="en-US" w:eastAsia="zh-CN" w:bidi="hi-IN"/>
-        </w:rPr>
-        <w:t xml:space="preserve">, VSCodium sebagai penyunting kode, NodeJS untuk menjalankan </w:t>
-      </w:r>
-      <w:r>
-        <w:rPr>
-          <w:rFonts w:eastAsia="DejaVu Sans" w:cs="Noto Sans Devanagari"/>
-          <w:b w:val="false"/>
-          <w:bCs w:val="false"/>
-          <w:i/>
-          <w:iCs/>
-          <w:color w:val="auto"/>
-          <w:kern w:val="0"/>
-          <w:sz w:val="24"/>
-          <w:szCs w:val="24"/>
-          <w:lang w:val="en-US" w:eastAsia="zh-CN" w:bidi="hi-IN"/>
-        </w:rPr>
-        <w:t>framework</w:t>
-      </w:r>
-      <w:r>
-        <w:rPr>
-          <w:rFonts w:eastAsia="DejaVu Sans" w:cs="Noto Sans Devanagari"/>
-          <w:b w:val="false"/>
-          <w:bCs w:val="false"/>
-          <w:i w:val="false"/>
-          <w:iCs w:val="false"/>
-          <w:color w:val="auto"/>
-          <w:kern w:val="0"/>
-          <w:sz w:val="24"/>
-          <w:szCs w:val="24"/>
-          <w:lang w:val="en-US" w:eastAsia="zh-CN" w:bidi="hi-IN"/>
-        </w:rPr>
-        <w:t>, dan Git untuk memanajemen versi.</w:t>
-      </w:r>
-    </w:p>
-    <w:p>
-      <w:pPr>
-        <w:pStyle w:val="LOnormal"/>
-        <w:ind w:left="0" w:hanging="0"/>
-        <w:jc w:val="both"/>
-        <w:rPr>
-          <w:rFonts w:eastAsia="DejaVu Sans" w:cs="Noto Sans Devanagari"/>
-          <w:b w:val="false"/>
-          <w:b w:val="false"/>
-          <w:bCs w:val="false"/>
-          <w:i w:val="false"/>
-          <w:i w:val="false"/>
-          <w:iCs w:val="false"/>
-          <w:color w:val="auto"/>
-          <w:kern w:val="0"/>
-          <w:sz w:val="24"/>
-          <w:szCs w:val="24"/>
-          <w:lang w:val="en-US" w:eastAsia="zh-CN" w:bidi="hi-IN"/>
-        </w:rPr>
-      </w:pPr>
-      <w:r>
-        <w:rPr>
-          <w:rFonts w:eastAsia="DejaVu Sans" w:cs="Noto Sans Devanagari"/>
-          <w:b w:val="false"/>
-          <w:bCs w:val="false"/>
-          <w:i w:val="false"/>
-          <w:iCs w:val="false"/>
-          <w:color w:val="auto"/>
-          <w:kern w:val="0"/>
-          <w:sz w:val="24"/>
-          <w:szCs w:val="24"/>
-          <w:lang w:val="en-US" w:eastAsia="zh-CN" w:bidi="hi-IN"/>
-        </w:rPr>
-      </w:r>
-    </w:p>
-    <w:p>
-      <w:pPr>
-        <w:pStyle w:val="LOnormal"/>
-        <w:ind w:left="0" w:hanging="0"/>
-        <w:jc w:val="both"/>
-        <w:rPr/>
-      </w:pPr>
-      <w:r>
-        <w:rPr/>
-        <w:t>3.2.</w:t>
-        <w:tab/>
-      </w:r>
-      <w:r>
-        <w:rPr>
-          <w:rFonts w:eastAsia="DejaVu Sans" w:cs="Noto Sans Devanagari"/>
-          <w:b/>
-          <w:color w:val="auto"/>
-          <w:kern w:val="0"/>
-          <w:sz w:val="24"/>
-          <w:szCs w:val="24"/>
-          <w:lang w:val="en-US" w:eastAsia="zh-CN" w:bidi="hi-IN"/>
-        </w:rPr>
-        <w:t>Perancangan Framework</w:t>
-      </w:r>
-    </w:p>
-    <w:p>
-      <w:pPr>
-        <w:pStyle w:val="LOnormal"/>
-        <w:ind w:left="0" w:hanging="0"/>
-        <w:jc w:val="both"/>
-        <w:rPr/>
-      </w:pPr>
-      <w:r>
-        <w:rPr>
-          <w:rFonts w:eastAsia="DejaVu Sans" w:cs="Noto Sans Devanagari"/>
-          <w:b w:val="false"/>
-          <w:bCs w:val="false"/>
-          <w:i w:val="false"/>
-          <w:iCs w:val="false"/>
-          <w:color w:val="auto"/>
-          <w:kern w:val="0"/>
-          <w:sz w:val="24"/>
-          <w:szCs w:val="24"/>
-          <w:lang w:val="en-US" w:eastAsia="zh-CN" w:bidi="hi-IN"/>
-        </w:rPr>
-        <w:t xml:space="preserve">3.2.1. Komponen Utama </w:t>
-      </w:r>
-      <w:r>
-        <w:rPr>
-          <w:rFonts w:eastAsia="DejaVu Sans" w:cs="Noto Sans Devanagari"/>
-          <w:b w:val="false"/>
-          <w:bCs w:val="false"/>
-          <w:i/>
-          <w:iCs/>
-          <w:color w:val="auto"/>
-          <w:kern w:val="0"/>
-          <w:sz w:val="24"/>
-          <w:szCs w:val="24"/>
-          <w:lang w:val="en-US" w:eastAsia="zh-CN" w:bidi="hi-IN"/>
-        </w:rPr>
-        <w:t>Framework</w:t>
-      </w:r>
-      <w:r>
-        <w:rPr>
-          <w:b w:val="false"/>
-          <w:bCs w:val="false"/>
-        </w:rPr>
-        <w:t xml:space="preserve"> </w:t>
-      </w:r>
-    </w:p>
-    <w:p>
-      <w:pPr>
-        <w:pStyle w:val="LOnormal"/>
-        <w:ind w:left="0" w:hanging="0"/>
-        <w:jc w:val="both"/>
-        <w:rPr>
-          <w:b w:val="false"/>
-          <w:b w:val="false"/>
-          <w:bCs w:val="false"/>
-          <w:i w:val="false"/>
-          <w:i w:val="false"/>
-          <w:iCs w:val="false"/>
-        </w:rPr>
-      </w:pPr>
-      <w:r>
-        <w:rPr>
-          <w:b w:val="false"/>
-          <w:bCs w:val="false"/>
-          <w:i w:val="false"/>
-          <w:iCs w:val="false"/>
-        </w:rPr>
-        <w:tab/>
-      </w:r>
-      <w:r>
-        <w:rPr>
-          <w:b w:val="false"/>
-          <w:bCs w:val="false"/>
-          <w:i/>
-          <w:iCs/>
-        </w:rPr>
-        <w:t xml:space="preserve">Framework </w:t>
-      </w:r>
-      <w:r>
-        <w:rPr>
-          <w:b w:val="false"/>
-          <w:bCs w:val="false"/>
-          <w:i w:val="false"/>
-          <w:iCs w:val="false"/>
-        </w:rPr>
-        <w:t>yang dibuat dalam penelitian ini terdiri dari beberapa bagian (komponen) yang tergambarkan pada ilustrasi berikut.</w:t>
-      </w:r>
-    </w:p>
-    <w:p>
-      <w:pPr>
-        <w:pStyle w:val="LOnormal"/>
-        <w:ind w:left="0" w:hanging="0"/>
-        <w:jc w:val="center"/>
-        <w:rPr>
-          <w:b w:val="false"/>
-          <w:b w:val="false"/>
-          <w:bCs w:val="false"/>
-          <w:i w:val="false"/>
-          <w:i w:val="false"/>
-          <w:iCs w:val="false"/>
+        <w:rPr>
+          <w:b w:val="false"/>
+          <w:bCs w:val="false"/>
+        </w:rPr>
+        <w:t>Gambar 0.0. asd</w:t>
+      </w:r>
+    </w:p>
+    <w:p>
+      <w:pPr>
+        <w:pStyle w:val="LOnormal"/>
+        <w:ind w:left="0" w:hanging="0"/>
+        <w:jc w:val="both"/>
+        <w:rPr>
+          <w:b w:val="false"/>
+          <w:b w:val="false"/>
+          <w:bCs w:val="false"/>
         </w:rPr>
       </w:pPr>
       <w:r>
         <w:rPr/>
         <w:drawing>
           <wp:inline distT="0" distB="0" distL="0" distR="0">
-            <wp:extent cx="4086225" cy="1666875"/>
+            <wp:extent cx="5041265" cy="1031875"/>
             <wp:effectExtent l="0" t="0" r="0" b="0"/>
-            <wp:docPr id="2" name="Image1" descr=""/>
+            <wp:docPr id="2" name="Image2" descr=""/>
             <wp:cNvGraphicFramePr>
               <a:graphicFrameLocks xmlns:a="http://schemas.openxmlformats.org/drawingml/2006/main" noChangeAspect="1"/>
             </wp:cNvGraphicFramePr>
@@ -6764,13 +5953,1265 @@
               <a:graphicData uri="http://schemas.openxmlformats.org/drawingml/2006/picture">
                 <pic:pic xmlns:pic="http://schemas.openxmlformats.org/drawingml/2006/picture">
                   <pic:nvPicPr>
-                    <pic:cNvPr id="2" name="Image1" descr=""/>
+                    <pic:cNvPr id="2" name="Image2" descr=""/>
                     <pic:cNvPicPr>
                       <a:picLocks noChangeAspect="1" noChangeArrowheads="1"/>
                     </pic:cNvPicPr>
                   </pic:nvPicPr>
                   <pic:blipFill>
                     <a:blip r:embed="rId3"/>
+                    <a:stretch>
+                      <a:fillRect/>
+                    </a:stretch>
+                  </pic:blipFill>
+                  <pic:spPr bwMode="auto">
+                    <a:xfrm>
+                      <a:off x="0" y="0"/>
+                      <a:ext cx="5041265" cy="1031875"/>
+                    </a:xfrm>
+                    <a:prstGeom prst="rect">
+                      <a:avLst/>
+                    </a:prstGeom>
+                  </pic:spPr>
+                </pic:pic>
+              </a:graphicData>
+            </a:graphic>
+          </wp:inline>
+        </w:drawing>
+      </w:r>
+    </w:p>
+    <w:p>
+      <w:pPr>
+        <w:pStyle w:val="LOnormal"/>
+        <w:ind w:left="0" w:hanging="0"/>
+        <w:jc w:val="both"/>
+        <w:rPr>
+          <w:b w:val="false"/>
+          <w:b w:val="false"/>
+          <w:bCs w:val="false"/>
+        </w:rPr>
+      </w:pPr>
+      <w:r>
+        <w:rPr>
+          <w:b w:val="false"/>
+          <w:bCs w:val="false"/>
+        </w:rPr>
+        <w:tab/>
+        <w:t>Proses di awali pada tahap 1, yaitu pengguna (</w:t>
+      </w:r>
+      <w:r>
+        <w:rPr>
+          <w:b w:val="false"/>
+          <w:bCs w:val="false"/>
+          <w:i/>
+          <w:iCs/>
+        </w:rPr>
+        <w:t>user</w:t>
+      </w:r>
+      <w:r>
+        <w:rPr>
+          <w:b w:val="false"/>
+          <w:bCs w:val="false"/>
+          <w:i w:val="false"/>
+          <w:iCs w:val="false"/>
+        </w:rPr>
+        <w:t xml:space="preserve">) mengakses aplikasi </w:t>
+      </w:r>
+      <w:r>
+        <w:rPr>
+          <w:b w:val="false"/>
+          <w:bCs w:val="false"/>
+          <w:i/>
+          <w:iCs/>
+        </w:rPr>
+        <w:t xml:space="preserve">client </w:t>
+      </w:r>
+      <w:r>
+        <w:rPr>
+          <w:b w:val="false"/>
+          <w:bCs w:val="false"/>
+          <w:i w:val="false"/>
+          <w:iCs w:val="false"/>
+        </w:rPr>
+        <w:t>yang</w:t>
+      </w:r>
+    </w:p>
+    <w:p>
+      <w:pPr>
+        <w:pStyle w:val="LOnormal"/>
+        <w:ind w:left="0" w:hanging="0"/>
+        <w:jc w:val="both"/>
+        <w:rPr/>
+      </w:pPr>
+      <w:r>
+        <w:rPr>
+          <w:b w:val="false"/>
+          <w:bCs w:val="false"/>
+          <w:i w:val="false"/>
+          <w:iCs w:val="false"/>
+        </w:rPr>
+        <w:t>2.2.4.</w:t>
+        <w:tab/>
+      </w:r>
+      <w:r>
+        <w:rPr>
+          <w:rFonts w:eastAsia="DejaVu Sans" w:cs="Noto Sans Devanagari"/>
+          <w:b w:val="false"/>
+          <w:bCs w:val="false"/>
+          <w:i/>
+          <w:iCs/>
+          <w:color w:val="auto"/>
+          <w:kern w:val="0"/>
+          <w:sz w:val="24"/>
+          <w:szCs w:val="24"/>
+          <w:lang w:val="en-US" w:eastAsia="zh-CN" w:bidi="hi-IN"/>
+        </w:rPr>
+        <w:t>Framework</w:t>
+      </w:r>
+      <w:r>
+        <w:rPr>
+          <w:rFonts w:eastAsia="DejaVu Sans" w:cs="Noto Sans Devanagari"/>
+          <w:b w:val="false"/>
+          <w:bCs w:val="false"/>
+          <w:i w:val="false"/>
+          <w:iCs w:val="false"/>
+          <w:color w:val="auto"/>
+          <w:kern w:val="0"/>
+          <w:sz w:val="24"/>
+          <w:szCs w:val="24"/>
+          <w:lang w:val="en-US" w:eastAsia="zh-CN" w:bidi="hi-IN"/>
+        </w:rPr>
+        <w:t xml:space="preserve"> Aplikasi</w:t>
+      </w:r>
+    </w:p>
+    <w:p>
+      <w:pPr>
+        <w:pStyle w:val="LOnormal"/>
+        <w:ind w:left="0" w:hanging="0"/>
+        <w:jc w:val="both"/>
+        <w:rPr/>
+      </w:pPr>
+      <w:r>
+        <w:rPr>
+          <w:rFonts w:eastAsia="DejaVu Sans" w:cs="Noto Sans Devanagari"/>
+          <w:b w:val="false"/>
+          <w:bCs w:val="false"/>
+          <w:i/>
+          <w:iCs/>
+          <w:color w:val="auto"/>
+          <w:kern w:val="0"/>
+          <w:sz w:val="24"/>
+          <w:szCs w:val="24"/>
+          <w:lang w:val="en-US" w:eastAsia="zh-CN" w:bidi="hi-IN"/>
+        </w:rPr>
+        <w:tab/>
+        <w:t>Framework</w:t>
+      </w:r>
+      <w:r>
+        <w:rPr>
+          <w:rFonts w:eastAsia="DejaVu Sans" w:cs="Noto Sans Devanagari"/>
+          <w:b w:val="false"/>
+          <w:bCs w:val="false"/>
+          <w:i w:val="false"/>
+          <w:iCs w:val="false"/>
+          <w:color w:val="auto"/>
+          <w:kern w:val="0"/>
+          <w:sz w:val="24"/>
+          <w:szCs w:val="24"/>
+          <w:lang w:val="en-US" w:eastAsia="zh-CN" w:bidi="hi-IN"/>
+        </w:rPr>
+        <w:t xml:space="preserve"> pada dasarnya adalah alat bantu untuk membangun aplikasi sehingga terhindar dari </w:t>
+      </w:r>
+      <w:r>
+        <w:rPr>
+          <w:rFonts w:eastAsia="DejaVu Sans" w:cs="Noto Sans Devanagari"/>
+          <w:b w:val="false"/>
+          <w:bCs w:val="false"/>
+          <w:i/>
+          <w:iCs/>
+          <w:color w:val="auto"/>
+          <w:kern w:val="0"/>
+          <w:sz w:val="24"/>
+          <w:szCs w:val="24"/>
+          <w:lang w:val="en-US" w:eastAsia="zh-CN" w:bidi="hi-IN"/>
+        </w:rPr>
+        <w:t>bug</w:t>
+      </w:r>
+      <w:r>
+        <w:rPr>
+          <w:rFonts w:eastAsia="DejaVu Sans" w:cs="Noto Sans Devanagari"/>
+          <w:b w:val="false"/>
+          <w:bCs w:val="false"/>
+          <w:i w:val="false"/>
+          <w:iCs w:val="false"/>
+          <w:color w:val="auto"/>
+          <w:kern w:val="0"/>
+          <w:sz w:val="24"/>
+          <w:szCs w:val="24"/>
+          <w:lang w:val="en-US" w:eastAsia="zh-CN" w:bidi="hi-IN"/>
+        </w:rPr>
+        <w:t xml:space="preserve"> dan menghemat waktu. </w:t>
+      </w:r>
+      <w:r>
+        <w:rPr>
+          <w:rFonts w:eastAsia="DejaVu Sans" w:cs="Noto Sans Devanagari"/>
+          <w:b w:val="false"/>
+          <w:bCs w:val="false"/>
+          <w:i/>
+          <w:iCs/>
+          <w:color w:val="auto"/>
+          <w:kern w:val="0"/>
+          <w:sz w:val="24"/>
+          <w:szCs w:val="24"/>
+          <w:lang w:val="en-US" w:eastAsia="zh-CN" w:bidi="hi-IN"/>
+        </w:rPr>
+        <w:t>Framework</w:t>
+      </w:r>
+      <w:r>
+        <w:rPr>
+          <w:rFonts w:eastAsia="DejaVu Sans" w:cs="Noto Sans Devanagari"/>
+          <w:b w:val="false"/>
+          <w:bCs w:val="false"/>
+          <w:i w:val="false"/>
+          <w:iCs w:val="false"/>
+          <w:color w:val="auto"/>
+          <w:kern w:val="0"/>
+          <w:sz w:val="24"/>
+          <w:szCs w:val="24"/>
+          <w:lang w:val="en-US" w:eastAsia="zh-CN" w:bidi="hi-IN"/>
+        </w:rPr>
+        <w:t xml:space="preserve"> memiliki aturan dan arsitektur sehingga memungkinkan untuk membuat berbagai jenis aplikasi. (Dasari Hermitha Curie, 2019)</w:t>
+      </w:r>
+    </w:p>
+    <w:p>
+      <w:pPr>
+        <w:pStyle w:val="LOnormal"/>
+        <w:ind w:left="0" w:hanging="0"/>
+        <w:jc w:val="both"/>
+        <w:rPr/>
+      </w:pPr>
+      <w:r>
+        <w:rPr>
+          <w:rFonts w:eastAsia="DejaVu Sans" w:cs="Noto Sans Devanagari"/>
+          <w:b w:val="false"/>
+          <w:bCs w:val="false"/>
+          <w:i w:val="false"/>
+          <w:iCs w:val="false"/>
+          <w:color w:val="auto"/>
+          <w:kern w:val="0"/>
+          <w:sz w:val="24"/>
+          <w:szCs w:val="24"/>
+          <w:lang w:val="en-US" w:eastAsia="zh-CN" w:bidi="hi-IN"/>
+        </w:rPr>
+        <w:tab/>
+      </w:r>
+      <w:r>
+        <w:rPr>
+          <w:rFonts w:eastAsia="DejaVu Sans" w:cs="Noto Sans Devanagari"/>
+          <w:b w:val="false"/>
+          <w:bCs w:val="false"/>
+          <w:i w:val="false"/>
+          <w:iCs w:val="false"/>
+          <w:color w:val="auto"/>
+          <w:kern w:val="0"/>
+          <w:sz w:val="24"/>
+          <w:szCs w:val="24"/>
+          <w:lang w:val="en-US" w:eastAsia="zh-CN" w:bidi="hi-IN"/>
+        </w:rPr>
+        <w:t xml:space="preserve">Aturan-aturan yang ada pada sebuah </w:t>
+      </w:r>
+      <w:r>
+        <w:rPr>
+          <w:rFonts w:eastAsia="DejaVu Sans" w:cs="Noto Sans Devanagari"/>
+          <w:b w:val="false"/>
+          <w:bCs w:val="false"/>
+          <w:i/>
+          <w:iCs/>
+          <w:color w:val="auto"/>
+          <w:kern w:val="0"/>
+          <w:sz w:val="24"/>
+          <w:szCs w:val="24"/>
+          <w:lang w:val="en-US" w:eastAsia="zh-CN" w:bidi="hi-IN"/>
+        </w:rPr>
+        <w:t>framework</w:t>
+      </w:r>
+      <w:r>
+        <w:rPr>
+          <w:rFonts w:eastAsia="DejaVu Sans" w:cs="Noto Sans Devanagari"/>
+          <w:b w:val="false"/>
+          <w:bCs w:val="false"/>
+          <w:i w:val="false"/>
+          <w:iCs w:val="false"/>
+          <w:color w:val="auto"/>
+          <w:kern w:val="0"/>
+          <w:sz w:val="24"/>
+          <w:szCs w:val="24"/>
+          <w:lang w:val="en-US" w:eastAsia="zh-CN" w:bidi="hi-IN"/>
+        </w:rPr>
+        <w:t xml:space="preserve"> bergantung pada arsitektur </w:t>
+      </w:r>
+      <w:r>
+        <w:rPr>
+          <w:rFonts w:eastAsia="DejaVu Sans" w:cs="Noto Sans Devanagari"/>
+          <w:b w:val="false"/>
+          <w:bCs w:val="false"/>
+          <w:i/>
+          <w:iCs/>
+          <w:color w:val="auto"/>
+          <w:kern w:val="0"/>
+          <w:sz w:val="24"/>
+          <w:szCs w:val="24"/>
+          <w:lang w:val="en-US" w:eastAsia="zh-CN" w:bidi="hi-IN"/>
+        </w:rPr>
+        <w:t>framework</w:t>
+      </w:r>
+      <w:r>
+        <w:rPr>
+          <w:rFonts w:eastAsia="DejaVu Sans" w:cs="Noto Sans Devanagari"/>
+          <w:b w:val="false"/>
+          <w:bCs w:val="false"/>
+          <w:i w:val="false"/>
+          <w:iCs w:val="false"/>
+          <w:color w:val="auto"/>
+          <w:kern w:val="0"/>
+          <w:sz w:val="24"/>
+          <w:szCs w:val="24"/>
+          <w:lang w:val="en-US" w:eastAsia="zh-CN" w:bidi="hi-IN"/>
+        </w:rPr>
+        <w:t xml:space="preserve"> itu sendiri. Misalkan, salah satu arsitektur adalah MVC (</w:t>
+      </w:r>
+      <w:r>
+        <w:rPr>
+          <w:rFonts w:eastAsia="DejaVu Sans" w:cs="Noto Sans Devanagari"/>
+          <w:b w:val="false"/>
+          <w:bCs w:val="false"/>
+          <w:i/>
+          <w:iCs/>
+          <w:color w:val="auto"/>
+          <w:kern w:val="0"/>
+          <w:sz w:val="24"/>
+          <w:szCs w:val="24"/>
+          <w:lang w:val="en-US" w:eastAsia="zh-CN" w:bidi="hi-IN"/>
+        </w:rPr>
+        <w:t>Model-View-Controller</w:t>
+      </w:r>
+      <w:r>
+        <w:rPr>
+          <w:rFonts w:eastAsia="DejaVu Sans" w:cs="Noto Sans Devanagari"/>
+          <w:b w:val="false"/>
+          <w:bCs w:val="false"/>
+          <w:i w:val="false"/>
+          <w:iCs w:val="false"/>
+          <w:color w:val="auto"/>
+          <w:kern w:val="0"/>
+          <w:sz w:val="24"/>
+          <w:szCs w:val="24"/>
+          <w:lang w:val="en-US" w:eastAsia="zh-CN" w:bidi="hi-IN"/>
+        </w:rPr>
+        <w:t xml:space="preserve">) yang memisahkan bagian pemodelan data, alur bisnis, dan tampilan. Pada </w:t>
+      </w:r>
+      <w:r>
+        <w:rPr>
+          <w:rFonts w:eastAsia="DejaVu Sans" w:cs="Noto Sans Devanagari"/>
+          <w:b w:val="false"/>
+          <w:bCs w:val="false"/>
+          <w:i/>
+          <w:iCs/>
+          <w:color w:val="auto"/>
+          <w:kern w:val="0"/>
+          <w:sz w:val="24"/>
+          <w:szCs w:val="24"/>
+          <w:lang w:val="en-US" w:eastAsia="zh-CN" w:bidi="hi-IN"/>
+        </w:rPr>
+        <w:t>framework</w:t>
+      </w:r>
+      <w:r>
+        <w:rPr>
+          <w:rFonts w:eastAsia="DejaVu Sans" w:cs="Noto Sans Devanagari"/>
+          <w:b w:val="false"/>
+          <w:bCs w:val="false"/>
+          <w:i w:val="false"/>
+          <w:iCs w:val="false"/>
+          <w:color w:val="auto"/>
+          <w:kern w:val="0"/>
+          <w:sz w:val="24"/>
+          <w:szCs w:val="24"/>
+          <w:lang w:val="en-US" w:eastAsia="zh-CN" w:bidi="hi-IN"/>
+        </w:rPr>
+        <w:t xml:space="preserve"> dengan arsitektur ini, terdapat aturan yang mengharuskan pengembang memisahkan ketiga bagian tersebut sehingga tidak dapat melakukan hal-hal di luar aturan tersebut.</w:t>
+      </w:r>
+    </w:p>
+    <w:p>
+      <w:pPr>
+        <w:pStyle w:val="LOnormal"/>
+        <w:ind w:left="0" w:hanging="0"/>
+        <w:jc w:val="both"/>
+        <w:rPr/>
+      </w:pPr>
+      <w:r>
+        <w:rPr>
+          <w:b w:val="false"/>
+          <w:bCs w:val="false"/>
+          <w:i w:val="false"/>
+          <w:iCs w:val="false"/>
+        </w:rPr>
+        <w:t>2.2.5.</w:t>
+        <w:tab/>
+        <w:t>Javascript</w:t>
+      </w:r>
+    </w:p>
+    <w:p>
+      <w:pPr>
+        <w:pStyle w:val="LOnormal"/>
+        <w:ind w:left="0" w:hanging="0"/>
+        <w:jc w:val="both"/>
+        <w:rPr/>
+      </w:pPr>
+      <w:r>
+        <w:rPr>
+          <w:b w:val="false"/>
+          <w:bCs w:val="false"/>
+          <w:i w:val="false"/>
+          <w:iCs w:val="false"/>
+        </w:rPr>
+        <w:tab/>
+        <w:t>JavaScript adalah bahasa pemrograman dinamis yang dapat menambahkan interaktivitas ke situs web. (Mozilla, 2020)</w:t>
+      </w:r>
+    </w:p>
+    <w:p>
+      <w:pPr>
+        <w:pStyle w:val="LOnormal"/>
+        <w:ind w:left="0" w:hanging="0"/>
+        <w:jc w:val="both"/>
+        <w:rPr>
+          <w:b w:val="false"/>
+          <w:b w:val="false"/>
+          <w:bCs w:val="false"/>
+        </w:rPr>
+      </w:pPr>
+      <w:r>
+        <w:rPr>
+          <w:b w:val="false"/>
+          <w:bCs w:val="false"/>
+          <w:i w:val="false"/>
+          <w:iCs w:val="false"/>
+        </w:rPr>
+        <w:t>2.2.6.</w:t>
+        <w:tab/>
+        <w:t>NodeJS</w:t>
+      </w:r>
+    </w:p>
+    <w:p>
+      <w:pPr>
+        <w:pStyle w:val="LOnormal"/>
+        <w:ind w:left="0" w:hanging="0"/>
+        <w:jc w:val="both"/>
+        <w:rPr/>
+      </w:pPr>
+      <w:r>
+        <w:rPr>
+          <w:b w:val="false"/>
+          <w:bCs w:val="false"/>
+        </w:rPr>
+        <w:tab/>
+        <w:t xml:space="preserve">NodeJS merupakan perangkat lunak yang digunakan untuk menjalankan program berbasis Javascript. Dengan menggunakan metode asingkron dalam manajemen prosesnya, NodeJS </w:t>
+      </w:r>
+      <w:r>
+        <w:rPr>
+          <w:rFonts w:eastAsia="DejaVu Sans" w:cs="Noto Sans Devanagari"/>
+          <w:b w:val="false"/>
+          <w:bCs w:val="false"/>
+          <w:color w:val="auto"/>
+          <w:kern w:val="0"/>
+          <w:sz w:val="24"/>
+          <w:szCs w:val="24"/>
+          <w:lang w:val="en-US" w:eastAsia="zh-CN" w:bidi="hi-IN"/>
+        </w:rPr>
+        <w:t>memungkinkan</w:t>
+      </w:r>
+      <w:r>
+        <w:rPr>
+          <w:b w:val="false"/>
+          <w:bCs w:val="false"/>
+        </w:rPr>
+        <w:t xml:space="preserve"> untuk membangun aplikasi jaringan yang dapat diskalakan. (NodeJS, 2020)</w:t>
+      </w:r>
+    </w:p>
+    <w:p>
+      <w:pPr>
+        <w:pStyle w:val="LOnormal"/>
+        <w:ind w:left="0" w:hanging="0"/>
+        <w:jc w:val="both"/>
+        <w:rPr/>
+      </w:pPr>
+      <w:r>
+        <w:rPr>
+          <w:b w:val="false"/>
+          <w:bCs w:val="false"/>
+        </w:rPr>
+        <w:tab/>
+        <w:t xml:space="preserve">NodeJS biasa digunakan untuk membuat aplikasi berbasis Web. Dengan demikian memungkinkan pengembang untuk menggunakan Javascript di sisi </w:t>
+      </w:r>
+      <w:r>
+        <w:rPr>
+          <w:b w:val="false"/>
+          <w:bCs w:val="false"/>
+          <w:i/>
+          <w:iCs/>
+        </w:rPr>
+        <w:t>client</w:t>
+      </w:r>
+      <w:r>
+        <w:rPr>
+          <w:b w:val="false"/>
+          <w:bCs w:val="false"/>
+          <w:i w:val="false"/>
+          <w:iCs w:val="false"/>
+        </w:rPr>
+        <w:t xml:space="preserve"> dan juga di sisi </w:t>
+      </w:r>
+      <w:r>
+        <w:rPr>
+          <w:b w:val="false"/>
+          <w:bCs w:val="false"/>
+          <w:i/>
+          <w:iCs/>
+        </w:rPr>
+        <w:t>server</w:t>
+      </w:r>
+      <w:r>
+        <w:rPr>
+          <w:b w:val="false"/>
+          <w:bCs w:val="false"/>
+          <w:i w:val="false"/>
+          <w:iCs w:val="false"/>
+        </w:rPr>
+        <w:t xml:space="preserve"> sehingga dapat mengurangi beban dalam mempelajari maupun menerapkan bahasa pemrograman lainnya.</w:t>
+      </w:r>
+    </w:p>
+    <w:p>
+      <w:pPr>
+        <w:pStyle w:val="LOnormal"/>
+        <w:ind w:left="0" w:hanging="0"/>
+        <w:jc w:val="both"/>
+        <w:rPr/>
+      </w:pPr>
+      <w:r>
+        <w:rPr>
+          <w:b w:val="false"/>
+          <w:bCs w:val="false"/>
+          <w:i w:val="false"/>
+          <w:iCs w:val="false"/>
+        </w:rPr>
+        <w:tab/>
+        <w:t>Javascript yang sebelumnya hanya dapat berjalan di lingkup client, dengan menggunakan NodeJS, Javascript dapat memperluas cakupannya ke ranah server. Dengan demikian, pengembang mendapat keuntungan berupa</w:t>
+      </w:r>
+      <w:r>
+        <w:rPr>
+          <w:rFonts w:eastAsia="DejaVu Sans" w:cs="Noto Sans Devanagari"/>
+          <w:b w:val="false"/>
+          <w:bCs w:val="false"/>
+          <w:i w:val="false"/>
+          <w:iCs w:val="false"/>
+          <w:color w:val="auto"/>
+          <w:kern w:val="0"/>
+          <w:sz w:val="24"/>
+          <w:szCs w:val="24"/>
+          <w:lang w:val="en-US" w:eastAsia="zh-CN" w:bidi="hi-IN"/>
+        </w:rPr>
+        <w:t xml:space="preserve"> </w:t>
+      </w:r>
+      <w:r>
+        <w:rPr>
+          <w:b w:val="false"/>
+          <w:bCs w:val="false"/>
+          <w:i w:val="false"/>
+          <w:iCs w:val="false"/>
+        </w:rPr>
+        <w:t xml:space="preserve">kode dari Javascript dapat mengakses hal-hal yang berkaitan dengan sistem operasi, seperti mengelola </w:t>
+      </w:r>
+      <w:r>
+        <w:rPr>
+          <w:b w:val="false"/>
+          <w:bCs w:val="false"/>
+          <w:i/>
+          <w:iCs/>
+        </w:rPr>
+        <w:t>file</w:t>
+      </w:r>
+      <w:r>
+        <w:rPr>
+          <w:b w:val="false"/>
+          <w:bCs w:val="false"/>
+          <w:i w:val="false"/>
+          <w:iCs w:val="false"/>
+        </w:rPr>
+        <w:t>, mengakses DBMS (</w:t>
+      </w:r>
+      <w:r>
+        <w:rPr>
+          <w:b w:val="false"/>
+          <w:bCs w:val="false"/>
+          <w:i/>
+          <w:iCs/>
+        </w:rPr>
+        <w:t>Database Management System</w:t>
+      </w:r>
+      <w:r>
+        <w:rPr>
+          <w:b w:val="false"/>
+          <w:bCs w:val="false"/>
+          <w:i w:val="false"/>
+          <w:iCs w:val="false"/>
+        </w:rPr>
+        <w:t>), mengelola protokol jaringan.</w:t>
+      </w:r>
+      <w:r>
+        <w:br w:type="page"/>
+      </w:r>
+    </w:p>
+    <w:p>
+      <w:pPr>
+        <w:pStyle w:val="LOnormal"/>
+        <w:ind w:left="0" w:hanging="0"/>
+        <w:jc w:val="center"/>
+        <w:rPr/>
+      </w:pPr>
+      <w:r>
+        <w:rPr/>
+        <w:t>BAB III</w:t>
+      </w:r>
+    </w:p>
+    <w:p>
+      <w:pPr>
+        <w:pStyle w:val="LOnormal"/>
+        <w:ind w:left="0" w:hanging="0"/>
+        <w:jc w:val="center"/>
+        <w:rPr>
+          <w:rFonts w:ascii="Times New Roman" w:hAnsi="Times New Roman" w:eastAsia="DejaVu Sans" w:cs="Noto Sans Devanagari"/>
+          <w:b/>
+          <w:b/>
+          <w:color w:val="auto"/>
+          <w:kern w:val="0"/>
+          <w:sz w:val="24"/>
+          <w:szCs w:val="24"/>
+          <w:lang w:val="en-US" w:eastAsia="zh-CN" w:bidi="hi-IN"/>
+        </w:rPr>
+      </w:pPr>
+      <w:r>
+        <w:rPr>
+          <w:rFonts w:eastAsia="DejaVu Sans" w:cs="Noto Sans Devanagari"/>
+          <w:b/>
+          <w:color w:val="auto"/>
+          <w:kern w:val="0"/>
+          <w:sz w:val="24"/>
+          <w:szCs w:val="24"/>
+          <w:lang w:val="en-US" w:eastAsia="zh-CN" w:bidi="hi-IN"/>
+        </w:rPr>
+        <w:t>METODE PENELITIAN</w:t>
+      </w:r>
+    </w:p>
+    <w:p>
+      <w:pPr>
+        <w:pStyle w:val="LOnormal"/>
+        <w:ind w:left="0" w:hanging="0"/>
+        <w:jc w:val="center"/>
+        <w:rPr/>
+      </w:pPr>
+      <w:r>
+        <w:rPr/>
+      </w:r>
+    </w:p>
+    <w:p>
+      <w:pPr>
+        <w:pStyle w:val="LOnormal"/>
+        <w:ind w:left="0" w:hanging="0"/>
+        <w:jc w:val="both"/>
+        <w:rPr/>
+      </w:pPr>
+      <w:r>
+        <w:rPr/>
+        <w:t>3.1.</w:t>
+        <w:tab/>
+      </w:r>
+      <w:r>
+        <w:rPr>
+          <w:rFonts w:eastAsia="DejaVu Sans" w:cs="Noto Sans Devanagari"/>
+          <w:b/>
+          <w:color w:val="auto"/>
+          <w:kern w:val="0"/>
+          <w:sz w:val="24"/>
+          <w:szCs w:val="24"/>
+          <w:lang w:val="en-US" w:eastAsia="zh-CN" w:bidi="hi-IN"/>
+        </w:rPr>
+        <w:t>Peralatan</w:t>
+      </w:r>
+    </w:p>
+    <w:p>
+      <w:pPr>
+        <w:pStyle w:val="LOnormal"/>
+        <w:ind w:left="0" w:hanging="0"/>
+        <w:jc w:val="both"/>
+        <w:rPr/>
+      </w:pPr>
+      <w:r>
+        <w:rPr>
+          <w:b w:val="false"/>
+          <w:bCs w:val="false"/>
+        </w:rPr>
+        <w:tab/>
+        <w:t xml:space="preserve">Dalam melaksanakan penelitian digunakan peralatan untuk menunjang berjalannya pembuatan </w:t>
+      </w:r>
+      <w:r>
+        <w:rPr>
+          <w:b w:val="false"/>
+          <w:bCs w:val="false"/>
+          <w:i/>
+          <w:iCs/>
+        </w:rPr>
+        <w:t>framework</w:t>
+      </w:r>
+      <w:r>
+        <w:rPr>
+          <w:b w:val="false"/>
+          <w:bCs w:val="false"/>
+          <w:i w:val="false"/>
+          <w:iCs w:val="false"/>
+        </w:rPr>
+        <w:t>.</w:t>
+      </w:r>
+    </w:p>
+    <w:p>
+      <w:pPr>
+        <w:pStyle w:val="LOnormal"/>
+        <w:ind w:left="0" w:hanging="0"/>
+        <w:jc w:val="both"/>
+        <w:rPr/>
+      </w:pPr>
+      <w:r>
+        <w:rPr>
+          <w:b w:val="false"/>
+          <w:bCs w:val="false"/>
+        </w:rPr>
+        <w:t xml:space="preserve">3.1.1. </w:t>
+      </w:r>
+      <w:r>
+        <w:rPr>
+          <w:rFonts w:eastAsia="DejaVu Sans" w:cs="Noto Sans Devanagari"/>
+          <w:b w:val="false"/>
+          <w:bCs w:val="false"/>
+          <w:color w:val="auto"/>
+          <w:kern w:val="0"/>
+          <w:sz w:val="24"/>
+          <w:szCs w:val="24"/>
+          <w:lang w:val="en-US" w:eastAsia="zh-CN" w:bidi="hi-IN"/>
+        </w:rPr>
+        <w:t>Hardware</w:t>
+      </w:r>
+    </w:p>
+    <w:p>
+      <w:pPr>
+        <w:pStyle w:val="LOnormal"/>
+        <w:ind w:left="0" w:hanging="0"/>
+        <w:jc w:val="both"/>
+        <w:rPr/>
+      </w:pPr>
+      <w:r>
+        <w:rPr>
+          <w:rFonts w:eastAsia="DejaVu Sans" w:cs="Noto Sans Devanagari"/>
+          <w:b w:val="false"/>
+          <w:bCs w:val="false"/>
+          <w:color w:val="auto"/>
+          <w:kern w:val="0"/>
+          <w:sz w:val="24"/>
+          <w:szCs w:val="24"/>
+          <w:lang w:val="en-US" w:eastAsia="zh-CN" w:bidi="hi-IN"/>
+        </w:rPr>
+        <w:tab/>
+      </w:r>
+      <w:r>
+        <w:rPr>
+          <w:rFonts w:eastAsia="DejaVu Sans" w:cs="Noto Sans Devanagari"/>
+          <w:b w:val="false"/>
+          <w:bCs w:val="false"/>
+          <w:i w:val="false"/>
+          <w:iCs w:val="false"/>
+          <w:color w:val="auto"/>
+          <w:kern w:val="0"/>
+          <w:sz w:val="24"/>
+          <w:szCs w:val="24"/>
+          <w:lang w:val="en-US" w:eastAsia="zh-CN" w:bidi="hi-IN"/>
+        </w:rPr>
+        <w:t>Adapun perangkat keras (</w:t>
+      </w:r>
+      <w:r>
+        <w:rPr>
+          <w:rFonts w:eastAsia="DejaVu Sans" w:cs="Noto Sans Devanagari"/>
+          <w:b w:val="false"/>
+          <w:bCs w:val="false"/>
+          <w:i/>
+          <w:iCs/>
+          <w:color w:val="auto"/>
+          <w:kern w:val="0"/>
+          <w:sz w:val="24"/>
+          <w:szCs w:val="24"/>
+          <w:lang w:val="en-US" w:eastAsia="zh-CN" w:bidi="hi-IN"/>
+        </w:rPr>
+        <w:t>hardware</w:t>
+      </w:r>
+      <w:r>
+        <w:rPr>
+          <w:rFonts w:eastAsia="DejaVu Sans" w:cs="Noto Sans Devanagari"/>
+          <w:b w:val="false"/>
+          <w:bCs w:val="false"/>
+          <w:i w:val="false"/>
+          <w:iCs w:val="false"/>
+          <w:color w:val="auto"/>
+          <w:kern w:val="0"/>
+          <w:sz w:val="24"/>
+          <w:szCs w:val="24"/>
+          <w:lang w:val="en-US" w:eastAsia="zh-CN" w:bidi="hi-IN"/>
+        </w:rPr>
+        <w:t xml:space="preserve">) yang digunakan dalam membangun </w:t>
+      </w:r>
+      <w:r>
+        <w:rPr>
+          <w:rFonts w:eastAsia="DejaVu Sans" w:cs="Noto Sans Devanagari"/>
+          <w:b w:val="false"/>
+          <w:bCs w:val="false"/>
+          <w:i/>
+          <w:iCs/>
+          <w:color w:val="auto"/>
+          <w:kern w:val="0"/>
+          <w:sz w:val="24"/>
+          <w:szCs w:val="24"/>
+          <w:lang w:val="en-US" w:eastAsia="zh-CN" w:bidi="hi-IN"/>
+        </w:rPr>
+        <w:t>framework</w:t>
+      </w:r>
+      <w:r>
+        <w:rPr>
+          <w:rFonts w:eastAsia="DejaVu Sans" w:cs="Noto Sans Devanagari"/>
+          <w:b w:val="false"/>
+          <w:bCs w:val="false"/>
+          <w:i w:val="false"/>
+          <w:iCs w:val="false"/>
+          <w:color w:val="auto"/>
+          <w:kern w:val="0"/>
+          <w:sz w:val="24"/>
+          <w:szCs w:val="24"/>
+          <w:lang w:val="en-US" w:eastAsia="zh-CN" w:bidi="hi-IN"/>
+        </w:rPr>
+        <w:t xml:space="preserve"> ini, yaitu komputer dengan</w:t>
+      </w:r>
+      <w:r>
+        <w:rPr>
+          <w:rFonts w:eastAsia="DejaVu Sans" w:cs="Noto Sans Devanagari"/>
+          <w:b w:val="false"/>
+          <w:bCs w:val="false"/>
+          <w:i/>
+          <w:iCs/>
+          <w:color w:val="auto"/>
+          <w:kern w:val="0"/>
+          <w:sz w:val="24"/>
+          <w:szCs w:val="24"/>
+          <w:lang w:val="en-US" w:eastAsia="zh-CN" w:bidi="hi-IN"/>
+        </w:rPr>
+        <w:t xml:space="preserve"> memory </w:t>
+      </w:r>
+      <w:r>
+        <w:rPr>
+          <w:rFonts w:eastAsia="DejaVu Sans" w:cs="Noto Sans Devanagari"/>
+          <w:b w:val="false"/>
+          <w:bCs w:val="false"/>
+          <w:i w:val="false"/>
+          <w:iCs w:val="false"/>
+          <w:color w:val="auto"/>
+          <w:kern w:val="0"/>
+          <w:sz w:val="24"/>
+          <w:szCs w:val="24"/>
+          <w:lang w:val="en-US" w:eastAsia="zh-CN" w:bidi="hi-IN"/>
+        </w:rPr>
+        <w:t xml:space="preserve">8GB, </w:t>
+      </w:r>
+      <w:r>
+        <w:rPr>
+          <w:rFonts w:eastAsia="DejaVu Sans" w:cs="Noto Sans Devanagari"/>
+          <w:b w:val="false"/>
+          <w:bCs w:val="false"/>
+          <w:i/>
+          <w:iCs/>
+          <w:color w:val="auto"/>
+          <w:kern w:val="0"/>
+          <w:sz w:val="24"/>
+          <w:szCs w:val="24"/>
+          <w:lang w:val="en-US" w:eastAsia="zh-CN" w:bidi="hi-IN"/>
+        </w:rPr>
+        <w:t>processor</w:t>
+      </w:r>
+      <w:r>
+        <w:rPr>
+          <w:rFonts w:eastAsia="DejaVu Sans" w:cs="Noto Sans Devanagari"/>
+          <w:b w:val="false"/>
+          <w:bCs w:val="false"/>
+          <w:i w:val="false"/>
+          <w:iCs w:val="false"/>
+          <w:color w:val="auto"/>
+          <w:kern w:val="0"/>
+          <w:sz w:val="24"/>
+          <w:szCs w:val="24"/>
+          <w:lang w:val="en-US" w:eastAsia="zh-CN" w:bidi="hi-IN"/>
+        </w:rPr>
+        <w:t xml:space="preserve"> Intel Core i5, Solid State Disk (SSD) 120GB.</w:t>
+      </w:r>
+    </w:p>
+    <w:p>
+      <w:pPr>
+        <w:pStyle w:val="LOnormal"/>
+        <w:ind w:left="0" w:hanging="0"/>
+        <w:jc w:val="both"/>
+        <w:rPr/>
+      </w:pPr>
+      <w:r>
+        <w:rPr>
+          <w:b w:val="false"/>
+          <w:bCs w:val="false"/>
+        </w:rPr>
+        <w:t>3.1.2. Software</w:t>
+      </w:r>
+    </w:p>
+    <w:p>
+      <w:pPr>
+        <w:pStyle w:val="LOnormal"/>
+        <w:ind w:left="0" w:hanging="0"/>
+        <w:jc w:val="both"/>
+        <w:rPr/>
+      </w:pPr>
+      <w:r>
+        <w:rPr>
+          <w:b w:val="false"/>
+          <w:bCs w:val="false"/>
+        </w:rPr>
+        <w:tab/>
+      </w:r>
+      <w:r>
+        <w:rPr>
+          <w:rFonts w:eastAsia="DejaVu Sans" w:cs="Noto Sans Devanagari"/>
+          <w:b w:val="false"/>
+          <w:bCs w:val="false"/>
+          <w:i w:val="false"/>
+          <w:iCs w:val="false"/>
+          <w:color w:val="auto"/>
+          <w:kern w:val="0"/>
+          <w:sz w:val="24"/>
+          <w:szCs w:val="24"/>
+          <w:lang w:val="en-US" w:eastAsia="zh-CN" w:bidi="hi-IN"/>
+        </w:rPr>
+        <w:t>Adapun perangkat lunak (</w:t>
+      </w:r>
+      <w:r>
+        <w:rPr>
+          <w:rFonts w:eastAsia="DejaVu Sans" w:cs="Noto Sans Devanagari"/>
+          <w:b w:val="false"/>
+          <w:bCs w:val="false"/>
+          <w:i/>
+          <w:iCs/>
+          <w:color w:val="auto"/>
+          <w:kern w:val="0"/>
+          <w:sz w:val="24"/>
+          <w:szCs w:val="24"/>
+          <w:lang w:val="en-US" w:eastAsia="zh-CN" w:bidi="hi-IN"/>
+        </w:rPr>
+        <w:t>software</w:t>
+      </w:r>
+      <w:r>
+        <w:rPr>
+          <w:rFonts w:eastAsia="DejaVu Sans" w:cs="Noto Sans Devanagari"/>
+          <w:b w:val="false"/>
+          <w:bCs w:val="false"/>
+          <w:i w:val="false"/>
+          <w:iCs w:val="false"/>
+          <w:color w:val="auto"/>
+          <w:kern w:val="0"/>
+          <w:sz w:val="24"/>
+          <w:szCs w:val="24"/>
+          <w:lang w:val="en-US" w:eastAsia="zh-CN" w:bidi="hi-IN"/>
+        </w:rPr>
+        <w:t xml:space="preserve">) yang digunakan dalam membangun </w:t>
+      </w:r>
+      <w:r>
+        <w:rPr>
+          <w:rFonts w:eastAsia="DejaVu Sans" w:cs="Noto Sans Devanagari"/>
+          <w:b w:val="false"/>
+          <w:bCs w:val="false"/>
+          <w:i/>
+          <w:iCs/>
+          <w:color w:val="auto"/>
+          <w:kern w:val="0"/>
+          <w:sz w:val="24"/>
+          <w:szCs w:val="24"/>
+          <w:lang w:val="en-US" w:eastAsia="zh-CN" w:bidi="hi-IN"/>
+        </w:rPr>
+        <w:t>framework</w:t>
+      </w:r>
+      <w:r>
+        <w:rPr>
+          <w:rFonts w:eastAsia="DejaVu Sans" w:cs="Noto Sans Devanagari"/>
+          <w:b w:val="false"/>
+          <w:bCs w:val="false"/>
+          <w:i w:val="false"/>
+          <w:iCs w:val="false"/>
+          <w:color w:val="auto"/>
+          <w:kern w:val="0"/>
+          <w:sz w:val="24"/>
+          <w:szCs w:val="24"/>
+          <w:lang w:val="en-US" w:eastAsia="zh-CN" w:bidi="hi-IN"/>
+        </w:rPr>
+        <w:t xml:space="preserve"> ini, yaitu Arch Linux sebagai sistem operasi, Chromium sebagai </w:t>
+      </w:r>
+      <w:r>
+        <w:rPr>
+          <w:rFonts w:eastAsia="DejaVu Sans" w:cs="Noto Sans Devanagari"/>
+          <w:b w:val="false"/>
+          <w:bCs w:val="false"/>
+          <w:i/>
+          <w:iCs/>
+          <w:color w:val="auto"/>
+          <w:kern w:val="0"/>
+          <w:sz w:val="24"/>
+          <w:szCs w:val="24"/>
+          <w:lang w:val="en-US" w:eastAsia="zh-CN" w:bidi="hi-IN"/>
+        </w:rPr>
+        <w:t>web browser</w:t>
+      </w:r>
+      <w:r>
+        <w:rPr>
+          <w:rFonts w:eastAsia="DejaVu Sans" w:cs="Noto Sans Devanagari"/>
+          <w:b w:val="false"/>
+          <w:bCs w:val="false"/>
+          <w:i w:val="false"/>
+          <w:iCs w:val="false"/>
+          <w:color w:val="auto"/>
+          <w:kern w:val="0"/>
+          <w:sz w:val="24"/>
+          <w:szCs w:val="24"/>
+          <w:lang w:val="en-US" w:eastAsia="zh-CN" w:bidi="hi-IN"/>
+        </w:rPr>
+        <w:t xml:space="preserve">, VSCodium sebagai penyunting kode, NodeJS untuk menjalankan </w:t>
+      </w:r>
+      <w:r>
+        <w:rPr>
+          <w:rFonts w:eastAsia="DejaVu Sans" w:cs="Noto Sans Devanagari"/>
+          <w:b w:val="false"/>
+          <w:bCs w:val="false"/>
+          <w:i/>
+          <w:iCs/>
+          <w:color w:val="auto"/>
+          <w:kern w:val="0"/>
+          <w:sz w:val="24"/>
+          <w:szCs w:val="24"/>
+          <w:lang w:val="en-US" w:eastAsia="zh-CN" w:bidi="hi-IN"/>
+        </w:rPr>
+        <w:t>framework</w:t>
+      </w:r>
+      <w:r>
+        <w:rPr>
+          <w:rFonts w:eastAsia="DejaVu Sans" w:cs="Noto Sans Devanagari"/>
+          <w:b w:val="false"/>
+          <w:bCs w:val="false"/>
+          <w:i w:val="false"/>
+          <w:iCs w:val="false"/>
+          <w:color w:val="auto"/>
+          <w:kern w:val="0"/>
+          <w:sz w:val="24"/>
+          <w:szCs w:val="24"/>
+          <w:lang w:val="en-US" w:eastAsia="zh-CN" w:bidi="hi-IN"/>
+        </w:rPr>
+        <w:t>, dan Git untuk memanajemen versi.</w:t>
+      </w:r>
+    </w:p>
+    <w:p>
+      <w:pPr>
+        <w:pStyle w:val="LOnormal"/>
+        <w:ind w:left="0" w:hanging="0"/>
+        <w:jc w:val="both"/>
+        <w:rPr>
+          <w:rFonts w:eastAsia="DejaVu Sans" w:cs="Noto Sans Devanagari"/>
+          <w:b w:val="false"/>
+          <w:b w:val="false"/>
+          <w:bCs w:val="false"/>
+          <w:i w:val="false"/>
+          <w:i w:val="false"/>
+          <w:iCs w:val="false"/>
+          <w:color w:val="auto"/>
+          <w:kern w:val="0"/>
+          <w:sz w:val="24"/>
+          <w:szCs w:val="24"/>
+          <w:lang w:val="en-US" w:eastAsia="zh-CN" w:bidi="hi-IN"/>
+        </w:rPr>
+      </w:pPr>
+      <w:r>
+        <w:rPr>
+          <w:rFonts w:eastAsia="DejaVu Sans" w:cs="Noto Sans Devanagari"/>
+          <w:b w:val="false"/>
+          <w:bCs w:val="false"/>
+          <w:i w:val="false"/>
+          <w:iCs w:val="false"/>
+          <w:color w:val="auto"/>
+          <w:kern w:val="0"/>
+          <w:sz w:val="24"/>
+          <w:szCs w:val="24"/>
+          <w:lang w:val="en-US" w:eastAsia="zh-CN" w:bidi="hi-IN"/>
+        </w:rPr>
+      </w:r>
+    </w:p>
+    <w:p>
+      <w:pPr>
+        <w:pStyle w:val="LOnormal"/>
+        <w:ind w:left="0" w:hanging="0"/>
+        <w:jc w:val="both"/>
+        <w:rPr/>
+      </w:pPr>
+      <w:r>
+        <w:rPr/>
+        <w:t>3.2.</w:t>
+        <w:tab/>
+      </w:r>
+      <w:r>
+        <w:rPr>
+          <w:rFonts w:eastAsia="DejaVu Sans" w:cs="Noto Sans Devanagari"/>
+          <w:b/>
+          <w:color w:val="auto"/>
+          <w:kern w:val="0"/>
+          <w:sz w:val="24"/>
+          <w:szCs w:val="24"/>
+          <w:lang w:val="en-US" w:eastAsia="zh-CN" w:bidi="hi-IN"/>
+        </w:rPr>
+        <w:t>Perancangan Framework</w:t>
+      </w:r>
+    </w:p>
+    <w:p>
+      <w:pPr>
+        <w:pStyle w:val="LOnormal"/>
+        <w:ind w:left="0" w:hanging="0"/>
+        <w:jc w:val="both"/>
+        <w:rPr/>
+      </w:pPr>
+      <w:r>
+        <w:rPr>
+          <w:rFonts w:eastAsia="DejaVu Sans" w:cs="Noto Sans Devanagari"/>
+          <w:b w:val="false"/>
+          <w:bCs w:val="false"/>
+          <w:i w:val="false"/>
+          <w:iCs w:val="false"/>
+          <w:color w:val="auto"/>
+          <w:kern w:val="0"/>
+          <w:sz w:val="24"/>
+          <w:szCs w:val="24"/>
+          <w:lang w:val="en-US" w:eastAsia="zh-CN" w:bidi="hi-IN"/>
+        </w:rPr>
+        <w:t xml:space="preserve">3.2.1. Komponen Utama </w:t>
+      </w:r>
+      <w:r>
+        <w:rPr>
+          <w:rFonts w:eastAsia="DejaVu Sans" w:cs="Noto Sans Devanagari"/>
+          <w:b w:val="false"/>
+          <w:bCs w:val="false"/>
+          <w:i/>
+          <w:iCs/>
+          <w:color w:val="auto"/>
+          <w:kern w:val="0"/>
+          <w:sz w:val="24"/>
+          <w:szCs w:val="24"/>
+          <w:lang w:val="en-US" w:eastAsia="zh-CN" w:bidi="hi-IN"/>
+        </w:rPr>
+        <w:t>Framework</w:t>
+      </w:r>
+      <w:r>
+        <w:rPr>
+          <w:b w:val="false"/>
+          <w:bCs w:val="false"/>
+        </w:rPr>
+        <w:t xml:space="preserve"> </w:t>
+      </w:r>
+    </w:p>
+    <w:p>
+      <w:pPr>
+        <w:pStyle w:val="LOnormal"/>
+        <w:ind w:left="0" w:hanging="0"/>
+        <w:jc w:val="both"/>
+        <w:rPr>
+          <w:b w:val="false"/>
+          <w:b w:val="false"/>
+          <w:bCs w:val="false"/>
+          <w:i w:val="false"/>
+          <w:i w:val="false"/>
+          <w:iCs w:val="false"/>
+        </w:rPr>
+      </w:pPr>
+      <w:r>
+        <w:rPr>
+          <w:b w:val="false"/>
+          <w:bCs w:val="false"/>
+          <w:i w:val="false"/>
+          <w:iCs w:val="false"/>
+        </w:rPr>
+        <w:tab/>
+      </w:r>
+      <w:r>
+        <w:rPr>
+          <w:b w:val="false"/>
+          <w:bCs w:val="false"/>
+          <w:i/>
+          <w:iCs/>
+        </w:rPr>
+        <w:t xml:space="preserve">Framework </w:t>
+      </w:r>
+      <w:r>
+        <w:rPr>
+          <w:b w:val="false"/>
+          <w:bCs w:val="false"/>
+          <w:i w:val="false"/>
+          <w:iCs w:val="false"/>
+        </w:rPr>
+        <w:t>yang dibuat dalam penelitian ini terdiri dari beberapa bagian (komponen) yang tergambarkan pada ilustrasi berikut.</w:t>
+      </w:r>
+    </w:p>
+    <w:p>
+      <w:pPr>
+        <w:pStyle w:val="LOnormal"/>
+        <w:ind w:left="0" w:hanging="0"/>
+        <w:jc w:val="center"/>
+        <w:rPr>
+          <w:b w:val="false"/>
+          <w:b w:val="false"/>
+          <w:bCs w:val="false"/>
+          <w:i w:val="false"/>
+          <w:i w:val="false"/>
+          <w:iCs w:val="false"/>
+        </w:rPr>
+      </w:pPr>
+      <w:r>
+        <w:rPr/>
+        <w:drawing>
+          <wp:inline distT="0" distB="0" distL="0" distR="0">
+            <wp:extent cx="4086225" cy="1666875"/>
+            <wp:effectExtent l="0" t="0" r="0" b="0"/>
+            <wp:docPr id="3" name="Image1" descr=""/>
+            <wp:cNvGraphicFramePr>
+              <a:graphicFrameLocks xmlns:a="http://schemas.openxmlformats.org/drawingml/2006/main" noChangeAspect="1"/>
+            </wp:cNvGraphicFramePr>
+            <a:graphic xmlns:a="http://schemas.openxmlformats.org/drawingml/2006/main">
+              <a:graphicData uri="http://schemas.openxmlformats.org/drawingml/2006/picture">
+                <pic:pic xmlns:pic="http://schemas.openxmlformats.org/drawingml/2006/picture">
+                  <pic:nvPicPr>
+                    <pic:cNvPr id="3" name="Image1" descr=""/>
+                    <pic:cNvPicPr>
+                      <a:picLocks noChangeAspect="1" noChangeArrowheads="1"/>
+                    </pic:cNvPicPr>
+                  </pic:nvPicPr>
+                  <pic:blipFill>
+                    <a:blip r:embed="rId4"/>
                     <a:stretch>
                       <a:fillRect/>
                     </a:stretch>
@@ -6829,9 +7270,9 @@
           <mc:Choice Requires="wps">
             <w:drawing>
               <wp:inline distT="0" distB="0" distL="0" distR="0">
-                <wp:extent cx="455930" cy="1270"/>
+                <wp:extent cx="459105" cy="1270"/>
                 <wp:effectExtent l="0" t="0" r="0" b="0"/>
-                <wp:docPr id="3" name=""/>
+                <wp:docPr id="4" name="Shape1"/>
                 <a:graphic xmlns:a="http://schemas.openxmlformats.org/drawingml/2006/main">
                   <a:graphicData uri="http://schemas.microsoft.com/office/word/2010/wordprocessingShape">
                     <wps:wsp>
@@ -6839,7 +7280,7 @@
                       <wps:spPr>
                         <a:xfrm>
                           <a:off x="0" y="0"/>
-                          <a:ext cx="455400" cy="0"/>
+                          <a:ext cx="458640" cy="0"/>
                         </a:xfrm>
                         <a:prstGeom prst="line">
                           <a:avLst/>
@@ -6866,7 +7307,7 @@
           </mc:Choice>
           <mc:Fallback>
             <w:pict>
-              <v:line id="shape_0" from="0pt,-0.05pt" to="35.8pt,-0.05pt" stroked="t" style="position:absolute;mso-position-vertical:top">
+              <v:line id="shape_0" from="0pt,-0.05pt" to="36.05pt,-0.05pt" ID="Shape1" stroked="t" style="position:absolute;mso-position-vertical:top">
                 <v:stroke color="#3465a4" weight="19080" joinstyle="round" endcap="flat"/>
                 <v:fill o:detectmouseclick="t" on="false"/>
               </v:line>
@@ -6916,9 +7357,9 @@
           <mc:Choice Requires="wps">
             <w:drawing>
               <wp:inline distT="0" distB="0" distL="0" distR="0">
-                <wp:extent cx="455930" cy="1270"/>
+                <wp:extent cx="459105" cy="1270"/>
                 <wp:effectExtent l="0" t="0" r="0" b="0"/>
-                <wp:docPr id="4" name=""/>
+                <wp:docPr id="5" name="Shape2"/>
                 <a:graphic xmlns:a="http://schemas.openxmlformats.org/drawingml/2006/main">
                   <a:graphicData uri="http://schemas.microsoft.com/office/word/2010/wordprocessingShape">
                     <wps:wsp>
@@ -6926,7 +7367,7 @@
                       <wps:spPr>
                         <a:xfrm>
                           <a:off x="0" y="0"/>
-                          <a:ext cx="455400" cy="0"/>
+                          <a:ext cx="458640" cy="0"/>
                         </a:xfrm>
                         <a:prstGeom prst="line">
                           <a:avLst/>
@@ -6953,7 +7394,7 @@
           </mc:Choice>
           <mc:Fallback>
             <w:pict>
-              <v:line id="shape_0" from="0pt,-0.05pt" to="35.8pt,-0.05pt" stroked="t" style="position:absolute;mso-position-vertical:top">
+              <v:line id="shape_0" from="0pt,-0.05pt" to="36.05pt,-0.05pt" ID="Shape2" stroked="t" style="position:absolute;mso-position-vertical:top">
                 <v:stroke color="#106802" weight="19080" joinstyle="round" endcap="flat"/>
                 <v:fill o:detectmouseclick="t" on="false"/>
               </v:line>
@@ -6995,12 +7436,131 @@
         </w:rPr>
       </w:pPr>
       <w:r>
-        <w:rPr>
-          <w:b w:val="false"/>
-          <w:bCs w:val="false"/>
+        <w:rPr/>
+      </w:r>
+    </w:p>
+    <w:p>
+      <w:pPr>
+        <w:pStyle w:val="LOnormal"/>
+        <w:ind w:left="0" w:hanging="0"/>
+        <w:jc w:val="both"/>
+        <w:rPr>
+          <w:b/>
+          <w:b/>
+          <w:bCs/>
+        </w:rPr>
+      </w:pPr>
+      <w:r>
+        <w:rPr>
+          <w:b/>
+          <w:bCs/>
+        </w:rPr>
+        <w:t>2.3.</w:t>
+        <w:tab/>
+        <w:t>Perancangan Aplikasi</w:t>
+      </w:r>
+    </w:p>
+    <w:p>
+      <w:pPr>
+        <w:pStyle w:val="LOnormal"/>
+        <w:ind w:left="0" w:hanging="0"/>
+        <w:jc w:val="both"/>
+        <w:rPr>
+          <w:b w:val="false"/>
+          <w:b w:val="false"/>
+          <w:bCs w:val="false"/>
+          <w:i w:val="false"/>
           <w:i w:val="false"/>
           <w:iCs w:val="false"/>
         </w:rPr>
+      </w:pPr>
+      <w:r>
+        <w:rPr>
+          <w:b w:val="false"/>
+          <w:bCs w:val="false"/>
+          <w:i w:val="false"/>
+          <w:iCs w:val="false"/>
+        </w:rPr>
+        <w:tab/>
+        <w:t xml:space="preserve">Perancangan aplikasi merupakan tahapan untuk menggambarkan bagaimana sebuah aplikasi dibagun dengan mengacu pada kebutuhan-kebutuhan fungsionalitas. Dalam perancangan ini terdiri atas diagram </w:t>
+      </w:r>
+      <w:r>
+        <w:rPr>
+          <w:b w:val="false"/>
+          <w:bCs w:val="false"/>
+          <w:i/>
+          <w:iCs/>
+        </w:rPr>
+        <w:t>usecase</w:t>
+      </w:r>
+      <w:r>
+        <w:rPr>
+          <w:b w:val="false"/>
+          <w:bCs w:val="false"/>
+          <w:i w:val="false"/>
+          <w:iCs w:val="false"/>
+        </w:rPr>
+        <w:t xml:space="preserve">, diagram </w:t>
+      </w:r>
+      <w:r>
+        <w:rPr>
+          <w:b w:val="false"/>
+          <w:bCs w:val="false"/>
+          <w:i/>
+          <w:iCs/>
+        </w:rPr>
+        <w:t>sequence</w:t>
+      </w:r>
+      <w:r>
+        <w:rPr>
+          <w:b w:val="false"/>
+          <w:bCs w:val="false"/>
+          <w:i w:val="false"/>
+          <w:iCs w:val="false"/>
+        </w:rPr>
+        <w:t xml:space="preserve">, diagram </w:t>
+      </w:r>
+      <w:r>
+        <w:rPr>
+          <w:b w:val="false"/>
+          <w:bCs w:val="false"/>
+          <w:i/>
+          <w:iCs/>
+        </w:rPr>
+        <w:t>activity</w:t>
+      </w:r>
+      <w:r>
+        <w:rPr>
+          <w:b w:val="false"/>
+          <w:bCs w:val="false"/>
+          <w:i w:val="false"/>
+          <w:iCs w:val="false"/>
+        </w:rPr>
+        <w:t>, rancangan tabel, dan rancangan antarmuka.</w:t>
+      </w:r>
+    </w:p>
+    <w:p>
+      <w:pPr>
+        <w:pStyle w:val="LOnormal"/>
+        <w:ind w:left="0" w:hanging="0"/>
+        <w:jc w:val="both"/>
+        <w:rPr>
+          <w:b w:val="false"/>
+          <w:b w:val="false"/>
+          <w:bCs w:val="false"/>
+          <w:i w:val="false"/>
+          <w:i w:val="false"/>
+          <w:iCs w:val="false"/>
+        </w:rPr>
+      </w:pPr>
+      <w:r>
+        <w:rPr>
+          <w:b w:val="false"/>
+          <w:bCs w:val="false"/>
+          <w:i w:val="false"/>
+          <w:iCs w:val="false"/>
+        </w:rPr>
+        <w:t>// TODO: add design according to the case</w:t>
       </w:r>
       <w:r>
         <w:br w:type="page"/>
@@ -8252,10 +8812,10 @@
       </w:r>
     </w:p>
     <w:sectPr>
-      <w:headerReference w:type="default" r:id="rId4"/>
-      <w:headerReference w:type="first" r:id="rId5"/>
-      <w:footerReference w:type="default" r:id="rId6"/>
-      <w:footerReference w:type="first" r:id="rId7"/>
+      <w:headerReference w:type="default" r:id="rId5"/>
+      <w:headerReference w:type="first" r:id="rId6"/>
+      <w:footerReference w:type="default" r:id="rId7"/>
+      <w:footerReference w:type="first" r:id="rId8"/>
       <w:type w:val="nextPage"/>
       <w:pgSz w:w="11906" w:h="16838"/>
       <w:pgMar w:left="2267" w:right="1700" w:header="720" w:top="2267" w:footer="720" w:bottom="1700" w:gutter="0"/>
@@ -8290,7 +8850,7 @@
     </w:r>
     <w:r>
       <w:rPr/>
-      <w:t>18</w:t>
+      <w:t>19</w:t>
     </w:r>
     <w:r>
       <w:rPr/>
@@ -8352,6 +8912,9 @@
       <w:lvlText w:val="%1"/>
       <w:lvlJc w:val="left"/>
       <w:pPr>
+        <w:tabs>
+          <w:tab w:val="num" w:pos="0"/>
+        </w:tabs>
         <w:ind w:left="0" w:hanging="0"/>
       </w:pPr>
     </w:lvl>
@@ -8362,6 +8925,9 @@
       <w:lvlText w:val="%1.%2"/>
       <w:lvlJc w:val="left"/>
       <w:pPr>
+        <w:tabs>
+          <w:tab w:val="num" w:pos="0"/>
+        </w:tabs>
         <w:ind w:left="0" w:hanging="0"/>
       </w:pPr>
     </w:lvl>
@@ -8372,6 +8938,9 @@
       <w:lvlText w:val=""/>
       <w:lvlJc w:val="left"/>
       <w:pPr>
+        <w:tabs>
+          <w:tab w:val="num" w:pos="0"/>
+        </w:tabs>
         <w:ind w:left="0" w:hanging="0"/>
       </w:pPr>
     </w:lvl>
@@ -8382,6 +8951,9 @@
       <w:lvlText w:val=""/>
       <w:lvlJc w:val="left"/>
       <w:pPr>
+        <w:tabs>
+          <w:tab w:val="num" w:pos="0"/>
+        </w:tabs>
         <w:ind w:left="0" w:hanging="0"/>
       </w:pPr>
     </w:lvl>
@@ -8392,6 +8964,9 @@
       <w:lvlText w:val=""/>
       <w:lvlJc w:val="left"/>
       <w:pPr>
+        <w:tabs>
+          <w:tab w:val="num" w:pos="0"/>
+        </w:tabs>
         <w:ind w:left="0" w:hanging="0"/>
       </w:pPr>
     </w:lvl>
@@ -8402,6 +8977,9 @@
       <w:lvlText w:val=""/>
       <w:lvlJc w:val="left"/>
       <w:pPr>
+        <w:tabs>
+          <w:tab w:val="num" w:pos="0"/>
+        </w:tabs>
         <w:ind w:left="0" w:hanging="0"/>
       </w:pPr>
     </w:lvl>
@@ -8412,6 +8990,9 @@
       <w:lvlText w:val=""/>
       <w:lvlJc w:val="left"/>
       <w:pPr>
+        <w:tabs>
+          <w:tab w:val="num" w:pos="0"/>
+        </w:tabs>
         <w:ind w:left="0" w:hanging="0"/>
       </w:pPr>
     </w:lvl>
@@ -8422,6 +9003,9 @@
       <w:lvlText w:val=""/>
       <w:lvlJc w:val="left"/>
       <w:pPr>
+        <w:tabs>
+          <w:tab w:val="num" w:pos="0"/>
+        </w:tabs>
         <w:ind w:left="0" w:hanging="0"/>
       </w:pPr>
     </w:lvl>
@@ -8432,6 +9016,9 @@
       <w:lvlText w:val=""/>
       <w:lvlJc w:val="left"/>
       <w:pPr>
+        <w:tabs>
+          <w:tab w:val="num" w:pos="0"/>
+        </w:tabs>
         <w:ind w:left="0" w:hanging="0"/>
       </w:pPr>
     </w:lvl>
@@ -8443,6 +9030,9 @@
       <w:lvlText w:val="%1."/>
       <w:lvlJc w:val="left"/>
       <w:pPr>
+        <w:tabs>
+          <w:tab w:val="num" w:pos="0"/>
+        </w:tabs>
         <w:ind w:left="1440" w:hanging="360"/>
       </w:pPr>
       <w:rPr>
@@ -8455,6 +9045,9 @@
       <w:lvlText w:val="%2."/>
       <w:lvlJc w:val="left"/>
       <w:pPr>
+        <w:tabs>
+          <w:tab w:val="num" w:pos="0"/>
+        </w:tabs>
         <w:ind w:left="1800" w:hanging="360"/>
       </w:pPr>
       <w:rPr>
@@ -8467,6 +9060,9 @@
       <w:lvlText w:val="%3."/>
       <w:lvlJc w:val="left"/>
       <w:pPr>
+        <w:tabs>
+          <w:tab w:val="num" w:pos="0"/>
+        </w:tabs>
         <w:ind w:left="2160" w:hanging="360"/>
       </w:pPr>
       <w:rPr>
@@ -8479,6 +9075,9 @@
       <w:lvlText w:val="%4."/>
       <w:lvlJc w:val="left"/>
       <w:pPr>
+        <w:tabs>
+          <w:tab w:val="num" w:pos="0"/>
+        </w:tabs>
         <w:ind w:left="2520" w:hanging="360"/>
       </w:pPr>
       <w:rPr>
@@ -8491,6 +9090,9 @@
       <w:lvlText w:val="%5."/>
       <w:lvlJc w:val="left"/>
       <w:pPr>
+        <w:tabs>
+          <w:tab w:val="num" w:pos="0"/>
+        </w:tabs>
         <w:ind w:left="2880" w:hanging="360"/>
       </w:pPr>
       <w:rPr>
@@ -8503,6 +9105,9 @@
       <w:lvlText w:val="%6."/>
       <w:lvlJc w:val="left"/>
       <w:pPr>
+        <w:tabs>
+          <w:tab w:val="num" w:pos="0"/>
+        </w:tabs>
         <w:ind w:left="3240" w:hanging="360"/>
       </w:pPr>
       <w:rPr>
@@ -8515,6 +9120,9 @@
       <w:lvlText w:val="%7."/>
       <w:lvlJc w:val="left"/>
       <w:pPr>
+        <w:tabs>
+          <w:tab w:val="num" w:pos="0"/>
+        </w:tabs>
         <w:ind w:left="3600" w:hanging="360"/>
       </w:pPr>
       <w:rPr>
@@ -8527,6 +9135,9 @@
       <w:lvlText w:val="%8."/>
       <w:lvlJc w:val="left"/>
       <w:pPr>
+        <w:tabs>
+          <w:tab w:val="num" w:pos="0"/>
+        </w:tabs>
         <w:ind w:left="3960" w:hanging="360"/>
       </w:pPr>
       <w:rPr>
@@ -8539,6 +9150,9 @@
       <w:lvlText w:val="%9."/>
       <w:lvlJc w:val="left"/>
       <w:pPr>
+        <w:tabs>
+          <w:tab w:val="num" w:pos="0"/>
+        </w:tabs>
         <w:ind w:left="4320" w:hanging="360"/>
       </w:pPr>
       <w:rPr>
@@ -8553,6 +9167,9 @@
       <w:lvlText w:val="%1."/>
       <w:lvlJc w:val="left"/>
       <w:pPr>
+        <w:tabs>
+          <w:tab w:val="num" w:pos="0"/>
+        </w:tabs>
         <w:ind w:left="720" w:hanging="360"/>
       </w:pPr>
       <w:rPr>
@@ -8567,6 +9184,9 @@
       <w:lvlText w:val="%2."/>
       <w:lvlJc w:val="left"/>
       <w:pPr>
+        <w:tabs>
+          <w:tab w:val="num" w:pos="0"/>
+        </w:tabs>
         <w:ind w:left="1440" w:hanging="360"/>
       </w:pPr>
       <w:rPr>
@@ -8579,6 +9199,9 @@
       <w:lvlText w:val="%3."/>
       <w:lvlJc w:val="right"/>
       <w:pPr>
+        <w:tabs>
+          <w:tab w:val="num" w:pos="0"/>
+        </w:tabs>
         <w:ind w:left="2160" w:hanging="360"/>
       </w:pPr>
       <w:rPr>
@@ -8591,6 +9214,9 @@
       <w:lvlText w:val="%4."/>
       <w:lvlJc w:val="left"/>
       <w:pPr>
+        <w:tabs>
+          <w:tab w:val="num" w:pos="0"/>
+        </w:tabs>
         <w:ind w:left="2880" w:hanging="360"/>
       </w:pPr>
       <w:rPr>
@@ -8603,6 +9229,9 @@
       <w:lvlText w:val="%5."/>
       <w:lvlJc w:val="left"/>
       <w:pPr>
+        <w:tabs>
+          <w:tab w:val="num" w:pos="0"/>
+        </w:tabs>
         <w:ind w:left="3600" w:hanging="360"/>
       </w:pPr>
       <w:rPr>
@@ -8615,6 +9244,9 @@
       <w:lvlText w:val="%6."/>
       <w:lvlJc w:val="right"/>
       <w:pPr>
+        <w:tabs>
+          <w:tab w:val="num" w:pos="0"/>
+        </w:tabs>
         <w:ind w:left="4320" w:hanging="360"/>
       </w:pPr>
       <w:rPr>
@@ -8627,6 +9259,9 @@
       <w:lvlText w:val="%7."/>
       <w:lvlJc w:val="left"/>
       <w:pPr>
+        <w:tabs>
+          <w:tab w:val="num" w:pos="0"/>
+        </w:tabs>
         <w:ind w:left="5040" w:hanging="360"/>
       </w:pPr>
       <w:rPr>
@@ -8639,6 +9274,9 @@
       <w:lvlText w:val="%8."/>
       <w:lvlJc w:val="left"/>
       <w:pPr>
+        <w:tabs>
+          <w:tab w:val="num" w:pos="0"/>
+        </w:tabs>
         <w:ind w:left="5760" w:hanging="360"/>
       </w:pPr>
       <w:rPr>
@@ -8651,6 +9289,9 @@
       <w:lvlText w:val="%9."/>
       <w:lvlJc w:val="right"/>
       <w:pPr>
+        <w:tabs>
+          <w:tab w:val="num" w:pos="0"/>
+        </w:tabs>
         <w:ind w:left="6480" w:hanging="360"/>
       </w:pPr>
       <w:rPr>
@@ -8665,6 +9306,9 @@
       <w:lvlText w:val="%1."/>
       <w:lvlJc w:val="left"/>
       <w:pPr>
+        <w:tabs>
+          <w:tab w:val="num" w:pos="0"/>
+        </w:tabs>
         <w:ind w:left="1364" w:hanging="360"/>
       </w:pPr>
       <w:rPr>
@@ -8679,6 +9323,9 @@
       <w:lvlText w:val="%2."/>
       <w:lvlJc w:val="left"/>
       <w:pPr>
+        <w:tabs>
+          <w:tab w:val="num" w:pos="0"/>
+        </w:tabs>
         <w:ind w:left="2084" w:hanging="360"/>
       </w:pPr>
     </w:lvl>
@@ -8688,6 +9335,9 @@
       <w:lvlText w:val="%3."/>
       <w:lvlJc w:val="right"/>
       <w:pPr>
+        <w:tabs>
+          <w:tab w:val="num" w:pos="0"/>
+        </w:tabs>
         <w:ind w:left="2804" w:hanging="180"/>
       </w:pPr>
     </w:lvl>
@@ -8697,6 +9347,9 @@
       <w:lvlText w:val="%4."/>
       <w:lvlJc w:val="left"/>
       <w:pPr>
+        <w:tabs>
+          <w:tab w:val="num" w:pos="0"/>
+        </w:tabs>
         <w:ind w:left="3524" w:hanging="360"/>
       </w:pPr>
     </w:lvl>
@@ -8706,6 +9359,9 @@
       <w:lvlText w:val="%5."/>
       <w:lvlJc w:val="left"/>
       <w:pPr>
+        <w:tabs>
+          <w:tab w:val="num" w:pos="0"/>
+        </w:tabs>
         <w:ind w:left="4244" w:hanging="360"/>
       </w:pPr>
     </w:lvl>
@@ -8715,6 +9371,9 @@
       <w:lvlText w:val="%6."/>
       <w:lvlJc w:val="right"/>
       <w:pPr>
+        <w:tabs>
+          <w:tab w:val="num" w:pos="0"/>
+        </w:tabs>
         <w:ind w:left="4964" w:hanging="180"/>
       </w:pPr>
     </w:lvl>
@@ -8724,6 +9383,9 @@
       <w:lvlText w:val="%7."/>
       <w:lvlJc w:val="left"/>
       <w:pPr>
+        <w:tabs>
+          <w:tab w:val="num" w:pos="0"/>
+        </w:tabs>
         <w:ind w:left="5684" w:hanging="360"/>
       </w:pPr>
     </w:lvl>
@@ -8733,6 +9395,9 @@
       <w:lvlText w:val="%8."/>
       <w:lvlJc w:val="left"/>
       <w:pPr>
+        <w:tabs>
+          <w:tab w:val="num" w:pos="0"/>
+        </w:tabs>
         <w:ind w:left="6404" w:hanging="360"/>
       </w:pPr>
     </w:lvl>
@@ -8742,6 +9407,9 @@
       <w:lvlText w:val="%9."/>
       <w:lvlJc w:val="right"/>
       <w:pPr>
+        <w:tabs>
+          <w:tab w:val="num" w:pos="0"/>
+        </w:tabs>
         <w:ind w:left="7124" w:hanging="180"/>
       </w:pPr>
     </w:lvl>
@@ -8773,7 +9441,9 @@
       </w:rPr>
     </w:rPrDefault>
     <w:pPrDefault>
-      <w:pPr/>
+      <w:pPr>
+        <w:suppressAutoHyphens w:val="true"/>
+      </w:pPr>
     </w:pPrDefault>
   </w:docDefaults>
   <w:style w:type="paragraph" w:styleId="Normal">
@@ -8781,6 +9451,7 @@
     <w:qFormat/>
     <w:pPr>
       <w:widowControl/>
+      <w:suppressAutoHyphens w:val="true"/>
       <w:bidi w:val="0"/>
       <w:spacing w:lineRule="auto" w:line="480" w:before="0" w:after="0"/>
       <w:jc w:val="center"/>
@@ -8919,7 +9590,7 @@
     </w:rPr>
   </w:style>
   <w:style w:type="character" w:styleId="InternetLink">
-    <w:name w:val="Internet Link"/>
+    <w:name w:val="Hyperlink"/>
     <w:rPr>
       <w:color w:val="000080"/>
       <w:u w:val="single"/>
@@ -8989,6 +9660,7 @@
     <w:qFormat/>
     <w:pPr>
       <w:widowControl/>
+      <w:suppressAutoHyphens w:val="true"/>
       <w:bidi w:val="0"/>
       <w:spacing w:lineRule="auto" w:line="480" w:before="0" w:after="0"/>
       <w:jc w:val="center"/>

</xml_diff>

<commit_message>
menambah penjelasan diagram UML dan ER
</commit_message>
<xml_diff>
--- a/pra-skripsi.docx
+++ b/pra-skripsi.docx
@@ -4921,37 +4921,7 @@
                 <w:u w:val="none"/>
                 <w:effect w:val="none"/>
               </w:rPr>
-              <w:t>(202</w:t>
-            </w:r>
-            <w:r>
-              <w:rPr>
-                <w:b w:val="false"/>
-                <w:i w:val="false"/>
-                <w:caps w:val="false"/>
-                <w:smallCaps w:val="false"/>
-                <w:strike w:val="false"/>
-                <w:dstrike w:val="false"/>
-                <w:color w:val="000000"/>
-                <w:sz w:val="24"/>
-                <w:u w:val="none"/>
-                <w:effect w:val="none"/>
-              </w:rPr>
-              <w:t>1</w:t>
-            </w:r>
-            <w:r>
-              <w:rPr>
-                <w:b w:val="false"/>
-                <w:i w:val="false"/>
-                <w:caps w:val="false"/>
-                <w:smallCaps w:val="false"/>
-                <w:strike w:val="false"/>
-                <w:dstrike w:val="false"/>
-                <w:color w:val="000000"/>
-                <w:sz w:val="24"/>
-                <w:u w:val="none"/>
-                <w:effect w:val="none"/>
-              </w:rPr>
-              <w:t>)</w:t>
+              <w:t>(2021)</w:t>
             </w:r>
           </w:p>
         </w:tc>
@@ -5919,25 +5889,6 @@
         <w:ind w:left="0" w:hanging="0"/>
         <w:jc w:val="center"/>
         <w:rPr/>
-      </w:pPr>
-      <w:r>
-        <w:rPr>
-          <w:b w:val="false"/>
-          <w:bCs w:val="false"/>
-        </w:rPr>
-        <w:t>Gambar 0.0. asd</w:t>
-      </w:r>
-    </w:p>
-    <w:p>
-      <w:pPr>
-        <w:pStyle w:val="LOnormal"/>
-        <w:ind w:left="0" w:hanging="0"/>
-        <w:jc w:val="both"/>
-        <w:rPr>
-          <w:b w:val="false"/>
-          <w:b w:val="false"/>
-          <w:bCs w:val="false"/>
-        </w:rPr>
       </w:pPr>
       <w:r>
         <w:rPr/>
@@ -5984,6 +5935,21 @@
       <w:pPr>
         <w:pStyle w:val="LOnormal"/>
         <w:ind w:left="0" w:hanging="0"/>
+        <w:jc w:val="center"/>
+        <w:rPr/>
+      </w:pPr>
+      <w:r>
+        <w:rPr>
+          <w:b w:val="false"/>
+          <w:bCs w:val="false"/>
+        </w:rPr>
+        <w:t>Gambar 0.0. asd</w:t>
+      </w:r>
+    </w:p>
+    <w:p>
+      <w:pPr>
+        <w:pStyle w:val="LOnormal"/>
+        <w:ind w:left="0" w:hanging="0"/>
         <w:jc w:val="both"/>
         <w:rPr>
           <w:b w:val="false"/>
@@ -6204,20 +6170,6 @@
           <w:lang w:val="en-US" w:eastAsia="zh-CN" w:bidi="hi-IN"/>
         </w:rPr>
         <w:tab/>
-      </w:r>
-      <w:r>
-        <w:rPr>
-          <w:rFonts w:eastAsia="DejaVu Sans" w:cs="Noto Sans Devanagari"/>
-          <w:b w:val="false"/>
-          <w:bCs w:val="false"/>
-          <w:i w:val="false"/>
-          <w:iCs w:val="false"/>
-          <w:color w:val="auto"/>
-          <w:kern w:val="0"/>
-          <w:sz w:val="24"/>
-          <w:szCs w:val="24"/>
-          <w:lang w:val="en-US" w:eastAsia="zh-CN" w:bidi="hi-IN"/>
-        </w:rPr>
         <w:t xml:space="preserve">Aturan-aturan yang ada pada sebuah </w:t>
       </w:r>
       <w:r>
@@ -7270,7 +7222,7 @@
           <mc:Choice Requires="wps">
             <w:drawing>
               <wp:inline distT="0" distB="0" distL="0" distR="0">
-                <wp:extent cx="459105" cy="1270"/>
+                <wp:extent cx="459740" cy="1270"/>
                 <wp:effectExtent l="0" t="0" r="0" b="0"/>
                 <wp:docPr id="4" name="Shape1"/>
                 <a:graphic xmlns:a="http://schemas.openxmlformats.org/drawingml/2006/main">
@@ -7280,7 +7232,7 @@
                       <wps:spPr>
                         <a:xfrm>
                           <a:off x="0" y="0"/>
-                          <a:ext cx="458640" cy="0"/>
+                          <a:ext cx="459000" cy="0"/>
                         </a:xfrm>
                         <a:prstGeom prst="line">
                           <a:avLst/>
@@ -7307,7 +7259,7 @@
           </mc:Choice>
           <mc:Fallback>
             <w:pict>
-              <v:line id="shape_0" from="0pt,-0.05pt" to="36.05pt,-0.05pt" ID="Shape1" stroked="t" style="position:absolute;mso-position-vertical:top">
+              <v:line id="shape_0" from="0pt,-0.05pt" to="36.1pt,-0.05pt" ID="Shape1" stroked="t" style="position:absolute;mso-position-vertical:top">
                 <v:stroke color="#3465a4" weight="19080" joinstyle="round" endcap="flat"/>
                 <v:fill o:detectmouseclick="t" on="false"/>
               </v:line>
@@ -7357,7 +7309,7 @@
           <mc:Choice Requires="wps">
             <w:drawing>
               <wp:inline distT="0" distB="0" distL="0" distR="0">
-                <wp:extent cx="459105" cy="1270"/>
+                <wp:extent cx="459740" cy="1270"/>
                 <wp:effectExtent l="0" t="0" r="0" b="0"/>
                 <wp:docPr id="5" name="Shape2"/>
                 <a:graphic xmlns:a="http://schemas.openxmlformats.org/drawingml/2006/main">
@@ -7367,7 +7319,7 @@
                       <wps:spPr>
                         <a:xfrm>
                           <a:off x="0" y="0"/>
-                          <a:ext cx="458640" cy="0"/>
+                          <a:ext cx="459000" cy="0"/>
                         </a:xfrm>
                         <a:prstGeom prst="line">
                           <a:avLst/>
@@ -7394,7 +7346,7 @@
           </mc:Choice>
           <mc:Fallback>
             <w:pict>
-              <v:line id="shape_0" from="0pt,-0.05pt" to="36.05pt,-0.05pt" ID="Shape2" stroked="t" style="position:absolute;mso-position-vertical:top">
+              <v:line id="shape_0" from="0pt,-0.05pt" to="36.1pt,-0.05pt" ID="Shape2" stroked="t" style="position:absolute;mso-position-vertical:top">
                 <v:stroke color="#106802" weight="19080" joinstyle="round" endcap="flat"/>
                 <v:fill o:detectmouseclick="t" on="false"/>
               </v:line>
@@ -7436,7 +7388,219 @@
         </w:rPr>
       </w:pPr>
       <w:r>
-        <w:rPr/>
+        <w:rPr>
+          <w:b w:val="false"/>
+          <w:bCs w:val="false"/>
+          <w:i w:val="false"/>
+          <w:iCs w:val="false"/>
+        </w:rPr>
+      </w:r>
+    </w:p>
+    <w:p>
+      <w:pPr>
+        <w:pStyle w:val="LOnormal"/>
+        <w:ind w:left="0" w:hanging="0"/>
+        <w:jc w:val="both"/>
+        <w:rPr>
+          <w:b w:val="false"/>
+          <w:b w:val="false"/>
+          <w:bCs w:val="false"/>
+          <w:i w:val="false"/>
+          <w:i w:val="false"/>
+          <w:iCs w:val="false"/>
+        </w:rPr>
+      </w:pPr>
+      <w:r>
+        <w:rPr>
+          <w:b w:val="false"/>
+          <w:bCs w:val="false"/>
+          <w:i w:val="false"/>
+          <w:iCs w:val="false"/>
+        </w:rPr>
+      </w:r>
+    </w:p>
+    <w:p>
+      <w:pPr>
+        <w:pStyle w:val="LOnormal"/>
+        <w:ind w:left="0" w:hanging="0"/>
+        <w:jc w:val="both"/>
+        <w:rPr>
+          <w:b w:val="false"/>
+          <w:b w:val="false"/>
+          <w:bCs w:val="false"/>
+          <w:i w:val="false"/>
+          <w:i w:val="false"/>
+          <w:iCs w:val="false"/>
+        </w:rPr>
+      </w:pPr>
+      <w:r>
+        <w:rPr>
+          <w:b w:val="false"/>
+          <w:bCs w:val="false"/>
+          <w:i w:val="false"/>
+          <w:iCs w:val="false"/>
+        </w:rPr>
+      </w:r>
+    </w:p>
+    <w:p>
+      <w:pPr>
+        <w:pStyle w:val="LOnormal"/>
+        <w:ind w:left="0" w:hanging="0"/>
+        <w:jc w:val="both"/>
+        <w:rPr>
+          <w:b w:val="false"/>
+          <w:b w:val="false"/>
+          <w:bCs w:val="false"/>
+          <w:i w:val="false"/>
+          <w:i w:val="false"/>
+          <w:iCs w:val="false"/>
+        </w:rPr>
+      </w:pPr>
+      <w:r>
+        <w:rPr>
+          <w:b w:val="false"/>
+          <w:bCs w:val="false"/>
+          <w:i w:val="false"/>
+          <w:iCs w:val="false"/>
+        </w:rPr>
+      </w:r>
+    </w:p>
+    <w:p>
+      <w:pPr>
+        <w:pStyle w:val="LOnormal"/>
+        <w:ind w:left="0" w:hanging="0"/>
+        <w:jc w:val="both"/>
+        <w:rPr>
+          <w:b w:val="false"/>
+          <w:b w:val="false"/>
+          <w:bCs w:val="false"/>
+          <w:i w:val="false"/>
+          <w:i w:val="false"/>
+          <w:iCs w:val="false"/>
+        </w:rPr>
+      </w:pPr>
+      <w:r>
+        <w:rPr>
+          <w:b w:val="false"/>
+          <w:bCs w:val="false"/>
+          <w:i w:val="false"/>
+          <w:iCs w:val="false"/>
+        </w:rPr>
+      </w:r>
+    </w:p>
+    <w:p>
+      <w:pPr>
+        <w:pStyle w:val="LOnormal"/>
+        <w:ind w:left="0" w:hanging="0"/>
+        <w:jc w:val="both"/>
+        <w:rPr>
+          <w:b w:val="false"/>
+          <w:b w:val="false"/>
+          <w:bCs w:val="false"/>
+          <w:i w:val="false"/>
+          <w:i w:val="false"/>
+          <w:iCs w:val="false"/>
+        </w:rPr>
+      </w:pPr>
+      <w:r>
+        <w:rPr>
+          <w:b w:val="false"/>
+          <w:bCs w:val="false"/>
+          <w:i w:val="false"/>
+          <w:iCs w:val="false"/>
+        </w:rPr>
+      </w:r>
+    </w:p>
+    <w:p>
+      <w:pPr>
+        <w:pStyle w:val="LOnormal"/>
+        <w:ind w:left="0" w:hanging="0"/>
+        <w:jc w:val="both"/>
+        <w:rPr>
+          <w:b w:val="false"/>
+          <w:b w:val="false"/>
+          <w:bCs w:val="false"/>
+          <w:i w:val="false"/>
+          <w:i w:val="false"/>
+          <w:iCs w:val="false"/>
+        </w:rPr>
+      </w:pPr>
+      <w:r>
+        <w:rPr>
+          <w:b w:val="false"/>
+          <w:bCs w:val="false"/>
+          <w:i w:val="false"/>
+          <w:iCs w:val="false"/>
+        </w:rPr>
+      </w:r>
+    </w:p>
+    <w:p>
+      <w:pPr>
+        <w:pStyle w:val="LOnormal"/>
+        <w:ind w:left="0" w:hanging="0"/>
+        <w:jc w:val="both"/>
+        <w:rPr>
+          <w:b w:val="false"/>
+          <w:b w:val="false"/>
+          <w:bCs w:val="false"/>
+          <w:i w:val="false"/>
+          <w:i w:val="false"/>
+          <w:iCs w:val="false"/>
+        </w:rPr>
+      </w:pPr>
+      <w:r>
+        <w:rPr>
+          <w:b w:val="false"/>
+          <w:bCs w:val="false"/>
+          <w:i w:val="false"/>
+          <w:iCs w:val="false"/>
+        </w:rPr>
+      </w:r>
+    </w:p>
+    <w:p>
+      <w:pPr>
+        <w:pStyle w:val="LOnormal"/>
+        <w:ind w:left="0" w:hanging="0"/>
+        <w:jc w:val="both"/>
+        <w:rPr>
+          <w:b w:val="false"/>
+          <w:b w:val="false"/>
+          <w:bCs w:val="false"/>
+          <w:i w:val="false"/>
+          <w:i w:val="false"/>
+          <w:iCs w:val="false"/>
+        </w:rPr>
+      </w:pPr>
+      <w:r>
+        <w:rPr>
+          <w:b w:val="false"/>
+          <w:bCs w:val="false"/>
+          <w:i w:val="false"/>
+          <w:iCs w:val="false"/>
+        </w:rPr>
+      </w:r>
+    </w:p>
+    <w:p>
+      <w:pPr>
+        <w:pStyle w:val="LOnormal"/>
+        <w:ind w:left="0" w:hanging="0"/>
+        <w:jc w:val="both"/>
+        <w:rPr>
+          <w:b w:val="false"/>
+          <w:b w:val="false"/>
+          <w:bCs w:val="false"/>
+          <w:i w:val="false"/>
+          <w:i w:val="false"/>
+          <w:iCs w:val="false"/>
+        </w:rPr>
+      </w:pPr>
+      <w:r>
+        <w:rPr>
+          <w:b w:val="false"/>
+          <w:bCs w:val="false"/>
+          <w:i w:val="false"/>
+          <w:iCs w:val="false"/>
+        </w:rPr>
       </w:r>
     </w:p>
     <w:p>
@@ -7537,6 +7701,2362 @@
           <w:iCs w:val="false"/>
         </w:rPr>
         <w:t>, rancangan tabel, dan rancangan antarmuka.</w:t>
+      </w:r>
+    </w:p>
+    <w:p>
+      <w:pPr>
+        <w:pStyle w:val="LOnormal"/>
+        <w:ind w:left="0" w:hanging="0"/>
+        <w:jc w:val="both"/>
+        <w:rPr>
+          <w:b/>
+          <w:b/>
+          <w:bCs/>
+        </w:rPr>
+      </w:pPr>
+      <w:r>
+        <w:rPr>
+          <w:b/>
+          <w:bCs/>
+          <w:i w:val="false"/>
+          <w:iCs w:val="false"/>
+        </w:rPr>
+        <w:t>2.3.1.</w:t>
+        <w:tab/>
+        <w:t xml:space="preserve">Diagram </w:t>
+      </w:r>
+      <w:r>
+        <w:rPr>
+          <w:b/>
+          <w:bCs/>
+          <w:i/>
+          <w:iCs/>
+        </w:rPr>
+        <w:t>Usecase</w:t>
+      </w:r>
+    </w:p>
+    <w:p>
+      <w:pPr>
+        <w:pStyle w:val="LOnormal"/>
+        <w:ind w:left="0" w:hanging="0"/>
+        <w:jc w:val="both"/>
+        <w:rPr>
+          <w:b w:val="false"/>
+          <w:b w:val="false"/>
+          <w:bCs w:val="false"/>
+          <w:i w:val="false"/>
+          <w:i w:val="false"/>
+          <w:iCs w:val="false"/>
+        </w:rPr>
+      </w:pPr>
+      <w:r>
+        <w:rPr>
+          <w:b w:val="false"/>
+          <w:bCs w:val="false"/>
+          <w:i w:val="false"/>
+          <w:iCs w:val="false"/>
+        </w:rPr>
+        <w:tab/>
+      </w:r>
+      <w:r>
+        <w:rPr>
+          <w:b w:val="false"/>
+          <w:bCs w:val="false"/>
+          <w:i w:val="false"/>
+          <w:iCs w:val="false"/>
+        </w:rPr>
+        <w:t xml:space="preserve">Diagram </w:t>
+      </w:r>
+      <w:r>
+        <w:rPr>
+          <w:b w:val="false"/>
+          <w:bCs w:val="false"/>
+          <w:i/>
+          <w:iCs/>
+        </w:rPr>
+        <w:t>usecase</w:t>
+      </w:r>
+      <w:r>
+        <w:rPr>
+          <w:b w:val="false"/>
+          <w:bCs w:val="false"/>
+          <w:i w:val="false"/>
+          <w:iCs w:val="false"/>
+        </w:rPr>
+        <w:t xml:space="preserve"> adalah gambaran dari beberapa atau semua aktor, </w:t>
+      </w:r>
+      <w:r>
+        <w:rPr>
+          <w:b w:val="false"/>
+          <w:bCs w:val="false"/>
+          <w:i/>
+          <w:iCs/>
+        </w:rPr>
+        <w:t>usecase</w:t>
+      </w:r>
+      <w:r>
+        <w:rPr>
+          <w:b w:val="false"/>
+          <w:bCs w:val="false"/>
+          <w:i w:val="false"/>
+          <w:iCs w:val="false"/>
+        </w:rPr>
+        <w:t xml:space="preserve">, dan interaksi di antara keduanya. Berikut ini adalah diagram </w:t>
+      </w:r>
+      <w:r>
+        <w:rPr>
+          <w:b w:val="false"/>
+          <w:bCs w:val="false"/>
+          <w:i/>
+          <w:iCs/>
+        </w:rPr>
+        <w:t>usecase</w:t>
+      </w:r>
+      <w:r>
+        <w:rPr>
+          <w:b w:val="false"/>
+          <w:bCs w:val="false"/>
+          <w:i w:val="false"/>
+          <w:iCs w:val="false"/>
+        </w:rPr>
+        <w:t xml:space="preserve"> aplikasi manajemen data </w:t>
+      </w:r>
+      <w:r>
+        <w:rPr>
+          <w:rFonts w:eastAsia="DejaVu Sans" w:cs="Noto Sans Devanagari"/>
+          <w:b w:val="false"/>
+          <w:bCs w:val="false"/>
+          <w:i w:val="false"/>
+          <w:iCs w:val="false"/>
+          <w:color w:val="auto"/>
+          <w:kern w:val="0"/>
+          <w:sz w:val="24"/>
+          <w:szCs w:val="24"/>
+          <w:lang w:val="en-US" w:eastAsia="zh-CN" w:bidi="hi-IN"/>
+        </w:rPr>
+        <w:t>karyawan</w:t>
+      </w:r>
+      <w:r>
+        <w:rPr>
+          <w:b w:val="false"/>
+          <w:bCs w:val="false"/>
+          <w:i w:val="false"/>
+          <w:iCs w:val="false"/>
+        </w:rPr>
+        <w:t>.</w:t>
+      </w:r>
+    </w:p>
+    <w:p>
+      <w:pPr>
+        <w:pStyle w:val="LOnormal"/>
+        <w:ind w:left="0" w:hanging="0"/>
+        <w:jc w:val="center"/>
+        <w:rPr>
+          <w:b/>
+          <w:b/>
+          <w:bCs/>
+        </w:rPr>
+      </w:pPr>
+      <w:r>
+        <w:rPr>
+          <w:b w:val="false"/>
+          <w:bCs w:val="false"/>
+          <w:i w:val="false"/>
+          <w:iCs w:val="false"/>
+        </w:rPr>
+        <w:drawing>
+          <wp:inline distT="0" distB="0" distL="0" distR="0">
+            <wp:extent cx="2126615" cy="2875915"/>
+            <wp:effectExtent l="0" t="0" r="0" b="0"/>
+            <wp:docPr id="6" name="Image3" descr=""/>
+            <wp:cNvGraphicFramePr>
+              <a:graphicFrameLocks xmlns:a="http://schemas.openxmlformats.org/drawingml/2006/main" noChangeAspect="1"/>
+            </wp:cNvGraphicFramePr>
+            <a:graphic xmlns:a="http://schemas.openxmlformats.org/drawingml/2006/main">
+              <a:graphicData uri="http://schemas.openxmlformats.org/drawingml/2006/picture">
+                <pic:pic xmlns:pic="http://schemas.openxmlformats.org/drawingml/2006/picture">
+                  <pic:nvPicPr>
+                    <pic:cNvPr id="6" name="Image3" descr=""/>
+                    <pic:cNvPicPr>
+                      <a:picLocks noChangeAspect="1" noChangeArrowheads="1"/>
+                    </pic:cNvPicPr>
+                  </pic:nvPicPr>
+                  <pic:blipFill>
+                    <a:blip r:embed="rId5"/>
+                    <a:stretch>
+                      <a:fillRect/>
+                    </a:stretch>
+                  </pic:blipFill>
+                  <pic:spPr bwMode="auto">
+                    <a:xfrm>
+                      <a:off x="0" y="0"/>
+                      <a:ext cx="2126615" cy="2875915"/>
+                    </a:xfrm>
+                    <a:prstGeom prst="rect">
+                      <a:avLst/>
+                    </a:prstGeom>
+                  </pic:spPr>
+                </pic:pic>
+              </a:graphicData>
+            </a:graphic>
+          </wp:inline>
+        </w:drawing>
+      </w:r>
+    </w:p>
+    <w:p>
+      <w:pPr>
+        <w:pStyle w:val="LOnormal"/>
+        <w:ind w:left="0" w:hanging="0"/>
+        <w:jc w:val="center"/>
+        <w:rPr>
+          <w:b/>
+          <w:b/>
+          <w:bCs/>
+        </w:rPr>
+      </w:pPr>
+      <w:r>
+        <w:rPr>
+          <w:b w:val="false"/>
+          <w:bCs w:val="false"/>
+          <w:i w:val="false"/>
+          <w:iCs w:val="false"/>
+        </w:rPr>
+        <w:t>Gambar 0.0. asd</w:t>
+      </w:r>
+    </w:p>
+    <w:p>
+      <w:pPr>
+        <w:pStyle w:val="LOnormal"/>
+        <w:ind w:left="0" w:hanging="0"/>
+        <w:jc w:val="both"/>
+        <w:rPr>
+          <w:b w:val="false"/>
+          <w:b w:val="false"/>
+          <w:bCs w:val="false"/>
+          <w:i w:val="false"/>
+          <w:i w:val="false"/>
+          <w:iCs w:val="false"/>
+        </w:rPr>
+      </w:pPr>
+      <w:r>
+        <w:rPr>
+          <w:b w:val="false"/>
+          <w:bCs w:val="false"/>
+          <w:i w:val="false"/>
+          <w:iCs w:val="false"/>
+        </w:rPr>
+        <w:t>Pada gambar di atas, terdapat gambaran aktivitas pengguna terhadap aplikasi. Pengguna dapat memanajemen data karyawan, seperti melihat daftar karyawan, menambah data karyawan, mengubah data karyawan, menghapus data karyawan, dan melihat data karyawan secara detail.</w:t>
+      </w:r>
+    </w:p>
+    <w:p>
+      <w:pPr>
+        <w:pStyle w:val="LOnormal"/>
+        <w:ind w:left="0" w:hanging="0"/>
+        <w:jc w:val="both"/>
+        <w:rPr>
+          <w:b w:val="false"/>
+          <w:b w:val="false"/>
+          <w:bCs w:val="false"/>
+          <w:i w:val="false"/>
+          <w:i w:val="false"/>
+          <w:iCs w:val="false"/>
+        </w:rPr>
+      </w:pPr>
+      <w:r>
+        <w:rPr>
+          <w:b/>
+          <w:bCs/>
+        </w:rPr>
+      </w:r>
+    </w:p>
+    <w:p>
+      <w:pPr>
+        <w:pStyle w:val="LOnormal"/>
+        <w:ind w:left="0" w:hanging="0"/>
+        <w:jc w:val="both"/>
+        <w:rPr>
+          <w:b w:val="false"/>
+          <w:b w:val="false"/>
+          <w:bCs w:val="false"/>
+          <w:i w:val="false"/>
+          <w:i w:val="false"/>
+          <w:iCs w:val="false"/>
+        </w:rPr>
+      </w:pPr>
+      <w:r>
+        <w:rPr>
+          <w:b/>
+          <w:bCs/>
+          <w:i w:val="false"/>
+          <w:iCs w:val="false"/>
+        </w:rPr>
+        <w:t>2.3.2.</w:t>
+        <w:tab/>
+        <w:t xml:space="preserve">Diagram </w:t>
+      </w:r>
+      <w:r>
+        <w:rPr>
+          <w:rFonts w:eastAsia="DejaVu Sans" w:cs="Noto Sans Devanagari"/>
+          <w:b/>
+          <w:bCs/>
+          <w:i/>
+          <w:iCs/>
+          <w:color w:val="auto"/>
+          <w:kern w:val="0"/>
+          <w:sz w:val="24"/>
+          <w:szCs w:val="24"/>
+          <w:lang w:val="en-US" w:eastAsia="zh-CN" w:bidi="hi-IN"/>
+        </w:rPr>
+        <w:t>Sequence</w:t>
+      </w:r>
+    </w:p>
+    <w:p>
+      <w:pPr>
+        <w:pStyle w:val="LOnormal"/>
+        <w:ind w:left="0" w:hanging="0"/>
+        <w:jc w:val="both"/>
+        <w:rPr>
+          <w:b w:val="false"/>
+          <w:b w:val="false"/>
+          <w:bCs w:val="false"/>
+          <w:i w:val="false"/>
+          <w:i w:val="false"/>
+          <w:iCs w:val="false"/>
+        </w:rPr>
+      </w:pPr>
+      <w:r>
+        <w:rPr>
+          <w:b w:val="false"/>
+          <w:bCs w:val="false"/>
+          <w:i w:val="false"/>
+          <w:iCs w:val="false"/>
+        </w:rPr>
+        <w:tab/>
+      </w:r>
+      <w:r>
+        <w:rPr>
+          <w:b w:val="false"/>
+          <w:bCs w:val="false"/>
+          <w:i w:val="false"/>
+          <w:iCs w:val="false"/>
+        </w:rPr>
+        <w:t xml:space="preserve">Diagram </w:t>
+      </w:r>
+      <w:r>
+        <w:rPr>
+          <w:b w:val="false"/>
+          <w:bCs w:val="false"/>
+          <w:i/>
+          <w:iCs/>
+        </w:rPr>
+        <w:t>sequence</w:t>
+      </w:r>
+      <w:r>
+        <w:rPr>
+          <w:b w:val="false"/>
+          <w:bCs w:val="false"/>
+          <w:i w:val="false"/>
+          <w:iCs w:val="false"/>
+        </w:rPr>
+        <w:t xml:space="preserve"> digunakan untuk menunjukkan aliran fungsionalitas dalam setiap aktivitas yang terdapat pada diagram </w:t>
+      </w:r>
+      <w:r>
+        <w:rPr>
+          <w:b w:val="false"/>
+          <w:bCs w:val="false"/>
+          <w:i/>
+          <w:iCs/>
+        </w:rPr>
+        <w:t>usecase</w:t>
+      </w:r>
+      <w:r>
+        <w:rPr>
+          <w:b w:val="false"/>
+          <w:bCs w:val="false"/>
+          <w:i w:val="false"/>
+          <w:iCs w:val="false"/>
+        </w:rPr>
+        <w:t xml:space="preserve"> sebelumnya. Berikut ini diagram </w:t>
+      </w:r>
+      <w:r>
+        <w:rPr>
+          <w:b w:val="false"/>
+          <w:bCs w:val="false"/>
+          <w:i/>
+          <w:iCs/>
+        </w:rPr>
+        <w:t>sequence</w:t>
+      </w:r>
+      <w:r>
+        <w:rPr>
+          <w:b w:val="false"/>
+          <w:bCs w:val="false"/>
+          <w:i w:val="false"/>
+          <w:iCs w:val="false"/>
+        </w:rPr>
+        <w:t xml:space="preserve"> aplikasi manajemen karyawan.</w:t>
+      </w:r>
+    </w:p>
+    <w:p>
+      <w:pPr>
+        <w:pStyle w:val="LOnormal"/>
+        <w:ind w:left="0" w:hanging="0"/>
+        <w:jc w:val="center"/>
+        <w:rPr>
+          <w:b w:val="false"/>
+          <w:b w:val="false"/>
+          <w:bCs w:val="false"/>
+          <w:i w:val="false"/>
+          <w:i w:val="false"/>
+          <w:iCs w:val="false"/>
+        </w:rPr>
+      </w:pPr>
+      <w:r>
+        <w:rPr>
+          <w:b w:val="false"/>
+          <w:bCs w:val="false"/>
+          <w:i w:val="false"/>
+          <w:iCs w:val="false"/>
+        </w:rPr>
+        <w:drawing>
+          <wp:inline distT="0" distB="0" distL="0" distR="0">
+            <wp:extent cx="3127375" cy="2463800"/>
+            <wp:effectExtent l="0" t="0" r="0" b="0"/>
+            <wp:docPr id="7" name="Image4" descr=""/>
+            <wp:cNvGraphicFramePr>
+              <a:graphicFrameLocks xmlns:a="http://schemas.openxmlformats.org/drawingml/2006/main" noChangeAspect="1"/>
+            </wp:cNvGraphicFramePr>
+            <a:graphic xmlns:a="http://schemas.openxmlformats.org/drawingml/2006/main">
+              <a:graphicData uri="http://schemas.openxmlformats.org/drawingml/2006/picture">
+                <pic:pic xmlns:pic="http://schemas.openxmlformats.org/drawingml/2006/picture">
+                  <pic:nvPicPr>
+                    <pic:cNvPr id="7" name="Image4" descr=""/>
+                    <pic:cNvPicPr>
+                      <a:picLocks noChangeAspect="1" noChangeArrowheads="1"/>
+                    </pic:cNvPicPr>
+                  </pic:nvPicPr>
+                  <pic:blipFill>
+                    <a:blip r:embed="rId6"/>
+                    <a:stretch>
+                      <a:fillRect/>
+                    </a:stretch>
+                  </pic:blipFill>
+                  <pic:spPr bwMode="auto">
+                    <a:xfrm>
+                      <a:off x="0" y="0"/>
+                      <a:ext cx="3127375" cy="2463800"/>
+                    </a:xfrm>
+                    <a:prstGeom prst="rect">
+                      <a:avLst/>
+                    </a:prstGeom>
+                  </pic:spPr>
+                </pic:pic>
+              </a:graphicData>
+            </a:graphic>
+          </wp:inline>
+        </w:drawing>
+      </w:r>
+    </w:p>
+    <w:p>
+      <w:pPr>
+        <w:pStyle w:val="LOnormal"/>
+        <w:ind w:left="0" w:hanging="0"/>
+        <w:jc w:val="center"/>
+        <w:rPr>
+          <w:b w:val="false"/>
+          <w:b w:val="false"/>
+          <w:bCs w:val="false"/>
+          <w:i w:val="false"/>
+          <w:i w:val="false"/>
+          <w:iCs w:val="false"/>
+        </w:rPr>
+      </w:pPr>
+      <w:r>
+        <w:rPr>
+          <w:b w:val="false"/>
+          <w:bCs w:val="false"/>
+          <w:i w:val="false"/>
+          <w:iCs w:val="false"/>
+        </w:rPr>
+        <w:t>Gambar 0.0. asd</w:t>
+      </w:r>
+    </w:p>
+    <w:p>
+      <w:pPr>
+        <w:pStyle w:val="LOnormal"/>
+        <w:ind w:left="0" w:hanging="0"/>
+        <w:jc w:val="both"/>
+        <w:rPr>
+          <w:b w:val="false"/>
+          <w:b w:val="false"/>
+          <w:bCs w:val="false"/>
+          <w:i w:val="false"/>
+          <w:i w:val="false"/>
+          <w:iCs w:val="false"/>
+        </w:rPr>
+      </w:pPr>
+      <w:r>
+        <w:rPr>
+          <w:b w:val="false"/>
+          <w:bCs w:val="false"/>
+          <w:i w:val="false"/>
+          <w:iCs w:val="false"/>
+        </w:rPr>
+        <w:tab/>
+        <w:t>Pada gambar di atas, menggambarkan aliran saat pengguna membuka halaman daftar karyawan, kemudian diproses dengan mengambil data karyawan dan ditampilkan kembali pada pengguna.</w:t>
+      </w:r>
+    </w:p>
+    <w:p>
+      <w:pPr>
+        <w:pStyle w:val="LOnormal"/>
+        <w:ind w:left="0" w:hanging="0"/>
+        <w:jc w:val="center"/>
+        <w:rPr>
+          <w:b w:val="false"/>
+          <w:b w:val="false"/>
+          <w:bCs w:val="false"/>
+          <w:i w:val="false"/>
+          <w:i w:val="false"/>
+          <w:iCs w:val="false"/>
+        </w:rPr>
+      </w:pPr>
+      <w:r>
+        <w:rPr>
+          <w:b w:val="false"/>
+          <w:bCs w:val="false"/>
+          <w:i w:val="false"/>
+          <w:iCs w:val="false"/>
+        </w:rPr>
+        <w:drawing>
+          <wp:inline distT="0" distB="0" distL="0" distR="0">
+            <wp:extent cx="3436620" cy="2716530"/>
+            <wp:effectExtent l="0" t="0" r="0" b="0"/>
+            <wp:docPr id="8" name="Image5" descr=""/>
+            <wp:cNvGraphicFramePr>
+              <a:graphicFrameLocks xmlns:a="http://schemas.openxmlformats.org/drawingml/2006/main" noChangeAspect="1"/>
+            </wp:cNvGraphicFramePr>
+            <a:graphic xmlns:a="http://schemas.openxmlformats.org/drawingml/2006/main">
+              <a:graphicData uri="http://schemas.openxmlformats.org/drawingml/2006/picture">
+                <pic:pic xmlns:pic="http://schemas.openxmlformats.org/drawingml/2006/picture">
+                  <pic:nvPicPr>
+                    <pic:cNvPr id="8" name="Image5" descr=""/>
+                    <pic:cNvPicPr>
+                      <a:picLocks noChangeAspect="1" noChangeArrowheads="1"/>
+                    </pic:cNvPicPr>
+                  </pic:nvPicPr>
+                  <pic:blipFill>
+                    <a:blip r:embed="rId7"/>
+                    <a:stretch>
+                      <a:fillRect/>
+                    </a:stretch>
+                  </pic:blipFill>
+                  <pic:spPr bwMode="auto">
+                    <a:xfrm>
+                      <a:off x="0" y="0"/>
+                      <a:ext cx="3436620" cy="2716530"/>
+                    </a:xfrm>
+                    <a:prstGeom prst="rect">
+                      <a:avLst/>
+                    </a:prstGeom>
+                  </pic:spPr>
+                </pic:pic>
+              </a:graphicData>
+            </a:graphic>
+          </wp:inline>
+        </w:drawing>
+      </w:r>
+    </w:p>
+    <w:p>
+      <w:pPr>
+        <w:pStyle w:val="LOnormal"/>
+        <w:ind w:left="0" w:hanging="0"/>
+        <w:jc w:val="center"/>
+        <w:rPr>
+          <w:b w:val="false"/>
+          <w:b w:val="false"/>
+          <w:bCs w:val="false"/>
+          <w:i w:val="false"/>
+          <w:i w:val="false"/>
+          <w:iCs w:val="false"/>
+        </w:rPr>
+      </w:pPr>
+      <w:r>
+        <w:rPr>
+          <w:b w:val="false"/>
+          <w:bCs w:val="false"/>
+          <w:i w:val="false"/>
+          <w:iCs w:val="false"/>
+        </w:rPr>
+        <w:t>Gambar 0.0. asd</w:t>
+      </w:r>
+    </w:p>
+    <w:p>
+      <w:pPr>
+        <w:pStyle w:val="LOnormal"/>
+        <w:ind w:left="0" w:hanging="0"/>
+        <w:jc w:val="both"/>
+        <w:rPr>
+          <w:b w:val="false"/>
+          <w:b w:val="false"/>
+          <w:bCs w:val="false"/>
+          <w:i w:val="false"/>
+          <w:i w:val="false"/>
+          <w:iCs w:val="false"/>
+        </w:rPr>
+      </w:pPr>
+      <w:r>
+        <w:rPr>
+          <w:b w:val="false"/>
+          <w:bCs w:val="false"/>
+          <w:i w:val="false"/>
+          <w:iCs w:val="false"/>
+        </w:rPr>
+        <w:tab/>
+        <w:t xml:space="preserve">Pada gambar di atas, pengguna akan melakukan penambahan data dengan mengisi data karyawan baru melalui halaman tambah karyawan. Kemudian data tersebut di kirim ke proses penambahan data </w:t>
+      </w:r>
+      <w:r>
+        <w:rPr>
+          <w:rFonts w:eastAsia="DejaVu Sans" w:cs="Noto Sans Devanagari"/>
+          <w:b w:val="false"/>
+          <w:bCs w:val="false"/>
+          <w:i w:val="false"/>
+          <w:iCs w:val="false"/>
+          <w:color w:val="auto"/>
+          <w:kern w:val="0"/>
+          <w:sz w:val="24"/>
+          <w:szCs w:val="24"/>
+          <w:lang w:val="en-US" w:eastAsia="zh-CN" w:bidi="hi-IN"/>
+        </w:rPr>
+        <w:t xml:space="preserve">untuk selanjutnya </w:t>
+      </w:r>
+      <w:r>
+        <w:rPr>
+          <w:b w:val="false"/>
+          <w:bCs w:val="false"/>
+          <w:i w:val="false"/>
+          <w:iCs w:val="false"/>
+        </w:rPr>
+        <w:t>di simpan ke data karyawan.</w:t>
+      </w:r>
+    </w:p>
+    <w:p>
+      <w:pPr>
+        <w:pStyle w:val="LOnormal"/>
+        <w:ind w:left="0" w:hanging="0"/>
+        <w:jc w:val="center"/>
+        <w:rPr>
+          <w:b w:val="false"/>
+          <w:b w:val="false"/>
+          <w:bCs w:val="false"/>
+          <w:i w:val="false"/>
+          <w:i w:val="false"/>
+          <w:iCs w:val="false"/>
+        </w:rPr>
+      </w:pPr>
+      <w:r>
+        <w:rPr>
+          <w:b w:val="false"/>
+          <w:bCs w:val="false"/>
+          <w:i w:val="false"/>
+          <w:iCs w:val="false"/>
+        </w:rPr>
+        <w:drawing>
+          <wp:inline distT="0" distB="0" distL="0" distR="0">
+            <wp:extent cx="3334385" cy="2592705"/>
+            <wp:effectExtent l="0" t="0" r="0" b="0"/>
+            <wp:docPr id="9" name="Image6" descr=""/>
+            <wp:cNvGraphicFramePr>
+              <a:graphicFrameLocks xmlns:a="http://schemas.openxmlformats.org/drawingml/2006/main" noChangeAspect="1"/>
+            </wp:cNvGraphicFramePr>
+            <a:graphic xmlns:a="http://schemas.openxmlformats.org/drawingml/2006/main">
+              <a:graphicData uri="http://schemas.openxmlformats.org/drawingml/2006/picture">
+                <pic:pic xmlns:pic="http://schemas.openxmlformats.org/drawingml/2006/picture">
+                  <pic:nvPicPr>
+                    <pic:cNvPr id="9" name="Image6" descr=""/>
+                    <pic:cNvPicPr>
+                      <a:picLocks noChangeAspect="1" noChangeArrowheads="1"/>
+                    </pic:cNvPicPr>
+                  </pic:nvPicPr>
+                  <pic:blipFill>
+                    <a:blip r:embed="rId8"/>
+                    <a:stretch>
+                      <a:fillRect/>
+                    </a:stretch>
+                  </pic:blipFill>
+                  <pic:spPr bwMode="auto">
+                    <a:xfrm>
+                      <a:off x="0" y="0"/>
+                      <a:ext cx="3334385" cy="2592705"/>
+                    </a:xfrm>
+                    <a:prstGeom prst="rect">
+                      <a:avLst/>
+                    </a:prstGeom>
+                  </pic:spPr>
+                </pic:pic>
+              </a:graphicData>
+            </a:graphic>
+          </wp:inline>
+        </w:drawing>
+      </w:r>
+    </w:p>
+    <w:p>
+      <w:pPr>
+        <w:pStyle w:val="LOnormal"/>
+        <w:ind w:left="0" w:hanging="0"/>
+        <w:jc w:val="center"/>
+        <w:rPr>
+          <w:b w:val="false"/>
+          <w:b w:val="false"/>
+          <w:bCs w:val="false"/>
+          <w:i w:val="false"/>
+          <w:i w:val="false"/>
+          <w:iCs w:val="false"/>
+        </w:rPr>
+      </w:pPr>
+      <w:r>
+        <w:rPr>
+          <w:b w:val="false"/>
+          <w:bCs w:val="false"/>
+          <w:i w:val="false"/>
+          <w:iCs w:val="false"/>
+        </w:rPr>
+        <w:t>Gambar 0.0. asd</w:t>
+      </w:r>
+    </w:p>
+    <w:p>
+      <w:pPr>
+        <w:pStyle w:val="LOnormal"/>
+        <w:ind w:left="0" w:hanging="0"/>
+        <w:jc w:val="both"/>
+        <w:rPr>
+          <w:b w:val="false"/>
+          <w:b w:val="false"/>
+          <w:bCs w:val="false"/>
+          <w:i w:val="false"/>
+          <w:i w:val="false"/>
+          <w:iCs w:val="false"/>
+        </w:rPr>
+      </w:pPr>
+      <w:r>
+        <w:rPr>
+          <w:b w:val="false"/>
+          <w:bCs w:val="false"/>
+          <w:i w:val="false"/>
+          <w:iCs w:val="false"/>
+        </w:rPr>
+        <w:tab/>
+        <w:t xml:space="preserve">Pada gambar di atas, pengguna melakukan </w:t>
+      </w:r>
+      <w:r>
+        <w:rPr>
+          <w:rFonts w:eastAsia="DejaVu Sans" w:cs="Noto Sans Devanagari"/>
+          <w:b w:val="false"/>
+          <w:bCs w:val="false"/>
+          <w:i w:val="false"/>
+          <w:iCs w:val="false"/>
+          <w:color w:val="auto"/>
+          <w:kern w:val="0"/>
+          <w:sz w:val="24"/>
+          <w:szCs w:val="24"/>
+          <w:lang w:val="en-US" w:eastAsia="zh-CN" w:bidi="hi-IN"/>
+        </w:rPr>
+        <w:t>perubahan</w:t>
+      </w:r>
+      <w:r>
+        <w:rPr>
+          <w:b w:val="false"/>
+          <w:bCs w:val="false"/>
+          <w:i w:val="false"/>
+          <w:iCs w:val="false"/>
+        </w:rPr>
+        <w:t xml:space="preserve"> data terhadap data karyawan yang sudah tersedia. Pengguna mengisi perubahan data karyawan melalui halaman </w:t>
+      </w:r>
+      <w:r>
+        <w:rPr>
+          <w:rFonts w:eastAsia="DejaVu Sans" w:cs="Noto Sans Devanagari"/>
+          <w:b w:val="false"/>
+          <w:bCs w:val="false"/>
+          <w:i w:val="false"/>
+          <w:iCs w:val="false"/>
+          <w:color w:val="auto"/>
+          <w:kern w:val="0"/>
+          <w:sz w:val="24"/>
+          <w:szCs w:val="24"/>
+          <w:lang w:val="en-US" w:eastAsia="zh-CN" w:bidi="hi-IN"/>
+        </w:rPr>
+        <w:t xml:space="preserve">ubah </w:t>
+      </w:r>
+      <w:r>
+        <w:rPr>
+          <w:b w:val="false"/>
+          <w:bCs w:val="false"/>
+          <w:i w:val="false"/>
+          <w:iCs w:val="false"/>
+        </w:rPr>
+        <w:t xml:space="preserve">karyawan. Kemudian data tersebut di kirim ke proses perngubahan data </w:t>
+      </w:r>
+      <w:r>
+        <w:rPr>
+          <w:rFonts w:eastAsia="DejaVu Sans" w:cs="Noto Sans Devanagari"/>
+          <w:b w:val="false"/>
+          <w:bCs w:val="false"/>
+          <w:i w:val="false"/>
+          <w:iCs w:val="false"/>
+          <w:color w:val="auto"/>
+          <w:kern w:val="0"/>
+          <w:sz w:val="24"/>
+          <w:szCs w:val="24"/>
+          <w:lang w:val="en-US" w:eastAsia="zh-CN" w:bidi="hi-IN"/>
+        </w:rPr>
+        <w:t xml:space="preserve">untuk selanjutnya </w:t>
+      </w:r>
+      <w:r>
+        <w:rPr>
+          <w:b w:val="false"/>
+          <w:bCs w:val="false"/>
+          <w:i w:val="false"/>
+          <w:iCs w:val="false"/>
+        </w:rPr>
+        <w:t>di simpan ke data karyawan.</w:t>
+      </w:r>
+    </w:p>
+    <w:p>
+      <w:pPr>
+        <w:pStyle w:val="LOnormal"/>
+        <w:ind w:left="0" w:hanging="0"/>
+        <w:jc w:val="center"/>
+        <w:rPr>
+          <w:b w:val="false"/>
+          <w:b w:val="false"/>
+          <w:bCs w:val="false"/>
+          <w:i w:val="false"/>
+          <w:i w:val="false"/>
+          <w:iCs w:val="false"/>
+        </w:rPr>
+      </w:pPr>
+      <w:r>
+        <w:rPr>
+          <w:b w:val="false"/>
+          <w:bCs w:val="false"/>
+          <w:i w:val="false"/>
+          <w:iCs w:val="false"/>
+        </w:rPr>
+        <w:drawing>
+          <wp:inline distT="0" distB="0" distL="0" distR="0">
+            <wp:extent cx="3420745" cy="2719070"/>
+            <wp:effectExtent l="0" t="0" r="0" b="0"/>
+            <wp:docPr id="10" name="Image7" descr=""/>
+            <wp:cNvGraphicFramePr>
+              <a:graphicFrameLocks xmlns:a="http://schemas.openxmlformats.org/drawingml/2006/main" noChangeAspect="1"/>
+            </wp:cNvGraphicFramePr>
+            <a:graphic xmlns:a="http://schemas.openxmlformats.org/drawingml/2006/main">
+              <a:graphicData uri="http://schemas.openxmlformats.org/drawingml/2006/picture">
+                <pic:pic xmlns:pic="http://schemas.openxmlformats.org/drawingml/2006/picture">
+                  <pic:nvPicPr>
+                    <pic:cNvPr id="10" name="Image7" descr=""/>
+                    <pic:cNvPicPr>
+                      <a:picLocks noChangeAspect="1" noChangeArrowheads="1"/>
+                    </pic:cNvPicPr>
+                  </pic:nvPicPr>
+                  <pic:blipFill>
+                    <a:blip r:embed="rId9"/>
+                    <a:stretch>
+                      <a:fillRect/>
+                    </a:stretch>
+                  </pic:blipFill>
+                  <pic:spPr bwMode="auto">
+                    <a:xfrm>
+                      <a:off x="0" y="0"/>
+                      <a:ext cx="3420745" cy="2719070"/>
+                    </a:xfrm>
+                    <a:prstGeom prst="rect">
+                      <a:avLst/>
+                    </a:prstGeom>
+                  </pic:spPr>
+                </pic:pic>
+              </a:graphicData>
+            </a:graphic>
+          </wp:inline>
+        </w:drawing>
+      </w:r>
+    </w:p>
+    <w:p>
+      <w:pPr>
+        <w:pStyle w:val="LOnormal"/>
+        <w:ind w:left="0" w:hanging="0"/>
+        <w:jc w:val="center"/>
+        <w:rPr>
+          <w:b w:val="false"/>
+          <w:b w:val="false"/>
+          <w:bCs w:val="false"/>
+          <w:i w:val="false"/>
+          <w:i w:val="false"/>
+          <w:iCs w:val="false"/>
+        </w:rPr>
+      </w:pPr>
+      <w:r>
+        <w:rPr>
+          <w:b w:val="false"/>
+          <w:bCs w:val="false"/>
+          <w:i w:val="false"/>
+          <w:iCs w:val="false"/>
+        </w:rPr>
+        <w:t>Gambar 0.0. asd</w:t>
+      </w:r>
+    </w:p>
+    <w:p>
+      <w:pPr>
+        <w:pStyle w:val="LOnormal"/>
+        <w:ind w:left="0" w:hanging="0"/>
+        <w:jc w:val="both"/>
+        <w:rPr>
+          <w:b w:val="false"/>
+          <w:b w:val="false"/>
+          <w:bCs w:val="false"/>
+          <w:i w:val="false"/>
+          <w:i w:val="false"/>
+          <w:iCs w:val="false"/>
+        </w:rPr>
+      </w:pPr>
+      <w:r>
+        <w:rPr>
+          <w:b w:val="false"/>
+          <w:bCs w:val="false"/>
+          <w:i w:val="false"/>
+          <w:iCs w:val="false"/>
+        </w:rPr>
+        <w:tab/>
+        <w:t xml:space="preserve">Pada gambar di atas, pengguna melakukan </w:t>
+      </w:r>
+      <w:r>
+        <w:rPr>
+          <w:rFonts w:eastAsia="DejaVu Sans" w:cs="Noto Sans Devanagari"/>
+          <w:b w:val="false"/>
+          <w:bCs w:val="false"/>
+          <w:i w:val="false"/>
+          <w:iCs w:val="false"/>
+          <w:color w:val="auto"/>
+          <w:kern w:val="0"/>
+          <w:sz w:val="24"/>
+          <w:szCs w:val="24"/>
+          <w:lang w:val="en-US" w:eastAsia="zh-CN" w:bidi="hi-IN"/>
+        </w:rPr>
+        <w:t>penghapusan</w:t>
+      </w:r>
+      <w:r>
+        <w:rPr>
+          <w:b w:val="false"/>
+          <w:bCs w:val="false"/>
+          <w:i w:val="false"/>
+          <w:iCs w:val="false"/>
+        </w:rPr>
+        <w:t xml:space="preserve"> data dengan </w:t>
+      </w:r>
+      <w:r>
+        <w:rPr>
+          <w:rFonts w:eastAsia="DejaVu Sans" w:cs="Noto Sans Devanagari"/>
+          <w:b w:val="false"/>
+          <w:bCs w:val="false"/>
+          <w:i w:val="false"/>
+          <w:iCs w:val="false"/>
+          <w:color w:val="auto"/>
+          <w:kern w:val="0"/>
+          <w:sz w:val="24"/>
+          <w:szCs w:val="24"/>
+          <w:lang w:val="en-US" w:eastAsia="zh-CN" w:bidi="hi-IN"/>
+        </w:rPr>
+        <w:t>menekan tombol hapus</w:t>
+      </w:r>
+      <w:r>
+        <w:rPr>
+          <w:b w:val="false"/>
+          <w:bCs w:val="false"/>
+          <w:i w:val="false"/>
+          <w:iCs w:val="false"/>
+        </w:rPr>
+        <w:t xml:space="preserve"> data karyawan. Kemudian data tersebut di kirim ke proses penghapusan data </w:t>
+      </w:r>
+      <w:r>
+        <w:rPr>
+          <w:rFonts w:eastAsia="DejaVu Sans" w:cs="Noto Sans Devanagari"/>
+          <w:b w:val="false"/>
+          <w:bCs w:val="false"/>
+          <w:i w:val="false"/>
+          <w:iCs w:val="false"/>
+          <w:color w:val="auto"/>
+          <w:kern w:val="0"/>
+          <w:sz w:val="24"/>
+          <w:szCs w:val="24"/>
+          <w:lang w:val="en-US" w:eastAsia="zh-CN" w:bidi="hi-IN"/>
+        </w:rPr>
+        <w:t xml:space="preserve">untuk selanjutnya </w:t>
+      </w:r>
+      <w:r>
+        <w:rPr>
+          <w:b w:val="false"/>
+          <w:bCs w:val="false"/>
+          <w:i w:val="false"/>
+          <w:iCs w:val="false"/>
+        </w:rPr>
+        <w:t>di simpan ke data karyawan.</w:t>
+      </w:r>
+    </w:p>
+    <w:p>
+      <w:pPr>
+        <w:pStyle w:val="LOnormal"/>
+        <w:ind w:left="0" w:hanging="0"/>
+        <w:jc w:val="center"/>
+        <w:rPr>
+          <w:b w:val="false"/>
+          <w:b w:val="false"/>
+          <w:bCs w:val="false"/>
+          <w:i w:val="false"/>
+          <w:i w:val="false"/>
+          <w:iCs w:val="false"/>
+        </w:rPr>
+      </w:pPr>
+      <w:r>
+        <w:rPr>
+          <w:b w:val="false"/>
+          <w:bCs w:val="false"/>
+          <w:i w:val="false"/>
+          <w:iCs w:val="false"/>
+        </w:rPr>
+        <w:drawing>
+          <wp:inline distT="0" distB="0" distL="0" distR="0">
+            <wp:extent cx="3787140" cy="2951480"/>
+            <wp:effectExtent l="0" t="0" r="0" b="0"/>
+            <wp:docPr id="11" name="Image8" descr=""/>
+            <wp:cNvGraphicFramePr>
+              <a:graphicFrameLocks xmlns:a="http://schemas.openxmlformats.org/drawingml/2006/main" noChangeAspect="1"/>
+            </wp:cNvGraphicFramePr>
+            <a:graphic xmlns:a="http://schemas.openxmlformats.org/drawingml/2006/main">
+              <a:graphicData uri="http://schemas.openxmlformats.org/drawingml/2006/picture">
+                <pic:pic xmlns:pic="http://schemas.openxmlformats.org/drawingml/2006/picture">
+                  <pic:nvPicPr>
+                    <pic:cNvPr id="11" name="Image8" descr=""/>
+                    <pic:cNvPicPr>
+                      <a:picLocks noChangeAspect="1" noChangeArrowheads="1"/>
+                    </pic:cNvPicPr>
+                  </pic:nvPicPr>
+                  <pic:blipFill>
+                    <a:blip r:embed="rId10"/>
+                    <a:stretch>
+                      <a:fillRect/>
+                    </a:stretch>
+                  </pic:blipFill>
+                  <pic:spPr bwMode="auto">
+                    <a:xfrm>
+                      <a:off x="0" y="0"/>
+                      <a:ext cx="3787140" cy="2951480"/>
+                    </a:xfrm>
+                    <a:prstGeom prst="rect">
+                      <a:avLst/>
+                    </a:prstGeom>
+                  </pic:spPr>
+                </pic:pic>
+              </a:graphicData>
+            </a:graphic>
+          </wp:inline>
+        </w:drawing>
+      </w:r>
+    </w:p>
+    <w:p>
+      <w:pPr>
+        <w:pStyle w:val="LOnormal"/>
+        <w:ind w:left="0" w:hanging="0"/>
+        <w:jc w:val="center"/>
+        <w:rPr>
+          <w:b w:val="false"/>
+          <w:b w:val="false"/>
+          <w:bCs w:val="false"/>
+          <w:i w:val="false"/>
+          <w:i w:val="false"/>
+          <w:iCs w:val="false"/>
+        </w:rPr>
+      </w:pPr>
+      <w:r>
+        <w:rPr>
+          <w:b w:val="false"/>
+          <w:bCs w:val="false"/>
+          <w:i w:val="false"/>
+          <w:iCs w:val="false"/>
+        </w:rPr>
+        <w:t>Gambar 0.0. asd</w:t>
+      </w:r>
+    </w:p>
+    <w:p>
+      <w:pPr>
+        <w:pStyle w:val="LOnormal"/>
+        <w:ind w:left="0" w:hanging="0"/>
+        <w:jc w:val="both"/>
+        <w:rPr>
+          <w:b w:val="false"/>
+          <w:b w:val="false"/>
+          <w:bCs w:val="false"/>
+          <w:i w:val="false"/>
+          <w:i w:val="false"/>
+          <w:iCs w:val="false"/>
+        </w:rPr>
+      </w:pPr>
+      <w:r>
+        <w:rPr>
+          <w:b w:val="false"/>
+          <w:bCs w:val="false"/>
+          <w:i w:val="false"/>
+          <w:iCs w:val="false"/>
+        </w:rPr>
+        <w:tab/>
+        <w:t>Pada gambar di atas, pengguna meminta untuk melihat data karwayan secara detail. Kemudian permintaan tersebut diproses dengan mengambil data karyawan dan ditampilkan kembali pada halaman detail karyawan.</w:t>
+      </w:r>
+    </w:p>
+    <w:p>
+      <w:pPr>
+        <w:pStyle w:val="LOnormal"/>
+        <w:ind w:left="0" w:hanging="0"/>
+        <w:jc w:val="both"/>
+        <w:rPr>
+          <w:b w:val="false"/>
+          <w:b w:val="false"/>
+          <w:bCs w:val="false"/>
+          <w:i w:val="false"/>
+          <w:i w:val="false"/>
+          <w:iCs w:val="false"/>
+        </w:rPr>
+      </w:pPr>
+      <w:r>
+        <w:rPr/>
+      </w:r>
+    </w:p>
+    <w:p>
+      <w:pPr>
+        <w:pStyle w:val="LOnormal"/>
+        <w:ind w:left="0" w:hanging="0"/>
+        <w:jc w:val="both"/>
+        <w:rPr>
+          <w:b w:val="false"/>
+          <w:b w:val="false"/>
+          <w:bCs w:val="false"/>
+          <w:i w:val="false"/>
+          <w:i w:val="false"/>
+          <w:iCs w:val="false"/>
+        </w:rPr>
+      </w:pPr>
+      <w:r>
+        <w:rPr>
+          <w:b/>
+          <w:bCs/>
+          <w:i w:val="false"/>
+          <w:iCs w:val="false"/>
+        </w:rPr>
+        <w:t>2.3.3.</w:t>
+        <w:tab/>
+      </w:r>
+      <w:r>
+        <w:rPr>
+          <w:rFonts w:eastAsia="DejaVu Sans" w:cs="Noto Sans Devanagari"/>
+          <w:b/>
+          <w:bCs/>
+          <w:i w:val="false"/>
+          <w:iCs w:val="false"/>
+          <w:color w:val="auto"/>
+          <w:kern w:val="0"/>
+          <w:sz w:val="24"/>
+          <w:szCs w:val="24"/>
+          <w:lang w:val="en-US" w:eastAsia="zh-CN" w:bidi="hi-IN"/>
+        </w:rPr>
+        <w:t xml:space="preserve">Diagram </w:t>
+      </w:r>
+      <w:r>
+        <w:rPr>
+          <w:rFonts w:eastAsia="DejaVu Sans" w:cs="Noto Sans Devanagari"/>
+          <w:b/>
+          <w:bCs/>
+          <w:i/>
+          <w:iCs/>
+          <w:color w:val="auto"/>
+          <w:kern w:val="0"/>
+          <w:sz w:val="24"/>
+          <w:szCs w:val="24"/>
+          <w:lang w:val="en-US" w:eastAsia="zh-CN" w:bidi="hi-IN"/>
+        </w:rPr>
+        <w:t>Activity</w:t>
+      </w:r>
+    </w:p>
+    <w:p>
+      <w:pPr>
+        <w:pStyle w:val="LOnormal"/>
+        <w:ind w:left="0" w:hanging="0"/>
+        <w:jc w:val="both"/>
+        <w:rPr>
+          <w:b w:val="false"/>
+          <w:b w:val="false"/>
+          <w:bCs w:val="false"/>
+        </w:rPr>
+      </w:pPr>
+      <w:r>
+        <w:rPr>
+          <w:b w:val="false"/>
+          <w:bCs w:val="false"/>
+        </w:rPr>
+        <w:tab/>
+        <w:t xml:space="preserve">Diagram </w:t>
+      </w:r>
+      <w:r>
+        <w:rPr>
+          <w:b w:val="false"/>
+          <w:bCs w:val="false"/>
+          <w:i/>
+          <w:iCs/>
+        </w:rPr>
+        <w:t>activity</w:t>
+      </w:r>
+      <w:r>
+        <w:rPr>
+          <w:b w:val="false"/>
+          <w:bCs w:val="false"/>
+          <w:i w:val="false"/>
+          <w:iCs w:val="false"/>
+        </w:rPr>
+        <w:t xml:space="preserve"> menggambarkan proses-proses yang terjadi di setiap aktivitas yang ada pada aplikasi.</w:t>
+      </w:r>
+    </w:p>
+    <w:p>
+      <w:pPr>
+        <w:pStyle w:val="LOnormal"/>
+        <w:ind w:left="0" w:hanging="0"/>
+        <w:jc w:val="center"/>
+        <w:rPr>
+          <w:b w:val="false"/>
+          <w:b w:val="false"/>
+          <w:bCs w:val="false"/>
+          <w:i w:val="false"/>
+          <w:i w:val="false"/>
+          <w:iCs w:val="false"/>
+        </w:rPr>
+      </w:pPr>
+      <w:r>
+        <w:rPr>
+          <w:b w:val="false"/>
+          <w:bCs w:val="false"/>
+          <w:i w:val="false"/>
+          <w:iCs w:val="false"/>
+        </w:rPr>
+        <w:drawing>
+          <wp:inline distT="0" distB="0" distL="0" distR="0">
+            <wp:extent cx="2399665" cy="3260090"/>
+            <wp:effectExtent l="0" t="0" r="0" b="0"/>
+            <wp:docPr id="12" name="Image10" descr=""/>
+            <wp:cNvGraphicFramePr>
+              <a:graphicFrameLocks xmlns:a="http://schemas.openxmlformats.org/drawingml/2006/main" noChangeAspect="1"/>
+            </wp:cNvGraphicFramePr>
+            <a:graphic xmlns:a="http://schemas.openxmlformats.org/drawingml/2006/main">
+              <a:graphicData uri="http://schemas.openxmlformats.org/drawingml/2006/picture">
+                <pic:pic xmlns:pic="http://schemas.openxmlformats.org/drawingml/2006/picture">
+                  <pic:nvPicPr>
+                    <pic:cNvPr id="12" name="Image10" descr=""/>
+                    <pic:cNvPicPr>
+                      <a:picLocks noChangeAspect="1" noChangeArrowheads="1"/>
+                    </pic:cNvPicPr>
+                  </pic:nvPicPr>
+                  <pic:blipFill>
+                    <a:blip r:embed="rId11"/>
+                    <a:stretch>
+                      <a:fillRect/>
+                    </a:stretch>
+                  </pic:blipFill>
+                  <pic:spPr bwMode="auto">
+                    <a:xfrm>
+                      <a:off x="0" y="0"/>
+                      <a:ext cx="2399665" cy="3260090"/>
+                    </a:xfrm>
+                    <a:prstGeom prst="rect">
+                      <a:avLst/>
+                    </a:prstGeom>
+                  </pic:spPr>
+                </pic:pic>
+              </a:graphicData>
+            </a:graphic>
+          </wp:inline>
+        </w:drawing>
+      </w:r>
+    </w:p>
+    <w:p>
+      <w:pPr>
+        <w:pStyle w:val="LOnormal"/>
+        <w:ind w:left="0" w:hanging="0"/>
+        <w:jc w:val="center"/>
+        <w:rPr>
+          <w:b w:val="false"/>
+          <w:b w:val="false"/>
+          <w:bCs w:val="false"/>
+          <w:i w:val="false"/>
+          <w:i w:val="false"/>
+          <w:iCs w:val="false"/>
+        </w:rPr>
+      </w:pPr>
+      <w:r>
+        <w:rPr>
+          <w:b w:val="false"/>
+          <w:bCs w:val="false"/>
+          <w:i w:val="false"/>
+          <w:iCs w:val="false"/>
+        </w:rPr>
+        <w:t>Gambar 0.0. asd</w:t>
+      </w:r>
+    </w:p>
+    <w:p>
+      <w:pPr>
+        <w:pStyle w:val="LOnormal"/>
+        <w:ind w:left="0" w:hanging="0"/>
+        <w:jc w:val="both"/>
+        <w:rPr>
+          <w:b w:val="false"/>
+          <w:b w:val="false"/>
+          <w:bCs w:val="false"/>
+          <w:i w:val="false"/>
+          <w:i w:val="false"/>
+          <w:iCs w:val="false"/>
+        </w:rPr>
+      </w:pPr>
+      <w:r>
+        <w:rPr>
+          <w:b w:val="false"/>
+          <w:bCs w:val="false"/>
+          <w:i w:val="false"/>
+          <w:iCs w:val="false"/>
+        </w:rPr>
+        <w:tab/>
+        <w:t>Pada gambar di atas, terdapat rangkaian aktivitas saat pengguna melihat daftar karyawan. Awalnya, pengguna membuka halaman daftar karyawan. Kemudian, aplikasi menampilkan halaman daftar karyawan sehingga pengguna dapat melihat daftar karyawan.</w:t>
+      </w:r>
+    </w:p>
+    <w:p>
+      <w:pPr>
+        <w:pStyle w:val="LOnormal"/>
+        <w:ind w:left="0" w:hanging="0"/>
+        <w:jc w:val="center"/>
+        <w:rPr>
+          <w:b w:val="false"/>
+          <w:b w:val="false"/>
+          <w:bCs w:val="false"/>
+          <w:i w:val="false"/>
+          <w:i w:val="false"/>
+          <w:iCs w:val="false"/>
+        </w:rPr>
+      </w:pPr>
+      <w:r>
+        <w:rPr>
+          <w:b w:val="false"/>
+          <w:bCs w:val="false"/>
+          <w:i w:val="false"/>
+          <w:iCs w:val="false"/>
+        </w:rPr>
+        <w:drawing>
+          <wp:inline distT="0" distB="0" distL="0" distR="0">
+            <wp:extent cx="2324100" cy="3503295"/>
+            <wp:effectExtent l="0" t="0" r="0" b="0"/>
+            <wp:docPr id="13" name="Image11" descr=""/>
+            <wp:cNvGraphicFramePr>
+              <a:graphicFrameLocks xmlns:a="http://schemas.openxmlformats.org/drawingml/2006/main" noChangeAspect="1"/>
+            </wp:cNvGraphicFramePr>
+            <a:graphic xmlns:a="http://schemas.openxmlformats.org/drawingml/2006/main">
+              <a:graphicData uri="http://schemas.openxmlformats.org/drawingml/2006/picture">
+                <pic:pic xmlns:pic="http://schemas.openxmlformats.org/drawingml/2006/picture">
+                  <pic:nvPicPr>
+                    <pic:cNvPr id="13" name="Image11" descr=""/>
+                    <pic:cNvPicPr>
+                      <a:picLocks noChangeAspect="1" noChangeArrowheads="1"/>
+                    </pic:cNvPicPr>
+                  </pic:nvPicPr>
+                  <pic:blipFill>
+                    <a:blip r:embed="rId12"/>
+                    <a:stretch>
+                      <a:fillRect/>
+                    </a:stretch>
+                  </pic:blipFill>
+                  <pic:spPr bwMode="auto">
+                    <a:xfrm>
+                      <a:off x="0" y="0"/>
+                      <a:ext cx="2324100" cy="3503295"/>
+                    </a:xfrm>
+                    <a:prstGeom prst="rect">
+                      <a:avLst/>
+                    </a:prstGeom>
+                  </pic:spPr>
+                </pic:pic>
+              </a:graphicData>
+            </a:graphic>
+          </wp:inline>
+        </w:drawing>
+      </w:r>
+    </w:p>
+    <w:p>
+      <w:pPr>
+        <w:pStyle w:val="LOnormal"/>
+        <w:ind w:left="0" w:hanging="0"/>
+        <w:jc w:val="center"/>
+        <w:rPr>
+          <w:b w:val="false"/>
+          <w:b w:val="false"/>
+          <w:bCs w:val="false"/>
+          <w:i w:val="false"/>
+          <w:i w:val="false"/>
+          <w:iCs w:val="false"/>
+        </w:rPr>
+      </w:pPr>
+      <w:r>
+        <w:rPr>
+          <w:b w:val="false"/>
+          <w:bCs w:val="false"/>
+          <w:i w:val="false"/>
+          <w:iCs w:val="false"/>
+        </w:rPr>
+        <w:t>Gambar 0.0. asd</w:t>
+      </w:r>
+    </w:p>
+    <w:p>
+      <w:pPr>
+        <w:pStyle w:val="LOnormal"/>
+        <w:ind w:left="0" w:hanging="0"/>
+        <w:jc w:val="both"/>
+        <w:rPr>
+          <w:b w:val="false"/>
+          <w:b w:val="false"/>
+          <w:bCs w:val="false"/>
+          <w:i w:val="false"/>
+          <w:i w:val="false"/>
+          <w:iCs w:val="false"/>
+        </w:rPr>
+      </w:pPr>
+      <w:r>
+        <w:rPr>
+          <w:b w:val="false"/>
+          <w:bCs w:val="false"/>
+          <w:i w:val="false"/>
+          <w:iCs w:val="false"/>
+        </w:rPr>
+        <w:tab/>
+        <w:t xml:space="preserve">Pada gambar di atas, terdapat rangkaian aktivitas saat pengguna </w:t>
+      </w:r>
+      <w:r>
+        <w:rPr>
+          <w:rFonts w:eastAsia="DejaVu Sans" w:cs="Noto Sans Devanagari"/>
+          <w:b w:val="false"/>
+          <w:bCs w:val="false"/>
+          <w:i w:val="false"/>
+          <w:iCs w:val="false"/>
+          <w:color w:val="auto"/>
+          <w:kern w:val="0"/>
+          <w:sz w:val="24"/>
+          <w:szCs w:val="24"/>
+          <w:lang w:val="en-US" w:eastAsia="zh-CN" w:bidi="hi-IN"/>
+        </w:rPr>
+        <w:t>menambah data</w:t>
+      </w:r>
+      <w:r>
+        <w:rPr>
+          <w:b w:val="false"/>
+          <w:bCs w:val="false"/>
+          <w:i w:val="false"/>
+          <w:iCs w:val="false"/>
+        </w:rPr>
+        <w:t xml:space="preserve"> karyawan. Awalnya, pengguna membuka halaman </w:t>
+      </w:r>
+      <w:r>
+        <w:rPr>
+          <w:rFonts w:eastAsia="DejaVu Sans" w:cs="Noto Sans Devanagari"/>
+          <w:b w:val="false"/>
+          <w:bCs w:val="false"/>
+          <w:i w:val="false"/>
+          <w:iCs w:val="false"/>
+          <w:color w:val="auto"/>
+          <w:kern w:val="0"/>
+          <w:sz w:val="24"/>
+          <w:szCs w:val="24"/>
+          <w:lang w:val="en-US" w:eastAsia="zh-CN" w:bidi="hi-IN"/>
+        </w:rPr>
+        <w:t>tambah</w:t>
+      </w:r>
+      <w:r>
+        <w:rPr>
+          <w:b w:val="false"/>
+          <w:bCs w:val="false"/>
+          <w:i w:val="false"/>
+          <w:iCs w:val="false"/>
+        </w:rPr>
+        <w:t xml:space="preserve"> karyawan. Kemudian, aplikasi menampilkan halaman </w:t>
+      </w:r>
+      <w:r>
+        <w:rPr>
+          <w:rFonts w:eastAsia="DejaVu Sans" w:cs="Noto Sans Devanagari"/>
+          <w:b w:val="false"/>
+          <w:bCs w:val="false"/>
+          <w:i w:val="false"/>
+          <w:iCs w:val="false"/>
+          <w:color w:val="auto"/>
+          <w:kern w:val="0"/>
+          <w:sz w:val="24"/>
+          <w:szCs w:val="24"/>
+          <w:lang w:val="en-US" w:eastAsia="zh-CN" w:bidi="hi-IN"/>
+        </w:rPr>
+        <w:t>tambah</w:t>
+      </w:r>
+      <w:r>
+        <w:rPr>
+          <w:b w:val="false"/>
+          <w:bCs w:val="false"/>
+          <w:i w:val="false"/>
+          <w:iCs w:val="false"/>
+        </w:rPr>
+        <w:t xml:space="preserve"> karyawan sehingga pengguna dapat </w:t>
+      </w:r>
+      <w:r>
+        <w:rPr>
+          <w:rFonts w:eastAsia="DejaVu Sans" w:cs="Noto Sans Devanagari"/>
+          <w:b w:val="false"/>
+          <w:bCs w:val="false"/>
+          <w:i w:val="false"/>
+          <w:iCs w:val="false"/>
+          <w:color w:val="auto"/>
+          <w:kern w:val="0"/>
+          <w:sz w:val="24"/>
+          <w:szCs w:val="24"/>
+          <w:lang w:val="en-US" w:eastAsia="zh-CN" w:bidi="hi-IN"/>
+        </w:rPr>
+        <w:t xml:space="preserve">mengisi data </w:t>
+      </w:r>
+      <w:r>
+        <w:rPr>
+          <w:b w:val="false"/>
+          <w:bCs w:val="false"/>
+          <w:i w:val="false"/>
+          <w:iCs w:val="false"/>
+        </w:rPr>
+        <w:t>karyawan baru. Saat data tersebut dikirimkan kembali ke aplikasi, data disimpan pada pusat data karyawan.</w:t>
+      </w:r>
+    </w:p>
+    <w:p>
+      <w:pPr>
+        <w:pStyle w:val="LOnormal"/>
+        <w:ind w:left="0" w:hanging="0"/>
+        <w:jc w:val="center"/>
+        <w:rPr>
+          <w:b w:val="false"/>
+          <w:b w:val="false"/>
+          <w:bCs w:val="false"/>
+          <w:i w:val="false"/>
+          <w:i w:val="false"/>
+          <w:iCs w:val="false"/>
+        </w:rPr>
+      </w:pPr>
+      <w:r>
+        <w:rPr>
+          <w:rFonts w:eastAsia="DejaVu Sans" w:cs="Noto Sans Devanagari"/>
+          <w:b/>
+          <w:bCs/>
+          <w:i w:val="false"/>
+          <w:iCs w:val="false"/>
+          <w:color w:val="auto"/>
+          <w:kern w:val="0"/>
+          <w:sz w:val="24"/>
+          <w:szCs w:val="24"/>
+          <w:lang w:val="en-US" w:eastAsia="zh-CN" w:bidi="hi-IN"/>
+        </w:rPr>
+        <w:drawing>
+          <wp:inline distT="0" distB="0" distL="0" distR="0">
+            <wp:extent cx="2638425" cy="3933825"/>
+            <wp:effectExtent l="0" t="0" r="0" b="0"/>
+            <wp:docPr id="14" name="Image12" descr=""/>
+            <wp:cNvGraphicFramePr>
+              <a:graphicFrameLocks xmlns:a="http://schemas.openxmlformats.org/drawingml/2006/main" noChangeAspect="1"/>
+            </wp:cNvGraphicFramePr>
+            <a:graphic xmlns:a="http://schemas.openxmlformats.org/drawingml/2006/main">
+              <a:graphicData uri="http://schemas.openxmlformats.org/drawingml/2006/picture">
+                <pic:pic xmlns:pic="http://schemas.openxmlformats.org/drawingml/2006/picture">
+                  <pic:nvPicPr>
+                    <pic:cNvPr id="14" name="Image12" descr=""/>
+                    <pic:cNvPicPr>
+                      <a:picLocks noChangeAspect="1" noChangeArrowheads="1"/>
+                    </pic:cNvPicPr>
+                  </pic:nvPicPr>
+                  <pic:blipFill>
+                    <a:blip r:embed="rId13"/>
+                    <a:stretch>
+                      <a:fillRect/>
+                    </a:stretch>
+                  </pic:blipFill>
+                  <pic:spPr bwMode="auto">
+                    <a:xfrm>
+                      <a:off x="0" y="0"/>
+                      <a:ext cx="2638425" cy="3933825"/>
+                    </a:xfrm>
+                    <a:prstGeom prst="rect">
+                      <a:avLst/>
+                    </a:prstGeom>
+                  </pic:spPr>
+                </pic:pic>
+              </a:graphicData>
+            </a:graphic>
+          </wp:inline>
+        </w:drawing>
+      </w:r>
+    </w:p>
+    <w:p>
+      <w:pPr>
+        <w:pStyle w:val="LOnormal"/>
+        <w:ind w:left="0" w:hanging="0"/>
+        <w:jc w:val="center"/>
+        <w:rPr>
+          <w:b w:val="false"/>
+          <w:b w:val="false"/>
+          <w:bCs w:val="false"/>
+          <w:i w:val="false"/>
+          <w:i w:val="false"/>
+          <w:iCs w:val="false"/>
+        </w:rPr>
+      </w:pPr>
+      <w:r>
+        <w:rPr>
+          <w:b w:val="false"/>
+          <w:bCs w:val="false"/>
+          <w:i w:val="false"/>
+          <w:iCs w:val="false"/>
+        </w:rPr>
+        <w:t>Gambar 0.0. asd</w:t>
+      </w:r>
+    </w:p>
+    <w:p>
+      <w:pPr>
+        <w:pStyle w:val="LOnormal"/>
+        <w:ind w:left="0" w:hanging="0"/>
+        <w:jc w:val="both"/>
+        <w:rPr/>
+      </w:pPr>
+      <w:r>
+        <w:rPr>
+          <w:b w:val="false"/>
+          <w:bCs w:val="false"/>
+        </w:rPr>
+        <w:tab/>
+      </w:r>
+      <w:r>
+        <w:rPr>
+          <w:b w:val="false"/>
+          <w:bCs w:val="false"/>
+          <w:i w:val="false"/>
+          <w:iCs w:val="false"/>
+        </w:rPr>
+        <w:t xml:space="preserve">Pada gambar di atas, terdapat rangkaian aktivitas saat pengguna </w:t>
+      </w:r>
+      <w:r>
+        <w:rPr>
+          <w:rFonts w:eastAsia="DejaVu Sans" w:cs="Noto Sans Devanagari"/>
+          <w:b w:val="false"/>
+          <w:bCs w:val="false"/>
+          <w:i w:val="false"/>
+          <w:iCs w:val="false"/>
+          <w:color w:val="auto"/>
+          <w:kern w:val="0"/>
+          <w:sz w:val="24"/>
+          <w:szCs w:val="24"/>
+          <w:lang w:val="en-US" w:eastAsia="zh-CN" w:bidi="hi-IN"/>
+        </w:rPr>
+        <w:t>mengubah data</w:t>
+      </w:r>
+      <w:r>
+        <w:rPr>
+          <w:b w:val="false"/>
+          <w:bCs w:val="false"/>
+          <w:i w:val="false"/>
+          <w:iCs w:val="false"/>
+        </w:rPr>
+        <w:t xml:space="preserve"> karyawan. Awalnya, pengguna membuka halaman </w:t>
+      </w:r>
+      <w:r>
+        <w:rPr>
+          <w:rFonts w:eastAsia="DejaVu Sans" w:cs="Noto Sans Devanagari"/>
+          <w:b w:val="false"/>
+          <w:bCs w:val="false"/>
+          <w:i w:val="false"/>
+          <w:iCs w:val="false"/>
+          <w:color w:val="auto"/>
+          <w:kern w:val="0"/>
+          <w:sz w:val="24"/>
+          <w:szCs w:val="24"/>
+          <w:lang w:val="en-US" w:eastAsia="zh-CN" w:bidi="hi-IN"/>
+        </w:rPr>
+        <w:t>ubah</w:t>
+      </w:r>
+      <w:r>
+        <w:rPr>
+          <w:b w:val="false"/>
+          <w:bCs w:val="false"/>
+          <w:i w:val="false"/>
+          <w:iCs w:val="false"/>
+        </w:rPr>
+        <w:t xml:space="preserve"> karyawan. Kemudian, aplikasi menampilkan halaman </w:t>
+      </w:r>
+      <w:r>
+        <w:rPr>
+          <w:rFonts w:eastAsia="DejaVu Sans" w:cs="Noto Sans Devanagari"/>
+          <w:b w:val="false"/>
+          <w:bCs w:val="false"/>
+          <w:i w:val="false"/>
+          <w:iCs w:val="false"/>
+          <w:color w:val="auto"/>
+          <w:kern w:val="0"/>
+          <w:sz w:val="24"/>
+          <w:szCs w:val="24"/>
+          <w:lang w:val="en-US" w:eastAsia="zh-CN" w:bidi="hi-IN"/>
+        </w:rPr>
+        <w:t>ubah</w:t>
+      </w:r>
+      <w:r>
+        <w:rPr>
+          <w:b w:val="false"/>
+          <w:bCs w:val="false"/>
+          <w:i w:val="false"/>
+          <w:iCs w:val="false"/>
+        </w:rPr>
+        <w:t xml:space="preserve"> karyawan sehingga pengguna dapat </w:t>
+      </w:r>
+      <w:r>
+        <w:rPr>
+          <w:rFonts w:eastAsia="DejaVu Sans" w:cs="Noto Sans Devanagari"/>
+          <w:b w:val="false"/>
+          <w:bCs w:val="false"/>
+          <w:i w:val="false"/>
+          <w:iCs w:val="false"/>
+          <w:color w:val="auto"/>
+          <w:kern w:val="0"/>
+          <w:sz w:val="24"/>
+          <w:szCs w:val="24"/>
+          <w:lang w:val="en-US" w:eastAsia="zh-CN" w:bidi="hi-IN"/>
+        </w:rPr>
+        <w:t xml:space="preserve">mengisi perubahan data </w:t>
+      </w:r>
+      <w:r>
+        <w:rPr>
+          <w:b w:val="false"/>
+          <w:bCs w:val="false"/>
+          <w:i w:val="false"/>
+          <w:iCs w:val="false"/>
+        </w:rPr>
+        <w:t>karyawan. Saat data tersebut dikirimkan kembali ke aplikasi, data disimpan pada pusat data karyawan.</w:t>
+      </w:r>
+    </w:p>
+    <w:p>
+      <w:pPr>
+        <w:pStyle w:val="LOnormal"/>
+        <w:ind w:left="0" w:hanging="0"/>
+        <w:jc w:val="center"/>
+        <w:rPr>
+          <w:b w:val="false"/>
+          <w:b w:val="false"/>
+          <w:bCs w:val="false"/>
+          <w:i w:val="false"/>
+          <w:i w:val="false"/>
+          <w:iCs w:val="false"/>
+        </w:rPr>
+      </w:pPr>
+      <w:r>
+        <w:rPr>
+          <w:b w:val="false"/>
+          <w:bCs w:val="false"/>
+          <w:i w:val="false"/>
+          <w:iCs w:val="false"/>
+        </w:rPr>
+        <w:t xml:space="preserve"> </w:t>
+      </w:r>
+      <w:r>
+        <w:rPr>
+          <w:b w:val="false"/>
+          <w:bCs w:val="false"/>
+          <w:i w:val="false"/>
+          <w:iCs w:val="false"/>
+        </w:rPr>
+        <w:drawing>
+          <wp:inline distT="0" distB="0" distL="0" distR="0">
+            <wp:extent cx="2647950" cy="2752725"/>
+            <wp:effectExtent l="0" t="0" r="0" b="0"/>
+            <wp:docPr id="15" name="Image13" descr=""/>
+            <wp:cNvGraphicFramePr>
+              <a:graphicFrameLocks xmlns:a="http://schemas.openxmlformats.org/drawingml/2006/main" noChangeAspect="1"/>
+            </wp:cNvGraphicFramePr>
+            <a:graphic xmlns:a="http://schemas.openxmlformats.org/drawingml/2006/main">
+              <a:graphicData uri="http://schemas.openxmlformats.org/drawingml/2006/picture">
+                <pic:pic xmlns:pic="http://schemas.openxmlformats.org/drawingml/2006/picture">
+                  <pic:nvPicPr>
+                    <pic:cNvPr id="15" name="Image13" descr=""/>
+                    <pic:cNvPicPr>
+                      <a:picLocks noChangeAspect="1" noChangeArrowheads="1"/>
+                    </pic:cNvPicPr>
+                  </pic:nvPicPr>
+                  <pic:blipFill>
+                    <a:blip r:embed="rId14"/>
+                    <a:stretch>
+                      <a:fillRect/>
+                    </a:stretch>
+                  </pic:blipFill>
+                  <pic:spPr bwMode="auto">
+                    <a:xfrm>
+                      <a:off x="0" y="0"/>
+                      <a:ext cx="2647950" cy="2752725"/>
+                    </a:xfrm>
+                    <a:prstGeom prst="rect">
+                      <a:avLst/>
+                    </a:prstGeom>
+                  </pic:spPr>
+                </pic:pic>
+              </a:graphicData>
+            </a:graphic>
+          </wp:inline>
+        </w:drawing>
+      </w:r>
+    </w:p>
+    <w:p>
+      <w:pPr>
+        <w:pStyle w:val="LOnormal"/>
+        <w:ind w:left="0" w:hanging="0"/>
+        <w:jc w:val="center"/>
+        <w:rPr>
+          <w:b w:val="false"/>
+          <w:b w:val="false"/>
+          <w:bCs w:val="false"/>
+          <w:i w:val="false"/>
+          <w:i w:val="false"/>
+          <w:iCs w:val="false"/>
+        </w:rPr>
+      </w:pPr>
+      <w:r>
+        <w:rPr>
+          <w:b w:val="false"/>
+          <w:bCs w:val="false"/>
+          <w:i w:val="false"/>
+          <w:iCs w:val="false"/>
+        </w:rPr>
+        <w:t>Gambar 0.0. asd</w:t>
+      </w:r>
+    </w:p>
+    <w:p>
+      <w:pPr>
+        <w:pStyle w:val="LOnormal"/>
+        <w:ind w:left="0" w:hanging="0"/>
+        <w:jc w:val="both"/>
+        <w:rPr/>
+      </w:pPr>
+      <w:r>
+        <w:rPr>
+          <w:b w:val="false"/>
+          <w:bCs w:val="false"/>
+        </w:rPr>
+        <w:tab/>
+      </w:r>
+      <w:r>
+        <w:rPr>
+          <w:b w:val="false"/>
+          <w:bCs w:val="false"/>
+          <w:i w:val="false"/>
+          <w:iCs w:val="false"/>
+        </w:rPr>
+        <w:t xml:space="preserve">Pada gambar di atas, terdapat rangkaian aktivitas saat pengguna </w:t>
+      </w:r>
+      <w:r>
+        <w:rPr>
+          <w:rFonts w:eastAsia="DejaVu Sans" w:cs="Noto Sans Devanagari"/>
+          <w:b w:val="false"/>
+          <w:bCs w:val="false"/>
+          <w:i w:val="false"/>
+          <w:iCs w:val="false"/>
+          <w:color w:val="auto"/>
+          <w:kern w:val="0"/>
+          <w:sz w:val="24"/>
+          <w:szCs w:val="24"/>
+          <w:lang w:val="en-US" w:eastAsia="zh-CN" w:bidi="hi-IN"/>
+        </w:rPr>
+        <w:t>menghapus data</w:t>
+      </w:r>
+      <w:r>
+        <w:rPr>
+          <w:b w:val="false"/>
+          <w:bCs w:val="false"/>
+          <w:i w:val="false"/>
+          <w:iCs w:val="false"/>
+        </w:rPr>
+        <w:t xml:space="preserve"> karyawan. Awalnya, pengguna </w:t>
+      </w:r>
+      <w:r>
+        <w:rPr>
+          <w:rFonts w:eastAsia="DejaVu Sans" w:cs="Noto Sans Devanagari"/>
+          <w:b w:val="false"/>
+          <w:bCs w:val="false"/>
+          <w:i w:val="false"/>
+          <w:iCs w:val="false"/>
+          <w:color w:val="auto"/>
+          <w:kern w:val="0"/>
+          <w:sz w:val="24"/>
+          <w:szCs w:val="24"/>
+          <w:lang w:val="en-US" w:eastAsia="zh-CN" w:bidi="hi-IN"/>
+        </w:rPr>
+        <w:t>menekan tombol hapus karyawan. Kemudian, aplikasi menghapus data karyawan tersebut dari pusat data karyawan.</w:t>
+      </w:r>
+    </w:p>
+    <w:p>
+      <w:pPr>
+        <w:pStyle w:val="LOnormal"/>
+        <w:ind w:left="0" w:hanging="0"/>
+        <w:jc w:val="both"/>
+        <w:rPr>
+          <w:rFonts w:ascii="Times New Roman" w:hAnsi="Times New Roman" w:eastAsia="DejaVu Sans" w:cs="Noto Sans Devanagari"/>
+          <w:b w:val="false"/>
+          <w:b w:val="false"/>
+          <w:bCs w:val="false"/>
+          <w:i w:val="false"/>
+          <w:i w:val="false"/>
+          <w:iCs w:val="false"/>
+          <w:color w:val="auto"/>
+          <w:kern w:val="0"/>
+          <w:sz w:val="24"/>
+          <w:szCs w:val="24"/>
+          <w:lang w:val="en-US" w:eastAsia="zh-CN" w:bidi="hi-IN"/>
+        </w:rPr>
+      </w:pPr>
+      <w:r>
+        <w:rPr/>
+      </w:r>
+    </w:p>
+    <w:p>
+      <w:pPr>
+        <w:pStyle w:val="LOnormal"/>
+        <w:ind w:left="0" w:hanging="0"/>
+        <w:jc w:val="center"/>
+        <w:rPr>
+          <w:b w:val="false"/>
+          <w:b w:val="false"/>
+          <w:bCs w:val="false"/>
+          <w:i w:val="false"/>
+          <w:i w:val="false"/>
+          <w:iCs w:val="false"/>
+        </w:rPr>
+      </w:pPr>
+      <w:r>
+        <w:rPr>
+          <w:b w:val="false"/>
+          <w:bCs w:val="false"/>
+          <w:i w:val="false"/>
+          <w:iCs w:val="false"/>
+        </w:rPr>
+        <w:drawing>
+          <wp:inline distT="0" distB="0" distL="0" distR="0">
+            <wp:extent cx="2638425" cy="3619500"/>
+            <wp:effectExtent l="0" t="0" r="0" b="0"/>
+            <wp:docPr id="16" name="Image14" descr=""/>
+            <wp:cNvGraphicFramePr>
+              <a:graphicFrameLocks xmlns:a="http://schemas.openxmlformats.org/drawingml/2006/main" noChangeAspect="1"/>
+            </wp:cNvGraphicFramePr>
+            <a:graphic xmlns:a="http://schemas.openxmlformats.org/drawingml/2006/main">
+              <a:graphicData uri="http://schemas.openxmlformats.org/drawingml/2006/picture">
+                <pic:pic xmlns:pic="http://schemas.openxmlformats.org/drawingml/2006/picture">
+                  <pic:nvPicPr>
+                    <pic:cNvPr id="16" name="Image14" descr=""/>
+                    <pic:cNvPicPr>
+                      <a:picLocks noChangeAspect="1" noChangeArrowheads="1"/>
+                    </pic:cNvPicPr>
+                  </pic:nvPicPr>
+                  <pic:blipFill>
+                    <a:blip r:embed="rId15"/>
+                    <a:stretch>
+                      <a:fillRect/>
+                    </a:stretch>
+                  </pic:blipFill>
+                  <pic:spPr bwMode="auto">
+                    <a:xfrm>
+                      <a:off x="0" y="0"/>
+                      <a:ext cx="2638425" cy="3619500"/>
+                    </a:xfrm>
+                    <a:prstGeom prst="rect">
+                      <a:avLst/>
+                    </a:prstGeom>
+                  </pic:spPr>
+                </pic:pic>
+              </a:graphicData>
+            </a:graphic>
+          </wp:inline>
+        </w:drawing>
+      </w:r>
+    </w:p>
+    <w:p>
+      <w:pPr>
+        <w:pStyle w:val="LOnormal"/>
+        <w:ind w:left="0" w:hanging="0"/>
+        <w:jc w:val="center"/>
+        <w:rPr>
+          <w:b w:val="false"/>
+          <w:b w:val="false"/>
+          <w:bCs w:val="false"/>
+          <w:i w:val="false"/>
+          <w:i w:val="false"/>
+          <w:iCs w:val="false"/>
+        </w:rPr>
+      </w:pPr>
+      <w:r>
+        <w:rPr>
+          <w:b w:val="false"/>
+          <w:bCs w:val="false"/>
+          <w:i w:val="false"/>
+          <w:iCs w:val="false"/>
+        </w:rPr>
+        <w:t>Gambar 0.0. asd</w:t>
+      </w:r>
+    </w:p>
+    <w:p>
+      <w:pPr>
+        <w:pStyle w:val="LOnormal"/>
+        <w:ind w:left="0" w:hanging="0"/>
+        <w:jc w:val="both"/>
+        <w:rPr/>
+      </w:pPr>
+      <w:r>
+        <w:rPr>
+          <w:b w:val="false"/>
+          <w:bCs w:val="false"/>
+          <w:i w:val="false"/>
+          <w:iCs w:val="false"/>
+        </w:rPr>
+        <w:tab/>
+        <w:t xml:space="preserve">Pada gambar di atas, terdapat rangkaian aktivitas saat pengguna </w:t>
+      </w:r>
+      <w:r>
+        <w:rPr>
+          <w:rFonts w:eastAsia="DejaVu Sans" w:cs="Noto Sans Devanagari"/>
+          <w:b w:val="false"/>
+          <w:bCs w:val="false"/>
+          <w:i w:val="false"/>
+          <w:iCs w:val="false"/>
+          <w:color w:val="auto"/>
+          <w:kern w:val="0"/>
+          <w:sz w:val="24"/>
+          <w:szCs w:val="24"/>
+          <w:lang w:val="en-US" w:eastAsia="zh-CN" w:bidi="hi-IN"/>
+        </w:rPr>
+        <w:t>melihat detail data</w:t>
+      </w:r>
+      <w:r>
+        <w:rPr>
+          <w:b w:val="false"/>
+          <w:bCs w:val="false"/>
+          <w:i w:val="false"/>
+          <w:iCs w:val="false"/>
+        </w:rPr>
+        <w:t xml:space="preserve"> karyawan. Awalnya, </w:t>
+      </w:r>
+      <w:r>
+        <w:rPr>
+          <w:rFonts w:eastAsia="DejaVu Sans" w:cs="Noto Sans Devanagari"/>
+          <w:b w:val="false"/>
+          <w:bCs w:val="false"/>
+          <w:i w:val="false"/>
+          <w:iCs w:val="false"/>
+          <w:color w:val="auto"/>
+          <w:kern w:val="0"/>
+          <w:sz w:val="24"/>
+          <w:szCs w:val="24"/>
+          <w:lang w:val="en-US" w:eastAsia="zh-CN" w:bidi="hi-IN"/>
+        </w:rPr>
+        <w:t>membuka halaman detail karyawan. Kemudian, aplikasi menampilkan data karyawan tersebut dari pusat data karyawan sehingga pengguna dapat melihat detail karyawan.</w:t>
+      </w:r>
+    </w:p>
+    <w:p>
+      <w:pPr>
+        <w:pStyle w:val="LOnormal"/>
+        <w:ind w:left="0" w:hanging="0"/>
+        <w:jc w:val="both"/>
+        <w:rPr>
+          <w:b w:val="false"/>
+          <w:b w:val="false"/>
+          <w:bCs w:val="false"/>
+          <w:i w:val="false"/>
+          <w:i w:val="false"/>
+          <w:iCs w:val="false"/>
+        </w:rPr>
+      </w:pPr>
+      <w:r>
+        <w:rPr>
+          <w:b w:val="false"/>
+          <w:bCs w:val="false"/>
+        </w:rPr>
+      </w:r>
+    </w:p>
+    <w:p>
+      <w:pPr>
+        <w:pStyle w:val="LOnormal"/>
+        <w:ind w:left="0" w:hanging="0"/>
+        <w:jc w:val="both"/>
+        <w:rPr>
+          <w:b w:val="false"/>
+          <w:b w:val="false"/>
+          <w:bCs w:val="false"/>
+          <w:i w:val="false"/>
+          <w:i w:val="false"/>
+          <w:iCs w:val="false"/>
+        </w:rPr>
+      </w:pPr>
+      <w:r>
+        <w:rPr>
+          <w:b/>
+          <w:bCs/>
+          <w:i w:val="false"/>
+          <w:iCs w:val="false"/>
+        </w:rPr>
+        <w:t>2.3.4.</w:t>
+        <w:tab/>
+      </w:r>
+      <w:r>
+        <w:rPr>
+          <w:rFonts w:eastAsia="DejaVu Sans" w:cs="Noto Sans Devanagari"/>
+          <w:b/>
+          <w:bCs/>
+          <w:i w:val="false"/>
+          <w:iCs w:val="false"/>
+          <w:color w:val="auto"/>
+          <w:kern w:val="0"/>
+          <w:sz w:val="24"/>
+          <w:szCs w:val="24"/>
+          <w:lang w:val="en-US" w:eastAsia="zh-CN" w:bidi="hi-IN"/>
+        </w:rPr>
+        <w:t>Rancangan Tabel</w:t>
+      </w:r>
+    </w:p>
+    <w:p>
+      <w:pPr>
+        <w:pStyle w:val="LOnormal"/>
+        <w:ind w:left="0" w:hanging="0"/>
+        <w:jc w:val="both"/>
+        <w:rPr>
+          <w:b w:val="false"/>
+          <w:b w:val="false"/>
+          <w:bCs w:val="false"/>
+          <w:i w:val="false"/>
+          <w:i w:val="false"/>
+          <w:iCs w:val="false"/>
+        </w:rPr>
+      </w:pPr>
+      <w:r>
+        <w:rPr>
+          <w:rFonts w:eastAsia="DejaVu Sans" w:cs="Noto Sans Devanagari"/>
+          <w:b/>
+          <w:bCs/>
+          <w:i w:val="false"/>
+          <w:iCs w:val="false"/>
+          <w:color w:val="auto"/>
+          <w:kern w:val="0"/>
+          <w:sz w:val="24"/>
+          <w:szCs w:val="24"/>
+          <w:lang w:val="en-US" w:eastAsia="zh-CN" w:bidi="hi-IN"/>
+        </w:rPr>
+        <w:tab/>
+      </w:r>
+      <w:r>
+        <w:rPr>
+          <w:rFonts w:eastAsia="DejaVu Sans" w:cs="Noto Sans Devanagari"/>
+          <w:b w:val="false"/>
+          <w:bCs w:val="false"/>
+          <w:i w:val="false"/>
+          <w:iCs w:val="false"/>
+          <w:color w:val="auto"/>
+          <w:kern w:val="0"/>
+          <w:sz w:val="24"/>
+          <w:szCs w:val="24"/>
+          <w:lang w:val="en-US" w:eastAsia="zh-CN" w:bidi="hi-IN"/>
+        </w:rPr>
+        <w:t>Rancangan tabel menunjukkan bagaimana tabel digunakan untuk menyimpan data  dalam pusat data. Pada aplikasi ini, terdapat 1 tabel yang menyimpan seluruh data. Berikut ini tabel tersebut.</w:t>
+      </w:r>
+    </w:p>
+    <w:p>
+      <w:pPr>
+        <w:pStyle w:val="LOnormal"/>
+        <w:ind w:left="0" w:hanging="0"/>
+        <w:jc w:val="center"/>
+        <w:rPr>
+          <w:b w:val="false"/>
+          <w:b w:val="false"/>
+          <w:bCs w:val="false"/>
+          <w:i w:val="false"/>
+          <w:i w:val="false"/>
+          <w:iCs w:val="false"/>
+        </w:rPr>
+      </w:pPr>
+      <w:r>
+        <w:rPr>
+          <w:rFonts w:eastAsia="DejaVu Sans" w:cs="Noto Sans Devanagari"/>
+          <w:b/>
+          <w:bCs/>
+          <w:i w:val="false"/>
+          <w:iCs w:val="false"/>
+          <w:color w:val="auto"/>
+          <w:kern w:val="0"/>
+          <w:sz w:val="24"/>
+          <w:szCs w:val="24"/>
+          <w:lang w:val="en-US" w:eastAsia="zh-CN" w:bidi="hi-IN"/>
+        </w:rPr>
+        <w:drawing>
+          <wp:inline distT="0" distB="0" distL="0" distR="0">
+            <wp:extent cx="1722120" cy="2366645"/>
+            <wp:effectExtent l="0" t="0" r="0" b="0"/>
+            <wp:docPr id="17" name="Image9" descr=""/>
+            <wp:cNvGraphicFramePr>
+              <a:graphicFrameLocks xmlns:a="http://schemas.openxmlformats.org/drawingml/2006/main" noChangeAspect="1"/>
+            </wp:cNvGraphicFramePr>
+            <a:graphic xmlns:a="http://schemas.openxmlformats.org/drawingml/2006/main">
+              <a:graphicData uri="http://schemas.openxmlformats.org/drawingml/2006/picture">
+                <pic:pic xmlns:pic="http://schemas.openxmlformats.org/drawingml/2006/picture">
+                  <pic:nvPicPr>
+                    <pic:cNvPr id="17" name="Image9" descr=""/>
+                    <pic:cNvPicPr>
+                      <a:picLocks noChangeAspect="1" noChangeArrowheads="1"/>
+                    </pic:cNvPicPr>
+                  </pic:nvPicPr>
+                  <pic:blipFill>
+                    <a:blip r:embed="rId16"/>
+                    <a:stretch>
+                      <a:fillRect/>
+                    </a:stretch>
+                  </pic:blipFill>
+                  <pic:spPr bwMode="auto">
+                    <a:xfrm>
+                      <a:off x="0" y="0"/>
+                      <a:ext cx="1722120" cy="2366645"/>
+                    </a:xfrm>
+                    <a:prstGeom prst="rect">
+                      <a:avLst/>
+                    </a:prstGeom>
+                  </pic:spPr>
+                </pic:pic>
+              </a:graphicData>
+            </a:graphic>
+          </wp:inline>
+        </w:drawing>
+      </w:r>
+    </w:p>
+    <w:p>
+      <w:pPr>
+        <w:pStyle w:val="LOnormal"/>
+        <w:ind w:left="0" w:hanging="0"/>
+        <w:jc w:val="center"/>
+        <w:rPr>
+          <w:b w:val="false"/>
+          <w:b w:val="false"/>
+          <w:bCs w:val="false"/>
+          <w:i w:val="false"/>
+          <w:i w:val="false"/>
+          <w:iCs w:val="false"/>
+        </w:rPr>
+      </w:pPr>
+      <w:r>
+        <w:rPr>
+          <w:b w:val="false"/>
+          <w:bCs w:val="false"/>
+          <w:i w:val="false"/>
+          <w:iCs w:val="false"/>
+        </w:rPr>
+        <w:t>Gambar 0.0. asd</w:t>
+      </w:r>
+    </w:p>
+    <w:p>
+      <w:pPr>
+        <w:pStyle w:val="LOnormal"/>
+        <w:ind w:left="0" w:hanging="0"/>
+        <w:jc w:val="both"/>
+        <w:rPr/>
+      </w:pPr>
+      <w:r>
+        <w:rPr>
+          <w:b w:val="false"/>
+          <w:bCs w:val="false"/>
+        </w:rPr>
+        <w:tab/>
+      </w:r>
+      <w:r>
+        <w:rPr>
+          <w:b w:val="false"/>
+          <w:bCs w:val="false"/>
+        </w:rPr>
+        <w:t xml:space="preserve">Pada gambar di atas, seluruh data karyawan di simpan pada tabel karyawan yang </w:t>
+      </w:r>
+      <w:r>
+        <w:rPr>
+          <w:rFonts w:eastAsia="DejaVu Sans" w:cs="Noto Sans Devanagari"/>
+          <w:b w:val="false"/>
+          <w:bCs w:val="false"/>
+          <w:color w:val="auto"/>
+          <w:kern w:val="0"/>
+          <w:sz w:val="24"/>
+          <w:szCs w:val="24"/>
+          <w:lang w:val="en-US" w:eastAsia="zh-CN" w:bidi="hi-IN"/>
+        </w:rPr>
+        <w:t>dapat menyimpan</w:t>
+      </w:r>
+      <w:r>
+        <w:rPr>
+          <w:b w:val="false"/>
+          <w:bCs w:val="false"/>
+        </w:rPr>
+        <w:t xml:space="preserve"> data-data tiap karyawan.</w:t>
+      </w:r>
+    </w:p>
+    <w:p>
+      <w:pPr>
+        <w:pStyle w:val="LOnormal"/>
+        <w:ind w:left="0" w:hanging="0"/>
+        <w:jc w:val="both"/>
+        <w:rPr>
+          <w:b w:val="false"/>
+          <w:b w:val="false"/>
+          <w:bCs w:val="false"/>
+        </w:rPr>
+      </w:pPr>
+      <w:r>
+        <w:rPr/>
+      </w:r>
+    </w:p>
+    <w:p>
+      <w:pPr>
+        <w:pStyle w:val="LOnormal"/>
+        <w:ind w:left="0" w:hanging="0"/>
+        <w:jc w:val="both"/>
+        <w:rPr>
+          <w:b w:val="false"/>
+          <w:b w:val="false"/>
+          <w:bCs w:val="false"/>
+          <w:i w:val="false"/>
+          <w:i w:val="false"/>
+          <w:iCs w:val="false"/>
+        </w:rPr>
+      </w:pPr>
+      <w:r>
+        <w:rPr>
+          <w:b/>
+          <w:bCs/>
+          <w:i w:val="false"/>
+          <w:iCs w:val="false"/>
+        </w:rPr>
+        <w:t>2.3.5.</w:t>
+        <w:tab/>
+      </w:r>
+      <w:r>
+        <w:rPr>
+          <w:rFonts w:eastAsia="DejaVu Sans" w:cs="Noto Sans Devanagari"/>
+          <w:b/>
+          <w:bCs/>
+          <w:i w:val="false"/>
+          <w:iCs w:val="false"/>
+          <w:color w:val="auto"/>
+          <w:kern w:val="0"/>
+          <w:sz w:val="24"/>
+          <w:szCs w:val="24"/>
+          <w:lang w:val="en-US" w:eastAsia="zh-CN" w:bidi="hi-IN"/>
+        </w:rPr>
+        <w:t>Rancangan Antarmuka</w:t>
       </w:r>
     </w:p>
     <w:p>
@@ -8812,10 +11332,10 @@
       </w:r>
     </w:p>
     <w:sectPr>
-      <w:headerReference w:type="default" r:id="rId5"/>
-      <w:headerReference w:type="first" r:id="rId6"/>
-      <w:footerReference w:type="default" r:id="rId7"/>
-      <w:footerReference w:type="first" r:id="rId8"/>
+      <w:headerReference w:type="default" r:id="rId17"/>
+      <w:headerReference w:type="first" r:id="rId18"/>
+      <w:footerReference w:type="default" r:id="rId19"/>
+      <w:footerReference w:type="first" r:id="rId20"/>
       <w:type w:val="nextPage"/>
       <w:pgSz w:w="11906" w:h="16838"/>
       <w:pgMar w:left="2267" w:right="1700" w:header="720" w:top="2267" w:footer="720" w:bottom="1700" w:gutter="0"/>
@@ -8850,7 +11370,7 @@
     </w:r>
     <w:r>
       <w:rPr/>
-      <w:t>19</w:t>
+      <w:t>29</w:t>
     </w:r>
     <w:r>
       <w:rPr/>

</xml_diff>

<commit_message>
tambah deskripsi RPC client
</commit_message>
<xml_diff>
--- a/pra-skripsi.docx
+++ b/pra-skripsi.docx
@@ -9046,6 +9046,20 @@
           <w:lang w:eastAsia="zh-CN" w:bidi="hi-IN"/>
         </w:rPr>
         <w:tab/>
+      </w:r>
+      <w:r>
+        <w:rPr>
+          <w:rFonts w:hint="default" w:cs="Times New Roman"/>
+          <w:b w:val="0"/>
+          <w:bCs w:val="0"/>
+          <w:i w:val="0"/>
+          <w:iCs w:val="0"/>
+          <w:color w:val="auto"/>
+          <w:kern w:val="0"/>
+          <w:sz w:val="24"/>
+          <w:szCs w:val="24"/>
+          <w:lang w:eastAsia="zh-CN" w:bidi="hi-IN"/>
+        </w:rPr>
         <w:t xml:space="preserve">Saat sebuah prosedur digunakan oleh </w:t>
       </w:r>
       <w:r>
@@ -9206,9 +9220,23 @@
     <w:p>
       <w:pPr>
         <w:pStyle w:val="3"/>
-        <w:ind w:left="0" w:firstLine="0"/>
+        <w:ind w:left="0" w:firstLine="720" w:firstLineChars="0"/>
         <w:jc w:val="both"/>
         <w:rPr>
+          <w:rFonts w:hint="default" w:cs="Times New Roman"/>
+          <w:b w:val="0"/>
+          <w:bCs w:val="0"/>
+          <w:i w:val="0"/>
+          <w:iCs w:val="0"/>
+          <w:color w:val="auto"/>
+          <w:kern w:val="0"/>
+          <w:sz w:val="24"/>
+          <w:szCs w:val="24"/>
+          <w:lang w:eastAsia="zh-CN" w:bidi="hi-IN"/>
+        </w:rPr>
+      </w:pPr>
+      <w:r>
+        <w:rPr>
           <w:rFonts w:hint="default" w:cs="Noto Sans Devanagari"/>
           <w:b w:val="0"/>
           <w:bCs w:val="0"/>
@@ -9220,7 +9248,23 @@
           <w:szCs w:val="24"/>
           <w:lang w:eastAsia="zh-CN" w:bidi="hi-IN"/>
         </w:rPr>
-      </w:pPr>
+        <w:t xml:space="preserve">Tugas utama dari RPC </w:t>
+      </w:r>
+      <w:r>
+        <w:rPr>
+          <w:rFonts w:hint="default" w:ascii="Times New Roman Italic" w:hAnsi="Times New Roman Italic" w:cs="Times New Roman Italic"/>
+          <w:b w:val="0"/>
+          <w:bCs w:val="0"/>
+          <w:i/>
+          <w:iCs/>
+          <w:color w:val="auto"/>
+          <w:kern w:val="0"/>
+          <w:sz w:val="24"/>
+          <w:szCs w:val="24"/>
+          <w:lang w:eastAsia="zh-CN" w:bidi="hi-IN"/>
+        </w:rPr>
+        <w:t xml:space="preserve">client </w:t>
+      </w:r>
       <w:r>
         <w:rPr>
           <w:rFonts w:hint="default" w:cs="Noto Sans Devanagari"/>
@@ -9234,7 +9278,7 @@
           <w:szCs w:val="24"/>
           <w:lang w:eastAsia="zh-CN" w:bidi="hi-IN"/>
         </w:rPr>
-        <w:tab/>
+        <w:t xml:space="preserve">adalah </w:t>
       </w:r>
       <w:r>
         <w:rPr>
@@ -9249,15 +9293,149 @@
           <w:szCs w:val="24"/>
           <w:lang w:eastAsia="zh-CN" w:bidi="hi-IN"/>
         </w:rPr>
-        <w:t xml:space="preserve">- menyambungkan sistem dengan RPC server </w:t>
-      </w:r>
-    </w:p>
-    <w:p>
-      <w:pPr>
-        <w:pStyle w:val="3"/>
-        <w:ind w:left="0" w:firstLine="0"/>
+        <w:t xml:space="preserve">menyambungkan </w:t>
+      </w:r>
+      <w:r>
+        <w:rPr>
+          <w:rFonts w:hint="default" w:cs="Noto Sans Devanagari"/>
+          <w:b w:val="0"/>
+          <w:bCs w:val="0"/>
+          <w:i w:val="0"/>
+          <w:iCs w:val="0"/>
+          <w:color w:val="auto"/>
+          <w:kern w:val="0"/>
+          <w:sz w:val="24"/>
+          <w:szCs w:val="24"/>
+          <w:lang w:eastAsia="zh-CN" w:bidi="hi-IN"/>
+        </w:rPr>
+        <w:t>aplikasi</w:t>
+      </w:r>
+      <w:r>
+        <w:rPr>
+          <w:rFonts w:hint="default" w:cs="Noto Sans Devanagari"/>
+          <w:b w:val="0"/>
+          <w:bCs w:val="0"/>
+          <w:i w:val="0"/>
+          <w:iCs w:val="0"/>
+          <w:color w:val="auto"/>
+          <w:kern w:val="0"/>
+          <w:sz w:val="24"/>
+          <w:szCs w:val="24"/>
+          <w:lang w:eastAsia="zh-CN" w:bidi="hi-IN"/>
+        </w:rPr>
+        <w:t xml:space="preserve"> dengan RPC </w:t>
+      </w:r>
+      <w:r>
+        <w:rPr>
+          <w:rFonts w:hint="default" w:ascii="Times New Roman Italic" w:hAnsi="Times New Roman Italic" w:cs="Times New Roman Italic"/>
+          <w:b w:val="0"/>
+          <w:bCs w:val="0"/>
+          <w:i/>
+          <w:iCs/>
+          <w:color w:val="auto"/>
+          <w:kern w:val="0"/>
+          <w:sz w:val="24"/>
+          <w:szCs w:val="24"/>
+          <w:lang w:eastAsia="zh-CN" w:bidi="hi-IN"/>
+        </w:rPr>
+        <w:t>server</w:t>
+      </w:r>
+      <w:r>
+        <w:rPr>
+          <w:rFonts w:hint="default" w:cs="Noto Sans Devanagari"/>
+          <w:b w:val="0"/>
+          <w:bCs w:val="0"/>
+          <w:i w:val="0"/>
+          <w:iCs w:val="0"/>
+          <w:color w:val="auto"/>
+          <w:kern w:val="0"/>
+          <w:sz w:val="24"/>
+          <w:szCs w:val="24"/>
+          <w:lang w:eastAsia="zh-CN" w:bidi="hi-IN"/>
+        </w:rPr>
+        <w:t xml:space="preserve">. Kemudian, aplikasi dapat </w:t>
+      </w:r>
+      <w:r>
+        <w:rPr>
+          <w:rFonts w:hint="default" w:cs="Noto Sans Devanagari"/>
+          <w:b w:val="0"/>
+          <w:bCs w:val="0"/>
+          <w:i w:val="0"/>
+          <w:iCs w:val="0"/>
+          <w:color w:val="auto"/>
+          <w:kern w:val="0"/>
+          <w:sz w:val="24"/>
+          <w:szCs w:val="24"/>
+          <w:lang w:eastAsia="zh-CN" w:bidi="hi-IN"/>
+        </w:rPr>
+        <w:t>memerintahkan server untuk menjalankan prosedur</w:t>
+      </w:r>
+      <w:r>
+        <w:rPr>
+          <w:rFonts w:hint="default" w:cs="Noto Sans Devanagari"/>
+          <w:b w:val="0"/>
+          <w:bCs w:val="0"/>
+          <w:i w:val="0"/>
+          <w:iCs w:val="0"/>
+          <w:color w:val="auto"/>
+          <w:kern w:val="0"/>
+          <w:sz w:val="24"/>
+          <w:szCs w:val="24"/>
+          <w:lang w:eastAsia="zh-CN" w:bidi="hi-IN"/>
+        </w:rPr>
+        <w:t xml:space="preserve"> melalui RPC </w:t>
+      </w:r>
+      <w:r>
+        <w:rPr>
+          <w:rFonts w:hint="default" w:ascii="Times New Roman Italic" w:hAnsi="Times New Roman Italic" w:cs="Times New Roman Italic"/>
+          <w:b w:val="0"/>
+          <w:bCs w:val="0"/>
+          <w:i/>
+          <w:iCs/>
+          <w:color w:val="auto"/>
+          <w:kern w:val="0"/>
+          <w:sz w:val="24"/>
+          <w:szCs w:val="24"/>
+          <w:lang w:eastAsia="zh-CN" w:bidi="hi-IN"/>
+        </w:rPr>
+        <w:t>client</w:t>
+      </w:r>
+      <w:r>
+        <w:rPr>
+          <w:rFonts w:hint="default" w:cs="Times New Roman"/>
+          <w:b w:val="0"/>
+          <w:bCs w:val="0"/>
+          <w:i w:val="0"/>
+          <w:iCs w:val="0"/>
+          <w:color w:val="auto"/>
+          <w:kern w:val="0"/>
+          <w:sz w:val="24"/>
+          <w:szCs w:val="24"/>
+          <w:lang w:eastAsia="zh-CN" w:bidi="hi-IN"/>
+        </w:rPr>
+        <w:t>.</w:t>
+      </w:r>
+    </w:p>
+    <w:p>
+      <w:pPr>
+        <w:pStyle w:val="3"/>
+        <w:ind w:left="0" w:firstLine="720" w:firstLineChars="0"/>
         <w:jc w:val="both"/>
         <w:rPr>
+          <w:rFonts w:hint="default" w:ascii="Times New Roman" w:hAnsi="Times New Roman" w:cs="Times New Roman"/>
+          <w:b w:val="0"/>
+          <w:bCs w:val="0"/>
+          <w:i w:val="0"/>
+          <w:iCs w:val="0"/>
+          <w:color w:val="auto"/>
+          <w:kern w:val="0"/>
+          <w:sz w:val="24"/>
+          <w:szCs w:val="24"/>
+          <w:lang w:eastAsia="zh-CN" w:bidi="hi-IN"/>
+        </w:rPr>
+      </w:pPr>
+      <w:r>
+        <w:rPr>
           <w:rFonts w:hint="default" w:cs="Noto Sans Devanagari"/>
           <w:b w:val="0"/>
           <w:bCs w:val="0"/>
@@ -9269,7 +9447,38 @@
           <w:szCs w:val="24"/>
           <w:lang w:eastAsia="zh-CN" w:bidi="hi-IN"/>
         </w:rPr>
-      </w:pPr>
+        <w:t xml:space="preserve">Dalam perancangan ini, RPC </w:t>
+      </w:r>
+      <w:r>
+        <w:rPr>
+          <w:rFonts w:hint="default" w:ascii="Times New Roman Italic" w:hAnsi="Times New Roman Italic" w:cs="Times New Roman Italic"/>
+          <w:b w:val="0"/>
+          <w:bCs w:val="0"/>
+          <w:i/>
+          <w:iCs/>
+          <w:color w:val="auto"/>
+          <w:kern w:val="0"/>
+          <w:sz w:val="24"/>
+          <w:szCs w:val="24"/>
+          <w:lang w:eastAsia="zh-CN" w:bidi="hi-IN"/>
+        </w:rPr>
+        <w:t>client</w:t>
+      </w:r>
+      <w:r>
+        <w:rPr>
+          <w:rFonts w:hint="default" w:cs="Times New Roman"/>
+          <w:b w:val="0"/>
+          <w:bCs w:val="0"/>
+          <w:i w:val="0"/>
+          <w:iCs w:val="0"/>
+          <w:color w:val="auto"/>
+          <w:kern w:val="0"/>
+          <w:sz w:val="24"/>
+          <w:szCs w:val="24"/>
+          <w:lang w:eastAsia="zh-CN" w:bidi="hi-IN"/>
+        </w:rPr>
+        <w:t xml:space="preserve"> dapat </w:t>
+      </w:r>
       <w:r>
         <w:rPr>
           <w:rFonts w:hint="default" w:cs="Noto Sans Devanagari"/>
@@ -9283,15 +9492,9 @@
           <w:szCs w:val="24"/>
           <w:lang w:eastAsia="zh-CN" w:bidi="hi-IN"/>
         </w:rPr>
-        <w:tab/>
-        <w:t>- memerintahkan server untuk menjalankan prosedur</w:t>
-      </w:r>
-    </w:p>
-    <w:p>
-      <w:pPr>
-        <w:pStyle w:val="3"/>
-        <w:ind w:left="0" w:firstLine="0"/>
-        <w:jc w:val="both"/>
+        <w:t>mengelola data yang dihasilkan dari pemanggilan prosedur</w:t>
+      </w:r>
+      <w:r>
         <w:rPr>
           <w:rFonts w:hint="default" w:cs="Noto Sans Devanagari"/>
           <w:b w:val="0"/>
@@ -9304,25 +9507,38 @@
           <w:szCs w:val="24"/>
           <w:lang w:eastAsia="zh-CN" w:bidi="hi-IN"/>
         </w:rPr>
-      </w:pPr>
-      <w:r>
-        <w:rPr>
-          <w:rFonts w:hint="default" w:cs="Noto Sans Devanagari"/>
-          <w:b w:val="0"/>
-          <w:bCs w:val="0"/>
-          <w:i w:val="0"/>
-          <w:iCs w:val="0"/>
+        <w:t xml:space="preserve">. Pengelolaan data dilakukan saat prosedur menghasilkan data maupun tidak. Jika prosedur tidak menghasilkan data, maka RPC </w:t>
+      </w:r>
+      <w:r>
+        <w:rPr>
+          <w:rFonts w:hint="default" w:ascii="Times New Roman Italic" w:hAnsi="Times New Roman Italic" w:cs="Times New Roman Italic"/>
+          <w:b w:val="0"/>
+          <w:bCs w:val="0"/>
+          <w:i/>
+          <w:iCs/>
           <w:color w:val="auto"/>
           <w:kern w:val="0"/>
           <w:sz w:val="24"/>
           <w:szCs w:val="24"/>
           <w:lang w:eastAsia="zh-CN" w:bidi="hi-IN"/>
         </w:rPr>
-        <w:tab/>
-        <w:t>- mengelola data yang dihasilkan dari pemanggilan prosedur</w:t>
-      </w:r>
-      <w:bookmarkStart w:id="7" w:name="_GoBack"/>
-      <w:bookmarkEnd w:id="7"/>
+        <w:t>client</w:t>
+      </w:r>
+      <w:r>
+        <w:rPr>
+          <w:rFonts w:hint="default" w:cs="Times New Roman"/>
+          <w:b w:val="0"/>
+          <w:bCs w:val="0"/>
+          <w:i w:val="0"/>
+          <w:iCs w:val="0"/>
+          <w:color w:val="auto"/>
+          <w:kern w:val="0"/>
+          <w:sz w:val="24"/>
+          <w:szCs w:val="24"/>
+          <w:lang w:eastAsia="zh-CN" w:bidi="hi-IN"/>
+        </w:rPr>
+        <w:t xml:space="preserve"> akan memberi informasi bahwa tidak ada data yang didapatkan.</w:t>
+      </w:r>
     </w:p>
     <w:p>
       <w:pPr>
@@ -10968,7 +11184,18 @@
           <w:i w:val="0"/>
           <w:iCs w:val="0"/>
         </w:rPr>
-        <w:t>Pada gambar di atas, pengguna meminta untuk melihat data karwayan secara detail. Kemudian permintaan tersebut diproses dengan mengambil data karyawan dan ditampilkan kembali pada halaman detail karyawan.</w:t>
+        <w:t>Pada gambar di atas, pengguna meminta untuk melih</w:t>
+      </w:r>
+      <w:bookmarkStart w:id="7" w:name="_GoBack"/>
+      <w:bookmarkEnd w:id="7"/>
+      <w:r>
+        <w:rPr>
+          <w:b w:val="0"/>
+          <w:bCs w:val="0"/>
+          <w:i w:val="0"/>
+          <w:iCs w:val="0"/>
+        </w:rPr>
+        <w:t>at data karwayan secara detail. Kemudian permintaan tersebut diproses dengan mengambil data karyawan dan ditampilkan kembali pada halaman detail karyawan.</w:t>
       </w:r>
     </w:p>
     <w:p>
@@ -12320,16 +12547,6 @@
         <w:gridCol w:w="3447"/>
       </w:tblGrid>
       <w:tr>
-        <w:tblPrEx>
-          <w:tblBorders>
-            <w:top w:val="single" w:color="auto" w:sz="4" w:space="0"/>
-            <w:left w:val="single" w:color="auto" w:sz="4" w:space="0"/>
-            <w:bottom w:val="single" w:color="auto" w:sz="4" w:space="0"/>
-            <w:right w:val="single" w:color="auto" w:sz="4" w:space="0"/>
-            <w:insideH w:val="single" w:color="auto" w:sz="4" w:space="0"/>
-            <w:insideV w:val="single" w:color="auto" w:sz="4" w:space="0"/>
-          </w:tblBorders>
-        </w:tblPrEx>
         <w:trPr>
           <w:jc w:val="center"/>
         </w:trPr>
@@ -12597,16 +12814,6 @@
         </w:tc>
       </w:tr>
       <w:tr>
-        <w:tblPrEx>
-          <w:tblBorders>
-            <w:top w:val="single" w:color="auto" w:sz="4" w:space="0"/>
-            <w:left w:val="single" w:color="auto" w:sz="4" w:space="0"/>
-            <w:bottom w:val="single" w:color="auto" w:sz="4" w:space="0"/>
-            <w:right w:val="single" w:color="auto" w:sz="4" w:space="0"/>
-            <w:insideH w:val="single" w:color="auto" w:sz="4" w:space="0"/>
-            <w:insideV w:val="single" w:color="auto" w:sz="4" w:space="0"/>
-          </w:tblBorders>
-        </w:tblPrEx>
         <w:trPr>
           <w:jc w:val="center"/>
         </w:trPr>
@@ -12832,16 +13039,6 @@
         </w:tc>
       </w:tr>
       <w:tr>
-        <w:tblPrEx>
-          <w:tblBorders>
-            <w:top w:val="single" w:color="auto" w:sz="4" w:space="0"/>
-            <w:left w:val="single" w:color="auto" w:sz="4" w:space="0"/>
-            <w:bottom w:val="single" w:color="auto" w:sz="4" w:space="0"/>
-            <w:right w:val="single" w:color="auto" w:sz="4" w:space="0"/>
-            <w:insideH w:val="single" w:color="auto" w:sz="4" w:space="0"/>
-            <w:insideV w:val="single" w:color="auto" w:sz="4" w:space="0"/>
-          </w:tblBorders>
-        </w:tblPrEx>
         <w:trPr>
           <w:jc w:val="center"/>
         </w:trPr>
@@ -13772,16 +13969,6 @@
         </w:tc>
       </w:tr>
       <w:tr>
-        <w:tblPrEx>
-          <w:tblBorders>
-            <w:top w:val="single" w:color="auto" w:sz="4" w:space="0"/>
-            <w:left w:val="single" w:color="auto" w:sz="4" w:space="0"/>
-            <w:bottom w:val="single" w:color="auto" w:sz="4" w:space="0"/>
-            <w:right w:val="single" w:color="auto" w:sz="4" w:space="0"/>
-            <w:insideH w:val="single" w:color="auto" w:sz="4" w:space="0"/>
-            <w:insideV w:val="single" w:color="auto" w:sz="4" w:space="0"/>
-          </w:tblBorders>
-        </w:tblPrEx>
         <w:trPr>
           <w:jc w:val="center"/>
         </w:trPr>

</xml_diff>